<commit_message>
Minor edits to the tutorial
</commit_message>
<xml_diff>
--- a/Documentation/AudioCollar_Setup/Setting up the AudioBoard.docx
+++ b/Documentation/AudioCollar_Setup/Setting up the AudioBoard.docx
@@ -1,6 +1,6 @@
 
 <file path=word/document.xml><?xml version="1.0" encoding="utf-8"?>
-<w:document xmlns:wpc="http://schemas.microsoft.com/office/word/2010/wordprocessingCanvas" xmlns:cx="http://schemas.microsoft.com/office/drawing/2014/chartex" xmlns:cx1="http://schemas.microsoft.com/office/drawing/2015/9/8/chartex" xmlns:mc="http://schemas.openxmlformats.org/markup-compatibility/2006" xmlns:o="urn:schemas-microsoft-com:office:office" xmlns:r="http://schemas.openxmlformats.org/officeDocument/2006/relationships" xmlns:m="http://schemas.openxmlformats.org/officeDocument/2006/math" xmlns:v="urn:schemas-microsoft-com:vml" xmlns:wp14="http://schemas.microsoft.com/office/word/2010/wordprocessingDrawing" xmlns:wp="http://schemas.openxmlformats.org/drawingml/2006/wordprocessingDrawing" xmlns:w10="urn:schemas-microsoft-com:office:word" xmlns:w="http://schemas.openxmlformats.org/wordprocessingml/2006/main" xmlns:w14="http://schemas.microsoft.com/office/word/2010/wordml" xmlns:w15="http://schemas.microsoft.com/office/word/2012/wordml" xmlns:w16se="http://schemas.microsoft.com/office/word/2015/wordml/symex" xmlns:wpg="http://schemas.microsoft.com/office/word/2010/wordprocessingGroup" xmlns:wpi="http://schemas.microsoft.com/office/word/2010/wordprocessingInk" xmlns:wne="http://schemas.microsoft.com/office/word/2006/wordml" xmlns:wps="http://schemas.microsoft.com/office/word/2010/wordprocessingShape" mc:Ignorable="w14 w15 w16se wp14">
+<w:document xmlns:wpc="http://schemas.microsoft.com/office/word/2010/wordprocessingCanvas" xmlns:mc="http://schemas.openxmlformats.org/markup-compatibility/2006" xmlns:o="urn:schemas-microsoft-com:office:office" xmlns:r="http://schemas.openxmlformats.org/officeDocument/2006/relationships" xmlns:m="http://schemas.openxmlformats.org/officeDocument/2006/math" xmlns:v="urn:schemas-microsoft-com:vml" xmlns:wp14="http://schemas.microsoft.com/office/word/2010/wordprocessingDrawing" xmlns:wp="http://schemas.openxmlformats.org/drawingml/2006/wordprocessingDrawing" xmlns:w10="urn:schemas-microsoft-com:office:word" xmlns:w="http://schemas.openxmlformats.org/wordprocessingml/2006/main" xmlns:w14="http://schemas.microsoft.com/office/word/2010/wordml" xmlns:w15="http://schemas.microsoft.com/office/word/2012/wordml" xmlns:wpg="http://schemas.microsoft.com/office/word/2010/wordprocessingGroup" xmlns:wpi="http://schemas.microsoft.com/office/word/2010/wordprocessingInk" xmlns:wne="http://schemas.microsoft.com/office/word/2006/wordml" xmlns:wps="http://schemas.microsoft.com/office/word/2010/wordprocessingShape" mc:Ignorable="w14 w15 wp14">
   <w:body>
     <w:p>
       <w:pPr>
@@ -14,14 +14,12 @@
         </w:rPr>
         <w:t xml:space="preserve">Setting up the </w:t>
       </w:r>
-      <w:proofErr w:type="spellStart"/>
       <w:r>
         <w:rPr>
           <w:b/>
         </w:rPr>
         <w:t>AudioBoard</w:t>
       </w:r>
-      <w:proofErr w:type="spellEnd"/>
     </w:p>
     <w:p>
       <w:pPr>
@@ -45,11 +43,9 @@
       <w:r>
         <w:t xml:space="preserve">This is a work in progress tutorial on taking a new audio recording collar and building </w:t>
       </w:r>
-      <w:proofErr w:type="gramStart"/>
-      <w:r>
-        <w:t>the  full</w:t>
-      </w:r>
-      <w:proofErr w:type="gramEnd"/>
+      <w:r>
+        <w:t>the full</w:t>
+      </w:r>
       <w:r>
         <w:t xml:space="preserve"> system out of the GIT repo. </w:t>
       </w:r>
@@ -61,32 +57,17 @@
         </w:r>
       </w:ins>
       <w:r>
-        <w:t xml:space="preserve">with </w:t>
-      </w:r>
-      <w:proofErr w:type="spellStart"/>
-      <w:r>
-        <w:t>Quartus</w:t>
-      </w:r>
-      <w:proofErr w:type="spellEnd"/>
-      <w:r>
-        <w:t xml:space="preserve"> 15.0.1 Build 150 06/03/2015 SJ Full Version. </w:t>
+        <w:t xml:space="preserve">with Quartus 15.0.1 Build 150 06/03/2015 SJ Full Version. </w:t>
       </w:r>
     </w:p>
     <w:p>
       <w:r>
         <w:t>It is recommended you proceed with 15.0.</w:t>
       </w:r>
-      <w:bookmarkStart w:id="2" w:name="_GoBack"/>
-      <w:bookmarkEnd w:id="2"/>
-    </w:p>
-    <w:p>
-      <w:proofErr w:type="spellStart"/>
-      <w:r>
-        <w:t>Todo</w:t>
-      </w:r>
-      <w:proofErr w:type="spellEnd"/>
-      <w:r>
-        <w:t xml:space="preserve">: More detail added to the 100% full system compile. </w:t>
+    </w:p>
+    <w:p>
+      <w:r>
+        <w:t xml:space="preserve">Todo: More detail added to the 100% full system compile. </w:t>
       </w:r>
     </w:p>
     <w:p>
@@ -216,27 +197,23 @@
     </w:p>
     <w:p>
       <w:r>
-        <w:t xml:space="preserve">The </w:t>
-      </w:r>
-      <w:proofErr w:type="spellStart"/>
+        <w:t>The force_start switch on the interface board</w:t>
+      </w:r>
+      <w:r>
+        <w:t xml:space="preserve"> (S2)</w:t>
+      </w:r>
+      <w:r>
+        <w:t xml:space="preserve"> must be switched </w:t>
+      </w:r>
+      <w:r>
+        <w:t xml:space="preserve">on </w:t>
+      </w:r>
+      <w:r>
+        <w:t xml:space="preserve">to pull up JTAG. If the </w:t>
+      </w:r>
       <w:r>
         <w:t>force_start</w:t>
       </w:r>
-      <w:proofErr w:type="spellEnd"/>
-      <w:r>
-        <w:t xml:space="preserve"> switch on the interface board must be switched </w:t>
-      </w:r>
-      <w:r>
-        <w:t xml:space="preserve">on </w:t>
-      </w:r>
-      <w:r>
-        <w:t xml:space="preserve">to pull up JTAG. If the </w:t>
-      </w:r>
-      <w:proofErr w:type="spellStart"/>
-      <w:r>
-        <w:t>force_start</w:t>
-      </w:r>
-      <w:proofErr w:type="spellEnd"/>
       <w:r>
         <w:t xml:space="preserve"> switch output is not on JTAG through the interface board will not work. </w:t>
       </w:r>
@@ -309,7 +286,7 @@
               </wp:anchor>
             </w:drawing>
           </mc:Choice>
-          <mc:Fallback>
+          <mc:Fallback xmlns:w16se="http://schemas.microsoft.com/office/word/2015/wordml/symex" xmlns:cx1="http://schemas.microsoft.com/office/drawing/2015/9/8/chartex" xmlns:cx="http://schemas.microsoft.com/office/drawing/2014/chartex">
             <w:pict>
               <v:shapetype w14:anchorId="49D2E06C" id="_x0000_t32" coordsize="21600,21600" o:spt="32" o:oned="t" path="m,l21600,21600e" filled="f">
                 <v:path arrowok="t" fillok="f" o:connecttype="none"/>
@@ -397,15 +374,13 @@
     </w:p>
     <w:p>
       <w:r>
-        <w:t xml:space="preserve">The interface board setup also includes a ribbon cable going to </w:t>
-      </w:r>
-      <w:proofErr w:type="gramStart"/>
-      <w:r>
-        <w:t>a  USB</w:t>
-      </w:r>
-      <w:proofErr w:type="gramEnd"/>
-      <w:r>
-        <w:t xml:space="preserve"> 3.0 connector which interfaces with the collar board. Pin 1 is designated on the boards throughout. The ribbon cable pin 1 stripes should be matched everywhere. </w:t>
+        <w:t>The interface board setup also includes a ribbon cable going to</w:t>
+      </w:r>
+      <w:r>
+        <w:t xml:space="preserve"> a</w:t>
+      </w:r>
+      <w:r>
+        <w:t xml:space="preserve"> USB 3.0 connector which interfaces with the collar board. Pin 1 is designated on the boards throughout. The ribbon cable pin 1 stripes should be matched everywhere. </w:t>
       </w:r>
     </w:p>
     <w:p>
@@ -421,7 +396,10 @@
     </w:p>
     <w:p>
       <w:r>
-        <w:t xml:space="preserve">A full system with FPGA powered can consume 100mA idling. Current spikes can reach up about 200mA and greater. </w:t>
+        <w:t>A full system with FPGA power</w:t>
+      </w:r>
+      <w:r>
+        <w:t xml:space="preserve"> can consume 100mA idling. Current spikes can reach up about 200mA and greater. </w:t>
       </w:r>
     </w:p>
     <w:p>
@@ -472,27 +450,12 @@
       </w:r>
     </w:p>
     <w:p>
-      <w:proofErr w:type="spellStart"/>
-      <w:r>
-        <w:t>Source_Code</w:t>
-      </w:r>
-      <w:proofErr w:type="spellEnd"/>
-      <w:r>
-        <w:t>\</w:t>
-      </w:r>
-      <w:proofErr w:type="spellStart"/>
-      <w:r>
-        <w:t>AudioRecordingCollar</w:t>
-      </w:r>
-      <w:proofErr w:type="spellEnd"/>
-      <w:r>
-        <w:t>\</w:t>
-      </w:r>
-      <w:proofErr w:type="spellStart"/>
-      <w:r>
-        <w:t>CPLD_Init</w:t>
-      </w:r>
-      <w:proofErr w:type="spellEnd"/>
+      <w:r>
+        <w:t>Source_Code\</w:t>
+      </w:r>
+      <w:r>
+        <w:t>AudioRecordingCollar\CPLD_Init</w:t>
+      </w:r>
     </w:p>
     <w:p>
       <w:pPr>
@@ -513,40 +476,23 @@
     </w:p>
     <w:p>
       <w:r>
-        <w:t xml:space="preserve">Before opening the </w:t>
-      </w:r>
-      <w:proofErr w:type="spellStart"/>
-      <w:r>
-        <w:t>Quartus</w:t>
-      </w:r>
-      <w:proofErr w:type="spellEnd"/>
-      <w:r>
-        <w:t xml:space="preserve"> project.  Copy </w:t>
-      </w:r>
-      <w:proofErr w:type="spellStart"/>
-      <w:proofErr w:type="gramStart"/>
+        <w:t xml:space="preserve">Before opening the Quartus project.  Copy </w:t>
+      </w:r>
       <w:r>
         <w:t>AudioRecordingCollarCPLDInit</w:t>
       </w:r>
       <w:r>
         <w:t>_IO.qsf</w:t>
       </w:r>
-      <w:proofErr w:type="spellEnd"/>
-      <w:r>
-        <w:t xml:space="preserve">  and</w:t>
-      </w:r>
-      <w:proofErr w:type="gramEnd"/>
-      <w:r>
-        <w:t xml:space="preserve"> rename to </w:t>
-      </w:r>
-      <w:proofErr w:type="spellStart"/>
+      <w:r>
+        <w:t xml:space="preserve">  and rename to </w:t>
+      </w:r>
       <w:r>
         <w:t>AudioRecordingCollarCPLDInit</w:t>
       </w:r>
       <w:r>
         <w:t>.qsf</w:t>
       </w:r>
-      <w:proofErr w:type="spellEnd"/>
     </w:p>
     <w:p>
       <w:r>
@@ -558,381 +504,211 @@
       <w:r>
         <w:t xml:space="preserve"> The </w:t>
       </w:r>
-      <w:proofErr w:type="spellStart"/>
-      <w:r>
-        <w:t>git</w:t>
-      </w:r>
-      <w:proofErr w:type="spellEnd"/>
+      <w:r>
+        <w:t xml:space="preserve">git </w:t>
+      </w:r>
+      <w:r>
+        <w:t xml:space="preserve">project attempts to keep the QSF which Quartus maintains apart from the QSF which defines the board specific pins/ports/names as defined by the physical board. </w:t>
+      </w:r>
+    </w:p>
+    <w:p>
+      <w:r>
+        <w:t>For this reason, one should copy the Toplevel_name*_IO.qsf to Toplevel_name.qsf when starti</w:t>
+      </w:r>
+      <w:r>
+        <w:t xml:space="preserve">ng from </w:t>
+      </w:r>
+      <w:r>
+        <w:t xml:space="preserve">git </w:t>
+      </w:r>
+      <w:r>
+        <w:t xml:space="preserve">for the first time for any project. </w:t>
+      </w:r>
+    </w:p>
+    <w:p>
+      <w:r>
+        <w:t>Files need</w:t>
+      </w:r>
+      <w:r>
+        <w:t>ed</w:t>
+      </w:r>
+      <w:r>
+        <w:t xml:space="preserve"> for this stage</w:t>
+      </w:r>
+      <w:r>
+        <w:t xml:space="preserve">: </w:t>
+      </w:r>
+      <w:r>
+        <w:t xml:space="preserve">These files need to be added to </w:t>
+      </w:r>
+      <w:r>
+        <w:t xml:space="preserve">the </w:t>
+      </w:r>
+      <w:r>
+        <w:t>Quartus project.</w:t>
+      </w:r>
+    </w:p>
+    <w:p>
+      <w:r>
+        <w:t>../../MainCollar/General/Utilities_pkg.vhd</w:t>
+      </w:r>
+    </w:p>
+    <w:p>
+      <w:r>
+        <w:t>../../MainCollar/PowerController/FlashWrite.vhd</w:t>
+      </w:r>
+    </w:p>
+    <w:p>
+      <w:r>
+        <w:t>../../MainCollar/PowerController/FlashWrite.qip</w:t>
+      </w:r>
+    </w:p>
+    <w:p>
+      <w:r>
+        <w:t>../../MainCollar/PowerController/FlashInit.vhd</w:t>
+      </w:r>
+    </w:p>
+    <w:p>
+      <w:r>
+        <w:t xml:space="preserve">AudioRecordingCollarCPLDInit_TopLevel.vhd </w:t>
+      </w:r>
+    </w:p>
+    <w:p>
+      <w:r>
+        <w:t xml:space="preserve">Several Project wide .TCL scripts are needed. </w:t>
+      </w:r>
+      <w:r>
+        <w:t xml:space="preserve">  These include at_compile_start</w:t>
+      </w:r>
+      <w:r>
+        <w:t>.tcl</w:t>
+      </w:r>
+      <w:r>
+        <w:t xml:space="preserve"> and</w:t>
+      </w:r>
+      <w:r>
+        <w:t xml:space="preserve"> set_vhdl_constants</w:t>
+      </w:r>
+      <w:r>
+        <w:t>.tcl</w:t>
+      </w:r>
+      <w:r>
+        <w:t>.</w:t>
+      </w:r>
+      <w:r>
+        <w:t xml:space="preserve"> These are found in the /QuartusII directory.</w:t>
+      </w:r>
+    </w:p>
+    <w:p>
+      <w:r>
+        <w:t xml:space="preserve">Of note is that the CPLD used on the audio recording collar IS different than the one used for the DevBoard Power Monitor. </w:t>
+      </w:r>
+      <w:r>
+        <w:t>Device name and part number is different for this CPLD.</w:t>
+      </w:r>
+    </w:p>
+    <w:p>
+      <w:r>
+        <w:lastRenderedPageBreak/>
+        <w:t>Copy the TCL scripts from the GIT QuartusII directory to your working directory.</w:t>
+      </w:r>
+      <w:r>
+        <w:t xml:space="preserve">  If one of these file is missing, check the </w:t>
+      </w:r>
+      <w:r>
+        <w:t>DevBoard_PowerMonitor\FPGA</w:t>
+      </w:r>
+      <w:r>
+        <w:t xml:space="preserve"> directory.</w:t>
+      </w:r>
+      <w:r>
+        <w:t xml:space="preserve">  </w:t>
+      </w:r>
+      <w:r>
+        <w:t xml:space="preserve">Additionally, a log file must be created.  </w:t>
+      </w:r>
+      <w:r>
+        <w:t>In the working directory, create a commit_timestamp.log file.  (Alternatively, a commit_timestamp.txt file can be used if the file name extension on line 34 of the at_compile_start.tcl file is changed)</w:t>
+      </w:r>
+    </w:p>
+    <w:p>
+      <w:r>
+        <w:t xml:space="preserve">You should be able to compile now. A POF should now exist in the output_files directory. </w:t>
+      </w:r>
+    </w:p>
+    <w:p>
+      <w:r>
+        <w:t xml:space="preserve">Open the </w:t>
+      </w:r>
+      <w:r>
+        <w:t>programmer and program the POF to the CPLD. The CPLD is the first device</w:t>
+      </w:r>
+      <w:r>
+        <w:t xml:space="preserve"> on</w:t>
+      </w:r>
+      <w:r>
+        <w:t xml:space="preserve"> the JTAG chain. Its device identifier is </w:t>
+      </w:r>
+      <w:r>
+        <w:t>5M570Z</w:t>
+      </w:r>
+      <w:ins w:id="2" w:author="Davis, Tyler" w:date="2016-06-16T14:33:00Z">
+        <w:r>
+          <w:t>M</w:t>
+        </w:r>
+      </w:ins>
+      <w:del w:id="3" w:author="Davis, Tyler" w:date="2016-06-16T14:33:00Z">
+        <w:r>
+          <w:delText>T</w:delText>
+        </w:r>
+      </w:del>
+      <w:r>
+        <w:t>100</w:t>
+      </w:r>
+      <w:r>
+        <w:t xml:space="preserve">. </w:t>
+      </w:r>
+      <w:r>
+        <w:t xml:space="preserve">A POF can now be selected by double clicking under the FILE section of the main center window of the corresponding JTAG device. A file browser will open.  </w:t>
+      </w:r>
+    </w:p>
+    <w:p>
+      <w:r>
+        <w:t xml:space="preserve">The image below shows the FPGA in the chain too. </w:t>
+      </w:r>
+      <w:r>
+        <w:t>However,</w:t>
+      </w:r>
       <w:r>
         <w:t xml:space="preserve"> </w:t>
       </w:r>
       <w:r>
-        <w:t xml:space="preserve">project attempts to keep the QSF which </w:t>
-      </w:r>
-      <w:proofErr w:type="spellStart"/>
-      <w:r>
-        <w:t>Quartus</w:t>
-      </w:r>
-      <w:proofErr w:type="spellEnd"/>
-      <w:r>
-        <w:t xml:space="preserve"> maintains apart from the QSF which defines the board specific pins/ports/names as defined by the physical board. </w:t>
-      </w:r>
-    </w:p>
-    <w:p>
-      <w:r>
-        <w:t xml:space="preserve">For this reason, one should copy the </w:t>
-      </w:r>
-      <w:proofErr w:type="spellStart"/>
-      <w:r>
-        <w:t>Toplevel_name</w:t>
-      </w:r>
-      <w:proofErr w:type="spellEnd"/>
-      <w:r>
-        <w:t>*_</w:t>
-      </w:r>
-      <w:proofErr w:type="spellStart"/>
-      <w:r>
-        <w:t>IO.qsf</w:t>
-      </w:r>
-      <w:proofErr w:type="spellEnd"/>
-      <w:r>
-        <w:t xml:space="preserve"> to </w:t>
-      </w:r>
-      <w:proofErr w:type="spellStart"/>
-      <w:r>
-        <w:t>Toplevel_name.qsf</w:t>
-      </w:r>
-      <w:proofErr w:type="spellEnd"/>
-      <w:r>
-        <w:t xml:space="preserve"> when starti</w:t>
-      </w:r>
-      <w:r>
-        <w:t xml:space="preserve">ng from </w:t>
-      </w:r>
-      <w:proofErr w:type="spellStart"/>
-      <w:r>
-        <w:t>git</w:t>
-      </w:r>
-      <w:proofErr w:type="spellEnd"/>
-      <w:r>
-        <w:t xml:space="preserve"> </w:t>
-      </w:r>
-      <w:r>
-        <w:t xml:space="preserve">for the first time for any project. </w:t>
-      </w:r>
-    </w:p>
-    <w:p>
-      <w:r>
-        <w:t>Files need</w:t>
-      </w:r>
-      <w:r>
-        <w:t>ed</w:t>
-      </w:r>
-      <w:r>
-        <w:t xml:space="preserve"> for this stage</w:t>
-      </w:r>
-      <w:r>
-        <w:t xml:space="preserve">: </w:t>
-      </w:r>
-      <w:r>
-        <w:t xml:space="preserve">These files need to be added to </w:t>
-      </w:r>
-      <w:r>
-        <w:t xml:space="preserve">the </w:t>
-      </w:r>
-      <w:proofErr w:type="spellStart"/>
-      <w:r>
-        <w:t>Quartus</w:t>
-      </w:r>
-      <w:proofErr w:type="spellEnd"/>
-      <w:r>
-        <w:t xml:space="preserve"> project.</w:t>
-      </w:r>
-    </w:p>
-    <w:p>
-      <w:r>
-        <w:t>../../</w:t>
-      </w:r>
-      <w:proofErr w:type="spellStart"/>
-      <w:r>
-        <w:t>MainCollar</w:t>
-      </w:r>
-      <w:proofErr w:type="spellEnd"/>
-      <w:r>
-        <w:t>/General/</w:t>
-      </w:r>
-      <w:proofErr w:type="spellStart"/>
-      <w:r>
-        <w:t>Utilities_pkg.vhd</w:t>
-      </w:r>
-      <w:proofErr w:type="spellEnd"/>
-    </w:p>
-    <w:p>
-      <w:r>
-        <w:t>../../</w:t>
-      </w:r>
-      <w:proofErr w:type="spellStart"/>
-      <w:r>
-        <w:t>MainCollar</w:t>
-      </w:r>
-      <w:proofErr w:type="spellEnd"/>
-      <w:r>
-        <w:t>/</w:t>
-      </w:r>
-      <w:proofErr w:type="spellStart"/>
-      <w:r>
-        <w:t>PowerController</w:t>
-      </w:r>
-      <w:proofErr w:type="spellEnd"/>
-      <w:r>
-        <w:t>/</w:t>
-      </w:r>
-      <w:proofErr w:type="spellStart"/>
-      <w:r>
-        <w:t>FlashWrite.vhd</w:t>
-      </w:r>
-      <w:proofErr w:type="spellEnd"/>
-    </w:p>
-    <w:p>
-      <w:r>
-        <w:t>../../</w:t>
-      </w:r>
-      <w:proofErr w:type="spellStart"/>
-      <w:r>
-        <w:t>MainCollar</w:t>
-      </w:r>
-      <w:proofErr w:type="spellEnd"/>
-      <w:r>
-        <w:t>/</w:t>
-      </w:r>
-      <w:proofErr w:type="spellStart"/>
-      <w:r>
-        <w:t>PowerController</w:t>
-      </w:r>
-      <w:proofErr w:type="spellEnd"/>
-      <w:r>
-        <w:t>/</w:t>
-      </w:r>
-      <w:proofErr w:type="spellStart"/>
-      <w:r>
-        <w:t>FlashWrite.qip</w:t>
-      </w:r>
-      <w:proofErr w:type="spellEnd"/>
-    </w:p>
-    <w:p>
-      <w:r>
-        <w:t>../../</w:t>
-      </w:r>
-      <w:proofErr w:type="spellStart"/>
-      <w:r>
-        <w:t>MainCollar</w:t>
-      </w:r>
-      <w:proofErr w:type="spellEnd"/>
-      <w:r>
-        <w:t>/</w:t>
-      </w:r>
-      <w:proofErr w:type="spellStart"/>
-      <w:r>
-        <w:t>PowerController</w:t>
-      </w:r>
-      <w:proofErr w:type="spellEnd"/>
-      <w:r>
-        <w:t>/</w:t>
-      </w:r>
-      <w:proofErr w:type="spellStart"/>
-      <w:r>
-        <w:t>FlashInit.vhd</w:t>
-      </w:r>
-      <w:proofErr w:type="spellEnd"/>
-    </w:p>
-    <w:p>
-      <w:proofErr w:type="spellStart"/>
-      <w:r>
-        <w:t>AudioRecordingCollarCPLDInit_TopLevel.vhd</w:t>
-      </w:r>
-      <w:proofErr w:type="spellEnd"/>
-      <w:r>
-        <w:t xml:space="preserve"> </w:t>
-      </w:r>
-    </w:p>
-    <w:p>
-      <w:r>
-        <w:t xml:space="preserve">Several Project </w:t>
-      </w:r>
-      <w:proofErr w:type="gramStart"/>
-      <w:r>
-        <w:t>wide .TCL</w:t>
-      </w:r>
-      <w:proofErr w:type="gramEnd"/>
-      <w:r>
-        <w:t xml:space="preserve"> scripts are needed. </w:t>
-      </w:r>
-      <w:r>
-        <w:t xml:space="preserve">  These include </w:t>
-      </w:r>
-      <w:proofErr w:type="spellStart"/>
-      <w:r>
-        <w:t>at_compile_start</w:t>
-      </w:r>
-      <w:r>
-        <w:t>.tcl</w:t>
-      </w:r>
-      <w:proofErr w:type="spellEnd"/>
-      <w:r>
-        <w:t xml:space="preserve"> and</w:t>
-      </w:r>
-      <w:r>
-        <w:t xml:space="preserve"> </w:t>
-      </w:r>
-      <w:proofErr w:type="spellStart"/>
-      <w:r>
-        <w:t>set_vhdl_constants</w:t>
-      </w:r>
-      <w:r>
-        <w:t>.tcl</w:t>
-      </w:r>
-      <w:proofErr w:type="spellEnd"/>
-      <w:r>
-        <w:t>.</w:t>
-      </w:r>
-      <w:r>
-        <w:t xml:space="preserve"> These are found in the /</w:t>
-      </w:r>
-      <w:proofErr w:type="spellStart"/>
-      <w:r>
-        <w:t>QuartusII</w:t>
-      </w:r>
-      <w:proofErr w:type="spellEnd"/>
-      <w:r>
-        <w:t xml:space="preserve"> directory.</w:t>
-      </w:r>
-    </w:p>
-    <w:p>
-      <w:r>
-        <w:t xml:space="preserve">Of note is that the CPLD used on the audio recording collar IS different than the one used for the </w:t>
-      </w:r>
-      <w:proofErr w:type="spellStart"/>
-      <w:r>
-        <w:t>DevBoard</w:t>
-      </w:r>
-      <w:proofErr w:type="spellEnd"/>
-      <w:r>
-        <w:t xml:space="preserve"> Power Monitor. </w:t>
-      </w:r>
-      <w:r>
-        <w:t>Device name and part number is different for this CPLD.</w:t>
-      </w:r>
-    </w:p>
-    <w:p>
-      <w:r>
-        <w:lastRenderedPageBreak/>
-        <w:t xml:space="preserve">Copy the TCL scripts from the GIT </w:t>
-      </w:r>
-      <w:proofErr w:type="spellStart"/>
-      <w:r>
-        <w:t>QuartusII</w:t>
-      </w:r>
-      <w:proofErr w:type="spellEnd"/>
-      <w:r>
-        <w:t xml:space="preserve"> directory to your working directory.</w:t>
-      </w:r>
-      <w:r>
-        <w:t xml:space="preserve">  If one of these file is missing, check the </w:t>
-      </w:r>
-      <w:proofErr w:type="spellStart"/>
-      <w:r>
-        <w:t>DevBoard_PowerMonitor</w:t>
-      </w:r>
-      <w:proofErr w:type="spellEnd"/>
-      <w:r>
-        <w:t>\FPGA</w:t>
-      </w:r>
-      <w:r>
-        <w:t xml:space="preserve"> directory.</w:t>
-      </w:r>
-      <w:r>
-        <w:t xml:space="preserve">  </w:t>
-      </w:r>
-      <w:r>
-        <w:t xml:space="preserve">Additionally, a log file must be created.  </w:t>
-      </w:r>
-      <w:r>
-        <w:t xml:space="preserve">In the working directory, create a commit_timestamp.log file.  (Alternatively, a commit_timestamp.txt file can be used if the file name extension on line 34 of the </w:t>
-      </w:r>
-      <w:proofErr w:type="spellStart"/>
-      <w:r>
-        <w:t>at_compile_start.tcl</w:t>
-      </w:r>
-      <w:proofErr w:type="spellEnd"/>
-      <w:r>
-        <w:t xml:space="preserve"> file is changed)</w:t>
-      </w:r>
-    </w:p>
-    <w:p>
-      <w:r>
-        <w:t xml:space="preserve">You should be able to compile now. A POF should now exist in the </w:t>
-      </w:r>
-      <w:proofErr w:type="spellStart"/>
-      <w:r>
-        <w:t>output_files</w:t>
-      </w:r>
-      <w:proofErr w:type="spellEnd"/>
-      <w:r>
-        <w:t xml:space="preserve"> directory. </w:t>
-      </w:r>
-    </w:p>
-    <w:p>
-      <w:r>
-        <w:t xml:space="preserve">Open the </w:t>
-      </w:r>
-      <w:r>
-        <w:t>programmer and program the POF to the CPLD. The CPLD is the first device</w:t>
-      </w:r>
-      <w:r>
-        <w:t xml:space="preserve"> on</w:t>
-      </w:r>
-      <w:r>
-        <w:t xml:space="preserve"> the JTAG chain. Its device identifier is </w:t>
-      </w:r>
-      <w:r>
-        <w:t>5M570ZT100</w:t>
-      </w:r>
-      <w:r>
-        <w:t xml:space="preserve">. </w:t>
-      </w:r>
-      <w:r>
-        <w:t xml:space="preserve">A POF can now be selected by double clicking under the FILE section of the main center window of the corresponding JTAG device. A file browser will open.  </w:t>
-      </w:r>
-    </w:p>
-    <w:p>
-      <w:r>
-        <w:t xml:space="preserve">The image below shows the FPGA in the chain too. </w:t>
-      </w:r>
-      <w:r>
-        <w:t>However,</w:t>
-      </w:r>
-      <w:r>
-        <w:t xml:space="preserve"> </w:t>
-      </w:r>
-      <w:r>
         <w:t xml:space="preserve">it </w:t>
       </w:r>
       <w:r>
-        <w:t xml:space="preserve">won’t be there when you first initially program a new board. Notice the check boxes used to program. Enable real-time ISP is enabled. Program/Configure the CFM of the CPLD. </w:t>
+        <w:t xml:space="preserve">won’t be there when you first initially program a new board. Notice the check boxes used to program. </w:t>
+      </w:r>
+      <w:del w:id="4" w:author="Davis, Tyler" w:date="2016-06-16T13:46:00Z">
+        <w:r>
+          <w:delText xml:space="preserve">Enable </w:delText>
+        </w:r>
+      </w:del>
+      <w:ins w:id="5" w:author="Davis, Tyler" w:date="2016-06-16T13:46:00Z">
+        <w:r>
+          <w:t>Ensure</w:t>
+        </w:r>
+        <w:r>
+          <w:t xml:space="preserve"> </w:t>
+        </w:r>
+      </w:ins>
+      <w:r>
+        <w:t xml:space="preserve">real-time ISP is enabled. Program/Configure the CFM of the CPLD. </w:t>
       </w:r>
       <w:r>
         <w:t xml:space="preserve"> We don’t need/want to program the UFM of the CPLD.</w:t>
       </w:r>
       <w:r>
-        <w:t xml:space="preserve">  Note, </w:t>
-      </w:r>
-      <w:proofErr w:type="gramStart"/>
-      <w:r>
-        <w:t>If</w:t>
-      </w:r>
-      <w:proofErr w:type="gramEnd"/>
-      <w:r>
-        <w:t xml:space="preserve"> an error occurs where the silicon ID does not match the chip ID and you’re using a USB Blaster II, try instead switching to a USB Blaster I.</w:t>
+        <w:t xml:space="preserve">  Note, If an error occurs where the silicon ID does not match the chip ID and you’re using a USB Blaster II, try instead switching to a USB Blaster I.</w:t>
       </w:r>
     </w:p>
     <w:p/>
@@ -1004,7 +780,7 @@
               </wp:anchor>
             </w:drawing>
           </mc:Choice>
-          <mc:Fallback>
+          <mc:Fallback xmlns:w16se="http://schemas.microsoft.com/office/word/2015/wordml/symex" xmlns:cx1="http://schemas.microsoft.com/office/drawing/2015/9/8/chartex" xmlns:cx="http://schemas.microsoft.com/office/drawing/2014/chartex">
             <w:pict>
               <v:shapetype w14:anchorId="5996D59C" id="_x0000_t32" coordsize="21600,21600" o:spt="32" o:oned="t" path="m,l21600,21600e" filled="f">
                 <v:path arrowok="t" fillok="f" o:connecttype="none"/>
@@ -1084,7 +860,7 @@
               </wp:anchor>
             </w:drawing>
           </mc:Choice>
-          <mc:Fallback>
+          <mc:Fallback xmlns:w16se="http://schemas.microsoft.com/office/word/2015/wordml/symex" xmlns:cx1="http://schemas.microsoft.com/office/drawing/2015/9/8/chartex" xmlns:cx="http://schemas.microsoft.com/office/drawing/2014/chartex">
             <w:pict>
               <v:rect w14:anchorId="410D7BCF" id="Rectangle 70" o:spid="_x0000_s1026" style="position:absolute;margin-left:53pt;margin-top:63.1pt;width:191pt;height:18pt;z-index:251679744;visibility:visible;mso-wrap-style:square;mso-wrap-distance-left:9pt;mso-wrap-distance-top:0;mso-wrap-distance-right:9pt;mso-wrap-distance-bottom:0;mso-position-horizontal:absolute;mso-position-horizontal-relative:text;mso-position-vertical:absolute;mso-position-vertical-relative:text;v-text-anchor:middle" o:gfxdata="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" filled="f" strokecolor="#c00000" strokeweight="1pt"/>
             </w:pict>
@@ -1251,7 +1027,7 @@
                   <pic:spPr bwMode="auto">
                     <a:xfrm>
                       <a:off x="0" y="0"/>
-                      <a:ext cx="3866915" cy="2184980"/>
+                      <a:ext cx="3860270" cy="2181225"/>
                     </a:xfrm>
                     <a:prstGeom prst="rect">
                       <a:avLst/>
@@ -1303,22 +1079,15 @@
       </w:r>
     </w:p>
     <w:p>
-      <w:proofErr w:type="spellStart"/>
-      <w:r>
-        <w:t>Source_Code</w:t>
-      </w:r>
-      <w:proofErr w:type="spellEnd"/>
+      <w:r>
+        <w:t>Source_Code\</w:t>
+      </w:r>
+      <w:r>
+        <w:t>AudioRecordingCollar</w:t>
+      </w:r>
       <w:r>
         <w:t>\</w:t>
       </w:r>
-      <w:proofErr w:type="spellStart"/>
-      <w:r>
-        <w:t>AudioRecordingCollar</w:t>
-      </w:r>
-      <w:proofErr w:type="spellEnd"/>
-      <w:r>
-        <w:t>\</w:t>
-      </w:r>
       <w:r>
         <w:t>FPGA_INIT</w:t>
       </w:r>
@@ -1335,112 +1104,60 @@
       <w:r>
         <w:t xml:space="preserve">Copy </w:t>
       </w:r>
-      <w:proofErr w:type="spellStart"/>
+      <w:r>
+        <w:t xml:space="preserve">AudioRecordingCollarFPGA </w:t>
+      </w:r>
+      <w:r>
+        <w:t>_IO.qsf</w:t>
+      </w:r>
+      <w:r>
+        <w:t xml:space="preserve"> and rename </w:t>
+      </w:r>
       <w:r>
         <w:t>AudioRecordingCollarFPGA</w:t>
       </w:r>
-      <w:proofErr w:type="spellEnd"/>
+      <w:r>
+        <w:t>.qsf</w:t>
+      </w:r>
+    </w:p>
+    <w:p>
+      <w:r>
+        <w:t>Include files:</w:t>
+      </w:r>
       <w:r>
         <w:t xml:space="preserve"> </w:t>
       </w:r>
       <w:r>
-        <w:t>_</w:t>
-      </w:r>
-      <w:proofErr w:type="spellStart"/>
-      <w:r>
-        <w:t>IO.qsf</w:t>
-      </w:r>
-      <w:proofErr w:type="spellEnd"/>
-      <w:r>
-        <w:t xml:space="preserve"> and rename </w:t>
-      </w:r>
-      <w:proofErr w:type="spellStart"/>
-      <w:r>
-        <w:t>AudioRecordingCollarFPGA</w:t>
-      </w:r>
-      <w:r>
-        <w:t>.qsf</w:t>
-      </w:r>
-      <w:proofErr w:type="spellEnd"/>
-    </w:p>
-    <w:p>
-      <w:r>
-        <w:t>Include files:</w:t>
-      </w:r>
-      <w:r>
-        <w:t xml:space="preserve"> </w:t>
-      </w:r>
-      <w:r>
         <w:t xml:space="preserve">The VHD file should be added explicitly to the project. </w:t>
       </w:r>
     </w:p>
     <w:p>
-      <w:proofErr w:type="spellStart"/>
-      <w:r>
-        <w:t>AudioRecordingCollarFPGA</w:t>
-      </w:r>
-      <w:proofErr w:type="spellEnd"/>
-      <w:r>
-        <w:t xml:space="preserve"> </w:t>
-      </w:r>
-      <w:r>
-        <w:t>_</w:t>
-      </w:r>
-      <w:proofErr w:type="spellStart"/>
-      <w:r>
-        <w:t>TopLevel.vhd</w:t>
-      </w:r>
-      <w:proofErr w:type="spellEnd"/>
-    </w:p>
-    <w:p>
-      <w:proofErr w:type="spellStart"/>
+      <w:r>
+        <w:t xml:space="preserve">AudioRecordingCollarFPGA </w:t>
+      </w:r>
+      <w:r>
+        <w:t>_TopLevel.vhd</w:t>
+      </w:r>
+    </w:p>
+    <w:p>
       <w:r>
         <w:t>sdc_values.tcl</w:t>
       </w:r>
-      <w:proofErr w:type="spellEnd"/>
-    </w:p>
-    <w:p>
-      <w:proofErr w:type="spellStart"/>
-      <w:r>
-        <w:t>sdc_values</w:t>
-      </w:r>
-      <w:proofErr w:type="spellEnd"/>
-      <w:r>
-        <w:t xml:space="preserve"> should already be in the FPGA_INIT </w:t>
-      </w:r>
-      <w:proofErr w:type="spellStart"/>
-      <w:r>
-        <w:t>git</w:t>
-      </w:r>
-      <w:proofErr w:type="spellEnd"/>
-      <w:r>
-        <w:t xml:space="preserve"> directory.</w:t>
-      </w:r>
-    </w:p>
-    <w:p>
-      <w:r>
-        <w:t xml:space="preserve">Copy </w:t>
-      </w:r>
-      <w:proofErr w:type="gramStart"/>
-      <w:r>
-        <w:t>the .</w:t>
-      </w:r>
-      <w:proofErr w:type="spellStart"/>
-      <w:r>
-        <w:t>tcl</w:t>
-      </w:r>
-      <w:proofErr w:type="spellEnd"/>
-      <w:proofErr w:type="gramEnd"/>
-      <w:r>
-        <w:t xml:space="preserve"> scripts from:</w:t>
-      </w:r>
-    </w:p>
-    <w:p>
-      <w:proofErr w:type="spellStart"/>
+    </w:p>
+    <w:p>
+      <w:r>
+        <w:t>sdc_values should already be in the FPGA_INIT git directory.</w:t>
+      </w:r>
+    </w:p>
+    <w:p>
+      <w:r>
+        <w:t>Copy the .tcl scripts from:</w:t>
+      </w:r>
+    </w:p>
+    <w:p>
       <w:r>
         <w:t>QuartusII</w:t>
       </w:r>
-      <w:proofErr w:type="spellEnd"/>
     </w:p>
     <w:p>
       <w:r>
@@ -1465,112 +1182,131 @@
       <w:r>
         <w:t xml:space="preserve">the </w:t>
       </w:r>
-      <w:proofErr w:type="spellStart"/>
-      <w:r>
-        <w:t>sdc</w:t>
-      </w:r>
-      <w:proofErr w:type="spellEnd"/>
+      <w:r>
+        <w:t xml:space="preserve">sdc </w:t>
+      </w:r>
+      <w:r>
+        <w:t>timing framework. It simply displays a counter on a GPIO</w:t>
+      </w:r>
+      <w:r>
+        <w:t xml:space="preserve"> pin</w:t>
+      </w:r>
+      <w:r>
+        <w:t xml:space="preserve">. This is a good way to check that your </w:t>
+      </w:r>
+      <w:r>
+        <w:t xml:space="preserve">FPGA has booted and it booted with the image </w:t>
+      </w:r>
+      <w:r>
+        <w:t>from flash.</w:t>
+      </w:r>
+    </w:p>
+    <w:p>
+      <w:r>
+        <w:t>Attempt to compile the design. It will fail, but two package files will be generated in the main directory:</w:t>
+      </w:r>
+    </w:p>
+    <w:p>
+      <w:r>
+        <w:t>compile_start_time_pkg.vhd</w:t>
+      </w:r>
+    </w:p>
+    <w:p>
+      <w:r>
+        <w:t>shared_sdc_values_pkg.vhd</w:t>
+      </w:r>
+    </w:p>
+    <w:p>
+      <w:r>
+        <w:t>These are being generated by the at_compile</w:t>
+      </w:r>
+      <w:ins w:id="6" w:author="Davis, Tyler" w:date="2016-06-16T14:47:00Z">
+        <w:r>
+          <w:t>_start</w:t>
+        </w:r>
+      </w:ins>
+      <w:r>
+        <w:t>.tcl script being linked to by the QSF. Include these package files and recompile.</w:t>
+      </w:r>
+      <w:ins w:id="7" w:author="s58p233" w:date="2016-06-16T15:08:00Z">
+        <w:r>
+          <w:t xml:space="preserve">  If these files are not created,</w:t>
+        </w:r>
+      </w:ins>
+      <w:ins w:id="8" w:author="s58p233" w:date="2016-06-16T15:26:00Z">
+        <w:r>
+          <w:t xml:space="preserve"> a possible reason is that the project created a new .qsf and ignored the </w:t>
+        </w:r>
+      </w:ins>
+      <w:ins w:id="9" w:author="s58p233" w:date="2016-06-16T15:27:00Z">
+        <w:r>
+          <w:t xml:space="preserve">correct one. </w:t>
+        </w:r>
+      </w:ins>
+      <w:ins w:id="10" w:author="s58p233" w:date="2016-06-16T15:26:00Z">
+        <w:r>
+          <w:t xml:space="preserve"> </w:t>
+        </w:r>
+      </w:ins>
+      <w:ins w:id="11" w:author="s58p233" w:date="2016-06-16T15:08:00Z">
+        <w:r>
+          <w:t>F</w:t>
+        </w:r>
+        <w:r>
+          <w:t xml:space="preserve">ind the .qsf file in the working directory.  Quartus </w:t>
+        </w:r>
+      </w:ins>
+      <w:ins w:id="12" w:author="s58p233" w:date="2016-06-16T15:10:00Z">
+        <w:r>
+          <w:t>looks for a .qsf file with a specific name and if it doesn</w:t>
+        </w:r>
+      </w:ins>
+      <w:ins w:id="13" w:author="s58p233" w:date="2016-06-16T15:11:00Z">
+        <w:r>
+          <w:t>’t find it, it will create a new one.  If there are multiple .qsf files in the working directory, one option is to find the .qsf file you want and rename it to what Quartus expects.</w:t>
+        </w:r>
+      </w:ins>
+    </w:p>
+    <w:p>
+      <w:r>
+        <w:t xml:space="preserve">Compilation should be successful. </w:t>
+      </w:r>
+    </w:p>
+    <w:p/>
+    <w:p>
+      <w:r>
+        <w:t>When inserting a</w:t>
+      </w:r>
+      <w:r>
+        <w:t>n</w:t>
+      </w:r>
+      <w:r>
+        <w:t xml:space="preserve"> FPGA POF into flash, </w:t>
+      </w:r>
+      <w:r>
+        <w:t xml:space="preserve">the </w:t>
+      </w:r>
+      <w:r>
+        <w:t xml:space="preserve">FPGA </w:t>
+      </w:r>
+      <w:r>
+        <w:t>image looks to a different source to begin clocking its design. For a FPGA SOF programmed over JTAG, the internal FPGA oscillator is used to boot the image. For an image booted from flash, the FPGA looks to the DCLK FPGA pin for boot. These differences are reflected in the QSF files.</w:t>
+      </w:r>
+      <w:r>
+        <w:t xml:space="preserve"> The QSF’s of FPGA_INIT vs FPGA differ. </w:t>
+      </w:r>
       <w:r>
         <w:t xml:space="preserve"> </w:t>
       </w:r>
-      <w:r>
-        <w:t>timing framework. It simply displays a counter on a GPIO</w:t>
-      </w:r>
-      <w:r>
-        <w:t xml:space="preserve"> pin</w:t>
-      </w:r>
-      <w:r>
-        <w:t xml:space="preserve">. This is a good way to check that your </w:t>
-      </w:r>
-      <w:r>
-        <w:t xml:space="preserve">FPGA has booted and it booted with the image </w:t>
-      </w:r>
-      <w:r>
-        <w:t>from flash.</w:t>
-      </w:r>
-    </w:p>
-    <w:p>
-      <w:r>
-        <w:t>Attempt to compile the design. It will fail, but two package files will be generated in the main directory:</w:t>
-      </w:r>
-    </w:p>
-    <w:p>
-      <w:proofErr w:type="spellStart"/>
-      <w:r>
-        <w:t>compile_start_time_pkg.vhd</w:t>
-      </w:r>
-      <w:proofErr w:type="spellEnd"/>
-    </w:p>
-    <w:p>
-      <w:proofErr w:type="spellStart"/>
-      <w:r>
-        <w:t>shared_sdc_values_pkg.vhd</w:t>
-      </w:r>
-      <w:proofErr w:type="spellEnd"/>
-    </w:p>
-    <w:p>
-      <w:r>
-        <w:t xml:space="preserve">These are being generated by the </w:t>
-      </w:r>
-      <w:proofErr w:type="spellStart"/>
-      <w:r>
-        <w:t>at_compile.tcl</w:t>
-      </w:r>
-      <w:proofErr w:type="spellEnd"/>
-      <w:r>
-        <w:t xml:space="preserve"> script being linked to by the QSF. Include these package files and recompile.</w:t>
-      </w:r>
-    </w:p>
-    <w:p>
-      <w:r>
-        <w:t xml:space="preserve">Compilation should be successful. </w:t>
-      </w:r>
-    </w:p>
-    <w:p/>
-    <w:p>
-      <w:r>
-        <w:t>When inserting a</w:t>
-      </w:r>
-      <w:r>
-        <w:t>n</w:t>
-      </w:r>
-      <w:r>
-        <w:t xml:space="preserve"> FPGA POF into flash, </w:t>
-      </w:r>
-      <w:r>
-        <w:t xml:space="preserve">the </w:t>
-      </w:r>
-      <w:r>
-        <w:t xml:space="preserve">FPGA </w:t>
-      </w:r>
-      <w:r>
-        <w:t>image looks to a different source to begin clocking its design. For a FPGA SOF programmed over JTAG, the internal FPGA oscillator is used to boot the image. For an image booted from flash, the FPGA looks to the DCLK FPGA pin for boot. These differences are reflected in the QSF files.</w:t>
-      </w:r>
-      <w:r>
-        <w:t xml:space="preserve"> The QSF’s of FPGA_INIT vs FPGA differ. </w:t>
-      </w:r>
-      <w:r>
-        <w:t xml:space="preserve"> </w:t>
-      </w:r>
-    </w:p>
-    <w:p>
-      <w:proofErr w:type="spellStart"/>
-      <w:r>
-        <w:t>set_global_assignment</w:t>
-      </w:r>
-      <w:proofErr w:type="spellEnd"/>
-      <w:r>
-        <w:t xml:space="preserve"> -name DEVICE_INITIALIZATION_CLOCK INIT_INTOSC</w:t>
-      </w:r>
-    </w:p>
-    <w:p>
-      <w:proofErr w:type="spellStart"/>
-      <w:r>
-        <w:t>set_global_assignment</w:t>
-      </w:r>
-      <w:proofErr w:type="spellEnd"/>
-      <w:r>
-        <w:t xml:space="preserve"> -name DEVICE_INITIALIZATION_CLOCK INIT_DCLK</w:t>
+    </w:p>
+    <w:p>
+      <w:r>
+        <w:t>set_global_assignment -name DEVICE_INITIALIZATION_CLOCK INIT_INTOSC</w:t>
+      </w:r>
+    </w:p>
+    <w:p>
+      <w:r>
+        <w:t>set_global_assignment -name DEVICE_INITIALIZATION_CLOCK INIT_DCLK</w:t>
       </w:r>
     </w:p>
     <w:p>
@@ -1584,15 +1320,7 @@
         <w:t xml:space="preserve"> for the PFL</w:t>
       </w:r>
       <w:r>
-        <w:t xml:space="preserve"> in booting from flash is the </w:t>
-      </w:r>
-      <w:proofErr w:type="spellStart"/>
-      <w:r>
-        <w:t>init_done</w:t>
-      </w:r>
-      <w:proofErr w:type="spellEnd"/>
-      <w:r>
-        <w:t xml:space="preserve"> pin. </w:t>
+        <w:t xml:space="preserve"> in booting from flash is the init_done pin. </w:t>
       </w:r>
       <w:r>
         <w:t>These</w:t>
@@ -1604,48 +1332,16 @@
         <w:t>s are</w:t>
       </w:r>
       <w:r>
-        <w:t xml:space="preserve"> included in the _</w:t>
-      </w:r>
-      <w:proofErr w:type="spellStart"/>
-      <w:r>
-        <w:t>IO.qsf</w:t>
-      </w:r>
-      <w:proofErr w:type="spellEnd"/>
-      <w:r>
-        <w:t xml:space="preserve">, but </w:t>
+        <w:t xml:space="preserve"> included in the _IO.qsf, but </w:t>
       </w:r>
       <w:r>
         <w:t>the corresponding options are</w:t>
       </w:r>
       <w:r>
-        <w:t xml:space="preserve"> shown in </w:t>
-      </w:r>
-      <w:proofErr w:type="spellStart"/>
-      <w:r>
-        <w:t>Quartus</w:t>
-      </w:r>
-      <w:proofErr w:type="spellEnd"/>
-      <w:r>
-        <w:t xml:space="preserve"> here. </w:t>
-      </w:r>
-      <w:r>
-        <w:t xml:space="preserve"> This is all handled in the </w:t>
-      </w:r>
-      <w:proofErr w:type="spellStart"/>
-      <w:r>
-        <w:t>qsf’s</w:t>
-      </w:r>
-      <w:proofErr w:type="spellEnd"/>
-      <w:r>
-        <w:t xml:space="preserve">. I am including the </w:t>
-      </w:r>
-      <w:proofErr w:type="spellStart"/>
-      <w:r>
-        <w:t>Quartus</w:t>
-      </w:r>
-      <w:proofErr w:type="spellEnd"/>
-      <w:r>
-        <w:t xml:space="preserve"> options here for documentation. </w:t>
+        <w:t xml:space="preserve"> shown in Quartus here. </w:t>
+      </w:r>
+      <w:r>
+        <w:t xml:space="preserve"> This is all handled in the qsf’s. I am including the Quartus options here for documentation. </w:t>
       </w:r>
     </w:p>
     <w:p/>
@@ -1719,7 +1415,7 @@
               </wp:anchor>
             </w:drawing>
           </mc:Choice>
-          <mc:Fallback>
+          <mc:Fallback xmlns:w16se="http://schemas.microsoft.com/office/word/2015/wordml/symex" xmlns:cx1="http://schemas.microsoft.com/office/drawing/2015/9/8/chartex" xmlns:cx="http://schemas.microsoft.com/office/drawing/2014/chartex">
             <w:pict>
               <v:rect w14:anchorId="0184B7C6" id="Rectangle 29" o:spid="_x0000_s1026" style="position:absolute;margin-left:152.25pt;margin-top:245.25pt;width:307.5pt;height:21.75pt;z-index:251678720;visibility:visible;mso-wrap-style:square;mso-wrap-distance-left:9pt;mso-wrap-distance-top:0;mso-wrap-distance-right:9pt;mso-wrap-distance-bottom:0;mso-position-horizontal:absolute;mso-position-horizontal-relative:text;mso-position-vertical:absolute;mso-position-vertical-relative:text;v-text-anchor:middle" o:gfxdata="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" filled="f" strokecolor="red" strokeweight="1pt"/>
             </w:pict>
@@ -1791,7 +1487,7 @@
               </wp:anchor>
             </w:drawing>
           </mc:Choice>
-          <mc:Fallback>
+          <mc:Fallback xmlns:w16se="http://schemas.microsoft.com/office/word/2015/wordml/symex" xmlns:cx1="http://schemas.microsoft.com/office/drawing/2015/9/8/chartex" xmlns:cx="http://schemas.microsoft.com/office/drawing/2014/chartex">
             <w:pict>
               <v:rect w14:anchorId="5A753D84" id="Rectangle 30" o:spid="_x0000_s1026" style="position:absolute;margin-left:152.25pt;margin-top:130.5pt;width:120pt;height:12pt;z-index:251677696;visibility:visible;mso-wrap-style:square;mso-wrap-distance-left:9pt;mso-wrap-distance-top:0;mso-wrap-distance-right:9pt;mso-wrap-distance-bottom:0;mso-position-horizontal:absolute;mso-position-horizontal-relative:text;mso-position-vertical:absolute;mso-position-vertical-relative:text;v-text-anchor:middle" o:gfxdata="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" filled="f" strokecolor="red" strokeweight="1pt"/>
             </w:pict>
@@ -1845,23 +1541,7 @@
         <w:t xml:space="preserve">You should now be able to compile.  </w:t>
       </w:r>
       <w:r>
-        <w:t xml:space="preserve">This will result in an </w:t>
-      </w:r>
-      <w:proofErr w:type="gramStart"/>
-      <w:r>
-        <w:t>FPGA .SOF</w:t>
-      </w:r>
-      <w:proofErr w:type="gramEnd"/>
-      <w:r>
-        <w:t xml:space="preserve"> image. However the flash needs </w:t>
-      </w:r>
-      <w:proofErr w:type="gramStart"/>
-      <w:r>
-        <w:t>a .POF</w:t>
-      </w:r>
-      <w:proofErr w:type="gramEnd"/>
-      <w:r>
-        <w:t xml:space="preserve"> image. </w:t>
+        <w:t xml:space="preserve">This will result in an FPGA .SOF image. However the flash needs a .POF image. </w:t>
       </w:r>
     </w:p>
     <w:p>
@@ -1897,61 +1577,31 @@
       <w:r>
         <w:t xml:space="preserve">The timing </w:t>
       </w:r>
-      <w:proofErr w:type="spellStart"/>
       <w:r>
         <w:t>AudioRecordingCollarCPLD.sdc</w:t>
       </w:r>
-      <w:proofErr w:type="spellEnd"/>
       <w:r>
         <w:t xml:space="preserve"> is named the same as the project file, </w:t>
       </w:r>
-      <w:proofErr w:type="spellStart"/>
       <w:r>
         <w:t>AudioRecordingCollarCPLD.qpf</w:t>
       </w:r>
-      <w:proofErr w:type="spellEnd"/>
-      <w:r>
-        <w:t xml:space="preserve">. </w:t>
-      </w:r>
-      <w:proofErr w:type="spellStart"/>
-      <w:r>
-        <w:t>Quartus</w:t>
-      </w:r>
-      <w:proofErr w:type="spellEnd"/>
-      <w:r>
-        <w:t xml:space="preserve"> should auto analyze this SDC file be default. However, it might not be a bad idea to explicitly add it to the project as well. </w:t>
-      </w:r>
-    </w:p>
-    <w:p>
-      <w:r>
-        <w:t xml:space="preserve">The conversion of SOF to POF has been added to the script </w:t>
-      </w:r>
-      <w:proofErr w:type="spellStart"/>
-      <w:r>
-        <w:t>at_compile_end.tcl</w:t>
-      </w:r>
-      <w:proofErr w:type="spellEnd"/>
-      <w:r>
-        <w:t xml:space="preserve"> which is included in the QSF file. It generates the POF for our board automatically now. See the appendix for how to do this manually. </w:t>
+      <w:r>
+        <w:t xml:space="preserve">. Quartus should auto analyze this SDC file be default. However, it might not be a bad idea to explicitly add it to the project as well. </w:t>
+      </w:r>
+    </w:p>
+    <w:p>
+      <w:r>
+        <w:t xml:space="preserve">The conversion of SOF to POF has been added to the script at_compile_end.tcl which is included in the QSF file. It generates the POF for our board automatically now. See the appendix for how to do this manually. </w:t>
       </w:r>
       <w:r>
         <w:t xml:space="preserve">Look for the </w:t>
       </w:r>
-      <w:proofErr w:type="spellStart"/>
       <w:r>
         <w:t>AudioRecordingCollarCPLDInit.pof</w:t>
       </w:r>
-      <w:proofErr w:type="spellEnd"/>
-      <w:r>
-        <w:t xml:space="preserve"> in the /</w:t>
-      </w:r>
-      <w:proofErr w:type="spellStart"/>
-      <w:r>
-        <w:t>output_files</w:t>
-      </w:r>
-      <w:proofErr w:type="spellEnd"/>
-      <w:r>
-        <w:t xml:space="preserve"> directory.</w:t>
+      <w:r>
+        <w:t xml:space="preserve"> in the /output_files directory.</w:t>
       </w:r>
     </w:p>
     <w:p/>
@@ -2136,34 +1786,19 @@
     </w:p>
     <w:p>
       <w:r>
-        <w:t xml:space="preserve">The </w:t>
-      </w:r>
-      <w:proofErr w:type="spellStart"/>
-      <w:r>
-        <w:t>git</w:t>
-      </w:r>
-      <w:proofErr w:type="spellEnd"/>
-      <w:r>
-        <w:t xml:space="preserve"> directory of interest is:</w:t>
-      </w:r>
-    </w:p>
-    <w:p>
-      <w:proofErr w:type="spellStart"/>
-      <w:r>
-        <w:t>Source_Code</w:t>
-      </w:r>
-      <w:proofErr w:type="spellEnd"/>
-      <w:r>
-        <w:t>\</w:t>
+        <w:t>The git directory of interest is:</w:t>
+      </w:r>
+    </w:p>
+    <w:p>
+      <w:r>
+        <w:t>Source_Code\</w:t>
       </w:r>
       <w:r>
         <w:t xml:space="preserve"> </w:t>
       </w:r>
-      <w:proofErr w:type="spellStart"/>
       <w:r>
         <w:t>AudioRecordingCollar</w:t>
       </w:r>
-      <w:proofErr w:type="spellEnd"/>
       <w:r>
         <w:t xml:space="preserve"> </w:t>
       </w:r>
@@ -2181,32 +1816,14 @@
       <w:r>
         <w:t xml:space="preserve">Again rename the </w:t>
       </w:r>
-      <w:proofErr w:type="spellStart"/>
-      <w:r>
-        <w:t>Toplevel_name</w:t>
-      </w:r>
-      <w:proofErr w:type="spellEnd"/>
-      <w:r>
-        <w:t>*_</w:t>
-      </w:r>
-      <w:proofErr w:type="spellStart"/>
-      <w:r>
-        <w:t>IO.qsf</w:t>
-      </w:r>
-      <w:proofErr w:type="spellEnd"/>
-      <w:r>
-        <w:t xml:space="preserve"> </w:t>
+      <w:r>
+        <w:t xml:space="preserve">Toplevel_name*_IO.qsf </w:t>
       </w:r>
       <w:r>
         <w:t xml:space="preserve">to </w:t>
       </w:r>
-      <w:proofErr w:type="spellStart"/>
-      <w:r>
-        <w:t>Toplevel_name.qsf</w:t>
-      </w:r>
-      <w:proofErr w:type="spellEnd"/>
-      <w:r>
-        <w:t xml:space="preserve"> </w:t>
+      <w:r>
+        <w:t xml:space="preserve">Toplevel_name.qsf </w:t>
       </w:r>
       <w:r>
         <w:t xml:space="preserve">so all the pins are defined for the CPLD. </w:t>
@@ -2224,215 +1841,57 @@
       <w:pPr>
         <w:spacing w:after="0" w:line="240" w:lineRule="auto"/>
       </w:pPr>
-      <w:proofErr w:type="spellStart"/>
-      <w:r>
-        <w:t>set_global_assignment</w:t>
-      </w:r>
-      <w:proofErr w:type="spellEnd"/>
-      <w:r>
-        <w:t xml:space="preserve"> -name VHDL_FILE ../../</w:t>
-      </w:r>
-      <w:proofErr w:type="spellStart"/>
-      <w:r>
-        <w:t>MainCollar</w:t>
-      </w:r>
-      <w:proofErr w:type="spellEnd"/>
-      <w:r>
-        <w:t>/General/</w:t>
-      </w:r>
-      <w:proofErr w:type="spellStart"/>
-      <w:r>
-        <w:t>Utilities_pkg.vhd</w:t>
-      </w:r>
-      <w:proofErr w:type="spellEnd"/>
+      <w:r>
+        <w:t>set_global_assignment -name VHDL_FILE ../../MainCollar/General/Utilities_pkg.vhd</w:t>
+      </w:r>
     </w:p>
     <w:p>
       <w:pPr>
         <w:spacing w:after="0" w:line="240" w:lineRule="auto"/>
       </w:pPr>
-      <w:proofErr w:type="spellStart"/>
-      <w:r>
-        <w:t>set_global_assignment</w:t>
-      </w:r>
-      <w:proofErr w:type="spellEnd"/>
-      <w:r>
-        <w:t xml:space="preserve"> -name VHDL_FILE </w:t>
-      </w:r>
-      <w:proofErr w:type="spellStart"/>
-      <w:r>
-        <w:t>AudioRecordingCollarCPLD_TopLevel.vhd</w:t>
-      </w:r>
-      <w:proofErr w:type="spellEnd"/>
+      <w:r>
+        <w:t>set_global_assignment -name VHDL_FILE AudioRecordingCollarCPLD_TopLevel.vhd</w:t>
+      </w:r>
     </w:p>
     <w:p>
       <w:pPr>
         <w:spacing w:after="0" w:line="240" w:lineRule="auto"/>
       </w:pPr>
-      <w:proofErr w:type="spellStart"/>
-      <w:r>
-        <w:t>set_global_assignment</w:t>
-      </w:r>
-      <w:proofErr w:type="spellEnd"/>
-      <w:r>
-        <w:t xml:space="preserve"> -name VHDL_FILE ../../</w:t>
-      </w:r>
-      <w:proofErr w:type="spellStart"/>
-      <w:r>
-        <w:t>MainCollar</w:t>
-      </w:r>
-      <w:proofErr w:type="spellEnd"/>
-      <w:r>
-        <w:t>/</w:t>
-      </w:r>
-      <w:proofErr w:type="spellStart"/>
-      <w:r>
-        <w:t>PowerController</w:t>
-      </w:r>
-      <w:proofErr w:type="spellEnd"/>
-      <w:r>
-        <w:t>/</w:t>
-      </w:r>
-      <w:proofErr w:type="spellStart"/>
-      <w:r>
-        <w:t>PC_StatusControl_pkg.vhd</w:t>
-      </w:r>
-      <w:proofErr w:type="spellEnd"/>
+      <w:r>
+        <w:t>set_global_assignment -name VHDL_FILE ../../MainCollar/PowerController/PC_StatusControl_pkg.vhd</w:t>
+      </w:r>
     </w:p>
     <w:p>
       <w:pPr>
         <w:spacing w:after="0" w:line="240" w:lineRule="auto"/>
       </w:pPr>
-      <w:proofErr w:type="spellStart"/>
-      <w:r>
-        <w:t>set_global_assignment</w:t>
-      </w:r>
-      <w:proofErr w:type="spellEnd"/>
-      <w:r>
-        <w:t xml:space="preserve"> -name VHDL_FILE ../../</w:t>
-      </w:r>
-      <w:proofErr w:type="spellStart"/>
-      <w:r>
-        <w:t>MainCollar</w:t>
-      </w:r>
-      <w:proofErr w:type="spellEnd"/>
-      <w:r>
-        <w:t>/</w:t>
-      </w:r>
-      <w:proofErr w:type="spellStart"/>
-      <w:r>
-        <w:t>PowerController</w:t>
-      </w:r>
-      <w:proofErr w:type="spellEnd"/>
-      <w:r>
-        <w:t>/</w:t>
-      </w:r>
-      <w:proofErr w:type="spellStart"/>
-      <w:r>
-        <w:t>StatCtlSPI.vhd</w:t>
-      </w:r>
-      <w:proofErr w:type="spellEnd"/>
+      <w:r>
+        <w:t>set_global_assignment -name VHDL_FILE ../../MainCollar/PowerController/StatCtlSPI.vhd</w:t>
+      </w:r>
     </w:p>
     <w:p>
       <w:pPr>
         <w:spacing w:after="0" w:line="240" w:lineRule="auto"/>
       </w:pPr>
-      <w:proofErr w:type="spellStart"/>
-      <w:r>
-        <w:t>set_global_assignment</w:t>
-      </w:r>
-      <w:proofErr w:type="spellEnd"/>
-      <w:r>
-        <w:t xml:space="preserve"> -name VHDL_FILE ../../</w:t>
-      </w:r>
-      <w:proofErr w:type="spellStart"/>
-      <w:r>
-        <w:t>MainCollar</w:t>
-      </w:r>
-      <w:proofErr w:type="spellEnd"/>
-      <w:r>
-        <w:t>/</w:t>
-      </w:r>
-      <w:proofErr w:type="spellStart"/>
-      <w:r>
-        <w:t>PowerController</w:t>
-      </w:r>
-      <w:proofErr w:type="spellEnd"/>
-      <w:r>
-        <w:t>/</w:t>
-      </w:r>
-      <w:proofErr w:type="spellStart"/>
-      <w:r>
-        <w:t>PC_UFM.vhd</w:t>
-      </w:r>
-      <w:proofErr w:type="spellEnd"/>
+      <w:r>
+        <w:t>set_global_assignment -name VHDL_FILE ../../MainCollar/PowerController/PC_UFM.vhd</w:t>
+      </w:r>
     </w:p>
     <w:p>
       <w:pPr>
         <w:spacing w:after="0" w:line="240" w:lineRule="auto"/>
       </w:pPr>
-      <w:proofErr w:type="spellStart"/>
-      <w:r>
-        <w:t>set_global_assignment</w:t>
-      </w:r>
-      <w:proofErr w:type="spellEnd"/>
-      <w:r>
-        <w:t xml:space="preserve"> -name QIP_FILE ../../</w:t>
-      </w:r>
-      <w:proofErr w:type="spellStart"/>
-      <w:r>
-        <w:t>MainCollar</w:t>
-      </w:r>
-      <w:proofErr w:type="spellEnd"/>
-      <w:r>
-        <w:t>/</w:t>
-      </w:r>
-      <w:proofErr w:type="spellStart"/>
-      <w:r>
-        <w:t>PowerController</w:t>
-      </w:r>
-      <w:proofErr w:type="spellEnd"/>
-      <w:r>
-        <w:t>/</w:t>
-      </w:r>
-      <w:proofErr w:type="spellStart"/>
-      <w:r>
-        <w:t>PFL.qip</w:t>
-      </w:r>
-      <w:proofErr w:type="spellEnd"/>
+      <w:r>
+        <w:t>set_global_assignment -name QIP_FILE ../../MainCollar/PowerController/PFL.qip</w:t>
+      </w:r>
     </w:p>
     <w:p>
       <w:pPr>
         <w:spacing w:after="0" w:line="240" w:lineRule="auto"/>
       </w:pPr>
-      <w:proofErr w:type="spellStart"/>
-      <w:r>
-        <w:t>set_global_assignment</w:t>
-      </w:r>
-      <w:proofErr w:type="spellEnd"/>
-      <w:r>
-        <w:t xml:space="preserve"> -name QIP_FILE ../../</w:t>
-      </w:r>
-      <w:proofErr w:type="spellStart"/>
-      <w:r>
-        <w:t>MainCollar</w:t>
-      </w:r>
-      <w:proofErr w:type="spellEnd"/>
-      <w:r>
-        <w:t>/</w:t>
-      </w:r>
-      <w:proofErr w:type="spellStart"/>
-      <w:r>
-        <w:t>PowerController</w:t>
-      </w:r>
-      <w:proofErr w:type="spellEnd"/>
-      <w:r>
-        <w:t>/</w:t>
-      </w:r>
-      <w:proofErr w:type="spellStart"/>
-      <w:r>
-        <w:t>PFL.vhd</w:t>
-      </w:r>
-      <w:proofErr w:type="spellEnd"/>
+      <w:r>
+        <w:t>set_global_assignment -name QIP_FILE ../../MainCollar/PowerController/PFL.vhd</w:t>
+      </w:r>
     </w:p>
     <w:p>
       <w:pPr>
@@ -2443,104 +1902,26 @@
       <w:pPr>
         <w:spacing w:after="0" w:line="240" w:lineRule="auto"/>
       </w:pPr>
-      <w:proofErr w:type="spellStart"/>
       <w:r>
         <w:lastRenderedPageBreak/>
-        <w:t>set_global_assignment</w:t>
-      </w:r>
-      <w:proofErr w:type="spellEnd"/>
-      <w:r>
-        <w:t xml:space="preserve"> -name VHDL_FILE ../../</w:t>
-      </w:r>
-      <w:proofErr w:type="spellStart"/>
-      <w:r>
-        <w:t>MainCollar</w:t>
-      </w:r>
-      <w:proofErr w:type="spellEnd"/>
-      <w:r>
-        <w:t>/</w:t>
-      </w:r>
-      <w:proofErr w:type="spellStart"/>
-      <w:r>
-        <w:t>PowerController</w:t>
-      </w:r>
-      <w:proofErr w:type="spellEnd"/>
-      <w:r>
-        <w:t>/</w:t>
-      </w:r>
-      <w:proofErr w:type="spellStart"/>
-      <w:r>
-        <w:t>PowerController.vhd</w:t>
-      </w:r>
-      <w:proofErr w:type="spellEnd"/>
+        <w:t>set_global_assignment -name VHDL_FILE ../../MainCollar/PowerController/PowerController.vhd</w:t>
+      </w:r>
     </w:p>
     <w:p>
       <w:pPr>
         <w:spacing w:after="0" w:line="240" w:lineRule="auto"/>
       </w:pPr>
-      <w:proofErr w:type="spellStart"/>
-      <w:r>
-        <w:t>set_global_assignment</w:t>
-      </w:r>
-      <w:proofErr w:type="spellEnd"/>
-      <w:r>
-        <w:t xml:space="preserve"> -name QIP_FILE ../../</w:t>
-      </w:r>
-      <w:proofErr w:type="spellStart"/>
-      <w:r>
-        <w:t>MainCollar</w:t>
-      </w:r>
-      <w:proofErr w:type="spellEnd"/>
-      <w:r>
-        <w:t>/</w:t>
-      </w:r>
-      <w:proofErr w:type="spellStart"/>
-      <w:r>
-        <w:t>PowerController</w:t>
-      </w:r>
-      <w:proofErr w:type="spellEnd"/>
-      <w:r>
-        <w:t>/</w:t>
-      </w:r>
-      <w:proofErr w:type="spellStart"/>
-      <w:r>
-        <w:t>InternalFlash.qip</w:t>
-      </w:r>
-      <w:proofErr w:type="spellEnd"/>
+      <w:r>
+        <w:t>set_global_assignment -name QIP_FILE ../../MainCollar/PowerController/InternalFlash.qip</w:t>
+      </w:r>
     </w:p>
     <w:p>
       <w:pPr>
         <w:spacing w:after="0" w:line="240" w:lineRule="auto"/>
       </w:pPr>
-      <w:proofErr w:type="spellStart"/>
-      <w:r>
-        <w:t>set_global_assignment</w:t>
-      </w:r>
-      <w:proofErr w:type="spellEnd"/>
-      <w:r>
-        <w:t xml:space="preserve"> -name QIP_FILE ../../</w:t>
-      </w:r>
-      <w:proofErr w:type="spellStart"/>
-      <w:r>
-        <w:t>MainCollar</w:t>
-      </w:r>
-      <w:proofErr w:type="spellEnd"/>
-      <w:r>
-        <w:t>/</w:t>
-      </w:r>
-      <w:proofErr w:type="spellStart"/>
-      <w:r>
-        <w:t>PowerController</w:t>
-      </w:r>
-      <w:proofErr w:type="spellEnd"/>
-      <w:r>
-        <w:t>/</w:t>
-      </w:r>
-      <w:proofErr w:type="spellStart"/>
-      <w:r>
-        <w:t>InternalFlash.vhd</w:t>
-      </w:r>
-      <w:proofErr w:type="spellEnd"/>
+      <w:r>
+        <w:t>set_global_assignment -name QIP_FILE ../../MainCollar/PowerController/InternalFlash.vhd</w:t>
+      </w:r>
     </w:p>
     <w:p>
       <w:pPr>
@@ -2552,28 +1933,7 @@
         <w:spacing w:after="0" w:line="240" w:lineRule="auto"/>
       </w:pPr>
       <w:r>
-        <w:t xml:space="preserve">Again copy </w:t>
-      </w:r>
-      <w:proofErr w:type="gramStart"/>
-      <w:r>
-        <w:t>the .</w:t>
-      </w:r>
-      <w:proofErr w:type="spellStart"/>
-      <w:r>
-        <w:t>tcl</w:t>
-      </w:r>
-      <w:proofErr w:type="spellEnd"/>
-      <w:proofErr w:type="gramEnd"/>
-      <w:r>
-        <w:t xml:space="preserve"> scripts from the </w:t>
-      </w:r>
-      <w:proofErr w:type="spellStart"/>
-      <w:r>
-        <w:t>QuartusII</w:t>
-      </w:r>
-      <w:proofErr w:type="spellEnd"/>
-      <w:r>
-        <w:t xml:space="preserve"> directory. </w:t>
+        <w:t xml:space="preserve">Again copy the .tcl scripts from the QuartusII directory. </w:t>
       </w:r>
     </w:p>
     <w:p>
@@ -2624,15 +1984,7 @@
         <w:spacing w:after="0" w:line="240" w:lineRule="auto"/>
       </w:pPr>
       <w:r>
-        <w:t xml:space="preserve">In the </w:t>
-      </w:r>
-      <w:proofErr w:type="spellStart"/>
-      <w:r>
-        <w:t>Quartus</w:t>
-      </w:r>
-      <w:proofErr w:type="spellEnd"/>
-      <w:r>
-        <w:t xml:space="preserve"> programmer, the generated POF can now be programmed. </w:t>
+        <w:t xml:space="preserve">In the Quartus programmer, the generated POF can now be programmed. </w:t>
       </w:r>
     </w:p>
     <w:p>
@@ -2717,7 +2069,22 @@
     </w:p>
     <w:p>
       <w:r>
-        <w:t xml:space="preserve">The POF is programmed to the CPLD (5M570ZT100) by checking the Program/Configure CFM boxes. </w:t>
+        <w:t>The POF is programmed to the CPLD (5M570Z</w:t>
+      </w:r>
+      <w:ins w:id="14" w:author="Davis, Tyler" w:date="2016-06-17T14:16:00Z">
+        <w:r>
+          <w:t>M</w:t>
+        </w:r>
+      </w:ins>
+      <w:bookmarkStart w:id="15" w:name="_GoBack"/>
+      <w:bookmarkEnd w:id="15"/>
+      <w:del w:id="16" w:author="Davis, Tyler" w:date="2016-06-17T14:16:00Z">
+        <w:r>
+          <w:delText>T</w:delText>
+        </w:r>
+      </w:del>
+      <w:r>
+        <w:t xml:space="preserve">100) by checking the Program/Configure CFM boxes. </w:t>
       </w:r>
     </w:p>
     <w:p>
@@ -2769,15 +2136,7 @@
         <w:t xml:space="preserve">The system is now ready to be programmed with another FPGA image of choice. You can add all the fancy stuff in the main FPGA directory. This includes the full collar system and the SDC timing systems. You could also just make your own prototyping FPGA images which interact with the device you choose.  </w:t>
       </w:r>
       <w:r>
-        <w:t xml:space="preserve">One can make use of the QSFs and </w:t>
-      </w:r>
-      <w:proofErr w:type="spellStart"/>
-      <w:r>
-        <w:t>TopLevel.vhd</w:t>
-      </w:r>
-      <w:proofErr w:type="spellEnd"/>
-      <w:r>
-        <w:t xml:space="preserve"> in the FPGA directory for a start.</w:t>
+        <w:t>One can make use of the QSFs and TopLevel.vhd in the FPGA directory for a start.</w:t>
       </w:r>
     </w:p>
     <w:p>
@@ -2790,69 +2149,29 @@
     </w:p>
     <w:p>
       <w:r>
-        <w:t xml:space="preserve">The power switching functionality is tied into the </w:t>
-      </w:r>
-      <w:proofErr w:type="spellStart"/>
-      <w:r>
-        <w:t>startup_shutdown</w:t>
-      </w:r>
-      <w:proofErr w:type="spellEnd"/>
-      <w:r>
-        <w:t xml:space="preserve"> and the </w:t>
-      </w:r>
-      <w:proofErr w:type="spellStart"/>
+        <w:t xml:space="preserve">The power switching functionality is tied into the startup_shutdown and the </w:t>
+      </w:r>
       <w:r>
         <w:t>StatCtlSPI_FPGA</w:t>
       </w:r>
-      <w:proofErr w:type="spellEnd"/>
       <w:r>
         <w:t xml:space="preserve"> entities. The generic </w:t>
       </w:r>
-      <w:proofErr w:type="spellStart"/>
       <w:r>
         <w:t>Collar_Control_usePC_c</w:t>
       </w:r>
-      <w:proofErr w:type="spellEnd"/>
       <w:r>
         <w:t xml:space="preserve"> should be set to ‘1’ inside the </w:t>
       </w:r>
-      <w:proofErr w:type="spellStart"/>
       <w:r>
         <w:t>Collar_Control_pkg.vhd</w:t>
       </w:r>
-      <w:proofErr w:type="spellEnd"/>
-      <w:r>
-        <w:t xml:space="preserve">. This enables the generate statement in the </w:t>
-      </w:r>
-      <w:proofErr w:type="spellStart"/>
-      <w:r>
-        <w:t>collar.vhd</w:t>
-      </w:r>
-      <w:proofErr w:type="spellEnd"/>
-      <w:r>
-        <w:t xml:space="preserve"> system corresponding to the FPGA CPLD SPI control. </w:t>
-      </w:r>
-      <w:proofErr w:type="spellStart"/>
-      <w:r>
-        <w:t>Startup_Shutdown</w:t>
-      </w:r>
-      <w:proofErr w:type="spellEnd"/>
-      <w:r>
-        <w:t xml:space="preserve"> will signal the </w:t>
-      </w:r>
-      <w:proofErr w:type="spellStart"/>
-      <w:r>
-        <w:t>StatCtlSPI_FPGA</w:t>
-      </w:r>
-      <w:proofErr w:type="spellEnd"/>
-      <w:r>
-        <w:t xml:space="preserve"> entity to send the control register with the corresponding switch enable bit, if the corresponding device is enabled in the </w:t>
-      </w:r>
-      <w:proofErr w:type="spellStart"/>
+      <w:r>
+        <w:t xml:space="preserve">. This enables the generate statement in the collar.vhd system corresponding to the FPGA CPLD SPI control. Startup_Shutdown will signal the StatCtlSPI_FPGA entity to send the control register with the corresponding switch enable bit, if the corresponding device is enabled in the </w:t>
+      </w:r>
       <w:r>
         <w:t>Collar_Control_pkg.vhd</w:t>
       </w:r>
-      <w:proofErr w:type="spellEnd"/>
       <w:r>
         <w:t>.</w:t>
       </w:r>
@@ -2861,29 +2180,17 @@
       <w:r>
         <w:t xml:space="preserve">For example: </w:t>
       </w:r>
-      <w:proofErr w:type="spellStart"/>
       <w:r>
         <w:t>Collar_Control_useRadio_c</w:t>
       </w:r>
-      <w:proofErr w:type="spellEnd"/>
       <w:r>
         <w:t xml:space="preserve"> set to ‘1’ in </w:t>
       </w:r>
-      <w:proofErr w:type="spellStart"/>
       <w:r>
         <w:t>Collar_Control_pkg.vhd</w:t>
       </w:r>
-      <w:proofErr w:type="spellEnd"/>
-      <w:r>
-        <w:t xml:space="preserve"> will tell </w:t>
-      </w:r>
-      <w:proofErr w:type="spellStart"/>
-      <w:r>
-        <w:t>startup_shutdown</w:t>
-      </w:r>
-      <w:proofErr w:type="spellEnd"/>
-      <w:r>
-        <w:t xml:space="preserve"> to switch on power to the TXRX chip during startup. </w:t>
+      <w:r>
+        <w:t xml:space="preserve"> will tell startup_shutdown to switch on power to the TXRX chip during startup. </w:t>
       </w:r>
     </w:p>
     <w:p>
@@ -2892,21 +2199,8 @@
       </w:r>
     </w:p>
     <w:p>
-      <w:proofErr w:type="spellStart"/>
-      <w:r>
-        <w:t>Source_Code</w:t>
-      </w:r>
-      <w:proofErr w:type="spellEnd"/>
-      <w:r>
-        <w:t>\</w:t>
-      </w:r>
-      <w:proofErr w:type="spellStart"/>
-      <w:r>
-        <w:t>DevBoard_PowerMonitor</w:t>
-      </w:r>
-      <w:proofErr w:type="spellEnd"/>
-      <w:r>
-        <w:t>\</w:t>
+      <w:r>
+        <w:t>Source_Code\DevBoard_PowerMonitor\</w:t>
       </w:r>
       <w:r>
         <w:t>FPGA</w:t>
@@ -2921,55 +2215,7 @@
     <w:p/>
     <w:p>
       <w:r>
-        <w:t xml:space="preserve">To build a full system </w:t>
-      </w:r>
-      <w:proofErr w:type="gramStart"/>
-      <w:r>
-        <w:t>all .SDC</w:t>
-      </w:r>
-      <w:proofErr w:type="gramEnd"/>
-      <w:r>
-        <w:t xml:space="preserve"> files in the /</w:t>
-      </w:r>
-      <w:proofErr w:type="spellStart"/>
-      <w:r>
-        <w:t>Source_Code</w:t>
-      </w:r>
-      <w:proofErr w:type="spellEnd"/>
-      <w:r>
-        <w:t>/</w:t>
-      </w:r>
-      <w:proofErr w:type="spellStart"/>
-      <w:r>
-        <w:t>MainCollar</w:t>
-      </w:r>
-      <w:proofErr w:type="spellEnd"/>
-      <w:r>
-        <w:t xml:space="preserve"> and its subdirectories should be moved to the main project directory. All </w:t>
-      </w:r>
-      <w:proofErr w:type="spellStart"/>
-      <w:r>
-        <w:t>vhd</w:t>
-      </w:r>
-      <w:proofErr w:type="spellEnd"/>
-      <w:r>
-        <w:t>/</w:t>
-      </w:r>
-      <w:proofErr w:type="spellStart"/>
-      <w:r>
-        <w:t>qip</w:t>
-      </w:r>
-      <w:proofErr w:type="spellEnd"/>
-      <w:r>
-        <w:t xml:space="preserve"> files under and in /</w:t>
-      </w:r>
-      <w:proofErr w:type="spellStart"/>
-      <w:r>
-        <w:t>MainCollar</w:t>
-      </w:r>
-      <w:proofErr w:type="spellEnd"/>
-      <w:r>
-        <w:t xml:space="preserve"> should be added to the project. </w:t>
+        <w:t xml:space="preserve">To build a full system all .SDC files in the /Source_Code/MainCollar and its subdirectories should be moved to the main project directory. All vhd/qip files under and in /MainCollar should be added to the project. </w:t>
       </w:r>
       <w:r>
         <w:t xml:space="preserve"> One should not add files in test directories. </w:t>
@@ -2980,11 +2226,9 @@
       <w:r>
         <w:t xml:space="preserve">The </w:t>
       </w:r>
-      <w:proofErr w:type="spellStart"/>
       <w:r>
         <w:t>Collar_Control_pkg.vhd</w:t>
       </w:r>
-      <w:proofErr w:type="spellEnd"/>
       <w:r>
         <w:t xml:space="preserve"> </w:t>
       </w:r>
@@ -2997,30 +2241,18 @@
       <w:r>
         <w:t xml:space="preserve"> looks to this file to decide which devices to turn on. Collar only generates entities and systems which have been turned on in </w:t>
       </w:r>
-      <w:proofErr w:type="spellStart"/>
       <w:r>
         <w:t>Collar_Control_pkg.vhd</w:t>
       </w:r>
-      <w:proofErr w:type="spellEnd"/>
       <w:r>
         <w:t xml:space="preserve">. </w:t>
       </w:r>
       <w:r>
-        <w:t xml:space="preserve"> Startup Shutdown will only signal the CPLD to turn on devices upon </w:t>
-      </w:r>
-      <w:proofErr w:type="spellStart"/>
-      <w:r>
-        <w:t>bootup</w:t>
-      </w:r>
-      <w:proofErr w:type="spellEnd"/>
-      <w:r>
-        <w:t xml:space="preserve"> which have been set to ON in the </w:t>
-      </w:r>
-      <w:proofErr w:type="spellStart"/>
+        <w:t xml:space="preserve"> Startup Shutdown will only signal the CPLD to turn on devices upon bootup which have been set to ON in the </w:t>
+      </w:r>
       <w:r>
         <w:t>Collar_Control_pkg.vhd</w:t>
       </w:r>
-      <w:proofErr w:type="spellEnd"/>
       <w:r>
         <w:t>.</w:t>
       </w:r>
@@ -3028,28 +2260,12 @@
     <w:p/>
     <w:p>
       <w:r>
-        <w:t xml:space="preserve">The system will automatically step through the booting of all systems one after the other upon boot/program of the full </w:t>
-      </w:r>
-      <w:proofErr w:type="spellStart"/>
-      <w:r>
-        <w:t>MainCollar</w:t>
-      </w:r>
-      <w:proofErr w:type="spellEnd"/>
-      <w:r>
-        <w:t xml:space="preserve"> systems. </w:t>
-      </w:r>
-    </w:p>
-    <w:p>
-      <w:r>
-        <w:t>One should get boot up of IMU/SDCARD/GPS/</w:t>
-      </w:r>
-      <w:proofErr w:type="spellStart"/>
-      <w:r>
-        <w:t>Flashblock</w:t>
-      </w:r>
-      <w:proofErr w:type="spellEnd"/>
-      <w:r>
-        <w:t>/SDRAM/MICROPHONES (if attache</w:t>
+        <w:t xml:space="preserve">The system will automatically step through the booting of all systems one after the other upon boot/program of the full MainCollar systems. </w:t>
+      </w:r>
+    </w:p>
+    <w:p>
+      <w:r>
+        <w:t>One should get boot up of IMU/SDCARD/GPS/Flashblock/SDRAM/MICROPHONES (if attache</w:t>
       </w:r>
       <w:r>
         <w:t>d)/SYSTEM TIME/I2C/OTHERS.</w:t>
@@ -3092,47 +2308,7 @@
     </w:p>
     <w:p>
       <w:r>
-        <w:t xml:space="preserve">Of interest are the </w:t>
-      </w:r>
-      <w:proofErr w:type="spellStart"/>
-      <w:r>
-        <w:t>pullups</w:t>
-      </w:r>
-      <w:proofErr w:type="spellEnd"/>
-      <w:r>
-        <w:t xml:space="preserve"> on the following FPGA pins. The FPGA pin guidelines for the Cyclone V E series indicates these should all be pulled up. In the </w:t>
-      </w:r>
-      <w:proofErr w:type="spellStart"/>
-      <w:r>
-        <w:t>audiorecording_collar</w:t>
-      </w:r>
-      <w:proofErr w:type="spellEnd"/>
-      <w:r>
-        <w:t xml:space="preserve"> these </w:t>
-      </w:r>
-      <w:proofErr w:type="spellStart"/>
-      <w:r>
-        <w:t>pullups</w:t>
-      </w:r>
-      <w:proofErr w:type="spellEnd"/>
-      <w:r>
-        <w:t xml:space="preserve"> were added to the board design. In the </w:t>
-      </w:r>
-      <w:proofErr w:type="spellStart"/>
-      <w:r>
-        <w:t>devboard_powermonitor</w:t>
-      </w:r>
-      <w:proofErr w:type="spellEnd"/>
-      <w:r>
-        <w:t xml:space="preserve"> these </w:t>
-      </w:r>
-      <w:proofErr w:type="spellStart"/>
-      <w:r>
-        <w:t>pullups</w:t>
-      </w:r>
-      <w:proofErr w:type="spellEnd"/>
-      <w:r>
-        <w:t xml:space="preserve"> a</w:t>
+        <w:t>Of interest are the pullups on the following FPGA pins. The FPGA pin guidelines for the Cyclone V E series indicates these should all be pulled up. In the audiorecording_collar these pullups were added to the board design. In the devboard_powermonitor these pullups a</w:t>
       </w:r>
       <w:r>
         <w:t>re programmed into the CPLD image</w:t>
@@ -3144,15 +2320,7 @@
         <w:t>pins are all required to be pulled up and enabled for the CPLD to successfully configure the FPGA</w:t>
       </w:r>
       <w:r>
-        <w:t xml:space="preserve">. In the </w:t>
-      </w:r>
-      <w:proofErr w:type="spellStart"/>
-      <w:r>
-        <w:t>audiorecording_collar</w:t>
-      </w:r>
-      <w:proofErr w:type="spellEnd"/>
-      <w:r>
-        <w:t xml:space="preserve"> board, the pins are pulled up to 1.8V through 10k. </w:t>
+        <w:t xml:space="preserve">. In the audiorecording_collar board, the pins are pulled up to 1.8V through 10k. </w:t>
       </w:r>
     </w:p>
     <w:p>
@@ -3210,15 +2378,7 @@
     </w:p>
     <w:p>
       <w:r>
-        <w:t xml:space="preserve">Conversion of a SOF to POF is done through the Convert Programming Files section of the </w:t>
-      </w:r>
-      <w:proofErr w:type="spellStart"/>
-      <w:r>
-        <w:t>Quartus</w:t>
-      </w:r>
-      <w:proofErr w:type="spellEnd"/>
-      <w:r>
-        <w:t xml:space="preserve"> Application. It is located under the Files menu. </w:t>
+        <w:t xml:space="preserve">Conversion of a SOF to POF is done through the Convert Programming Files section of the Quartus Application. It is located under the Files menu. </w:t>
       </w:r>
     </w:p>
     <w:p>
@@ -3302,7 +2462,7 @@
               </wp:anchor>
             </w:drawing>
           </mc:Choice>
-          <mc:Fallback>
+          <mc:Fallback xmlns:w16se="http://schemas.microsoft.com/office/word/2015/wordml/symex" xmlns:cx1="http://schemas.microsoft.com/office/drawing/2015/9/8/chartex" xmlns:cx="http://schemas.microsoft.com/office/drawing/2014/chartex">
             <w:pict>
               <v:rect w14:anchorId="548DAAD4" id="Rectangle 80" o:spid="_x0000_s1026" style="position:absolute;margin-left:-10.2pt;margin-top:220.05pt;width:41pt;height:13pt;z-index:251701248;visibility:visible;mso-wrap-style:square;mso-width-percent:0;mso-height-percent:0;mso-wrap-distance-left:9pt;mso-wrap-distance-top:0;mso-wrap-distance-right:9pt;mso-wrap-distance-bottom:0;mso-position-horizontal:right;mso-position-horizontal-relative:margin;mso-position-vertical:absolute;mso-position-vertical-relative:text;mso-width-percent:0;mso-height-percent:0;mso-width-relative:margin;mso-height-relative:margin;v-text-anchor:middle" o:gfxdata="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" filled="f" strokecolor="red" strokeweight="1pt">
                 <w10:wrap anchorx="margin"/>
@@ -3384,7 +2544,7 @@
               </wp:anchor>
             </w:drawing>
           </mc:Choice>
-          <mc:Fallback>
+          <mc:Fallback xmlns:w16se="http://schemas.microsoft.com/office/word/2015/wordml/symex" xmlns:cx1="http://schemas.microsoft.com/office/drawing/2015/9/8/chartex" xmlns:cx="http://schemas.microsoft.com/office/drawing/2014/chartex">
             <w:pict>
               <v:rect w14:anchorId="15074D29" id="Rectangle 79" o:spid="_x0000_s1026" style="position:absolute;margin-left:9.5pt;margin-top:154.05pt;width:192pt;height:31pt;z-index:251700224;visibility:visible;mso-wrap-style:square;mso-width-percent:0;mso-height-percent:0;mso-wrap-distance-left:9pt;mso-wrap-distance-top:0;mso-wrap-distance-right:9pt;mso-wrap-distance-bottom:0;mso-position-horizontal:absolute;mso-position-horizontal-relative:margin;mso-position-vertical:absolute;mso-position-vertical-relative:text;mso-width-percent:0;mso-height-percent:0;mso-width-relative:margin;mso-height-relative:margin;v-text-anchor:middle" o:gfxdata="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" filled="f" strokecolor="red" strokeweight="1pt">
                 <w10:wrap anchorx="margin"/>
@@ -3466,7 +2626,7 @@
               </wp:anchor>
             </w:drawing>
           </mc:Choice>
-          <mc:Fallback>
+          <mc:Fallback xmlns:w16se="http://schemas.microsoft.com/office/word/2015/wordml/symex" xmlns:cx1="http://schemas.microsoft.com/office/drawing/2015/9/8/chartex" xmlns:cx="http://schemas.microsoft.com/office/drawing/2014/chartex">
             <w:pict>
               <v:rect w14:anchorId="52981663" id="Rectangle 78" o:spid="_x0000_s1026" style="position:absolute;margin-left:-10.2pt;margin-top:175.05pt;width:41pt;height:13pt;z-index:251699200;visibility:visible;mso-wrap-style:square;mso-width-percent:0;mso-height-percent:0;mso-wrap-distance-left:9pt;mso-wrap-distance-top:0;mso-wrap-distance-right:9pt;mso-wrap-distance-bottom:0;mso-position-horizontal:right;mso-position-horizontal-relative:margin;mso-position-vertical:absolute;mso-position-vertical-relative:text;mso-width-percent:0;mso-height-percent:0;mso-width-relative:margin;mso-height-relative:margin;v-text-anchor:middle" o:gfxdata="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" filled="f" strokecolor="red" strokeweight="1pt">
                 <w10:wrap anchorx="margin"/>
@@ -3542,7 +2702,7 @@
               </wp:anchor>
             </w:drawing>
           </mc:Choice>
-          <mc:Fallback>
+          <mc:Fallback xmlns:w16se="http://schemas.microsoft.com/office/word/2015/wordml/symex" xmlns:cx1="http://schemas.microsoft.com/office/drawing/2015/9/8/chartex" xmlns:cx="http://schemas.microsoft.com/office/drawing/2014/chartex">
             <w:pict>
               <v:rect w14:anchorId="4B45FF42" id="Rectangle 77" o:spid="_x0000_s1026" style="position:absolute;margin-left:370pt;margin-top:77.55pt;width:88pt;height:17pt;z-index:251698176;visibility:visible;mso-wrap-style:square;mso-wrap-distance-left:9pt;mso-wrap-distance-top:0;mso-wrap-distance-right:9pt;mso-wrap-distance-bottom:0;mso-position-horizontal:absolute;mso-position-horizontal-relative:text;mso-position-vertical:absolute;mso-position-vertical-relative:text;v-text-anchor:middle" o:gfxdata="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" filled="f" strokecolor="red" strokeweight="1pt"/>
             </w:pict>
@@ -3616,7 +2776,7 @@
               </wp:anchor>
             </w:drawing>
           </mc:Choice>
-          <mc:Fallback>
+          <mc:Fallback xmlns:w16se="http://schemas.microsoft.com/office/word/2015/wordml/symex" xmlns:cx1="http://schemas.microsoft.com/office/drawing/2015/9/8/chartex" xmlns:cx="http://schemas.microsoft.com/office/drawing/2014/chartex">
             <w:pict>
               <v:rect w14:anchorId="41C13978" id="Rectangle 76" o:spid="_x0000_s1026" style="position:absolute;margin-left:141pt;margin-top:80.05pt;width:88pt;height:17pt;z-index:251697152;visibility:visible;mso-wrap-style:square;mso-wrap-distance-left:9pt;mso-wrap-distance-top:0;mso-wrap-distance-right:9pt;mso-wrap-distance-bottom:0;mso-position-horizontal:absolute;mso-position-horizontal-relative:text;mso-position-vertical:absolute;mso-position-vertical-relative:text;v-text-anchor:middle" o:gfxdata="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" filled="f" strokecolor="red" strokeweight="1pt"/>
             </w:pict>
@@ -3690,7 +2850,7 @@
               </wp:anchor>
             </w:drawing>
           </mc:Choice>
-          <mc:Fallback>
+          <mc:Fallback xmlns:w16se="http://schemas.microsoft.com/office/word/2015/wordml/symex" xmlns:cx1="http://schemas.microsoft.com/office/drawing/2015/9/8/chartex" xmlns:cx="http://schemas.microsoft.com/office/drawing/2014/chartex">
             <w:pict>
               <v:rect w14:anchorId="4C5DAEEE" id="Rectangle 75" o:spid="_x0000_s1026" style="position:absolute;margin-left:5pt;margin-top:80.05pt;width:88pt;height:17pt;z-index:251696128;visibility:visible;mso-wrap-style:square;mso-wrap-distance-left:9pt;mso-wrap-distance-top:0;mso-wrap-distance-right:9pt;mso-wrap-distance-bottom:0;mso-position-horizontal:absolute;mso-position-horizontal-relative:text;mso-position-vertical:absolute;mso-position-vertical-relative:text;v-text-anchor:middle" o:gfxdata="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" filled="f" strokecolor="red" strokeweight="1pt"/>
             </w:pict>
@@ -3777,36 +2937,12 @@
     </w:p>
     <w:p>
       <w:r>
-        <w:t xml:space="preserve">Check the name and location of your </w:t>
-      </w:r>
-      <w:proofErr w:type="spellStart"/>
-      <w:r>
-        <w:t>output.pof</w:t>
-      </w:r>
-      <w:proofErr w:type="spellEnd"/>
-      <w:r>
-        <w:t xml:space="preserve"> file. </w:t>
-      </w:r>
-    </w:p>
-    <w:p>
-      <w:r>
-        <w:t xml:space="preserve">Add the </w:t>
-      </w:r>
-      <w:proofErr w:type="gramStart"/>
-      <w:r>
-        <w:t>FPGA .SOF</w:t>
-      </w:r>
-      <w:proofErr w:type="gramEnd"/>
-      <w:r>
-        <w:t xml:space="preserve"> to the .POF by double clicking the SOF_DATA Page_0. Browse to where </w:t>
-      </w:r>
-      <w:proofErr w:type="gramStart"/>
-      <w:r>
-        <w:t>the .SOF</w:t>
-      </w:r>
-      <w:proofErr w:type="gramEnd"/>
-      <w:r>
-        <w:t xml:space="preserve"> image was compiled. </w:t>
+        <w:t xml:space="preserve">Check the name and location of your output.pof file. </w:t>
+      </w:r>
+    </w:p>
+    <w:p>
+      <w:r>
+        <w:t xml:space="preserve">Add the FPGA .SOF to the .POF by double clicking the SOF_DATA Page_0. Browse to where the .SOF image was compiled. </w:t>
       </w:r>
     </w:p>
     <w:p>
@@ -3935,30 +3071,14 @@
     </w:p>
     <w:p>
       <w:r>
-        <w:t xml:space="preserve">In the </w:t>
-      </w:r>
-      <w:proofErr w:type="spellStart"/>
-      <w:r>
-        <w:t>Quartus</w:t>
-      </w:r>
-      <w:proofErr w:type="spellEnd"/>
-      <w:r>
-        <w:t xml:space="preserve"> programmer, program the POF to the flash. </w:t>
+        <w:t xml:space="preserve">In the Quartus programmer, program the POF to the flash. </w:t>
       </w:r>
     </w:p>
     <w:p/>
     <w:p/>
     <w:p>
       <w:r>
-        <w:t xml:space="preserve">The PFL which is loaded into the CPLD RUNTIME image is the one which is aware of the option </w:t>
-      </w:r>
-      <w:proofErr w:type="gramStart"/>
-      <w:r>
-        <w:t>bits</w:t>
-      </w:r>
-      <w:proofErr w:type="gramEnd"/>
-      <w:r>
-        <w:t xml:space="preserve"> location. The PFL which is loaded to the Flashing loading CPLD doesn’t care about option bit locations. </w:t>
+        <w:t xml:space="preserve">The PFL which is loaded into the CPLD RUNTIME image is the one which is aware of the option bits location. The PFL which is loaded to the Flashing loading CPLD doesn’t care about option bit locations. </w:t>
       </w:r>
     </w:p>
     <w:p>
@@ -4036,7 +3156,7 @@
               </wp:anchor>
             </w:drawing>
           </mc:Choice>
-          <mc:Fallback>
+          <mc:Fallback xmlns:w16se="http://schemas.microsoft.com/office/word/2015/wordml/symex" xmlns:cx1="http://schemas.microsoft.com/office/drawing/2015/9/8/chartex" xmlns:cx="http://schemas.microsoft.com/office/drawing/2014/chartex">
             <w:pict>
               <v:rect w14:anchorId="3AC3CF37" id="Rectangle 24" o:spid="_x0000_s1026" style="position:absolute;margin-left:306.75pt;margin-top:111pt;width:151.5pt;height:21.75pt;z-index:251702272;visibility:visible;mso-wrap-style:square;mso-wrap-distance-left:9pt;mso-wrap-distance-top:0;mso-wrap-distance-right:9pt;mso-wrap-distance-bottom:0;mso-position-horizontal:absolute;mso-position-horizontal-relative:text;mso-position-vertical:absolute;mso-position-vertical-relative:text;v-text-anchor:middle" o:gfxdata="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" filled="f" strokecolor="red" strokeweight="1pt"/>
             </w:pict>
@@ -4116,7 +3236,7 @@
 </file>
 
 <file path=word/numbering.xml><?xml version="1.0" encoding="utf-8"?>
-<w:numbering xmlns:wpc="http://schemas.microsoft.com/office/word/2010/wordprocessingCanvas" xmlns:cx="http://schemas.microsoft.com/office/drawing/2014/chartex" xmlns:cx1="http://schemas.microsoft.com/office/drawing/2015/9/8/chartex" xmlns:mc="http://schemas.openxmlformats.org/markup-compatibility/2006" xmlns:o="urn:schemas-microsoft-com:office:office" xmlns:r="http://schemas.openxmlformats.org/officeDocument/2006/relationships" xmlns:m="http://schemas.openxmlformats.org/officeDocument/2006/math" xmlns:v="urn:schemas-microsoft-com:vml" xmlns:wp14="http://schemas.microsoft.com/office/word/2010/wordprocessingDrawing" xmlns:wp="http://schemas.openxmlformats.org/drawingml/2006/wordprocessingDrawing" xmlns:w10="urn:schemas-microsoft-com:office:word" xmlns:w="http://schemas.openxmlformats.org/wordprocessingml/2006/main" xmlns:w14="http://schemas.microsoft.com/office/word/2010/wordml" xmlns:w15="http://schemas.microsoft.com/office/word/2012/wordml" xmlns:w16se="http://schemas.microsoft.com/office/word/2015/wordml/symex" xmlns:wpg="http://schemas.microsoft.com/office/word/2010/wordprocessingGroup" xmlns:wpi="http://schemas.microsoft.com/office/word/2010/wordprocessingInk" xmlns:wne="http://schemas.microsoft.com/office/word/2006/wordml" xmlns:wps="http://schemas.microsoft.com/office/word/2010/wordprocessingShape" mc:Ignorable="w14 w15 w16se wp14">
+<w:numbering xmlns:wpc="http://schemas.microsoft.com/office/word/2010/wordprocessingCanvas" xmlns:mc="http://schemas.openxmlformats.org/markup-compatibility/2006" xmlns:o="urn:schemas-microsoft-com:office:office" xmlns:r="http://schemas.openxmlformats.org/officeDocument/2006/relationships" xmlns:m="http://schemas.openxmlformats.org/officeDocument/2006/math" xmlns:v="urn:schemas-microsoft-com:vml" xmlns:wp14="http://schemas.microsoft.com/office/word/2010/wordprocessingDrawing" xmlns:wp="http://schemas.openxmlformats.org/drawingml/2006/wordprocessingDrawing" xmlns:w10="urn:schemas-microsoft-com:office:word" xmlns:w="http://schemas.openxmlformats.org/wordprocessingml/2006/main" xmlns:w14="http://schemas.microsoft.com/office/word/2010/wordml" xmlns:w15="http://schemas.microsoft.com/office/word/2012/wordml" xmlns:wpg="http://schemas.microsoft.com/office/word/2010/wordprocessingGroup" xmlns:wpi="http://schemas.microsoft.com/office/word/2010/wordprocessingInk" xmlns:wne="http://schemas.microsoft.com/office/word/2006/wordml" xmlns:wps="http://schemas.microsoft.com/office/word/2010/wordprocessingShape" mc:Ignorable="w14 w15 wp14">
   <w:abstractNum w:abstractNumId="0" w15:restartNumberingAfterBreak="0">
     <w:nsid w:val="03766DBE"/>
     <w:multiLevelType w:val="hybridMultilevel"/>
@@ -4397,15 +3517,21 @@
 </file>
 
 <file path=word/people.xml><?xml version="1.0" encoding="utf-8"?>
-<w15:people xmlns:wpc="http://schemas.microsoft.com/office/word/2010/wordprocessingCanvas" xmlns:cx="http://schemas.microsoft.com/office/drawing/2014/chartex" xmlns:cx1="http://schemas.microsoft.com/office/drawing/2015/9/8/chartex" xmlns:mc="http://schemas.openxmlformats.org/markup-compatibility/2006" xmlns:o="urn:schemas-microsoft-com:office:office" xmlns:r="http://schemas.openxmlformats.org/officeDocument/2006/relationships" xmlns:m="http://schemas.openxmlformats.org/officeDocument/2006/math" xmlns:v="urn:schemas-microsoft-com:vml" xmlns:wp14="http://schemas.microsoft.com/office/word/2010/wordprocessingDrawing" xmlns:wp="http://schemas.openxmlformats.org/drawingml/2006/wordprocessingDrawing" xmlns:w10="urn:schemas-microsoft-com:office:word" xmlns:w="http://schemas.openxmlformats.org/wordprocessingml/2006/main" xmlns:w14="http://schemas.microsoft.com/office/word/2010/wordml" xmlns:w15="http://schemas.microsoft.com/office/word/2012/wordml" xmlns:w16se="http://schemas.microsoft.com/office/word/2015/wordml/symex" xmlns:wpg="http://schemas.microsoft.com/office/word/2010/wordprocessingGroup" xmlns:wpi="http://schemas.microsoft.com/office/word/2010/wordprocessingInk" xmlns:wne="http://schemas.microsoft.com/office/word/2006/wordml" xmlns:wps="http://schemas.microsoft.com/office/word/2010/wordprocessingShape" mc:Ignorable="w14 w15 w16se wp14">
+<w15:people xmlns:wpc="http://schemas.microsoft.com/office/word/2010/wordprocessingCanvas" xmlns:mc="http://schemas.openxmlformats.org/markup-compatibility/2006" xmlns:o="urn:schemas-microsoft-com:office:office" xmlns:r="http://schemas.openxmlformats.org/officeDocument/2006/relationships" xmlns:m="http://schemas.openxmlformats.org/officeDocument/2006/math" xmlns:v="urn:schemas-microsoft-com:vml" xmlns:wp14="http://schemas.microsoft.com/office/word/2010/wordprocessingDrawing" xmlns:wp="http://schemas.openxmlformats.org/drawingml/2006/wordprocessingDrawing" xmlns:w10="urn:schemas-microsoft-com:office:word" xmlns:w="http://schemas.openxmlformats.org/wordprocessingml/2006/main" xmlns:w14="http://schemas.microsoft.com/office/word/2010/wordml" xmlns:w15="http://schemas.microsoft.com/office/word/2012/wordml" xmlns:wpg="http://schemas.microsoft.com/office/word/2010/wordprocessingGroup" xmlns:wpi="http://schemas.microsoft.com/office/word/2010/wordprocessingInk" xmlns:wne="http://schemas.microsoft.com/office/word/2006/wordml" xmlns:wps="http://schemas.microsoft.com/office/word/2010/wordprocessingShape" mc:Ignorable="w14 w15 wp14">
   <w15:person w15:author="christopher.casebee1">
     <w15:presenceInfo w15:providerId="AD" w15:userId="S-1-5-21-62665781-247875009-941767090-178012"/>
+  </w15:person>
+  <w15:person w15:author="Davis, Tyler">
+    <w15:presenceInfo w15:providerId="AD" w15:userId="S-1-5-21-62665781-247875009-941767090-193292"/>
+  </w15:person>
+  <w15:person w15:author="s58p233">
+    <w15:presenceInfo w15:providerId="AD" w15:userId="S-1-5-21-62665781-247875009-941767090-193292"/>
   </w15:person>
 </w15:people>
 </file>
 
 <file path=word/styles.xml><?xml version="1.0" encoding="utf-8"?>
-<w:styles xmlns:mc="http://schemas.openxmlformats.org/markup-compatibility/2006" xmlns:r="http://schemas.openxmlformats.org/officeDocument/2006/relationships" xmlns:w="http://schemas.openxmlformats.org/wordprocessingml/2006/main" xmlns:w14="http://schemas.microsoft.com/office/word/2010/wordml" xmlns:w15="http://schemas.microsoft.com/office/word/2012/wordml" xmlns:w16se="http://schemas.microsoft.com/office/word/2015/wordml/symex" mc:Ignorable="w14 w15 w16se">
+<w:styles xmlns:mc="http://schemas.openxmlformats.org/markup-compatibility/2006" xmlns:r="http://schemas.openxmlformats.org/officeDocument/2006/relationships" xmlns:w="http://schemas.openxmlformats.org/wordprocessingml/2006/main" xmlns:w14="http://schemas.microsoft.com/office/word/2010/wordml" xmlns:w15="http://schemas.microsoft.com/office/word/2012/wordml" mc:Ignorable="w14 w15">
   <w:docDefaults>
     <w:rPrDefault>
       <w:rPr>
@@ -5233,7 +4359,7 @@
 </file>
 
 <file path=customXml/itemProps1.xml><?xml version="1.0" encoding="utf-8"?>
-<ds:datastoreItem xmlns:ds="http://schemas.openxmlformats.org/officeDocument/2006/customXml" ds:itemID="{F60CFCF4-4629-44B2-AEBE-28D9CBFE3725}">
+<ds:datastoreItem xmlns:ds="http://schemas.openxmlformats.org/officeDocument/2006/customXml" ds:itemID="{CBB1FEC6-F96D-41B4-827A-F36792E8734F}">
   <ds:schemaRefs>
     <ds:schemaRef ds:uri="http://schemas.openxmlformats.org/officeDocument/2006/bibliography"/>
   </ds:schemaRefs>

</xml_diff>

<commit_message>
Audio_Board setup doc updates.
</commit_message>
<xml_diff>
--- a/Documentation/AudioCollar_Setup/Setting up the AudioBoard.docx
+++ b/Documentation/AudioCollar_Setup/Setting up the AudioBoard.docx
@@ -1,6 +1,6 @@
 
 <file path=word/document.xml><?xml version="1.0" encoding="utf-8"?>
-<w:document xmlns:wpc="http://schemas.microsoft.com/office/word/2010/wordprocessingCanvas" xmlns:mc="http://schemas.openxmlformats.org/markup-compatibility/2006" xmlns:o="urn:schemas-microsoft-com:office:office" xmlns:r="http://schemas.openxmlformats.org/officeDocument/2006/relationships" xmlns:m="http://schemas.openxmlformats.org/officeDocument/2006/math" xmlns:v="urn:schemas-microsoft-com:vml" xmlns:wp14="http://schemas.microsoft.com/office/word/2010/wordprocessingDrawing" xmlns:wp="http://schemas.openxmlformats.org/drawingml/2006/wordprocessingDrawing" xmlns:w10="urn:schemas-microsoft-com:office:word" xmlns:w="http://schemas.openxmlformats.org/wordprocessingml/2006/main" xmlns:w14="http://schemas.microsoft.com/office/word/2010/wordml" xmlns:w15="http://schemas.microsoft.com/office/word/2012/wordml" xmlns:wpg="http://schemas.microsoft.com/office/word/2010/wordprocessingGroup" xmlns:wpi="http://schemas.microsoft.com/office/word/2010/wordprocessingInk" xmlns:wne="http://schemas.microsoft.com/office/word/2006/wordml" xmlns:wps="http://schemas.microsoft.com/office/word/2010/wordprocessingShape" mc:Ignorable="w14 w15 wp14">
+<w:document xmlns:wpc="http://schemas.microsoft.com/office/word/2010/wordprocessingCanvas" xmlns:cx="http://schemas.microsoft.com/office/drawing/2014/chartex" xmlns:cx1="http://schemas.microsoft.com/office/drawing/2015/9/8/chartex" xmlns:mc="http://schemas.openxmlformats.org/markup-compatibility/2006" xmlns:o="urn:schemas-microsoft-com:office:office" xmlns:r="http://schemas.openxmlformats.org/officeDocument/2006/relationships" xmlns:m="http://schemas.openxmlformats.org/officeDocument/2006/math" xmlns:v="urn:schemas-microsoft-com:vml" xmlns:wp14="http://schemas.microsoft.com/office/word/2010/wordprocessingDrawing" xmlns:wp="http://schemas.openxmlformats.org/drawingml/2006/wordprocessingDrawing" xmlns:w10="urn:schemas-microsoft-com:office:word" xmlns:w="http://schemas.openxmlformats.org/wordprocessingml/2006/main" xmlns:w14="http://schemas.microsoft.com/office/word/2010/wordml" xmlns:w15="http://schemas.microsoft.com/office/word/2012/wordml" xmlns:w16se="http://schemas.microsoft.com/office/word/2015/wordml/symex" xmlns:wpg="http://schemas.microsoft.com/office/word/2010/wordprocessingGroup" xmlns:wpi="http://schemas.microsoft.com/office/word/2010/wordprocessingInk" xmlns:wne="http://schemas.microsoft.com/office/word/2006/wordml" xmlns:wps="http://schemas.microsoft.com/office/word/2010/wordprocessingShape" mc:Ignorable="w14 w15 w16se wp14">
   <w:body>
     <w:p>
       <w:pPr>
@@ -8,6 +8,8 @@
           <w:b/>
         </w:rPr>
       </w:pPr>
+      <w:bookmarkStart w:id="0" w:name="_GoBack"/>
+      <w:bookmarkEnd w:id="0"/>
       <w:r>
         <w:rPr>
           <w:b/>
@@ -31,13 +33,19 @@
         <w:rPr>
           <w:b/>
         </w:rPr>
-        <w:t>6_15_2016.</w:t>
-      </w:r>
-    </w:p>
-    <w:p>
-      <w:pPr>
-        <w:rPr>
-          <w:ins w:id="0" w:author="christopher.casebee1" w:date="2016-04-18T13:17:00Z"/>
+        <w:t>6_20</w:t>
+      </w:r>
+      <w:r>
+        <w:rPr>
+          <w:b/>
+        </w:rPr>
+        <w:t>_2016.</w:t>
+      </w:r>
+    </w:p>
+    <w:p>
+      <w:pPr>
+        <w:rPr>
+          <w:ins w:id="1" w:author="christopher.casebee1" w:date="2016-04-18T13:17:00Z"/>
         </w:rPr>
       </w:pPr>
       <w:r>
@@ -51,7 +59,7 @@
       </w:r>
     </w:p>
     <w:p>
-      <w:ins w:id="1" w:author="christopher.casebee1" w:date="2016-04-18T13:17:00Z">
+      <w:ins w:id="2" w:author="christopher.casebee1" w:date="2016-04-18T13:17:00Z">
         <w:r>
           <w:t xml:space="preserve">Tutorial Developed </w:t>
         </w:r>
@@ -67,7 +75,13 @@
     </w:p>
     <w:p>
       <w:r>
-        <w:t xml:space="preserve">Todo: More detail added to the 100% full system compile. </w:t>
+        <w:t xml:space="preserve">Todo: </w:t>
+      </w:r>
+      <w:r>
+        <w:t xml:space="preserve">More </w:t>
+      </w:r>
+      <w:r>
+        <w:t xml:space="preserve">detail added to the 100% full system compile. </w:t>
       </w:r>
     </w:p>
     <w:p>
@@ -286,7 +300,7 @@
               </wp:anchor>
             </w:drawing>
           </mc:Choice>
-          <mc:Fallback xmlns:w16se="http://schemas.microsoft.com/office/word/2015/wordml/symex" xmlns:cx1="http://schemas.microsoft.com/office/drawing/2015/9/8/chartex" xmlns:cx="http://schemas.microsoft.com/office/drawing/2014/chartex">
+          <mc:Fallback>
             <w:pict>
               <v:shapetype w14:anchorId="49D2E06C" id="_x0000_t32" coordsize="21600,21600" o:spt="32" o:oned="t" path="m,l21600,21600e" filled="f">
                 <v:path arrowok="t" fillok="f" o:connecttype="none"/>
@@ -374,13 +388,13 @@
     </w:p>
     <w:p>
       <w:r>
-        <w:t>The interface board setup also includes a ribbon cable going to</w:t>
-      </w:r>
-      <w:r>
-        <w:t xml:space="preserve"> a</w:t>
-      </w:r>
-      <w:r>
-        <w:t xml:space="preserve"> USB 3.0 connector which interfaces with the collar board. Pin 1 is designated on the boards throughout. The ribbon cable pin 1 stripes should be matched everywhere. </w:t>
+        <w:t xml:space="preserve">The interface board setup also includes a ribbon cable going to </w:t>
+      </w:r>
+      <w:r>
+        <w:t>a USB</w:t>
+      </w:r>
+      <w:r>
+        <w:t xml:space="preserve"> 3.0 connector which interfaces with the collar board. Pin 1 is designated on the boards throughout. The ribbon cable pin 1 stripes should be matched everywhere. </w:t>
       </w:r>
     </w:p>
     <w:p>
@@ -396,10 +410,7 @@
     </w:p>
     <w:p>
       <w:r>
-        <w:t>A full system with FPGA power</w:t>
-      </w:r>
-      <w:r>
-        <w:t xml:space="preserve"> can consume 100mA idling. Current spikes can reach up about 200mA and greater. </w:t>
+        <w:t xml:space="preserve">A full system with FPGA powered can consume 100mA idling. Current spikes can reach up about 200mA and greater. </w:t>
       </w:r>
     </w:p>
     <w:p>
@@ -526,6 +537,25 @@
       </w:r>
     </w:p>
     <w:p>
+      <w:pPr>
+        <w:rPr>
+          <w:b/>
+        </w:rPr>
+      </w:pPr>
+      <w:r>
+        <w:rPr>
+          <w:b/>
+        </w:rPr>
+        <w:t xml:space="preserve">This rename should be done before opening the project for the first time. </w:t>
+      </w:r>
+      <w:r>
+        <w:rPr>
+          <w:b/>
+        </w:rPr>
+        <w:t xml:space="preserve"> This is important step. </w:t>
+      </w:r>
+    </w:p>
+    <w:p>
       <w:r>
         <w:t>Files need</w:t>
       </w:r>
@@ -601,15 +631,18 @@
     </w:p>
     <w:p>
       <w:r>
+        <w:lastRenderedPageBreak/>
         <w:t xml:space="preserve">Of note is that the CPLD used on the audio recording collar IS different than the one used for the DevBoard Power Monitor. </w:t>
       </w:r>
       <w:r>
         <w:t>Device name and part number is different for this CPLD.</w:t>
       </w:r>
-    </w:p>
-    <w:p>
-      <w:r>
-        <w:lastRenderedPageBreak/>
+      <w:r>
+        <w:t xml:space="preserve"> This is handled in the QSF file. </w:t>
+      </w:r>
+    </w:p>
+    <w:p>
+      <w:r>
         <w:t>Copy the TCL scripts from the GIT QuartusII directory to your working directory.</w:t>
       </w:r>
       <w:r>
@@ -638,80 +671,25 @@
     </w:p>
     <w:p>
       <w:r>
-        <w:t xml:space="preserve">Open the </w:t>
-      </w:r>
-      <w:r>
-        <w:t>programmer and program the POF to the CPLD. The CPLD is the first device</w:t>
-      </w:r>
-      <w:r>
-        <w:t xml:space="preserve"> on</w:t>
-      </w:r>
-      <w:r>
-        <w:t xml:space="preserve"> the JTAG chain. Its device identifier is </w:t>
-      </w:r>
-      <w:r>
-        <w:t>5M570Z</w:t>
-      </w:r>
-      <w:ins w:id="2" w:author="Davis, Tyler" w:date="2016-06-16T14:33:00Z">
-        <w:r>
-          <w:t>M</w:t>
-        </w:r>
-      </w:ins>
-      <w:del w:id="3" w:author="Davis, Tyler" w:date="2016-06-16T14:33:00Z">
-        <w:r>
-          <w:delText>T</w:delText>
-        </w:r>
-      </w:del>
-      <w:r>
-        <w:t>100</w:t>
-      </w:r>
-      <w:r>
-        <w:t xml:space="preserve">. </w:t>
-      </w:r>
-      <w:r>
-        <w:t xml:space="preserve">A POF can now be selected by double clicking under the FILE section of the main center window of the corresponding JTAG device. A file browser will open.  </w:t>
-      </w:r>
-    </w:p>
-    <w:p>
-      <w:r>
-        <w:t xml:space="preserve">The image below shows the FPGA in the chain too. </w:t>
-      </w:r>
-      <w:r>
-        <w:t>However,</w:t>
-      </w:r>
-      <w:r>
-        <w:t xml:space="preserve"> </w:t>
-      </w:r>
-      <w:r>
-        <w:t xml:space="preserve">it </w:t>
-      </w:r>
-      <w:r>
-        <w:t xml:space="preserve">won’t be there when you first initially program a new board. Notice the check boxes used to program. </w:t>
-      </w:r>
-      <w:del w:id="4" w:author="Davis, Tyler" w:date="2016-06-16T13:46:00Z">
-        <w:r>
-          <w:delText xml:space="preserve">Enable </w:delText>
-        </w:r>
-      </w:del>
-      <w:ins w:id="5" w:author="Davis, Tyler" w:date="2016-06-16T13:46:00Z">
-        <w:r>
-          <w:t>Ensure</w:t>
-        </w:r>
-        <w:r>
-          <w:t xml:space="preserve"> </w:t>
-        </w:r>
-      </w:ins>
-      <w:r>
-        <w:t xml:space="preserve">real-time ISP is enabled. Program/Configure the CFM of the CPLD. </w:t>
-      </w:r>
-      <w:r>
-        <w:t xml:space="preserve"> We don’t need/want to program the UFM of the CPLD.</w:t>
-      </w:r>
-      <w:r>
-        <w:t xml:space="preserve">  Note, If an error occurs where the silicon ID does not match the chip ID and you’re using a USB Blaster II, try instead switching to a USB Blaster I.</w:t>
-      </w:r>
-    </w:p>
-    <w:p/>
+        <w:t xml:space="preserve">Before programming the CPLD check that the assignments did come in from the QSF file correctly. </w:t>
+      </w:r>
+    </w:p>
+    <w:p>
+      <w:r>
+        <w:t xml:space="preserve">This can be done by opening the Assignments-&gt;Assignment Editor and checking for assignments. Verify the dialogue is not blank. </w:t>
+      </w:r>
+    </w:p>
+    <w:p>
+      <w:r>
+        <w:t>Also double check the device type at this point</w:t>
+      </w:r>
+      <w:r>
+        <w:t xml:space="preserve">. This CPLD is a </w:t>
+      </w:r>
+      <w:r>
+        <w:t>5M570ZM100I5</w:t>
+      </w:r>
+    </w:p>
     <w:p>
       <w:pPr>
         <w:rPr>
@@ -727,7 +705,274 @@
         <mc:AlternateContent>
           <mc:Choice Requires="wps">
             <w:drawing>
-              <wp:anchor distT="0" distB="0" distL="114300" distR="114300" simplePos="0" relativeHeight="251680768" behindDoc="0" locked="0" layoutInCell="1" allowOverlap="1">
+              <wp:anchor distT="0" distB="0" distL="114300" distR="114300" simplePos="0" relativeHeight="251704320" behindDoc="0" locked="0" layoutInCell="1" allowOverlap="1">
+                <wp:simplePos x="0" y="0"/>
+                <wp:positionH relativeFrom="column">
+                  <wp:posOffset>1943100</wp:posOffset>
+                </wp:positionH>
+                <wp:positionV relativeFrom="paragraph">
+                  <wp:posOffset>471170</wp:posOffset>
+                </wp:positionV>
+                <wp:extent cx="2305050" cy="2095500"/>
+                <wp:effectExtent l="0" t="0" r="19050" b="19050"/>
+                <wp:wrapNone/>
+                <wp:docPr id="4" name="Rectangle 4"/>
+                <wp:cNvGraphicFramePr/>
+                <a:graphic xmlns:a="http://schemas.openxmlformats.org/drawingml/2006/main">
+                  <a:graphicData uri="http://schemas.microsoft.com/office/word/2010/wordprocessingShape">
+                    <wps:wsp>
+                      <wps:cNvSpPr/>
+                      <wps:spPr>
+                        <a:xfrm>
+                          <a:off x="0" y="0"/>
+                          <a:ext cx="2305050" cy="2095500"/>
+                        </a:xfrm>
+                        <a:prstGeom prst="rect">
+                          <a:avLst/>
+                        </a:prstGeom>
+                        <a:noFill/>
+                        <a:ln w="19050">
+                          <a:solidFill>
+                            <a:srgbClr val="FF0000"/>
+                          </a:solidFill>
+                          <a:prstDash val="dash"/>
+                        </a:ln>
+                      </wps:spPr>
+                      <wps:style>
+                        <a:lnRef idx="2">
+                          <a:schemeClr val="accent1">
+                            <a:shade val="50000"/>
+                          </a:schemeClr>
+                        </a:lnRef>
+                        <a:fillRef idx="1">
+                          <a:schemeClr val="accent1"/>
+                        </a:fillRef>
+                        <a:effectRef idx="0">
+                          <a:schemeClr val="accent1"/>
+                        </a:effectRef>
+                        <a:fontRef idx="minor">
+                          <a:schemeClr val="lt1"/>
+                        </a:fontRef>
+                      </wps:style>
+                      <wps:bodyPr rot="0" spcFirstLastPara="0" vertOverflow="overflow" horzOverflow="overflow" vert="horz" wrap="square" lIns="91440" tIns="45720" rIns="91440" bIns="45720" numCol="1" spcCol="0" rtlCol="0" fromWordArt="0" anchor="ctr" anchorCtr="0" forceAA="0" compatLnSpc="1">
+                        <a:prstTxWarp prst="textNoShape">
+                          <a:avLst/>
+                        </a:prstTxWarp>
+                        <a:noAutofit/>
+                      </wps:bodyPr>
+                    </wps:wsp>
+                  </a:graphicData>
+                </a:graphic>
+              </wp:anchor>
+            </w:drawing>
+          </mc:Choice>
+          <mc:Fallback>
+            <w:pict>
+              <v:rect w14:anchorId="492EEDFD" id="Rectangle 4" o:spid="_x0000_s1026" style="position:absolute;margin-left:153pt;margin-top:37.1pt;width:181.5pt;height:165pt;z-index:251704320;visibility:visible;mso-wrap-style:square;mso-wrap-distance-left:9pt;mso-wrap-distance-top:0;mso-wrap-distance-right:9pt;mso-wrap-distance-bottom:0;mso-position-horizontal:absolute;mso-position-horizontal-relative:text;mso-position-vertical:absolute;mso-position-vertical-relative:text;v-text-anchor:middle" o:gfxdata="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" filled="f" strokecolor="red" strokeweight="1.5pt">
+                <v:stroke dashstyle="dash"/>
+              </v:rect>
+            </w:pict>
+          </mc:Fallback>
+        </mc:AlternateContent>
+      </w:r>
+      <w:r>
+        <w:rPr>
+          <w:noProof/>
+        </w:rPr>
+        <mc:AlternateContent>
+          <mc:Choice Requires="wps">
+            <w:drawing>
+              <wp:anchor distT="0" distB="0" distL="114300" distR="114300" simplePos="0" relativeHeight="251703296" behindDoc="0" locked="0" layoutInCell="1" allowOverlap="1">
+                <wp:simplePos x="0" y="0"/>
+                <wp:positionH relativeFrom="column">
+                  <wp:posOffset>419100</wp:posOffset>
+                </wp:positionH>
+                <wp:positionV relativeFrom="paragraph">
+                  <wp:posOffset>166370</wp:posOffset>
+                </wp:positionV>
+                <wp:extent cx="2219325" cy="314325"/>
+                <wp:effectExtent l="38100" t="19050" r="28575" b="123825"/>
+                <wp:wrapNone/>
+                <wp:docPr id="3" name="Straight Arrow Connector 3"/>
+                <wp:cNvGraphicFramePr/>
+                <a:graphic xmlns:a="http://schemas.openxmlformats.org/drawingml/2006/main">
+                  <a:graphicData uri="http://schemas.microsoft.com/office/word/2010/wordprocessingShape">
+                    <wps:wsp>
+                      <wps:cNvCnPr/>
+                      <wps:spPr>
+                        <a:xfrm flipH="1">
+                          <a:off x="0" y="0"/>
+                          <a:ext cx="2219325" cy="314325"/>
+                        </a:xfrm>
+                        <a:prstGeom prst="straightConnector1">
+                          <a:avLst/>
+                        </a:prstGeom>
+                        <a:ln w="57150">
+                          <a:solidFill>
+                            <a:srgbClr val="C00000"/>
+                          </a:solidFill>
+                          <a:prstDash val="sysDot"/>
+                          <a:tailEnd type="triangle"/>
+                        </a:ln>
+                      </wps:spPr>
+                      <wps:style>
+                        <a:lnRef idx="1">
+                          <a:schemeClr val="accent1"/>
+                        </a:lnRef>
+                        <a:fillRef idx="0">
+                          <a:schemeClr val="accent1"/>
+                        </a:fillRef>
+                        <a:effectRef idx="0">
+                          <a:schemeClr val="accent1"/>
+                        </a:effectRef>
+                        <a:fontRef idx="minor">
+                          <a:schemeClr val="tx1"/>
+                        </a:fontRef>
+                      </wps:style>
+                      <wps:bodyPr/>
+                    </wps:wsp>
+                  </a:graphicData>
+                </a:graphic>
+              </wp:anchor>
+            </w:drawing>
+          </mc:Choice>
+          <mc:Fallback>
+            <w:pict>
+              <v:shapetype w14:anchorId="562875B3" id="_x0000_t32" coordsize="21600,21600" o:spt="32" o:oned="t" path="m,l21600,21600e" filled="f">
+                <v:path arrowok="t" fillok="f" o:connecttype="none"/>
+                <o:lock v:ext="edit" shapetype="t"/>
+              </v:shapetype>
+              <v:shape id="Straight Arrow Connector 3" o:spid="_x0000_s1026" type="#_x0000_t32" style="position:absolute;margin-left:33pt;margin-top:13.1pt;width:174.75pt;height:24.75pt;flip:x;z-index:251703296;visibility:visible;mso-wrap-style:square;mso-wrap-distance-left:9pt;mso-wrap-distance-top:0;mso-wrap-distance-right:9pt;mso-wrap-distance-bottom:0;mso-position-horizontal:absolute;mso-position-horizontal-relative:text;mso-position-vertical:absolute;mso-position-vertical-relative:text" o:gfxdata="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" strokecolor="#c00000" strokeweight="4.5pt">
+                <v:stroke dashstyle="1 1" endarrow="block" joinstyle="miter"/>
+              </v:shape>
+            </w:pict>
+          </mc:Fallback>
+        </mc:AlternateContent>
+      </w:r>
+      <w:r>
+        <w:rPr>
+          <w:noProof/>
+        </w:rPr>
+        <w:drawing>
+          <wp:inline distT="0" distB="0" distL="0" distR="0" wp14:anchorId="67A7A4A6" wp14:editId="798C9883">
+            <wp:extent cx="5943600" cy="2781300"/>
+            <wp:effectExtent l="0" t="0" r="0" b="0"/>
+            <wp:docPr id="2" name="Picture 2"/>
+            <wp:cNvGraphicFramePr>
+              <a:graphicFrameLocks xmlns:a="http://schemas.openxmlformats.org/drawingml/2006/main" noChangeAspect="1"/>
+            </wp:cNvGraphicFramePr>
+            <a:graphic xmlns:a="http://schemas.openxmlformats.org/drawingml/2006/main">
+              <a:graphicData uri="http://schemas.openxmlformats.org/drawingml/2006/picture">
+                <pic:pic xmlns:pic="http://schemas.openxmlformats.org/drawingml/2006/picture">
+                  <pic:nvPicPr>
+                    <pic:cNvPr id="1" name=""/>
+                    <pic:cNvPicPr/>
+                  </pic:nvPicPr>
+                  <pic:blipFill rotWithShape="1">
+                    <a:blip r:embed="rId7"/>
+                    <a:srcRect b="35322"/>
+                    <a:stretch/>
+                  </pic:blipFill>
+                  <pic:spPr bwMode="auto">
+                    <a:xfrm>
+                      <a:off x="0" y="0"/>
+                      <a:ext cx="5943600" cy="2781300"/>
+                    </a:xfrm>
+                    <a:prstGeom prst="rect">
+                      <a:avLst/>
+                    </a:prstGeom>
+                    <a:ln>
+                      <a:noFill/>
+                    </a:ln>
+                    <a:extLst>
+                      <a:ext uri="{53640926-AAD7-44D8-BBD7-CCE9431645EC}">
+                        <a14:shadowObscured xmlns:a14="http://schemas.microsoft.com/office/drawing/2010/main"/>
+                      </a:ext>
+                    </a:extLst>
+                  </pic:spPr>
+                </pic:pic>
+              </a:graphicData>
+            </a:graphic>
+          </wp:inline>
+        </w:drawing>
+      </w:r>
+    </w:p>
+    <w:p>
+      <w:r>
+        <w:t xml:space="preserve">Open the </w:t>
+      </w:r>
+      <w:r>
+        <w:t>programmer and program the POF to the CPLD. The CPLD is the first device</w:t>
+      </w:r>
+      <w:r>
+        <w:t xml:space="preserve"> on</w:t>
+      </w:r>
+      <w:r>
+        <w:t xml:space="preserve"> the JTAG chain. Its device identifier is </w:t>
+      </w:r>
+      <w:r>
+        <w:t>5M570ZM</w:t>
+      </w:r>
+      <w:r>
+        <w:t>100</w:t>
+      </w:r>
+      <w:r>
+        <w:t xml:space="preserve">. </w:t>
+      </w:r>
+      <w:r>
+        <w:t xml:space="preserve">A POF can now be selected by double clicking under the FILE section of the main center window of the corresponding JTAG device. A file browser will open.  </w:t>
+      </w:r>
+    </w:p>
+    <w:p>
+      <w:r>
+        <w:t xml:space="preserve">The image below shows the FPGA in the chain too. </w:t>
+      </w:r>
+      <w:r>
+        <w:t>However,</w:t>
+      </w:r>
+      <w:r>
+        <w:t xml:space="preserve"> </w:t>
+      </w:r>
+      <w:r>
+        <w:t xml:space="preserve">it </w:t>
+      </w:r>
+      <w:r>
+        <w:t>won’t be there when you first initially program a new board. Notice th</w:t>
+      </w:r>
+      <w:r>
+        <w:t>e check boxes used to program. Ensure</w:t>
+      </w:r>
+      <w:r>
+        <w:t xml:space="preserve"> real-time ISP is enabled. Program/Configure the CFM of the CPLD. </w:t>
+      </w:r>
+      <w:r>
+        <w:t xml:space="preserve"> We don’t need/want to program the UFM of the CPLD.</w:t>
+      </w:r>
+      <w:r>
+        <w:t xml:space="preserve">  Note, If an error occurs where the silicon ID does not match the chip ID and you’re using a USB Blaster II, try instead switching to a USB Blaster I.</w:t>
+      </w:r>
+    </w:p>
+    <w:p/>
+    <w:p>
+      <w:pPr>
+        <w:rPr>
+          <w:noProof/>
+        </w:rPr>
+      </w:pPr>
+    </w:p>
+    <w:p>
+      <w:pPr>
+        <w:keepNext/>
+      </w:pPr>
+      <w:r>
+        <w:rPr>
+          <w:noProof/>
+        </w:rPr>
+        <w:lastRenderedPageBreak/>
+        <mc:AlternateContent>
+          <mc:Choice Requires="wps">
+            <w:drawing>
+              <wp:anchor distT="0" distB="0" distL="114300" distR="114300" simplePos="0" relativeHeight="251680768" behindDoc="0" locked="0" layoutInCell="1" allowOverlap="1" wp14:anchorId="1E3B514E" wp14:editId="64AAF274">
                 <wp:simplePos x="0" y="0"/>
                 <wp:positionH relativeFrom="column">
                   <wp:posOffset>971550</wp:posOffset>
@@ -780,7 +1025,7 @@
               </wp:anchor>
             </w:drawing>
           </mc:Choice>
-          <mc:Fallback xmlns:w16se="http://schemas.microsoft.com/office/word/2015/wordml/symex" xmlns:cx1="http://schemas.microsoft.com/office/drawing/2015/9/8/chartex" xmlns:cx="http://schemas.microsoft.com/office/drawing/2014/chartex">
+          <mc:Fallback>
             <w:pict>
               <v:shapetype w14:anchorId="5996D59C" id="_x0000_t32" coordsize="21600,21600" o:spt="32" o:oned="t" path="m,l21600,21600e" filled="f">
                 <v:path arrowok="t" fillok="f" o:connecttype="none"/>
@@ -800,7 +1045,7 @@
         <mc:AlternateContent>
           <mc:Choice Requires="wps">
             <w:drawing>
-              <wp:anchor distT="0" distB="0" distL="114300" distR="114300" simplePos="0" relativeHeight="251679744" behindDoc="0" locked="0" layoutInCell="1" allowOverlap="1">
+              <wp:anchor distT="0" distB="0" distL="114300" distR="114300" simplePos="0" relativeHeight="251679744" behindDoc="0" locked="0" layoutInCell="1" allowOverlap="1" wp14:anchorId="0D24332C" wp14:editId="40CBC918">
                 <wp:simplePos x="0" y="0"/>
                 <wp:positionH relativeFrom="column">
                   <wp:posOffset>673100</wp:posOffset>
@@ -860,7 +1105,7 @@
               </wp:anchor>
             </w:drawing>
           </mc:Choice>
-          <mc:Fallback xmlns:w16se="http://schemas.microsoft.com/office/word/2015/wordml/symex" xmlns:cx1="http://schemas.microsoft.com/office/drawing/2015/9/8/chartex" xmlns:cx="http://schemas.microsoft.com/office/drawing/2014/chartex">
+          <mc:Fallback>
             <w:pict>
               <v:rect w14:anchorId="410D7BCF" id="Rectangle 70" o:spid="_x0000_s1026" style="position:absolute;margin-left:53pt;margin-top:63.1pt;width:191pt;height:18pt;z-index:251679744;visibility:visible;mso-wrap-style:square;mso-wrap-distance-left:9pt;mso-wrap-distance-top:0;mso-wrap-distance-right:9pt;mso-wrap-distance-bottom:0;mso-position-horizontal:absolute;mso-position-horizontal-relative:text;mso-position-vertical:absolute;mso-position-vertical-relative:text;v-text-anchor:middle" o:gfxdata="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" filled="f" strokecolor="#c00000" strokeweight="1pt"/>
             </w:pict>
@@ -872,7 +1117,7 @@
           <w:noProof/>
         </w:rPr>
         <w:drawing>
-          <wp:inline distT="0" distB="0" distL="0" distR="0" wp14:anchorId="6926FD94" wp14:editId="4D1CE317">
+          <wp:inline distT="0" distB="0" distL="0" distR="0" wp14:anchorId="64EE7AB4" wp14:editId="2BE63531">
             <wp:extent cx="5747547" cy="2895600"/>
             <wp:effectExtent l="0" t="0" r="5715" b="0"/>
             <wp:docPr id="16" name="Picture 16"/>
@@ -887,7 +1132,7 @@
                     <pic:cNvPicPr/>
                   </pic:nvPicPr>
                   <pic:blipFill rotWithShape="1">
-                    <a:blip r:embed="rId7"/>
+                    <a:blip r:embed="rId8"/>
                     <a:srcRect r="36699" b="55928"/>
                     <a:stretch/>
                   </pic:blipFill>
@@ -915,6 +1160,38 @@
         </w:drawing>
       </w:r>
     </w:p>
+    <w:p>
+      <w:pPr>
+        <w:pStyle w:val="Caption"/>
+      </w:pPr>
+      <w:r>
+        <w:t xml:space="preserve">Figure </w:t>
+      </w:r>
+      <w:r>
+        <w:fldChar w:fldCharType="begin"/>
+      </w:r>
+      <w:r>
+        <w:instrText xml:space="preserve"> SEQ Figure \* ARABIC </w:instrText>
+      </w:r>
+      <w:r>
+        <w:fldChar w:fldCharType="separate"/>
+      </w:r>
+      <w:r>
+        <w:rPr>
+          <w:noProof/>
+        </w:rPr>
+        <w:t>1</w:t>
+      </w:r>
+      <w:r>
+        <w:rPr>
+          <w:noProof/>
+        </w:rPr>
+        <w:fldChar w:fldCharType="end"/>
+      </w:r>
+      <w:r>
+        <w:t xml:space="preserve"> Programming CPLD with CPLD_INIT</w:t>
+      </w:r>
+    </w:p>
     <w:p/>
     <w:p>
       <w:r>
@@ -938,7 +1215,13 @@
         <w:t xml:space="preserve">Now we </w:t>
       </w:r>
       <w:r>
-        <w:t xml:space="preserve">can program the flash with an FPGA image. </w:t>
+        <w:t xml:space="preserve">can program the </w:t>
+      </w:r>
+      <w:r>
+        <w:t>flash chip</w:t>
+      </w:r>
+      <w:r>
+        <w:t xml:space="preserve"> with an FPGA image. </w:t>
       </w:r>
     </w:p>
     <w:p>
@@ -956,7 +1239,6 @@
         <w:rPr>
           <w:noProof/>
         </w:rPr>
-        <w:lastRenderedPageBreak/>
         <w:drawing>
           <wp:inline distT="0" distB="0" distL="0" distR="0" wp14:anchorId="03B3D1BA" wp14:editId="2481721D">
             <wp:extent cx="3810000" cy="1409700"/>
@@ -973,7 +1255,7 @@
                     <pic:cNvPicPr/>
                   </pic:nvPicPr>
                   <pic:blipFill>
-                    <a:blip r:embed="rId8"/>
+                    <a:blip r:embed="rId9"/>
                     <a:stretch>
                       <a:fillRect/>
                     </a:stretch>
@@ -1000,14 +1282,18 @@
       </w:r>
     </w:p>
     <w:p>
-      <w:r>
-        <w:rPr>
-          <w:noProof/>
-        </w:rPr>
+      <w:pPr>
+        <w:keepNext/>
+      </w:pPr>
+      <w:r>
+        <w:rPr>
+          <w:noProof/>
+        </w:rPr>
+        <w:lastRenderedPageBreak/>
         <w:drawing>
-          <wp:inline distT="0" distB="0" distL="0" distR="0" wp14:anchorId="004F1127" wp14:editId="3D713498">
-            <wp:extent cx="3860270" cy="2181225"/>
-            <wp:effectExtent l="0" t="0" r="6985" b="0"/>
+          <wp:inline distT="0" distB="0" distL="0" distR="0" wp14:anchorId="3FB24ED0" wp14:editId="368654A9">
+            <wp:extent cx="5562834" cy="3143250"/>
+            <wp:effectExtent l="0" t="0" r="0" b="0"/>
             <wp:docPr id="21" name="Picture 21"/>
             <wp:cNvGraphicFramePr>
               <a:graphicFrameLocks xmlns:a="http://schemas.openxmlformats.org/drawingml/2006/main" noChangeAspect="1"/>
@@ -1020,14 +1306,14 @@
                     <pic:cNvPicPr/>
                   </pic:nvPicPr>
                   <pic:blipFill rotWithShape="1">
-                    <a:blip r:embed="rId9"/>
+                    <a:blip r:embed="rId10"/>
                     <a:srcRect r="40536" b="53566"/>
                     <a:stretch/>
                   </pic:blipFill>
                   <pic:spPr bwMode="auto">
                     <a:xfrm>
                       <a:off x="0" y="0"/>
-                      <a:ext cx="3860270" cy="2181225"/>
+                      <a:ext cx="5579294" cy="3152550"/>
                     </a:xfrm>
                     <a:prstGeom prst="rect">
                       <a:avLst/>
@@ -1048,18 +1334,56 @@
         </w:drawing>
       </w:r>
     </w:p>
+    <w:p>
+      <w:pPr>
+        <w:pStyle w:val="Caption"/>
+      </w:pPr>
+      <w:r>
+        <w:t xml:space="preserve">Figure </w:t>
+      </w:r>
+      <w:r>
+        <w:fldChar w:fldCharType="begin"/>
+      </w:r>
+      <w:r>
+        <w:instrText xml:space="preserve"> SEQ Figure \* ARABIC </w:instrText>
+      </w:r>
+      <w:r>
+        <w:fldChar w:fldCharType="separate"/>
+      </w:r>
+      <w:r>
+        <w:rPr>
+          <w:noProof/>
+        </w:rPr>
+        <w:t>2</w:t>
+      </w:r>
+      <w:r>
+        <w:rPr>
+          <w:noProof/>
+        </w:rPr>
+        <w:fldChar w:fldCharType="end"/>
+      </w:r>
+      <w:r>
+        <w:t xml:space="preserve"> JTAG chain after programming CPLD_INIT and repowering</w:t>
+      </w:r>
+    </w:p>
     <w:p/>
     <w:p>
       <w:r>
         <w:t xml:space="preserve">Now the JTAG chain has the piece of flash and the FPGA on it. The flash is accessed through the parallel flash loader which is now loaded into the CPLD. The FPGA has now turned on. </w:t>
       </w:r>
+      <w:r>
+        <w:t xml:space="preserve"> The Parallel Flash loader is a piece of configurable Altera IP which is loaded into the CPLD.  It allows us to interact with the micron flash also connected to the CPLD. </w:t>
+      </w:r>
     </w:p>
     <w:p>
       <w:r>
         <w:t>On my</w:t>
       </w:r>
       <w:r>
-        <w:t xml:space="preserve"> setup I see about 50mA at the meter.</w:t>
+        <w:t xml:space="preserve"> setu</w:t>
+      </w:r>
+      <w:r>
+        <w:t>p I see about 50mA at the meter with CPLD_INIT programmed to CPLD.</w:t>
       </w:r>
     </w:p>
     <w:p>
@@ -1108,10 +1432,7 @@
         <w:t xml:space="preserve">AudioRecordingCollarFPGA </w:t>
       </w:r>
       <w:r>
-        <w:t>_IO.qsf</w:t>
-      </w:r>
-      <w:r>
-        <w:t xml:space="preserve"> and rename </w:t>
+        <w:t xml:space="preserve">_IO.qsf and rename </w:t>
       </w:r>
       <w:r>
         <w:t>AudioRecordingCollarFPGA</w:t>
@@ -1119,178 +1440,211 @@
       <w:r>
         <w:t>.qsf</w:t>
       </w:r>
-    </w:p>
-    <w:p>
-      <w:r>
-        <w:t>Include files:</w:t>
-      </w:r>
-      <w:r>
-        <w:t xml:space="preserve"> </w:t>
-      </w:r>
-      <w:r>
-        <w:t xml:space="preserve">The VHD file should be added explicitly to the project. </w:t>
-      </w:r>
-    </w:p>
-    <w:p>
-      <w:r>
-        <w:t xml:space="preserve">AudioRecordingCollarFPGA </w:t>
-      </w:r>
-      <w:r>
-        <w:t>_TopLevel.vhd</w:t>
-      </w:r>
-    </w:p>
-    <w:p>
-      <w:r>
-        <w:t>sdc_values.tcl</w:t>
-      </w:r>
-    </w:p>
-    <w:p>
-      <w:r>
-        <w:t>sdc_values should already be in the FPGA_INIT git directory.</w:t>
-      </w:r>
-    </w:p>
-    <w:p>
-      <w:r>
-        <w:t>Copy the .tcl scripts from:</w:t>
-      </w:r>
-    </w:p>
-    <w:p>
-      <w:r>
-        <w:t>QuartusII</w:t>
-      </w:r>
-    </w:p>
-    <w:p>
-      <w:r>
-        <w:lastRenderedPageBreak/>
-        <w:t xml:space="preserve">First a bare-bones bootable image of the FPGA must be compiled. </w:t>
-      </w:r>
-      <w:r>
-        <w:t>The</w:t>
-      </w:r>
-      <w:r>
-        <w:t xml:space="preserve"> FPGA_INIT</w:t>
-      </w:r>
-      <w:r>
-        <w:t xml:space="preserve"> directory</w:t>
-      </w:r>
-      <w:r>
-        <w:t xml:space="preserve"> exists for this purpose. It does not include any systems </w:t>
-      </w:r>
-      <w:r>
-        <w:t xml:space="preserve">or </w:t>
-      </w:r>
-      <w:r>
-        <w:t xml:space="preserve">the </w:t>
-      </w:r>
-      <w:r>
-        <w:t xml:space="preserve">sdc </w:t>
-      </w:r>
-      <w:r>
-        <w:t>timing framework. It simply displays a counter on a GPIO</w:t>
-      </w:r>
-      <w:r>
-        <w:t xml:space="preserve"> pin</w:t>
-      </w:r>
-      <w:r>
-        <w:t xml:space="preserve">. This is a good way to check that your </w:t>
-      </w:r>
-      <w:r>
-        <w:t xml:space="preserve">FPGA has booted and it booted with the image </w:t>
-      </w:r>
-      <w:r>
-        <w:t>from flash.</w:t>
-      </w:r>
-    </w:p>
-    <w:p>
-      <w:r>
-        <w:t>Attempt to compile the design. It will fail, but two package files will be generated in the main directory:</w:t>
-      </w:r>
-    </w:p>
-    <w:p>
-      <w:r>
-        <w:t>compile_start_time_pkg.vhd</w:t>
-      </w:r>
-    </w:p>
-    <w:p>
-      <w:r>
-        <w:t>shared_sdc_values_pkg.vhd</w:t>
-      </w:r>
-    </w:p>
-    <w:p>
-      <w:r>
-        <w:t>These are being generated by the at_compile</w:t>
-      </w:r>
-      <w:ins w:id="6" w:author="Davis, Tyler" w:date="2016-06-16T14:47:00Z">
+      <w:r>
+        <w:t>. This is a</w:t>
+      </w:r>
+      <w:del w:id="3" w:author="christopher.casebee1" w:date="2016-06-20T13:40:00Z">
         <w:r>
-          <w:t>_start</w:t>
+          <w:delText xml:space="preserve"> </w:delText>
+        </w:r>
+      </w:del>
+      <w:ins w:id="4" w:author="christopher.casebee1" w:date="2016-06-20T13:40:00Z">
+        <w:r>
+          <w:t>n</w:t>
         </w:r>
       </w:ins>
-      <w:r>
-        <w:t>.tcl script being linked to by the QSF. Include these package files and recompile.</w:t>
-      </w:r>
-      <w:ins w:id="7" w:author="s58p233" w:date="2016-06-16T15:08:00Z">
+      <w:del w:id="5" w:author="christopher.casebee1" w:date="2016-06-20T13:40:00Z">
         <w:r>
-          <w:t xml:space="preserve">  If these files are not created,</w:t>
+          <w:delText>very</w:delText>
         </w:r>
-      </w:ins>
-      <w:ins w:id="8" w:author="s58p233" w:date="2016-06-16T15:26:00Z">
-        <w:r>
-          <w:t xml:space="preserve"> a possible reason is that the project created a new .qsf and ignored the </w:t>
-        </w:r>
-      </w:ins>
-      <w:ins w:id="9" w:author="s58p233" w:date="2016-06-16T15:27:00Z">
-        <w:r>
-          <w:t xml:space="preserve">correct one. </w:t>
-        </w:r>
-      </w:ins>
-      <w:ins w:id="10" w:author="s58p233" w:date="2016-06-16T15:26:00Z">
-        <w:r>
-          <w:t xml:space="preserve"> </w:t>
-        </w:r>
-      </w:ins>
-      <w:ins w:id="11" w:author="s58p233" w:date="2016-06-16T15:08:00Z">
-        <w:r>
-          <w:t>F</w:t>
-        </w:r>
-        <w:r>
-          <w:t xml:space="preserve">ind the .qsf file in the working directory.  Quartus </w:t>
-        </w:r>
-      </w:ins>
-      <w:ins w:id="12" w:author="s58p233" w:date="2016-06-16T15:10:00Z">
-        <w:r>
-          <w:t>looks for a .qsf file with a specific name and if it doesn</w:t>
-        </w:r>
-      </w:ins>
-      <w:ins w:id="13" w:author="s58p233" w:date="2016-06-16T15:11:00Z">
-        <w:r>
-          <w:t>’t find it, it will create a new one.  If there are multiple .qsf files in the working directory, one option is to find the .qsf file you want and rename it to what Quartus expects.</w:t>
-        </w:r>
-      </w:ins>
+      </w:del>
+      <w:r>
+        <w:t xml:space="preserve"> important step. </w:t>
+      </w:r>
+    </w:p>
+    <w:p>
+      <w:pPr>
+        <w:rPr>
+          <w:noProof/>
+        </w:rPr>
+      </w:pPr>
+      <w:r>
+        <w:t>Upon opening the project after copying and renaming the QSF, the correct device name (</w:t>
+      </w:r>
+      <w:r>
+        <w:rPr>
+          <w:noProof/>
+        </w:rPr>
+        <w:t>5CEBA4U15C7</w:t>
+      </w:r>
+      <w:r>
+        <w:rPr>
+          <w:noProof/>
+        </w:rPr>
+        <w:t xml:space="preserve">) </w:t>
+      </w:r>
+      <w:r>
+        <w:rPr>
+          <w:noProof/>
+        </w:rPr>
+        <w:t xml:space="preserve">should be in the project. If not, try again from scratch. </w:t>
+      </w:r>
+      <w:r>
+        <w:rPr>
+          <w:noProof/>
+        </w:rPr>
+        <w:t xml:space="preserve">Quartus reads the QSF on boot, populating device name, bank options, and all pin assignments. Thus it is crucial the QSF be there and named correctly so that Quartus finds it upon boot. </w:t>
+      </w:r>
+    </w:p>
+    <w:p>
+      <w:r>
+        <w:t>Include files:</w:t>
+      </w:r>
+      <w:r>
+        <w:t xml:space="preserve"> </w:t>
+      </w:r>
+      <w:r>
+        <w:t xml:space="preserve">The VHD file should be added explicitly to the project. </w:t>
+      </w:r>
+    </w:p>
+    <w:p>
+      <w:r>
+        <w:t xml:space="preserve">AudioRecordingCollarFPGA </w:t>
+      </w:r>
+      <w:r>
+        <w:t>_TopLevel.vhd</w:t>
+      </w:r>
+    </w:p>
+    <w:p>
+      <w:r>
+        <w:t>sdc_values.tcl</w:t>
+      </w:r>
+    </w:p>
+    <w:p>
+      <w:r>
+        <w:lastRenderedPageBreak/>
+        <w:t>sdc_values</w:t>
+      </w:r>
+      <w:r>
+        <w:t>.tcl</w:t>
+      </w:r>
+      <w:r>
+        <w:t xml:space="preserve"> should already be in the FPGA_INIT git directory.</w:t>
+      </w:r>
+    </w:p>
+    <w:p>
+      <w:r>
+        <w:t>Copy the .tcl scripts from:</w:t>
+      </w:r>
+      <w:r>
+        <w:t xml:space="preserve"> /</w:t>
+      </w:r>
+      <w:r>
+        <w:t>QuartusII</w:t>
+      </w:r>
+    </w:p>
+    <w:p>
+      <w:r>
+        <w:t xml:space="preserve">First a bare-bones bootable image of the FPGA must be compiled. </w:t>
+      </w:r>
+      <w:r>
+        <w:t>The</w:t>
+      </w:r>
+      <w:r>
+        <w:t xml:space="preserve"> FPGA_INIT</w:t>
+      </w:r>
+      <w:r>
+        <w:t xml:space="preserve"> directory</w:t>
+      </w:r>
+      <w:r>
+        <w:t xml:space="preserve"> exists for this purpose. It does not include any systems </w:t>
+      </w:r>
+      <w:r>
+        <w:t xml:space="preserve">or </w:t>
+      </w:r>
+      <w:r>
+        <w:t xml:space="preserve">the </w:t>
+      </w:r>
+      <w:r>
+        <w:t xml:space="preserve">sdc </w:t>
+      </w:r>
+      <w:r>
+        <w:t>timing framework. It simply displays a counter on a GPIO</w:t>
+      </w:r>
+      <w:r>
+        <w:t xml:space="preserve"> pin</w:t>
+      </w:r>
+      <w:r>
+        <w:t xml:space="preserve">. This is a good way to check that your </w:t>
+      </w:r>
+      <w:r>
+        <w:t xml:space="preserve">FPGA has booted and it booted with the image </w:t>
+      </w:r>
+      <w:r>
+        <w:t>from flash.</w:t>
+      </w:r>
+    </w:p>
+    <w:p>
+      <w:r>
+        <w:t>Attempt to compile the design. It will fail, but two package files will be generated in the main directory:</w:t>
+      </w:r>
+    </w:p>
+    <w:p>
+      <w:r>
+        <w:t>compile_start_time_pkg.vhd</w:t>
+      </w:r>
+    </w:p>
+    <w:p>
+      <w:r>
+        <w:t>shared_sdc_values_pkg.vhd</w:t>
+      </w:r>
+    </w:p>
+    <w:p>
+      <w:r>
+        <w:t>These are being generated by the at_compile</w:t>
+      </w:r>
+      <w:r>
+        <w:t>_start</w:t>
+      </w:r>
+      <w:r>
+        <w:t>.tcl script being linked to by the QSF. Include these package files</w:t>
+      </w:r>
+      <w:r>
+        <w:t xml:space="preserve"> in the quartus project</w:t>
+      </w:r>
+      <w:r>
+        <w:t xml:space="preserve"> and recompile.</w:t>
+      </w:r>
     </w:p>
     <w:p>
       <w:r>
         <w:t xml:space="preserve">Compilation should be successful. </w:t>
       </w:r>
-    </w:p>
-    <w:p/>
-    <w:p>
-      <w:r>
-        <w:t>When inserting a</w:t>
-      </w:r>
-      <w:r>
-        <w:t>n</w:t>
-      </w:r>
-      <w:r>
-        <w:t xml:space="preserve"> FPGA POF into flash, </w:t>
-      </w:r>
-      <w:r>
-        <w:t xml:space="preserve">the </w:t>
+      <w:r>
+        <w:t xml:space="preserve"> The flow of steps</w:t>
+      </w:r>
+      <w:r>
+        <w:t xml:space="preserve"> as described here</w:t>
+      </w:r>
+      <w:r>
+        <w:t xml:space="preserve"> should be almost identical for a proper image to be generated. </w:t>
+      </w:r>
+    </w:p>
+    <w:p>
+      <w:r>
+        <w:t xml:space="preserve">An </w:t>
       </w:r>
       <w:r>
         <w:t xml:space="preserve">FPGA </w:t>
       </w:r>
       <w:r>
-        <w:t>image looks to a different source to begin clocking its design. For a FPGA SOF programmed over JTAG, the internal FPGA oscillator is used to boot the image. For an image booted from flash, the FPGA looks to the DCLK FPGA pin for boot. These differences are reflected in the QSF files.</w:t>
+        <w:t xml:space="preserve">image </w:t>
+      </w:r>
+      <w:r>
+        <w:t xml:space="preserve">booted from flash </w:t>
+      </w:r>
+      <w:r>
+        <w:t>looks to a different source to begin clocking its design. For a FPGA SOF programmed over JTAG, the internal FPGA oscillator is used to boot the image. For an image booted from flash, the FPGA looks to the DCLK FPGA pin for boot. These differences are reflected in the QSF files.</w:t>
       </w:r>
       <w:r>
         <w:t xml:space="preserve"> The QSF’s of FPGA_INIT vs FPGA differ. </w:t>
@@ -1332,7 +1686,10 @@
         <w:t>s are</w:t>
       </w:r>
       <w:r>
-        <w:t xml:space="preserve"> included in the _IO.qsf, but </w:t>
+        <w:t xml:space="preserve"> included in the _IO.qsf</w:t>
+      </w:r>
+      <w:r>
+        <w:t xml:space="preserve">, but </w:t>
       </w:r>
       <w:r>
         <w:t>the corresponding options are</w:t>
@@ -1341,7 +1698,16 @@
         <w:t xml:space="preserve"> shown in Quartus here. </w:t>
       </w:r>
       <w:r>
-        <w:t xml:space="preserve"> This is all handled in the qsf’s. I am including the Quartus options here for documentation. </w:t>
+        <w:t xml:space="preserve"> </w:t>
+      </w:r>
+      <w:r>
+        <w:rPr>
+          <w:b/>
+        </w:rPr>
+        <w:t>This is all handled in the qsf’s</w:t>
+      </w:r>
+      <w:r>
+        <w:t xml:space="preserve">. I am including the Quartus options here for documentation. </w:t>
       </w:r>
     </w:p>
     <w:p/>
@@ -1415,7 +1781,7 @@
               </wp:anchor>
             </w:drawing>
           </mc:Choice>
-          <mc:Fallback xmlns:w16se="http://schemas.microsoft.com/office/word/2015/wordml/symex" xmlns:cx1="http://schemas.microsoft.com/office/drawing/2015/9/8/chartex" xmlns:cx="http://schemas.microsoft.com/office/drawing/2014/chartex">
+          <mc:Fallback>
             <w:pict>
               <v:rect w14:anchorId="0184B7C6" id="Rectangle 29" o:spid="_x0000_s1026" style="position:absolute;margin-left:152.25pt;margin-top:245.25pt;width:307.5pt;height:21.75pt;z-index:251678720;visibility:visible;mso-wrap-style:square;mso-wrap-distance-left:9pt;mso-wrap-distance-top:0;mso-wrap-distance-right:9pt;mso-wrap-distance-bottom:0;mso-position-horizontal:absolute;mso-position-horizontal-relative:text;mso-position-vertical:absolute;mso-position-vertical-relative:text;v-text-anchor:middle" o:gfxdata="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" filled="f" strokecolor="red" strokeweight="1pt"/>
             </w:pict>
@@ -1487,7 +1853,7 @@
               </wp:anchor>
             </w:drawing>
           </mc:Choice>
-          <mc:Fallback xmlns:w16se="http://schemas.microsoft.com/office/word/2015/wordml/symex" xmlns:cx1="http://schemas.microsoft.com/office/drawing/2015/9/8/chartex" xmlns:cx="http://schemas.microsoft.com/office/drawing/2014/chartex">
+          <mc:Fallback>
             <w:pict>
               <v:rect w14:anchorId="5A753D84" id="Rectangle 30" o:spid="_x0000_s1026" style="position:absolute;margin-left:152.25pt;margin-top:130.5pt;width:120pt;height:12pt;z-index:251677696;visibility:visible;mso-wrap-style:square;mso-wrap-distance-left:9pt;mso-wrap-distance-top:0;mso-wrap-distance-right:9pt;mso-wrap-distance-bottom:0;mso-position-horizontal:absolute;mso-position-horizontal-relative:text;mso-position-vertical:absolute;mso-position-vertical-relative:text;v-text-anchor:middle" o:gfxdata="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" filled="f" strokecolor="red" strokeweight="1pt"/>
             </w:pict>
@@ -1514,7 +1880,7 @@
                     <pic:cNvPicPr/>
                   </pic:nvPicPr>
                   <pic:blipFill>
-                    <a:blip r:embed="rId10"/>
+                    <a:blip r:embed="rId11"/>
                     <a:stretch>
                       <a:fillRect/>
                     </a:stretch>
@@ -1546,52 +1912,6 @@
     </w:p>
     <w:p>
       <w:r>
-        <w:rPr>
-          <w:b/>
-        </w:rPr>
-        <w:t>This CPLD image is timing sensitive</w:t>
-      </w:r>
-      <w:r>
-        <w:rPr>
-          <w:b/>
-        </w:rPr>
-        <w:t>. Not including the</w:t>
-      </w:r>
-      <w:r>
-        <w:rPr>
-          <w:b/>
-        </w:rPr>
-        <w:t xml:space="preserve"> SDC will result in the CPLD/FPGA booting process </w:t>
-      </w:r>
-      <w:r>
-        <w:rPr>
-          <w:b/>
-        </w:rPr>
-        <w:t xml:space="preserve">failing. </w:t>
-      </w:r>
-      <w:r>
-        <w:t>I found this out the hard way, I accidentally didn’t include the SDC.</w:t>
-      </w:r>
-    </w:p>
-    <w:p>
-      <w:r>
-        <w:t xml:space="preserve">The timing </w:t>
-      </w:r>
-      <w:r>
-        <w:t>AudioRecordingCollarCPLD.sdc</w:t>
-      </w:r>
-      <w:r>
-        <w:t xml:space="preserve"> is named the same as the project file, </w:t>
-      </w:r>
-      <w:r>
-        <w:t>AudioRecordingCollarCPLD.qpf</w:t>
-      </w:r>
-      <w:r>
-        <w:t xml:space="preserve">. Quartus should auto analyze this SDC file be default. However, it might not be a bad idea to explicitly add it to the project as well. </w:t>
-      </w:r>
-    </w:p>
-    <w:p>
-      <w:r>
         <w:t xml:space="preserve">The conversion of SOF to POF has been added to the script at_compile_end.tcl which is included in the QSF file. It generates the POF for our board automatically now. See the appendix for how to do this manually. </w:t>
       </w:r>
       <w:r>
@@ -1601,7 +1921,10 @@
         <w:t>AudioRecordingCollarCPLDInit.pof</w:t>
       </w:r>
       <w:r>
-        <w:t xml:space="preserve"> in the /output_files directory.</w:t>
+        <w:t xml:space="preserve"> in the /outp</w:t>
+      </w:r>
+      <w:r>
+        <w:t xml:space="preserve">ut_files directory after the design is finished compiling. </w:t>
       </w:r>
     </w:p>
     <w:p/>
@@ -1618,11 +1941,158 @@
           <w:noProof/>
         </w:rPr>
         <w:lastRenderedPageBreak/>
+        <mc:AlternateContent>
+          <mc:Choice Requires="wps">
+            <w:drawing>
+              <wp:anchor distT="0" distB="0" distL="114300" distR="114300" simplePos="0" relativeHeight="251707392" behindDoc="0" locked="0" layoutInCell="1" allowOverlap="1" wp14:anchorId="1DA76284" wp14:editId="397B2E75">
+                <wp:simplePos x="0" y="0"/>
+                <wp:positionH relativeFrom="column">
+                  <wp:posOffset>1838325</wp:posOffset>
+                </wp:positionH>
+                <wp:positionV relativeFrom="paragraph">
+                  <wp:posOffset>438150</wp:posOffset>
+                </wp:positionV>
+                <wp:extent cx="2305050" cy="2095500"/>
+                <wp:effectExtent l="0" t="0" r="19050" b="19050"/>
+                <wp:wrapNone/>
+                <wp:docPr id="8" name="Rectangle 8"/>
+                <wp:cNvGraphicFramePr/>
+                <a:graphic xmlns:a="http://schemas.openxmlformats.org/drawingml/2006/main">
+                  <a:graphicData uri="http://schemas.microsoft.com/office/word/2010/wordprocessingShape">
+                    <wps:wsp>
+                      <wps:cNvSpPr/>
+                      <wps:spPr>
+                        <a:xfrm>
+                          <a:off x="0" y="0"/>
+                          <a:ext cx="2305050" cy="2095500"/>
+                        </a:xfrm>
+                        <a:prstGeom prst="rect">
+                          <a:avLst/>
+                        </a:prstGeom>
+                        <a:noFill/>
+                        <a:ln w="19050">
+                          <a:solidFill>
+                            <a:srgbClr val="FF0000"/>
+                          </a:solidFill>
+                          <a:prstDash val="dash"/>
+                        </a:ln>
+                      </wps:spPr>
+                      <wps:style>
+                        <a:lnRef idx="2">
+                          <a:schemeClr val="accent1">
+                            <a:shade val="50000"/>
+                          </a:schemeClr>
+                        </a:lnRef>
+                        <a:fillRef idx="1">
+                          <a:schemeClr val="accent1"/>
+                        </a:fillRef>
+                        <a:effectRef idx="0">
+                          <a:schemeClr val="accent1"/>
+                        </a:effectRef>
+                        <a:fontRef idx="minor">
+                          <a:schemeClr val="lt1"/>
+                        </a:fontRef>
+                      </wps:style>
+                      <wps:bodyPr rot="0" spcFirstLastPara="0" vertOverflow="overflow" horzOverflow="overflow" vert="horz" wrap="square" lIns="91440" tIns="45720" rIns="91440" bIns="45720" numCol="1" spcCol="0" rtlCol="0" fromWordArt="0" anchor="ctr" anchorCtr="0" forceAA="0" compatLnSpc="1">
+                        <a:prstTxWarp prst="textNoShape">
+                          <a:avLst/>
+                        </a:prstTxWarp>
+                        <a:noAutofit/>
+                      </wps:bodyPr>
+                    </wps:wsp>
+                  </a:graphicData>
+                </a:graphic>
+              </wp:anchor>
+            </w:drawing>
+          </mc:Choice>
+          <mc:Fallback>
+            <w:pict>
+              <v:rect w14:anchorId="152F95BB" id="Rectangle 8" o:spid="_x0000_s1026" style="position:absolute;margin-left:144.75pt;margin-top:34.5pt;width:181.5pt;height:165pt;z-index:251707392;visibility:visible;mso-wrap-style:square;mso-wrap-distance-left:9pt;mso-wrap-distance-top:0;mso-wrap-distance-right:9pt;mso-wrap-distance-bottom:0;mso-position-horizontal:absolute;mso-position-horizontal-relative:text;mso-position-vertical:absolute;mso-position-vertical-relative:text;v-text-anchor:middle" o:gfxdata="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" filled="f" strokecolor="red" strokeweight="1.5pt">
+                <v:stroke dashstyle="dash"/>
+              </v:rect>
+            </w:pict>
+          </mc:Fallback>
+        </mc:AlternateContent>
+      </w:r>
+      <w:r>
+        <w:rPr>
+          <w:noProof/>
+        </w:rPr>
+        <mc:AlternateContent>
+          <mc:Choice Requires="wps">
+            <w:drawing>
+              <wp:anchor distT="0" distB="0" distL="114300" distR="114300" simplePos="0" relativeHeight="251706368" behindDoc="0" locked="0" layoutInCell="1" allowOverlap="1" wp14:anchorId="3B24ADC2" wp14:editId="092ACDB6">
+                <wp:simplePos x="0" y="0"/>
+                <wp:positionH relativeFrom="column">
+                  <wp:posOffset>342900</wp:posOffset>
+                </wp:positionH>
+                <wp:positionV relativeFrom="paragraph">
+                  <wp:posOffset>123825</wp:posOffset>
+                </wp:positionV>
+                <wp:extent cx="2219325" cy="314325"/>
+                <wp:effectExtent l="38100" t="19050" r="28575" b="123825"/>
+                <wp:wrapNone/>
+                <wp:docPr id="7" name="Straight Arrow Connector 7"/>
+                <wp:cNvGraphicFramePr/>
+                <a:graphic xmlns:a="http://schemas.openxmlformats.org/drawingml/2006/main">
+                  <a:graphicData uri="http://schemas.microsoft.com/office/word/2010/wordprocessingShape">
+                    <wps:wsp>
+                      <wps:cNvCnPr/>
+                      <wps:spPr>
+                        <a:xfrm flipH="1">
+                          <a:off x="0" y="0"/>
+                          <a:ext cx="2219325" cy="314325"/>
+                        </a:xfrm>
+                        <a:prstGeom prst="straightConnector1">
+                          <a:avLst/>
+                        </a:prstGeom>
+                        <a:ln w="57150">
+                          <a:solidFill>
+                            <a:srgbClr val="C00000"/>
+                          </a:solidFill>
+                          <a:prstDash val="sysDot"/>
+                          <a:tailEnd type="triangle"/>
+                        </a:ln>
+                      </wps:spPr>
+                      <wps:style>
+                        <a:lnRef idx="1">
+                          <a:schemeClr val="accent1"/>
+                        </a:lnRef>
+                        <a:fillRef idx="0">
+                          <a:schemeClr val="accent1"/>
+                        </a:fillRef>
+                        <a:effectRef idx="0">
+                          <a:schemeClr val="accent1"/>
+                        </a:effectRef>
+                        <a:fontRef idx="minor">
+                          <a:schemeClr val="tx1"/>
+                        </a:fontRef>
+                      </wps:style>
+                      <wps:bodyPr/>
+                    </wps:wsp>
+                  </a:graphicData>
+                </a:graphic>
+              </wp:anchor>
+            </w:drawing>
+          </mc:Choice>
+          <mc:Fallback>
+            <w:pict>
+              <v:shape w14:anchorId="6C6ACF75" id="Straight Arrow Connector 7" o:spid="_x0000_s1026" type="#_x0000_t32" style="position:absolute;margin-left:27pt;margin-top:9.75pt;width:174.75pt;height:24.75pt;flip:x;z-index:251706368;visibility:visible;mso-wrap-style:square;mso-wrap-distance-left:9pt;mso-wrap-distance-top:0;mso-wrap-distance-right:9pt;mso-wrap-distance-bottom:0;mso-position-horizontal:absolute;mso-position-horizontal-relative:text;mso-position-vertical:absolute;mso-position-vertical-relative:text" o:gfxdata="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" strokecolor="#c00000" strokeweight="4.5pt">
+                <v:stroke dashstyle="1 1" endarrow="block" joinstyle="miter"/>
+              </v:shape>
+            </w:pict>
+          </mc:Fallback>
+        </mc:AlternateContent>
+      </w:r>
+      <w:r>
+        <w:rPr>
+          <w:noProof/>
+        </w:rPr>
         <w:drawing>
-          <wp:inline distT="0" distB="0" distL="0" distR="0" wp14:anchorId="77C62990" wp14:editId="58E19246">
-            <wp:extent cx="5819775" cy="3347076"/>
-            <wp:effectExtent l="0" t="0" r="0" b="6350"/>
-            <wp:docPr id="67" name="Picture 67"/>
+          <wp:inline distT="0" distB="0" distL="0" distR="0" wp14:anchorId="0E9C14F4" wp14:editId="352BFCD1">
+            <wp:extent cx="5943600" cy="2647950"/>
+            <wp:effectExtent l="0" t="0" r="0" b="0"/>
+            <wp:docPr id="5" name="Picture 5"/>
             <wp:cNvGraphicFramePr>
               <a:graphicFrameLocks xmlns:a="http://schemas.openxmlformats.org/drawingml/2006/main" noChangeAspect="1"/>
             </wp:cNvGraphicFramePr>
@@ -1634,14 +2104,14 @@
                     <pic:cNvPicPr/>
                   </pic:nvPicPr>
                   <pic:blipFill rotWithShape="1">
-                    <a:blip r:embed="rId11"/>
-                    <a:srcRect r="33868" b="44087"/>
+                    <a:blip r:embed="rId12"/>
+                    <a:srcRect b="38423"/>
                     <a:stretch/>
                   </pic:blipFill>
                   <pic:spPr bwMode="auto">
                     <a:xfrm>
                       <a:off x="0" y="0"/>
-                      <a:ext cx="5823770" cy="3349373"/>
+                      <a:ext cx="5943600" cy="2647950"/>
                     </a:xfrm>
                     <a:prstGeom prst="rect">
                       <a:avLst/>
@@ -1664,11 +2134,150 @@
     </w:p>
     <w:p/>
     <w:p>
+      <w:pPr>
+        <w:rPr>
+          <w:noProof/>
+        </w:rPr>
+      </w:pPr>
+      <w:r>
+        <w:rPr>
+          <w:noProof/>
+        </w:rPr>
+        <w:t xml:space="preserve">Again, check the Device Part Number and that the assignments came in. </w:t>
+      </w:r>
+      <w:r>
+        <w:rPr>
+          <w:noProof/>
+        </w:rPr>
+        <w:t xml:space="preserve">The FPGA is a </w:t>
+      </w:r>
+      <w:r>
+        <w:rPr>
+          <w:noProof/>
+        </w:rPr>
+        <w:t>5CEBA4U15C7</w:t>
+      </w:r>
+      <w:r>
+        <w:rPr>
+          <w:noProof/>
+        </w:rPr>
+        <w:t xml:space="preserve">. </w:t>
+      </w:r>
+      <w:r>
+        <w:rPr>
+          <w:noProof/>
+        </w:rPr>
+        <w:t xml:space="preserve">Programming a bad image to flash (incorrectly driven FPGA pins) can lock you out of the JTAG chain requiring board soldering work to unlock the chain. This is because the next CPLD image will autoboot from flash to FPGA on every boot. </w:t>
+      </w:r>
+    </w:p>
+    <w:p>
+      <w:pPr>
+        <w:rPr>
+          <w:noProof/>
+        </w:rPr>
+      </w:pPr>
+    </w:p>
+    <w:p>
+      <w:pPr>
+        <w:keepNext/>
+      </w:pPr>
+      <w:r>
+        <w:rPr>
+          <w:noProof/>
+        </w:rPr>
+        <w:drawing>
+          <wp:inline distT="0" distB="0" distL="0" distR="0" wp14:anchorId="2E4959E8" wp14:editId="4F0AEA6E">
+            <wp:extent cx="5403850" cy="3399962"/>
+            <wp:effectExtent l="0" t="0" r="6350" b="0"/>
+            <wp:docPr id="15" name="Picture 15"/>
+            <wp:cNvGraphicFramePr>
+              <a:graphicFrameLocks xmlns:a="http://schemas.openxmlformats.org/drawingml/2006/main" noChangeAspect="1"/>
+            </wp:cNvGraphicFramePr>
+            <a:graphic xmlns:a="http://schemas.openxmlformats.org/drawingml/2006/main">
+              <a:graphicData uri="http://schemas.openxmlformats.org/drawingml/2006/picture">
+                <pic:pic xmlns:pic="http://schemas.openxmlformats.org/drawingml/2006/picture">
+                  <pic:nvPicPr>
+                    <pic:cNvPr id="1" name=""/>
+                    <pic:cNvPicPr/>
+                  </pic:nvPicPr>
+                  <pic:blipFill rotWithShape="1">
+                    <a:blip r:embed="rId13"/>
+                    <a:srcRect r="39210" b="35098"/>
+                    <a:stretch/>
+                  </pic:blipFill>
+                  <pic:spPr bwMode="auto">
+                    <a:xfrm>
+                      <a:off x="0" y="0"/>
+                      <a:ext cx="5411756" cy="3404936"/>
+                    </a:xfrm>
+                    <a:prstGeom prst="rect">
+                      <a:avLst/>
+                    </a:prstGeom>
+                    <a:ln>
+                      <a:noFill/>
+                    </a:ln>
+                    <a:extLst>
+                      <a:ext uri="{53640926-AAD7-44D8-BBD7-CCE9431645EC}">
+                        <a14:shadowObscured xmlns:a14="http://schemas.microsoft.com/office/drawing/2010/main"/>
+                      </a:ext>
+                    </a:extLst>
+                  </pic:spPr>
+                </pic:pic>
+              </a:graphicData>
+            </a:graphic>
+          </wp:inline>
+        </w:drawing>
+      </w:r>
+    </w:p>
+    <w:p>
+      <w:pPr>
+        <w:pStyle w:val="Caption"/>
+        <w:rPr>
+          <w:noProof/>
+        </w:rPr>
+      </w:pPr>
+      <w:r>
+        <w:t xml:space="preserve">Figure </w:t>
+      </w:r>
+      <w:r>
+        <w:fldChar w:fldCharType="begin"/>
+      </w:r>
+      <w:r>
+        <w:instrText xml:space="preserve"> SEQ Figure \* ARABIC </w:instrText>
+      </w:r>
+      <w:r>
+        <w:fldChar w:fldCharType="separate"/>
+      </w:r>
+      <w:r>
+        <w:rPr>
+          <w:noProof/>
+        </w:rPr>
+        <w:t>3</w:t>
+      </w:r>
+      <w:r>
+        <w:rPr>
+          <w:noProof/>
+        </w:rPr>
+        <w:fldChar w:fldCharType="end"/>
+      </w:r>
+      <w:r>
+        <w:t xml:space="preserve"> Programming Flash with FPGA POF</w:t>
+      </w:r>
+    </w:p>
+    <w:p/>
+    <w:p/>
+    <w:p>
       <w:r>
         <w:t xml:space="preserve">Program the </w:t>
       </w:r>
       <w:r>
-        <w:t xml:space="preserve">QSPI_128Mb with the POF. Check the Page_0 and OPTION_BITS. </w:t>
+        <w:t xml:space="preserve">QSPI_128Mb with the </w:t>
+      </w:r>
+      <w:r>
+        <w:t>AudioRecordingCollarCPLDInit.pof</w:t>
+      </w:r>
+      <w:r>
+        <w:t xml:space="preserve">. Check the Page_0 and OPTION_BITS. </w:t>
       </w:r>
     </w:p>
     <w:p>
@@ -1678,11 +2287,17 @@
     </w:p>
     <w:p>
       <w:r>
-        <w:t xml:space="preserve">Now verify the image in flash. This can be done by checking the Verify boxes next to the QSPI_128Mb. Press “start”. The PAGE and Option Bits should both verify successfully. Hard-coding the option bits and SOF page allow this to be done. </w:t>
+        <w:t>After programming the flash,</w:t>
+      </w:r>
+      <w:r>
+        <w:t xml:space="preserve"> verify the image in flash. This can be done by checking the Verify boxes next to the QSPI_128Mb. Press “start”. The PAGE and Option Bits should both verify successfully. Hard-coding the option bits and SOF page allow this to be done. </w:t>
       </w:r>
       <w:r>
         <w:t xml:space="preserve"> </w:t>
       </w:r>
+      <w:r>
+        <w:t>The project had less success with auto generated option bit location.</w:t>
+      </w:r>
     </w:p>
     <w:p/>
     <w:p>
@@ -1693,13 +2308,15 @@
       </w:pPr>
     </w:p>
     <w:p>
-      <w:r>
-        <w:rPr>
-          <w:noProof/>
-        </w:rPr>
-        <w:lastRenderedPageBreak/>
+      <w:pPr>
+        <w:keepNext/>
+      </w:pPr>
+      <w:r>
+        <w:rPr>
+          <w:noProof/>
+        </w:rPr>
         <w:drawing>
-          <wp:inline distT="0" distB="0" distL="0" distR="0" wp14:anchorId="472435F3" wp14:editId="43B7BF99">
+          <wp:inline distT="0" distB="0" distL="0" distR="0" wp14:anchorId="7E973A22" wp14:editId="0A9E180D">
             <wp:extent cx="5918200" cy="3079750"/>
             <wp:effectExtent l="0" t="0" r="6350" b="6350"/>
             <wp:docPr id="68" name="Picture 68"/>
@@ -1714,7 +2331,7 @@
                     <pic:cNvPicPr/>
                   </pic:nvPicPr>
                   <pic:blipFill rotWithShape="1">
-                    <a:blip r:embed="rId12"/>
+                    <a:blip r:embed="rId14"/>
                     <a:srcRect r="426" b="41425"/>
                     <a:stretch/>
                   </pic:blipFill>
@@ -1742,6 +2359,38 @@
         </w:drawing>
       </w:r>
     </w:p>
+    <w:p>
+      <w:pPr>
+        <w:pStyle w:val="Caption"/>
+      </w:pPr>
+      <w:r>
+        <w:t xml:space="preserve">Figure </w:t>
+      </w:r>
+      <w:r>
+        <w:fldChar w:fldCharType="begin"/>
+      </w:r>
+      <w:r>
+        <w:instrText xml:space="preserve"> SEQ Figure \* ARABIC </w:instrText>
+      </w:r>
+      <w:r>
+        <w:fldChar w:fldCharType="separate"/>
+      </w:r>
+      <w:r>
+        <w:rPr>
+          <w:noProof/>
+        </w:rPr>
+        <w:t>4</w:t>
+      </w:r>
+      <w:r>
+        <w:rPr>
+          <w:noProof/>
+        </w:rPr>
+        <w:fldChar w:fldCharType="end"/>
+      </w:r>
+      <w:r>
+        <w:t xml:space="preserve"> Verifying FPGA POF in FLASH</w:t>
+      </w:r>
+    </w:p>
     <w:p/>
     <w:p>
       <w:pPr>
@@ -1786,6 +2435,7 @@
     </w:p>
     <w:p>
       <w:r>
+        <w:lastRenderedPageBreak/>
         <w:t>The git directory of interest is:</w:t>
       </w:r>
     </w:p>
@@ -1828,6 +2478,17 @@
       <w:r>
         <w:t xml:space="preserve">so all the pins are defined for the CPLD. </w:t>
       </w:r>
+      <w:r>
+        <w:t xml:space="preserve">This should be done before opening the Quartus project. </w:t>
+      </w:r>
+    </w:p>
+    <w:p>
+      <w:r>
+        <w:t xml:space="preserve">Do this before opening the project for the first time. </w:t>
+      </w:r>
+      <w:r>
+        <w:t xml:space="preserve"> Upon opening quartus, the device name should have been read from the renamed QSF file.</w:t>
+      </w:r>
     </w:p>
     <w:p>
       <w:r>
@@ -1903,116 +2564,168 @@
         <w:spacing w:after="0" w:line="240" w:lineRule="auto"/>
       </w:pPr>
       <w:r>
+        <w:t>set_global_assignment -name VHDL_FILE ../../MainCollar/PowerController/PowerController.vhd</w:t>
+      </w:r>
+    </w:p>
+    <w:p>
+      <w:pPr>
+        <w:spacing w:after="0" w:line="240" w:lineRule="auto"/>
+      </w:pPr>
+      <w:r>
+        <w:t>set_global_assignment -name QIP_FILE ../../MainCollar/PowerController/InternalFlash.qip</w:t>
+      </w:r>
+    </w:p>
+    <w:p>
+      <w:pPr>
+        <w:spacing w:after="0" w:line="240" w:lineRule="auto"/>
+      </w:pPr>
+      <w:r>
+        <w:t>set_global_assignment -name QIP_FILE ../../MainCollar/PowerController/InternalFlash.vhd</w:t>
+      </w:r>
+    </w:p>
+    <w:p>
+      <w:pPr>
+        <w:spacing w:after="0" w:line="240" w:lineRule="auto"/>
+      </w:pPr>
+    </w:p>
+    <w:p>
+      <w:pPr>
+        <w:spacing w:after="0" w:line="240" w:lineRule="auto"/>
+      </w:pPr>
+      <w:r>
+        <w:t xml:space="preserve">Again copy the .tcl scripts from the QuartusII directory. </w:t>
+      </w:r>
+    </w:p>
+    <w:p>
+      <w:pPr>
+        <w:spacing w:after="0" w:line="240" w:lineRule="auto"/>
+      </w:pPr>
+    </w:p>
+    <w:p>
+      <w:pPr>
+        <w:spacing w:after="0" w:line="240" w:lineRule="auto"/>
+      </w:pPr>
+      <w:r>
+        <w:t>Th</w:t>
+      </w:r>
+      <w:r>
+        <w:t xml:space="preserve">is </w:t>
+      </w:r>
+      <w:r>
+        <w:t xml:space="preserve">time a small </w:t>
+      </w:r>
+      <w:r>
+        <w:t>amount</w:t>
+      </w:r>
+      <w:r>
+        <w:t xml:space="preserve"> of timing constraint has been added to the CPLD project. </w:t>
+      </w:r>
+      <w:r>
+        <w:t xml:space="preserve">It is auto included in the project by being named the same as the top level. </w:t>
+      </w:r>
+      <w:r>
+        <w:t xml:space="preserve"> Nothing needs to be done here.</w:t>
+      </w:r>
+    </w:p>
+    <w:p>
+      <w:pPr>
+        <w:spacing w:after="0" w:line="240" w:lineRule="auto"/>
+      </w:pPr>
+    </w:p>
+    <w:p>
+      <w:r>
+        <w:rPr>
+          <w:b/>
+        </w:rPr>
+        <w:t>This CPLD image is timing sensitive</w:t>
+      </w:r>
+      <w:r>
+        <w:rPr>
+          <w:b/>
+        </w:rPr>
+        <w:t>. Not including the</w:t>
+      </w:r>
+      <w:r>
+        <w:rPr>
+          <w:b/>
+        </w:rPr>
+        <w:t xml:space="preserve"> SDC will result in the CPLD/FPGA booting process </w:t>
+      </w:r>
+      <w:r>
+        <w:rPr>
+          <w:b/>
+        </w:rPr>
+        <w:t xml:space="preserve">failing. </w:t>
+      </w:r>
+    </w:p>
+    <w:p>
+      <w:r>
+        <w:t xml:space="preserve">The timing </w:t>
+      </w:r>
+      <w:r>
+        <w:t>AudioRecordingCollarCPLD.sdc</w:t>
+      </w:r>
+      <w:r>
+        <w:t xml:space="preserve"> is named the same as the project file, </w:t>
+      </w:r>
+      <w:r>
+        <w:t>AudioRecordingCollarCPLD.qpf</w:t>
+      </w:r>
+      <w:r>
+        <w:t xml:space="preserve">. Quartus should auto analyze this SDC file be default. However, it might not be a bad idea to explicitly add it to the project as well. </w:t>
+      </w:r>
+    </w:p>
+    <w:p>
+      <w:pPr>
+        <w:spacing w:after="0" w:line="240" w:lineRule="auto"/>
+      </w:pPr>
+      <w:r>
+        <w:t xml:space="preserve">The project should compile now. </w:t>
+      </w:r>
+    </w:p>
+    <w:p>
+      <w:pPr>
+        <w:spacing w:after="0" w:line="240" w:lineRule="auto"/>
+      </w:pPr>
+      <w:r>
+        <w:t xml:space="preserve"> Double check a few things. </w:t>
+      </w:r>
+    </w:p>
+    <w:p>
+      <w:pPr>
+        <w:spacing w:after="0" w:line="240" w:lineRule="auto"/>
+      </w:pPr>
+      <w:r>
+        <w:t xml:space="preserve">Check that the SDC was used for compile. </w:t>
+      </w:r>
+    </w:p>
+    <w:p>
+      <w:pPr>
+        <w:spacing w:after="0" w:line="240" w:lineRule="auto"/>
+      </w:pPr>
+    </w:p>
+    <w:p>
+      <w:pPr>
+        <w:spacing w:after="0" w:line="240" w:lineRule="auto"/>
+        <w:rPr>
+          <w:noProof/>
+        </w:rPr>
+      </w:pPr>
+    </w:p>
+    <w:p>
+      <w:pPr>
+        <w:spacing w:after="0" w:line="240" w:lineRule="auto"/>
+      </w:pPr>
+      <w:r>
+        <w:rPr>
+          <w:noProof/>
+        </w:rPr>
         <w:lastRenderedPageBreak/>
-        <w:t>set_global_assignment -name VHDL_FILE ../../MainCollar/PowerController/PowerController.vhd</w:t>
-      </w:r>
-    </w:p>
-    <w:p>
-      <w:pPr>
-        <w:spacing w:after="0" w:line="240" w:lineRule="auto"/>
-      </w:pPr>
-      <w:r>
-        <w:t>set_global_assignment -name QIP_FILE ../../MainCollar/PowerController/InternalFlash.qip</w:t>
-      </w:r>
-    </w:p>
-    <w:p>
-      <w:pPr>
-        <w:spacing w:after="0" w:line="240" w:lineRule="auto"/>
-      </w:pPr>
-      <w:r>
-        <w:t>set_global_assignment -name QIP_FILE ../../MainCollar/PowerController/InternalFlash.vhd</w:t>
-      </w:r>
-    </w:p>
-    <w:p>
-      <w:pPr>
-        <w:spacing w:after="0" w:line="240" w:lineRule="auto"/>
-      </w:pPr>
-    </w:p>
-    <w:p>
-      <w:pPr>
-        <w:spacing w:after="0" w:line="240" w:lineRule="auto"/>
-      </w:pPr>
-      <w:r>
-        <w:t xml:space="preserve">Again copy the .tcl scripts from the QuartusII directory. </w:t>
-      </w:r>
-    </w:p>
-    <w:p>
-      <w:pPr>
-        <w:spacing w:after="0" w:line="240" w:lineRule="auto"/>
-      </w:pPr>
-    </w:p>
-    <w:p>
-      <w:pPr>
-        <w:spacing w:after="0" w:line="240" w:lineRule="auto"/>
-      </w:pPr>
-      <w:r>
-        <w:t xml:space="preserve">This time a small </w:t>
-      </w:r>
-      <w:r>
-        <w:t>amount</w:t>
-      </w:r>
-      <w:r>
-        <w:t xml:space="preserve"> of timing constraint has been added to the CPLD project. </w:t>
-      </w:r>
-      <w:r>
-        <w:t xml:space="preserve">It is auto included in the project by being named the same as the top level. </w:t>
-      </w:r>
-      <w:r>
-        <w:t xml:space="preserve"> Nothing needs to be done here.</w:t>
-      </w:r>
-    </w:p>
-    <w:p>
-      <w:pPr>
-        <w:spacing w:after="0" w:line="240" w:lineRule="auto"/>
-      </w:pPr>
-    </w:p>
-    <w:p>
-      <w:pPr>
-        <w:spacing w:after="0" w:line="240" w:lineRule="auto"/>
-      </w:pPr>
-      <w:r>
-        <w:t xml:space="preserve">The project should compile now. </w:t>
-      </w:r>
-    </w:p>
-    <w:p>
-      <w:pPr>
-        <w:spacing w:after="0" w:line="240" w:lineRule="auto"/>
-      </w:pPr>
-    </w:p>
-    <w:p>
-      <w:pPr>
-        <w:spacing w:after="0" w:line="240" w:lineRule="auto"/>
-      </w:pPr>
-      <w:r>
-        <w:t xml:space="preserve">In the Quartus programmer, the generated POF can now be programmed. </w:t>
-      </w:r>
-    </w:p>
-    <w:p>
-      <w:pPr>
-        <w:spacing w:after="0" w:line="240" w:lineRule="auto"/>
-      </w:pPr>
-    </w:p>
-    <w:p>
-      <w:pPr>
-        <w:spacing w:after="0" w:line="240" w:lineRule="auto"/>
-        <w:rPr>
-          <w:noProof/>
-        </w:rPr>
-      </w:pPr>
-    </w:p>
-    <w:p>
-      <w:pPr>
-        <w:spacing w:after="0" w:line="240" w:lineRule="auto"/>
-      </w:pPr>
-      <w:r>
-        <w:rPr>
-          <w:noProof/>
-        </w:rPr>
         <w:drawing>
-          <wp:inline distT="0" distB="0" distL="0" distR="0" wp14:anchorId="739F698E" wp14:editId="7AD9B523">
-            <wp:extent cx="5943600" cy="3003550"/>
-            <wp:effectExtent l="0" t="0" r="0" b="6350"/>
-            <wp:docPr id="69" name="Picture 69"/>
+          <wp:inline distT="0" distB="0" distL="0" distR="0" wp14:anchorId="2E706C19" wp14:editId="6D2501D9">
+            <wp:extent cx="6231985" cy="1533525"/>
+            <wp:effectExtent l="0" t="0" r="0" b="0"/>
+            <wp:docPr id="9" name="Picture 9"/>
             <wp:cNvGraphicFramePr>
               <a:graphicFrameLocks xmlns:a="http://schemas.openxmlformats.org/drawingml/2006/main" noChangeAspect="1"/>
             </wp:cNvGraphicFramePr>
@@ -2024,14 +2737,14 @@
                     <pic:cNvPicPr/>
                   </pic:nvPicPr>
                   <pic:blipFill rotWithShape="1">
-                    <a:blip r:embed="rId13"/>
-                    <a:srcRect b="42874"/>
+                    <a:blip r:embed="rId15"/>
+                    <a:srcRect t="61134" r="69391" b="28456"/>
                     <a:stretch/>
                   </pic:blipFill>
                   <pic:spPr bwMode="auto">
                     <a:xfrm>
                       <a:off x="0" y="0"/>
-                      <a:ext cx="5943600" cy="3003550"/>
+                      <a:ext cx="6244322" cy="1536561"/>
                     </a:xfrm>
                     <a:prstGeom prst="rect">
                       <a:avLst/>
@@ -2061,28 +2774,364 @@
       <w:pPr>
         <w:spacing w:after="0" w:line="240" w:lineRule="auto"/>
       </w:pPr>
+      <w:r>
+        <w:t xml:space="preserve">Check that the part number is correct and pins assignment did occur. </w:t>
+      </w:r>
     </w:p>
     <w:p>
       <w:pPr>
         <w:spacing w:after="0" w:line="240" w:lineRule="auto"/>
-      </w:pPr>
-    </w:p>
-    <w:p>
-      <w:r>
-        <w:t>The POF is programmed to the CPLD (5M570Z</w:t>
-      </w:r>
-      <w:ins w:id="14" w:author="Davis, Tyler" w:date="2016-06-17T14:16:00Z">
-        <w:r>
-          <w:t>M</w:t>
-        </w:r>
-      </w:ins>
-      <w:bookmarkStart w:id="15" w:name="_GoBack"/>
-      <w:bookmarkEnd w:id="15"/>
-      <w:del w:id="16" w:author="Davis, Tyler" w:date="2016-06-17T14:16:00Z">
-        <w:r>
-          <w:delText>T</w:delText>
-        </w:r>
-      </w:del>
+        <w:rPr>
+          <w:noProof/>
+        </w:rPr>
+      </w:pPr>
+    </w:p>
+    <w:p>
+      <w:pPr>
+        <w:spacing w:after="0" w:line="240" w:lineRule="auto"/>
+      </w:pPr>
+      <w:r>
+        <w:rPr>
+          <w:noProof/>
+        </w:rPr>
+        <mc:AlternateContent>
+          <mc:Choice Requires="wps">
+            <w:drawing>
+              <wp:anchor distT="0" distB="0" distL="114300" distR="114300" simplePos="0" relativeHeight="251709440" behindDoc="0" locked="0" layoutInCell="1" allowOverlap="1" wp14:anchorId="7ED55F56" wp14:editId="5AB77401">
+                <wp:simplePos x="0" y="0"/>
+                <wp:positionH relativeFrom="column">
+                  <wp:posOffset>733425</wp:posOffset>
+                </wp:positionH>
+                <wp:positionV relativeFrom="paragraph">
+                  <wp:posOffset>352425</wp:posOffset>
+                </wp:positionV>
+                <wp:extent cx="2219325" cy="314325"/>
+                <wp:effectExtent l="38100" t="19050" r="28575" b="123825"/>
+                <wp:wrapNone/>
+                <wp:docPr id="11" name="Straight Arrow Connector 11"/>
+                <wp:cNvGraphicFramePr/>
+                <a:graphic xmlns:a="http://schemas.openxmlformats.org/drawingml/2006/main">
+                  <a:graphicData uri="http://schemas.microsoft.com/office/word/2010/wordprocessingShape">
+                    <wps:wsp>
+                      <wps:cNvCnPr/>
+                      <wps:spPr>
+                        <a:xfrm flipH="1">
+                          <a:off x="0" y="0"/>
+                          <a:ext cx="2219325" cy="314325"/>
+                        </a:xfrm>
+                        <a:prstGeom prst="straightConnector1">
+                          <a:avLst/>
+                        </a:prstGeom>
+                        <a:ln w="57150">
+                          <a:solidFill>
+                            <a:srgbClr val="C00000"/>
+                          </a:solidFill>
+                          <a:prstDash val="sysDot"/>
+                          <a:tailEnd type="triangle"/>
+                        </a:ln>
+                      </wps:spPr>
+                      <wps:style>
+                        <a:lnRef idx="1">
+                          <a:schemeClr val="accent1"/>
+                        </a:lnRef>
+                        <a:fillRef idx="0">
+                          <a:schemeClr val="accent1"/>
+                        </a:fillRef>
+                        <a:effectRef idx="0">
+                          <a:schemeClr val="accent1"/>
+                        </a:effectRef>
+                        <a:fontRef idx="minor">
+                          <a:schemeClr val="tx1"/>
+                        </a:fontRef>
+                      </wps:style>
+                      <wps:bodyPr/>
+                    </wps:wsp>
+                  </a:graphicData>
+                </a:graphic>
+              </wp:anchor>
+            </w:drawing>
+          </mc:Choice>
+          <mc:Fallback>
+            <w:pict>
+              <v:shape w14:anchorId="0EEFF7F2" id="Straight Arrow Connector 11" o:spid="_x0000_s1026" type="#_x0000_t32" style="position:absolute;margin-left:57.75pt;margin-top:27.75pt;width:174.75pt;height:24.75pt;flip:x;z-index:251709440;visibility:visible;mso-wrap-style:square;mso-wrap-distance-left:9pt;mso-wrap-distance-top:0;mso-wrap-distance-right:9pt;mso-wrap-distance-bottom:0;mso-position-horizontal:absolute;mso-position-horizontal-relative:text;mso-position-vertical:absolute;mso-position-vertical-relative:text" o:gfxdata="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" strokecolor="#c00000" strokeweight="4.5pt">
+                <v:stroke dashstyle="1 1" endarrow="block" joinstyle="miter"/>
+              </v:shape>
+            </w:pict>
+          </mc:Fallback>
+        </mc:AlternateContent>
+      </w:r>
+      <w:r>
+        <w:rPr>
+          <w:noProof/>
+        </w:rPr>
+        <mc:AlternateContent>
+          <mc:Choice Requires="wps">
+            <w:drawing>
+              <wp:anchor distT="0" distB="0" distL="114300" distR="114300" simplePos="0" relativeHeight="251710464" behindDoc="0" locked="0" layoutInCell="1" allowOverlap="1" wp14:anchorId="28548FD4" wp14:editId="4F1E9095">
+                <wp:simplePos x="0" y="0"/>
+                <wp:positionH relativeFrom="column">
+                  <wp:posOffset>2514600</wp:posOffset>
+                </wp:positionH>
+                <wp:positionV relativeFrom="paragraph">
+                  <wp:posOffset>1009650</wp:posOffset>
+                </wp:positionV>
+                <wp:extent cx="2305050" cy="2095500"/>
+                <wp:effectExtent l="0" t="0" r="19050" b="19050"/>
+                <wp:wrapNone/>
+                <wp:docPr id="12" name="Rectangle 12"/>
+                <wp:cNvGraphicFramePr/>
+                <a:graphic xmlns:a="http://schemas.openxmlformats.org/drawingml/2006/main">
+                  <a:graphicData uri="http://schemas.microsoft.com/office/word/2010/wordprocessingShape">
+                    <wps:wsp>
+                      <wps:cNvSpPr/>
+                      <wps:spPr>
+                        <a:xfrm>
+                          <a:off x="0" y="0"/>
+                          <a:ext cx="2305050" cy="2095500"/>
+                        </a:xfrm>
+                        <a:prstGeom prst="rect">
+                          <a:avLst/>
+                        </a:prstGeom>
+                        <a:noFill/>
+                        <a:ln w="19050">
+                          <a:solidFill>
+                            <a:srgbClr val="FF0000"/>
+                          </a:solidFill>
+                          <a:prstDash val="dash"/>
+                        </a:ln>
+                      </wps:spPr>
+                      <wps:style>
+                        <a:lnRef idx="2">
+                          <a:schemeClr val="accent1">
+                            <a:shade val="50000"/>
+                          </a:schemeClr>
+                        </a:lnRef>
+                        <a:fillRef idx="1">
+                          <a:schemeClr val="accent1"/>
+                        </a:fillRef>
+                        <a:effectRef idx="0">
+                          <a:schemeClr val="accent1"/>
+                        </a:effectRef>
+                        <a:fontRef idx="minor">
+                          <a:schemeClr val="lt1"/>
+                        </a:fontRef>
+                      </wps:style>
+                      <wps:bodyPr rot="0" spcFirstLastPara="0" vertOverflow="overflow" horzOverflow="overflow" vert="horz" wrap="square" lIns="91440" tIns="45720" rIns="91440" bIns="45720" numCol="1" spcCol="0" rtlCol="0" fromWordArt="0" anchor="ctr" anchorCtr="0" forceAA="0" compatLnSpc="1">
+                        <a:prstTxWarp prst="textNoShape">
+                          <a:avLst/>
+                        </a:prstTxWarp>
+                        <a:noAutofit/>
+                      </wps:bodyPr>
+                    </wps:wsp>
+                  </a:graphicData>
+                </a:graphic>
+              </wp:anchor>
+            </w:drawing>
+          </mc:Choice>
+          <mc:Fallback>
+            <w:pict>
+              <v:rect w14:anchorId="73C2A4C5" id="Rectangle 12" o:spid="_x0000_s1026" style="position:absolute;margin-left:198pt;margin-top:79.5pt;width:181.5pt;height:165pt;z-index:251710464;visibility:visible;mso-wrap-style:square;mso-wrap-distance-left:9pt;mso-wrap-distance-top:0;mso-wrap-distance-right:9pt;mso-wrap-distance-bottom:0;mso-position-horizontal:absolute;mso-position-horizontal-relative:text;mso-position-vertical:absolute;mso-position-vertical-relative:text;v-text-anchor:middle" o:gfxdata="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" filled="f" strokecolor="red" strokeweight="1.5pt">
+                <v:stroke dashstyle="dash"/>
+              </v:rect>
+            </w:pict>
+          </mc:Fallback>
+        </mc:AlternateContent>
+      </w:r>
+      <w:r>
+        <w:rPr>
+          <w:noProof/>
+        </w:rPr>
+        <w:drawing>
+          <wp:inline distT="0" distB="0" distL="0" distR="0" wp14:anchorId="11363536" wp14:editId="3DF72230">
+            <wp:extent cx="5811976" cy="4029075"/>
+            <wp:effectExtent l="0" t="0" r="0" b="0"/>
+            <wp:docPr id="10" name="Picture 10"/>
+            <wp:cNvGraphicFramePr>
+              <a:graphicFrameLocks xmlns:a="http://schemas.openxmlformats.org/drawingml/2006/main" noChangeAspect="1"/>
+            </wp:cNvGraphicFramePr>
+            <a:graphic xmlns:a="http://schemas.openxmlformats.org/drawingml/2006/main">
+              <a:graphicData uri="http://schemas.openxmlformats.org/drawingml/2006/picture">
+                <pic:pic xmlns:pic="http://schemas.openxmlformats.org/drawingml/2006/picture">
+                  <pic:nvPicPr>
+                    <pic:cNvPr id="1" name=""/>
+                    <pic:cNvPicPr/>
+                  </pic:nvPicPr>
+                  <pic:blipFill rotWithShape="1">
+                    <a:blip r:embed="rId16"/>
+                    <a:srcRect r="33654" b="36430"/>
+                    <a:stretch/>
+                  </pic:blipFill>
+                  <pic:spPr bwMode="auto">
+                    <a:xfrm>
+                      <a:off x="0" y="0"/>
+                      <a:ext cx="5816950" cy="4032523"/>
+                    </a:xfrm>
+                    <a:prstGeom prst="rect">
+                      <a:avLst/>
+                    </a:prstGeom>
+                    <a:ln>
+                      <a:noFill/>
+                    </a:ln>
+                    <a:extLst>
+                      <a:ext uri="{53640926-AAD7-44D8-BBD7-CCE9431645EC}">
+                        <a14:shadowObscured xmlns:a14="http://schemas.microsoft.com/office/drawing/2010/main"/>
+                      </a:ext>
+                    </a:extLst>
+                  </pic:spPr>
+                </pic:pic>
+              </a:graphicData>
+            </a:graphic>
+          </wp:inline>
+        </w:drawing>
+      </w:r>
+    </w:p>
+    <w:p>
+      <w:pPr>
+        <w:spacing w:after="0" w:line="240" w:lineRule="auto"/>
+      </w:pPr>
+    </w:p>
+    <w:p>
+      <w:pPr>
+        <w:spacing w:after="0" w:line="240" w:lineRule="auto"/>
+      </w:pPr>
+    </w:p>
+    <w:p>
+      <w:pPr>
+        <w:spacing w:after="0" w:line="240" w:lineRule="auto"/>
+      </w:pPr>
+      <w:r>
+        <w:t xml:space="preserve">In the Quartus programmer, the generated POF can now be programmed. </w:t>
+      </w:r>
+    </w:p>
+    <w:p>
+      <w:pPr>
+        <w:spacing w:after="0" w:line="240" w:lineRule="auto"/>
+      </w:pPr>
+    </w:p>
+    <w:p>
+      <w:pPr>
+        <w:spacing w:after="0" w:line="240" w:lineRule="auto"/>
+        <w:rPr>
+          <w:noProof/>
+        </w:rPr>
+      </w:pPr>
+    </w:p>
+    <w:p>
+      <w:pPr>
+        <w:spacing w:after="0" w:line="240" w:lineRule="auto"/>
+        <w:rPr>
+          <w:noProof/>
+        </w:rPr>
+      </w:pPr>
+    </w:p>
+    <w:p>
+      <w:pPr>
+        <w:keepNext/>
+        <w:spacing w:after="0" w:line="240" w:lineRule="auto"/>
+      </w:pPr>
+      <w:r>
+        <w:rPr>
+          <w:noProof/>
+        </w:rPr>
+        <w:lastRenderedPageBreak/>
+        <w:drawing>
+          <wp:inline distT="0" distB="0" distL="0" distR="0" wp14:anchorId="6CEB7D02" wp14:editId="2127AE23">
+            <wp:extent cx="5556250" cy="3419231"/>
+            <wp:effectExtent l="0" t="0" r="6350" b="0"/>
+            <wp:docPr id="17" name="Picture 17"/>
+            <wp:cNvGraphicFramePr>
+              <a:graphicFrameLocks xmlns:a="http://schemas.openxmlformats.org/drawingml/2006/main" noChangeAspect="1"/>
+            </wp:cNvGraphicFramePr>
+            <a:graphic xmlns:a="http://schemas.openxmlformats.org/drawingml/2006/main">
+              <a:graphicData uri="http://schemas.openxmlformats.org/drawingml/2006/picture">
+                <pic:pic xmlns:pic="http://schemas.openxmlformats.org/drawingml/2006/picture">
+                  <pic:nvPicPr>
+                    <pic:cNvPr id="1" name=""/>
+                    <pic:cNvPicPr/>
+                  </pic:nvPicPr>
+                  <pic:blipFill rotWithShape="1">
+                    <a:blip r:embed="rId17"/>
+                    <a:srcRect r="41667" b="39086"/>
+                    <a:stretch/>
+                  </pic:blipFill>
+                  <pic:spPr bwMode="auto">
+                    <a:xfrm>
+                      <a:off x="0" y="0"/>
+                      <a:ext cx="5561483" cy="3422451"/>
+                    </a:xfrm>
+                    <a:prstGeom prst="rect">
+                      <a:avLst/>
+                    </a:prstGeom>
+                    <a:ln>
+                      <a:noFill/>
+                    </a:ln>
+                    <a:extLst>
+                      <a:ext uri="{53640926-AAD7-44D8-BBD7-CCE9431645EC}">
+                        <a14:shadowObscured xmlns:a14="http://schemas.microsoft.com/office/drawing/2010/main"/>
+                      </a:ext>
+                    </a:extLst>
+                  </pic:spPr>
+                </pic:pic>
+              </a:graphicData>
+            </a:graphic>
+          </wp:inline>
+        </w:drawing>
+      </w:r>
+    </w:p>
+    <w:p>
+      <w:pPr>
+        <w:pStyle w:val="Caption"/>
+      </w:pPr>
+      <w:r>
+        <w:t xml:space="preserve">Figure </w:t>
+      </w:r>
+      <w:r>
+        <w:fldChar w:fldCharType="begin"/>
+      </w:r>
+      <w:r>
+        <w:instrText xml:space="preserve"> SEQ Figure \* ARABIC </w:instrText>
+      </w:r>
+      <w:r>
+        <w:fldChar w:fldCharType="separate"/>
+      </w:r>
+      <w:r>
+        <w:rPr>
+          <w:noProof/>
+        </w:rPr>
+        <w:t>5</w:t>
+      </w:r>
+      <w:r>
+        <w:rPr>
+          <w:noProof/>
+        </w:rPr>
+        <w:fldChar w:fldCharType="end"/>
+      </w:r>
+      <w:r>
+        <w:t xml:space="preserve"> Programming the CPLD with runtime image</w:t>
+      </w:r>
+    </w:p>
+    <w:p>
+      <w:pPr>
+        <w:spacing w:after="0" w:line="240" w:lineRule="auto"/>
+      </w:pPr>
+    </w:p>
+    <w:p>
+      <w:pPr>
+        <w:spacing w:after="0" w:line="240" w:lineRule="auto"/>
+      </w:pPr>
+    </w:p>
+    <w:p>
+      <w:pPr>
+        <w:spacing w:after="0" w:line="240" w:lineRule="auto"/>
+      </w:pPr>
+    </w:p>
+    <w:p>
+      <w:r>
+        <w:t>The POF is</w:t>
+      </w:r>
+      <w:r>
+        <w:t xml:space="preserve"> programmed to the CPLD (5M570ZM</w:t>
+      </w:r>
       <w:r>
         <w:t xml:space="preserve">100) by checking the Program/Configure CFM boxes. </w:t>
       </w:r>
@@ -2097,10 +3146,140 @@
     </w:p>
     <w:p>
       <w:r>
-        <w:t xml:space="preserve">Upon restart only the CPLD will be on. </w:t>
-      </w:r>
-      <w:r>
-        <w:t xml:space="preserve">The current power controller is sensitive to interrupt from the RTC/Battery Monitor/Force Startup Line. Upon start, the FPGA should boot. I see 60mA of current usage with the FPGA_INIT image. </w:t>
+        <w:t xml:space="preserve">Upon restart the CPLD </w:t>
+      </w:r>
+      <w:r>
+        <w:t>will turn on and program the FPGA from the Micron Flash</w:t>
+      </w:r>
+      <w:r>
+        <w:t xml:space="preserve">. </w:t>
+      </w:r>
+      <w:r>
+        <w:t>The current power controller is sensitive to interrupt from the RTC/Battery Monitor/Force Startup Line.</w:t>
+      </w:r>
+      <w:r>
+        <w:t xml:space="preserve"> Any of these conditions will cause the FPGA to be booted.</w:t>
+      </w:r>
+      <w:r>
+        <w:t xml:space="preserve"> Upon start, the FPGA should boot. I see 60mA of current </w:t>
+      </w:r>
+      <w:r>
+        <w:t>usage with the FPGA_INIT image loaded and running.</w:t>
+      </w:r>
+    </w:p>
+    <w:p>
+      <w:r>
+        <w:t xml:space="preserve">One can check that the image booted okay, by checking for the programmed counter on the </w:t>
+      </w:r>
+      <w:r>
+        <w:t xml:space="preserve">D+ line of the </w:t>
+      </w:r>
+      <w:r>
+        <w:t>interface board at the EXT SERIAL header.</w:t>
+      </w:r>
+    </w:p>
+    <w:p>
+      <w:pPr>
+        <w:rPr>
+          <w:b/>
+        </w:rPr>
+      </w:pPr>
+      <w:r>
+        <w:rPr>
+          <w:b/>
+        </w:rPr>
+        <w:t>Interpreting the Source Code Tree and Building the Full System</w:t>
+      </w:r>
+    </w:p>
+    <w:p>
+      <w:r>
+        <w:t>The system is now ready to be programmed with another FPGA image of choice</w:t>
+      </w:r>
+      <w:r>
+        <w:t xml:space="preserve"> of the JTAG chain</w:t>
+      </w:r>
+      <w:r>
+        <w:t xml:space="preserve">. You can add all the fancy stuff in the main FPGA directory. This includes the full collar system and the SDC timing systems. You could also just make your own prototyping FPGA images which interact with the device you choose.  </w:t>
+      </w:r>
+      <w:r>
+        <w:t>One can make use of the QSFs and TopLevel.vhd in the FPGA directory for a start.</w:t>
+      </w:r>
+    </w:p>
+    <w:p>
+      <w:r>
+        <w:t xml:space="preserve">A small amount of the collar system is required to supply power to devices. The CPLD must be told to turn on device X by the FPGA over an SPI bus. </w:t>
+      </w:r>
+      <w:r>
+        <w:t xml:space="preserve">All device powered is switched by the CPLD. </w:t>
+      </w:r>
+    </w:p>
+    <w:p>
+      <w:r>
+        <w:t xml:space="preserve">The power switching functionality is tied into the startup_shutdown and the </w:t>
+      </w:r>
+      <w:r>
+        <w:t>StatCtlSPI_FPGA</w:t>
+      </w:r>
+      <w:r>
+        <w:t xml:space="preserve"> entities. The generic </w:t>
+      </w:r>
+      <w:r>
+        <w:t>Collar_Control_usePC_c</w:t>
+      </w:r>
+      <w:r>
+        <w:t xml:space="preserve"> should be set to ‘1’ inside the </w:t>
+      </w:r>
+      <w:r>
+        <w:t>Collar_Control_pkg.vhd</w:t>
+      </w:r>
+      <w:r>
+        <w:t xml:space="preserve">. This enables the generate statement in the collar.vhd system corresponding to the FPGA CPLD SPI control. </w:t>
+      </w:r>
+      <w:r>
+        <w:lastRenderedPageBreak/>
+        <w:t xml:space="preserve">Startup_Shutdown will signal the StatCtlSPI_FPGA entity to send the control register with the corresponding switch enable bit, if the corresponding device is enabled in the </w:t>
+      </w:r>
+      <w:r>
+        <w:t>Collar_Control_pkg.vhd</w:t>
+      </w:r>
+      <w:r>
+        <w:t>.</w:t>
+      </w:r>
+    </w:p>
+    <w:p>
+      <w:r>
+        <w:t xml:space="preserve">For example: </w:t>
+      </w:r>
+      <w:r>
+        <w:t>Collar_Control_useRadio_c</w:t>
+      </w:r>
+      <w:r>
+        <w:t xml:space="preserve"> set to ‘1’ in </w:t>
+      </w:r>
+      <w:r>
+        <w:t>Collar_Control_pkg.vhd</w:t>
+      </w:r>
+      <w:r>
+        <w:t xml:space="preserve"> will tell startup_shutdown to switch on power to the TXRX chip during startup. </w:t>
+      </w:r>
+    </w:p>
+    <w:p>
+      <w:r>
+        <w:t xml:space="preserve">This system can be instantiated or you can just jump power to your device past the switches. </w:t>
+      </w:r>
+    </w:p>
+    <w:p>
+      <w:r>
+        <w:t>Source_Code\DevBoard_PowerMonitor\</w:t>
+      </w:r>
+      <w:r>
+        <w:t>FPGA</w:t>
+      </w:r>
+    </w:p>
+    <w:p>
+      <w:r>
+        <w:tab/>
+        <w:t>Main FPGA JTAG programmed system. Top level instantiates collar.</w:t>
       </w:r>
     </w:p>
     <w:p/>
@@ -2108,156 +3287,48 @@
     <w:p/>
     <w:p>
       <w:r>
-        <w:lastRenderedPageBreak/>
-        <w:t xml:space="preserve">One can check that the image booted okay, by checking for the programmed counter on the </w:t>
-      </w:r>
-      <w:r>
-        <w:t xml:space="preserve">D+ line of the </w:t>
-      </w:r>
-      <w:r>
-        <w:t>interface board at the EXT SERIAL header.</w:t>
-      </w:r>
-    </w:p>
-    <w:p>
-      <w:pPr>
-        <w:rPr>
-          <w:b/>
-        </w:rPr>
-      </w:pPr>
-      <w:r>
-        <w:rPr>
-          <w:b/>
-        </w:rPr>
-        <w:t>Interpreting the Source Code Tree and Building the Full System</w:t>
-      </w:r>
-    </w:p>
-    <w:p>
-      <w:r>
-        <w:t xml:space="preserve">The system is now ready to be programmed with another FPGA image of choice. You can add all the fancy stuff in the main FPGA directory. This includes the full collar system and the SDC timing systems. You could also just make your own prototyping FPGA images which interact with the device you choose.  </w:t>
-      </w:r>
-      <w:r>
-        <w:t>One can make use of the QSFs and TopLevel.vhd in the FPGA directory for a start.</w:t>
-      </w:r>
-    </w:p>
-    <w:p>
-      <w:r>
-        <w:t xml:space="preserve">A small amount of the collar system is required to supply power to devices. The CPLD must be told to turn on device X by the FPGA over an SPI bus. </w:t>
-      </w:r>
-      <w:r>
-        <w:t xml:space="preserve">All device powered is switched by the CPLD. </w:t>
-      </w:r>
-    </w:p>
-    <w:p>
-      <w:r>
-        <w:t xml:space="preserve">The power switching functionality is tied into the startup_shutdown and the </w:t>
-      </w:r>
-      <w:r>
-        <w:t>StatCtlSPI_FPGA</w:t>
-      </w:r>
-      <w:r>
-        <w:t xml:space="preserve"> entities. The generic </w:t>
-      </w:r>
-      <w:r>
-        <w:t>Collar_Control_usePC_c</w:t>
-      </w:r>
-      <w:r>
-        <w:t xml:space="preserve"> should be set to ‘1’ inside the </w:t>
+        <w:t xml:space="preserve">To build a full system all .SDC files in the /Source_Code/MainCollar and its subdirectories should be moved to the main project directory. All vhd/qip files under and in /MainCollar should be added to the project. </w:t>
+      </w:r>
+      <w:r>
+        <w:t xml:space="preserve"> One should not add files in test directories. </w:t>
+      </w:r>
+    </w:p>
+    <w:p/>
+    <w:p>
+      <w:r>
+        <w:t xml:space="preserve">The </w:t>
       </w:r>
       <w:r>
         <w:t>Collar_Control_pkg.vhd</w:t>
       </w:r>
       <w:r>
-        <w:t xml:space="preserve">. This enables the generate statement in the collar.vhd system corresponding to the FPGA CPLD SPI control. Startup_Shutdown will signal the StatCtlSPI_FPGA entity to send the control register with the corresponding switch enable bit, if the corresponding device is enabled in the </w:t>
+        <w:t xml:space="preserve"> </w:t>
+      </w:r>
+      <w:r>
+        <w:t xml:space="preserve">is key. The startup shutdown </w:t>
+      </w:r>
+      <w:r>
+        <w:t>entity</w:t>
+      </w:r>
+      <w:r>
+        <w:t xml:space="preserve"> looks to this file to decide which devices to turn on. Collar only generates entities and systems which have been turned on in </w:t>
       </w:r>
       <w:r>
         <w:t>Collar_Control_pkg.vhd</w:t>
       </w:r>
       <w:r>
+        <w:t xml:space="preserve">. </w:t>
+      </w:r>
+      <w:r>
+        <w:t xml:space="preserve"> Startup Shutdown will only signal the CPLD to turn on devices upon bootup which have been set to ON in the </w:t>
+      </w:r>
+      <w:r>
+        <w:t>Collar_Control_pkg.vhd</w:t>
+      </w:r>
+      <w:r>
         <w:t>.</w:t>
       </w:r>
     </w:p>
-    <w:p>
-      <w:r>
-        <w:t xml:space="preserve">For example: </w:t>
-      </w:r>
-      <w:r>
-        <w:t>Collar_Control_useRadio_c</w:t>
-      </w:r>
-      <w:r>
-        <w:t xml:space="preserve"> set to ‘1’ in </w:t>
-      </w:r>
-      <w:r>
-        <w:t>Collar_Control_pkg.vhd</w:t>
-      </w:r>
-      <w:r>
-        <w:t xml:space="preserve"> will tell startup_shutdown to switch on power to the TXRX chip during startup. </w:t>
-      </w:r>
-    </w:p>
-    <w:p>
-      <w:r>
-        <w:t xml:space="preserve">This system can be instantiated (coming soon) or you can just jump power to your device past the switches. </w:t>
-      </w:r>
-    </w:p>
-    <w:p>
-      <w:r>
-        <w:t>Source_Code\DevBoard_PowerMonitor\</w:t>
-      </w:r>
-      <w:r>
-        <w:t>FPGA</w:t>
-      </w:r>
-    </w:p>
-    <w:p>
-      <w:r>
-        <w:tab/>
-        <w:t>Main FPGA JTAG programmed system. Top level instantiates collar.</w:t>
-      </w:r>
-    </w:p>
-    <w:p/>
-    <w:p>
-      <w:r>
-        <w:t xml:space="preserve">To build a full system all .SDC files in the /Source_Code/MainCollar and its subdirectories should be moved to the main project directory. All vhd/qip files under and in /MainCollar should be added to the project. </w:t>
-      </w:r>
-      <w:r>
-        <w:t xml:space="preserve"> One should not add files in test directories. </w:t>
-      </w:r>
-    </w:p>
-    <w:p/>
-    <w:p>
-      <w:r>
-        <w:t xml:space="preserve">The </w:t>
-      </w:r>
-      <w:r>
-        <w:t>Collar_Control_pkg.vhd</w:t>
-      </w:r>
-      <w:r>
-        <w:t xml:space="preserve"> </w:t>
-      </w:r>
-      <w:r>
-        <w:t xml:space="preserve">is key. The startup shutdown </w:t>
-      </w:r>
-      <w:r>
-        <w:t>entity</w:t>
-      </w:r>
-      <w:r>
-        <w:t xml:space="preserve"> looks to this file to decide which devices to turn on. Collar only generates entities and systems which have been turned on in </w:t>
-      </w:r>
-      <w:r>
-        <w:t>Collar_Control_pkg.vhd</w:t>
-      </w:r>
-      <w:r>
-        <w:t xml:space="preserve">. </w:t>
-      </w:r>
-      <w:r>
-        <w:t xml:space="preserve"> Startup Shutdown will only signal the CPLD to turn on devices upon bootup which have been set to ON in the </w:t>
-      </w:r>
-      <w:r>
-        <w:t>Collar_Control_pkg.vhd</w:t>
-      </w:r>
-      <w:r>
-        <w:t>.</w:t>
-      </w:r>
-    </w:p>
-    <w:p/>
     <w:p>
       <w:r>
         <w:t xml:space="preserve">The system will automatically step through the booting of all systems one after the other upon boot/program of the full MainCollar systems. </w:t>
@@ -2462,7 +3533,7 @@
               </wp:anchor>
             </w:drawing>
           </mc:Choice>
-          <mc:Fallback xmlns:w16se="http://schemas.microsoft.com/office/word/2015/wordml/symex" xmlns:cx1="http://schemas.microsoft.com/office/drawing/2015/9/8/chartex" xmlns:cx="http://schemas.microsoft.com/office/drawing/2014/chartex">
+          <mc:Fallback>
             <w:pict>
               <v:rect w14:anchorId="548DAAD4" id="Rectangle 80" o:spid="_x0000_s1026" style="position:absolute;margin-left:-10.2pt;margin-top:220.05pt;width:41pt;height:13pt;z-index:251701248;visibility:visible;mso-wrap-style:square;mso-width-percent:0;mso-height-percent:0;mso-wrap-distance-left:9pt;mso-wrap-distance-top:0;mso-wrap-distance-right:9pt;mso-wrap-distance-bottom:0;mso-position-horizontal:right;mso-position-horizontal-relative:margin;mso-position-vertical:absolute;mso-position-vertical-relative:text;mso-width-percent:0;mso-height-percent:0;mso-width-relative:margin;mso-height-relative:margin;v-text-anchor:middle" o:gfxdata="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" filled="f" strokecolor="red" strokeweight="1pt">
                 <w10:wrap anchorx="margin"/>
@@ -2544,7 +3615,7 @@
               </wp:anchor>
             </w:drawing>
           </mc:Choice>
-          <mc:Fallback xmlns:w16se="http://schemas.microsoft.com/office/word/2015/wordml/symex" xmlns:cx1="http://schemas.microsoft.com/office/drawing/2015/9/8/chartex" xmlns:cx="http://schemas.microsoft.com/office/drawing/2014/chartex">
+          <mc:Fallback>
             <w:pict>
               <v:rect w14:anchorId="15074D29" id="Rectangle 79" o:spid="_x0000_s1026" style="position:absolute;margin-left:9.5pt;margin-top:154.05pt;width:192pt;height:31pt;z-index:251700224;visibility:visible;mso-wrap-style:square;mso-width-percent:0;mso-height-percent:0;mso-wrap-distance-left:9pt;mso-wrap-distance-top:0;mso-wrap-distance-right:9pt;mso-wrap-distance-bottom:0;mso-position-horizontal:absolute;mso-position-horizontal-relative:margin;mso-position-vertical:absolute;mso-position-vertical-relative:text;mso-width-percent:0;mso-height-percent:0;mso-width-relative:margin;mso-height-relative:margin;v-text-anchor:middle" o:gfxdata="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" filled="f" strokecolor="red" strokeweight="1pt">
                 <w10:wrap anchorx="margin"/>
@@ -2626,7 +3697,7 @@
               </wp:anchor>
             </w:drawing>
           </mc:Choice>
-          <mc:Fallback xmlns:w16se="http://schemas.microsoft.com/office/word/2015/wordml/symex" xmlns:cx1="http://schemas.microsoft.com/office/drawing/2015/9/8/chartex" xmlns:cx="http://schemas.microsoft.com/office/drawing/2014/chartex">
+          <mc:Fallback>
             <w:pict>
               <v:rect w14:anchorId="52981663" id="Rectangle 78" o:spid="_x0000_s1026" style="position:absolute;margin-left:-10.2pt;margin-top:175.05pt;width:41pt;height:13pt;z-index:251699200;visibility:visible;mso-wrap-style:square;mso-width-percent:0;mso-height-percent:0;mso-wrap-distance-left:9pt;mso-wrap-distance-top:0;mso-wrap-distance-right:9pt;mso-wrap-distance-bottom:0;mso-position-horizontal:right;mso-position-horizontal-relative:margin;mso-position-vertical:absolute;mso-position-vertical-relative:text;mso-width-percent:0;mso-height-percent:0;mso-width-relative:margin;mso-height-relative:margin;v-text-anchor:middle" o:gfxdata="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" filled="f" strokecolor="red" strokeweight="1pt">
                 <w10:wrap anchorx="margin"/>
@@ -2702,7 +3773,7 @@
               </wp:anchor>
             </w:drawing>
           </mc:Choice>
-          <mc:Fallback xmlns:w16se="http://schemas.microsoft.com/office/word/2015/wordml/symex" xmlns:cx1="http://schemas.microsoft.com/office/drawing/2015/9/8/chartex" xmlns:cx="http://schemas.microsoft.com/office/drawing/2014/chartex">
+          <mc:Fallback>
             <w:pict>
               <v:rect w14:anchorId="4B45FF42" id="Rectangle 77" o:spid="_x0000_s1026" style="position:absolute;margin-left:370pt;margin-top:77.55pt;width:88pt;height:17pt;z-index:251698176;visibility:visible;mso-wrap-style:square;mso-wrap-distance-left:9pt;mso-wrap-distance-top:0;mso-wrap-distance-right:9pt;mso-wrap-distance-bottom:0;mso-position-horizontal:absolute;mso-position-horizontal-relative:text;mso-position-vertical:absolute;mso-position-vertical-relative:text;v-text-anchor:middle" o:gfxdata="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" filled="f" strokecolor="red" strokeweight="1pt"/>
             </w:pict>
@@ -2776,7 +3847,7 @@
               </wp:anchor>
             </w:drawing>
           </mc:Choice>
-          <mc:Fallback xmlns:w16se="http://schemas.microsoft.com/office/word/2015/wordml/symex" xmlns:cx1="http://schemas.microsoft.com/office/drawing/2015/9/8/chartex" xmlns:cx="http://schemas.microsoft.com/office/drawing/2014/chartex">
+          <mc:Fallback>
             <w:pict>
               <v:rect w14:anchorId="41C13978" id="Rectangle 76" o:spid="_x0000_s1026" style="position:absolute;margin-left:141pt;margin-top:80.05pt;width:88pt;height:17pt;z-index:251697152;visibility:visible;mso-wrap-style:square;mso-wrap-distance-left:9pt;mso-wrap-distance-top:0;mso-wrap-distance-right:9pt;mso-wrap-distance-bottom:0;mso-position-horizontal:absolute;mso-position-horizontal-relative:text;mso-position-vertical:absolute;mso-position-vertical-relative:text;v-text-anchor:middle" o:gfxdata="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" filled="f" strokecolor="red" strokeweight="1pt"/>
             </w:pict>
@@ -2850,7 +3921,7 @@
               </wp:anchor>
             </w:drawing>
           </mc:Choice>
-          <mc:Fallback xmlns:w16se="http://schemas.microsoft.com/office/word/2015/wordml/symex" xmlns:cx1="http://schemas.microsoft.com/office/drawing/2015/9/8/chartex" xmlns:cx="http://schemas.microsoft.com/office/drawing/2014/chartex">
+          <mc:Fallback>
             <w:pict>
               <v:rect w14:anchorId="4C5DAEEE" id="Rectangle 75" o:spid="_x0000_s1026" style="position:absolute;margin-left:5pt;margin-top:80.05pt;width:88pt;height:17pt;z-index:251696128;visibility:visible;mso-wrap-style:square;mso-wrap-distance-left:9pt;mso-wrap-distance-top:0;mso-wrap-distance-right:9pt;mso-wrap-distance-bottom:0;mso-position-horizontal:absolute;mso-position-horizontal-relative:text;mso-position-vertical:absolute;mso-position-vertical-relative:text;v-text-anchor:middle" o:gfxdata="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" filled="f" strokecolor="red" strokeweight="1pt"/>
             </w:pict>
@@ -2877,7 +3948,7 @@
                     <pic:cNvPicPr/>
                   </pic:nvPicPr>
                   <pic:blipFill rotWithShape="1">
-                    <a:blip r:embed="rId14"/>
+                    <a:blip r:embed="rId18"/>
                     <a:srcRect b="36654"/>
                     <a:stretch/>
                   </pic:blipFill>
@@ -2926,7 +3997,7 @@
         <w:lastRenderedPageBreak/>
         <w:t xml:space="preserve">Note the odd choice of CFI_128Mb, when the actual chip is a QSPI_128Mb. This is explained by Altera here: </w:t>
       </w:r>
-      <w:hyperlink r:id="rId15" w:history="1">
+      <w:hyperlink r:id="rId19" w:history="1">
         <w:r>
           <w:rPr>
             <w:rStyle w:val="Hyperlink"/>
@@ -2976,7 +4047,7 @@
                     <pic:cNvPicPr/>
                   </pic:nvPicPr>
                   <pic:blipFill>
-                    <a:blip r:embed="rId16"/>
+                    <a:blip r:embed="rId20"/>
                     <a:stretch>
                       <a:fillRect/>
                     </a:stretch>
@@ -3038,7 +4109,7 @@
                     <pic:cNvPicPr/>
                   </pic:nvPicPr>
                   <pic:blipFill>
-                    <a:blip r:embed="rId17"/>
+                    <a:blip r:embed="rId21"/>
                     <a:stretch>
                       <a:fillRect/>
                     </a:stretch>
@@ -3156,7 +4227,7 @@
               </wp:anchor>
             </w:drawing>
           </mc:Choice>
-          <mc:Fallback xmlns:w16se="http://schemas.microsoft.com/office/word/2015/wordml/symex" xmlns:cx1="http://schemas.microsoft.com/office/drawing/2015/9/8/chartex" xmlns:cx="http://schemas.microsoft.com/office/drawing/2014/chartex">
+          <mc:Fallback>
             <w:pict>
               <v:rect w14:anchorId="3AC3CF37" id="Rectangle 24" o:spid="_x0000_s1026" style="position:absolute;margin-left:306.75pt;margin-top:111pt;width:151.5pt;height:21.75pt;z-index:251702272;visibility:visible;mso-wrap-style:square;mso-wrap-distance-left:9pt;mso-wrap-distance-top:0;mso-wrap-distance-right:9pt;mso-wrap-distance-bottom:0;mso-position-horizontal:absolute;mso-position-horizontal-relative:text;mso-position-vertical:absolute;mso-position-vertical-relative:text;v-text-anchor:middle" o:gfxdata="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" filled="f" strokecolor="red" strokeweight="1pt"/>
             </w:pict>
@@ -3183,7 +4254,7 @@
                     <pic:cNvPicPr/>
                   </pic:nvPicPr>
                   <pic:blipFill>
-                    <a:blip r:embed="rId18"/>
+                    <a:blip r:embed="rId22"/>
                     <a:stretch>
                       <a:fillRect/>
                     </a:stretch>
@@ -3216,10 +4287,243 @@
     </w:p>
     <w:p/>
     <w:p>
+      <w:pPr>
+        <w:spacing w:after="0" w:line="240" w:lineRule="auto"/>
+        <w:rPr>
+          <w:b/>
+        </w:rPr>
+      </w:pPr>
+      <w:r>
+        <w:rPr>
+          <w:b/>
+        </w:rPr>
+        <w:t>If a bad FPGA image was programmed to flash, this is the recovery procedure.</w:t>
+      </w:r>
+    </w:p>
+    <w:p>
+      <w:pPr>
+        <w:spacing w:after="0" w:line="240" w:lineRule="auto"/>
+        <w:rPr>
+          <w:b/>
+        </w:rPr>
+      </w:pPr>
+      <w:r>
+        <w:rPr>
+          <w:b/>
+        </w:rPr>
+        <w:t xml:space="preserve">A bad autobooted FPGA image can lock the JTAG chain as it is multiplexed on the board. </w:t>
+      </w:r>
+    </w:p>
+    <w:p>
+      <w:pPr>
+        <w:spacing w:after="0" w:line="240" w:lineRule="auto"/>
+      </w:pPr>
+    </w:p>
+    <w:p>
+      <w:pPr>
+        <w:spacing w:after="0" w:line="240" w:lineRule="auto"/>
+      </w:pPr>
+      <w:r>
+        <w:t xml:space="preserve">Short not(OE) and 1.8V on the octal buffer. This will prevent booting the FPGA out of flash, and the CPLD alone will remain on the JTAG chain. The OE pin is highlighted in the image below. It is the lower pin on the board when looking at it from the front. You can either tack to the pin itself or scrape the solder mask from the filled via which is nearby and routes from the pin before going into the board. </w:t>
+      </w:r>
+      <w:r>
+        <w:br/>
+      </w:r>
+    </w:p>
+    <w:p>
+      <w:pPr>
+        <w:spacing w:after="0" w:line="240" w:lineRule="auto"/>
+      </w:pPr>
+      <w:r>
+        <w:rPr>
+          <w:noProof/>
+        </w:rPr>
+        <w:lastRenderedPageBreak/>
+        <mc:AlternateContent>
+          <mc:Choice Requires="wps">
+            <w:drawing>
+              <wp:anchor distT="0" distB="0" distL="114300" distR="114300" simplePos="0" relativeHeight="251713536" behindDoc="0" locked="0" layoutInCell="1" allowOverlap="1" wp14:anchorId="50BE1FDC" wp14:editId="28D91D14">
+                <wp:simplePos x="0" y="0"/>
+                <wp:positionH relativeFrom="column">
+                  <wp:posOffset>1917405</wp:posOffset>
+                </wp:positionH>
+                <wp:positionV relativeFrom="paragraph">
+                  <wp:posOffset>715424</wp:posOffset>
+                </wp:positionV>
+                <wp:extent cx="914400" cy="1456661"/>
+                <wp:effectExtent l="19050" t="19050" r="57150" b="48895"/>
+                <wp:wrapNone/>
+                <wp:docPr id="20" name="Straight Arrow Connector 20"/>
+                <wp:cNvGraphicFramePr/>
+                <a:graphic xmlns:a="http://schemas.openxmlformats.org/drawingml/2006/main">
+                  <a:graphicData uri="http://schemas.microsoft.com/office/word/2010/wordprocessingShape">
+                    <wps:wsp>
+                      <wps:cNvCnPr/>
+                      <wps:spPr>
+                        <a:xfrm>
+                          <a:off x="0" y="0"/>
+                          <a:ext cx="914400" cy="1456661"/>
+                        </a:xfrm>
+                        <a:prstGeom prst="straightConnector1">
+                          <a:avLst/>
+                        </a:prstGeom>
+                        <a:ln w="38100">
+                          <a:solidFill>
+                            <a:srgbClr val="FF0000"/>
+                          </a:solidFill>
+                          <a:prstDash val="sysDash"/>
+                          <a:tailEnd type="triangle"/>
+                        </a:ln>
+                      </wps:spPr>
+                      <wps:style>
+                        <a:lnRef idx="1">
+                          <a:schemeClr val="accent1"/>
+                        </a:lnRef>
+                        <a:fillRef idx="0">
+                          <a:schemeClr val="accent1"/>
+                        </a:fillRef>
+                        <a:effectRef idx="0">
+                          <a:schemeClr val="accent1"/>
+                        </a:effectRef>
+                        <a:fontRef idx="minor">
+                          <a:schemeClr val="tx1"/>
+                        </a:fontRef>
+                      </wps:style>
+                      <wps:bodyPr/>
+                    </wps:wsp>
+                  </a:graphicData>
+                </a:graphic>
+              </wp:anchor>
+            </w:drawing>
+          </mc:Choice>
+          <mc:Fallback>
+            <w:pict>
+              <v:shape w14:anchorId="5D1B6223" id="Straight Arrow Connector 20" o:spid="_x0000_s1026" type="#_x0000_t32" style="position:absolute;margin-left:151pt;margin-top:56.35pt;width:1in;height:114.7pt;z-index:251713536;visibility:visible;mso-wrap-style:square;mso-wrap-distance-left:9pt;mso-wrap-distance-top:0;mso-wrap-distance-right:9pt;mso-wrap-distance-bottom:0;mso-position-horizontal:absolute;mso-position-horizontal-relative:text;mso-position-vertical:absolute;mso-position-vertical-relative:text" o:gfxdata="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" strokecolor="red" strokeweight="3pt">
+                <v:stroke dashstyle="3 1" endarrow="block" joinstyle="miter"/>
+              </v:shape>
+            </w:pict>
+          </mc:Fallback>
+        </mc:AlternateContent>
+      </w:r>
+      <w:r>
+        <w:rPr>
+          <w:noProof/>
+        </w:rPr>
+        <mc:AlternateContent>
+          <mc:Choice Requires="wps">
+            <w:drawing>
+              <wp:anchor distT="0" distB="0" distL="114300" distR="114300" simplePos="0" relativeHeight="251711488" behindDoc="0" locked="0" layoutInCell="1" allowOverlap="1">
+                <wp:simplePos x="0" y="0"/>
+                <wp:positionH relativeFrom="column">
+                  <wp:posOffset>1371600</wp:posOffset>
+                </wp:positionH>
+                <wp:positionV relativeFrom="paragraph">
+                  <wp:posOffset>839971</wp:posOffset>
+                </wp:positionV>
+                <wp:extent cx="914400" cy="1456661"/>
+                <wp:effectExtent l="19050" t="19050" r="57150" b="48895"/>
+                <wp:wrapNone/>
+                <wp:docPr id="19" name="Straight Arrow Connector 19"/>
+                <wp:cNvGraphicFramePr/>
+                <a:graphic xmlns:a="http://schemas.openxmlformats.org/drawingml/2006/main">
+                  <a:graphicData uri="http://schemas.microsoft.com/office/word/2010/wordprocessingShape">
+                    <wps:wsp>
+                      <wps:cNvCnPr/>
+                      <wps:spPr>
+                        <a:xfrm>
+                          <a:off x="0" y="0"/>
+                          <a:ext cx="914400" cy="1456661"/>
+                        </a:xfrm>
+                        <a:prstGeom prst="straightConnector1">
+                          <a:avLst/>
+                        </a:prstGeom>
+                        <a:ln w="38100">
+                          <a:solidFill>
+                            <a:srgbClr val="FF0000"/>
+                          </a:solidFill>
+                          <a:prstDash val="sysDash"/>
+                          <a:tailEnd type="triangle"/>
+                        </a:ln>
+                      </wps:spPr>
+                      <wps:style>
+                        <a:lnRef idx="1">
+                          <a:schemeClr val="accent1"/>
+                        </a:lnRef>
+                        <a:fillRef idx="0">
+                          <a:schemeClr val="accent1"/>
+                        </a:fillRef>
+                        <a:effectRef idx="0">
+                          <a:schemeClr val="accent1"/>
+                        </a:effectRef>
+                        <a:fontRef idx="minor">
+                          <a:schemeClr val="tx1"/>
+                        </a:fontRef>
+                      </wps:style>
+                      <wps:bodyPr/>
+                    </wps:wsp>
+                  </a:graphicData>
+                </a:graphic>
+              </wp:anchor>
+            </w:drawing>
+          </mc:Choice>
+          <mc:Fallback>
+            <w:pict>
+              <v:shape w14:anchorId="700F3FCA" id="Straight Arrow Connector 19" o:spid="_x0000_s1026" type="#_x0000_t32" style="position:absolute;margin-left:108pt;margin-top:66.15pt;width:1in;height:114.7pt;z-index:251711488;visibility:visible;mso-wrap-style:square;mso-wrap-distance-left:9pt;mso-wrap-distance-top:0;mso-wrap-distance-right:9pt;mso-wrap-distance-bottom:0;mso-position-horizontal:absolute;mso-position-horizontal-relative:text;mso-position-vertical:absolute;mso-position-vertical-relative:text" o:gfxdata="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" strokecolor="red" strokeweight="3pt">
+                <v:stroke dashstyle="3 1" endarrow="block" joinstyle="miter"/>
+              </v:shape>
+            </w:pict>
+          </mc:Fallback>
+        </mc:AlternateContent>
+      </w:r>
+      <w:r>
+        <w:rPr>
+          <w:noProof/>
+        </w:rPr>
+        <w:drawing>
+          <wp:inline distT="0" distB="0" distL="0" distR="0" wp14:anchorId="45C23426" wp14:editId="77F449F3">
+            <wp:extent cx="5943600" cy="3925570"/>
+            <wp:effectExtent l="0" t="0" r="0" b="0"/>
+            <wp:docPr id="18" name="Picture 18"/>
+            <wp:cNvGraphicFramePr>
+              <a:graphicFrameLocks xmlns:a="http://schemas.openxmlformats.org/drawingml/2006/main" noChangeAspect="1"/>
+            </wp:cNvGraphicFramePr>
+            <a:graphic xmlns:a="http://schemas.openxmlformats.org/drawingml/2006/main">
+              <a:graphicData uri="http://schemas.openxmlformats.org/drawingml/2006/picture">
+                <pic:pic xmlns:pic="http://schemas.openxmlformats.org/drawingml/2006/picture">
+                  <pic:nvPicPr>
+                    <pic:cNvPr id="1" name=""/>
+                    <pic:cNvPicPr/>
+                  </pic:nvPicPr>
+                  <pic:blipFill>
+                    <a:blip r:embed="rId23"/>
+                    <a:stretch>
+                      <a:fillRect/>
+                    </a:stretch>
+                  </pic:blipFill>
+                  <pic:spPr>
+                    <a:xfrm>
+                      <a:off x="0" y="0"/>
+                      <a:ext cx="5943600" cy="3925570"/>
+                    </a:xfrm>
+                    <a:prstGeom prst="rect">
+                      <a:avLst/>
+                    </a:prstGeom>
+                  </pic:spPr>
+                </pic:pic>
+              </a:graphicData>
+            </a:graphic>
+          </wp:inline>
+        </w:drawing>
+      </w:r>
+    </w:p>
+    <w:p/>
+    <w:p>
       <w:r>
         <w:t xml:space="preserve"> </w:t>
       </w:r>
     </w:p>
+    <w:p/>
+    <w:p/>
     <w:p/>
     <w:p/>
     <w:p/>
@@ -3236,7 +4540,7 @@
 </file>
 
 <file path=word/numbering.xml><?xml version="1.0" encoding="utf-8"?>
-<w:numbering xmlns:wpc="http://schemas.microsoft.com/office/word/2010/wordprocessingCanvas" xmlns:mc="http://schemas.openxmlformats.org/markup-compatibility/2006" xmlns:o="urn:schemas-microsoft-com:office:office" xmlns:r="http://schemas.openxmlformats.org/officeDocument/2006/relationships" xmlns:m="http://schemas.openxmlformats.org/officeDocument/2006/math" xmlns:v="urn:schemas-microsoft-com:vml" xmlns:wp14="http://schemas.microsoft.com/office/word/2010/wordprocessingDrawing" xmlns:wp="http://schemas.openxmlformats.org/drawingml/2006/wordprocessingDrawing" xmlns:w10="urn:schemas-microsoft-com:office:word" xmlns:w="http://schemas.openxmlformats.org/wordprocessingml/2006/main" xmlns:w14="http://schemas.microsoft.com/office/word/2010/wordml" xmlns:w15="http://schemas.microsoft.com/office/word/2012/wordml" xmlns:wpg="http://schemas.microsoft.com/office/word/2010/wordprocessingGroup" xmlns:wpi="http://schemas.microsoft.com/office/word/2010/wordprocessingInk" xmlns:wne="http://schemas.microsoft.com/office/word/2006/wordml" xmlns:wps="http://schemas.microsoft.com/office/word/2010/wordprocessingShape" mc:Ignorable="w14 w15 wp14">
+<w:numbering xmlns:wpc="http://schemas.microsoft.com/office/word/2010/wordprocessingCanvas" xmlns:cx="http://schemas.microsoft.com/office/drawing/2014/chartex" xmlns:cx1="http://schemas.microsoft.com/office/drawing/2015/9/8/chartex" xmlns:mc="http://schemas.openxmlformats.org/markup-compatibility/2006" xmlns:o="urn:schemas-microsoft-com:office:office" xmlns:r="http://schemas.openxmlformats.org/officeDocument/2006/relationships" xmlns:m="http://schemas.openxmlformats.org/officeDocument/2006/math" xmlns:v="urn:schemas-microsoft-com:vml" xmlns:wp14="http://schemas.microsoft.com/office/word/2010/wordprocessingDrawing" xmlns:wp="http://schemas.openxmlformats.org/drawingml/2006/wordprocessingDrawing" xmlns:w10="urn:schemas-microsoft-com:office:word" xmlns:w="http://schemas.openxmlformats.org/wordprocessingml/2006/main" xmlns:w14="http://schemas.microsoft.com/office/word/2010/wordml" xmlns:w15="http://schemas.microsoft.com/office/word/2012/wordml" xmlns:w16se="http://schemas.microsoft.com/office/word/2015/wordml/symex" xmlns:wpg="http://schemas.microsoft.com/office/word/2010/wordprocessingGroup" xmlns:wpi="http://schemas.microsoft.com/office/word/2010/wordprocessingInk" xmlns:wne="http://schemas.microsoft.com/office/word/2006/wordml" xmlns:wps="http://schemas.microsoft.com/office/word/2010/wordprocessingShape" mc:Ignorable="w14 w15 w16se wp14">
   <w:abstractNum w:abstractNumId="0" w15:restartNumberingAfterBreak="0">
     <w:nsid w:val="03766DBE"/>
     <w:multiLevelType w:val="hybridMultilevel"/>
@@ -3517,21 +4821,15 @@
 </file>
 
 <file path=word/people.xml><?xml version="1.0" encoding="utf-8"?>
-<w15:people xmlns:wpc="http://schemas.microsoft.com/office/word/2010/wordprocessingCanvas" xmlns:mc="http://schemas.openxmlformats.org/markup-compatibility/2006" xmlns:o="urn:schemas-microsoft-com:office:office" xmlns:r="http://schemas.openxmlformats.org/officeDocument/2006/relationships" xmlns:m="http://schemas.openxmlformats.org/officeDocument/2006/math" xmlns:v="urn:schemas-microsoft-com:vml" xmlns:wp14="http://schemas.microsoft.com/office/word/2010/wordprocessingDrawing" xmlns:wp="http://schemas.openxmlformats.org/drawingml/2006/wordprocessingDrawing" xmlns:w10="urn:schemas-microsoft-com:office:word" xmlns:w="http://schemas.openxmlformats.org/wordprocessingml/2006/main" xmlns:w14="http://schemas.microsoft.com/office/word/2010/wordml" xmlns:w15="http://schemas.microsoft.com/office/word/2012/wordml" xmlns:wpg="http://schemas.microsoft.com/office/word/2010/wordprocessingGroup" xmlns:wpi="http://schemas.microsoft.com/office/word/2010/wordprocessingInk" xmlns:wne="http://schemas.microsoft.com/office/word/2006/wordml" xmlns:wps="http://schemas.microsoft.com/office/word/2010/wordprocessingShape" mc:Ignorable="w14 w15 wp14">
+<w15:people xmlns:wpc="http://schemas.microsoft.com/office/word/2010/wordprocessingCanvas" xmlns:cx="http://schemas.microsoft.com/office/drawing/2014/chartex" xmlns:cx1="http://schemas.microsoft.com/office/drawing/2015/9/8/chartex" xmlns:mc="http://schemas.openxmlformats.org/markup-compatibility/2006" xmlns:o="urn:schemas-microsoft-com:office:office" xmlns:r="http://schemas.openxmlformats.org/officeDocument/2006/relationships" xmlns:m="http://schemas.openxmlformats.org/officeDocument/2006/math" xmlns:v="urn:schemas-microsoft-com:vml" xmlns:wp14="http://schemas.microsoft.com/office/word/2010/wordprocessingDrawing" xmlns:wp="http://schemas.openxmlformats.org/drawingml/2006/wordprocessingDrawing" xmlns:w10="urn:schemas-microsoft-com:office:word" xmlns:w="http://schemas.openxmlformats.org/wordprocessingml/2006/main" xmlns:w14="http://schemas.microsoft.com/office/word/2010/wordml" xmlns:w15="http://schemas.microsoft.com/office/word/2012/wordml" xmlns:w16se="http://schemas.microsoft.com/office/word/2015/wordml/symex" xmlns:wpg="http://schemas.microsoft.com/office/word/2010/wordprocessingGroup" xmlns:wpi="http://schemas.microsoft.com/office/word/2010/wordprocessingInk" xmlns:wne="http://schemas.microsoft.com/office/word/2006/wordml" xmlns:wps="http://schemas.microsoft.com/office/word/2010/wordprocessingShape" mc:Ignorable="w14 w15 w16se wp14">
   <w15:person w15:author="christopher.casebee1">
     <w15:presenceInfo w15:providerId="AD" w15:userId="S-1-5-21-62665781-247875009-941767090-178012"/>
-  </w15:person>
-  <w15:person w15:author="Davis, Tyler">
-    <w15:presenceInfo w15:providerId="AD" w15:userId="S-1-5-21-62665781-247875009-941767090-193292"/>
-  </w15:person>
-  <w15:person w15:author="s58p233">
-    <w15:presenceInfo w15:providerId="AD" w15:userId="S-1-5-21-62665781-247875009-941767090-193292"/>
   </w15:person>
 </w15:people>
 </file>
 
 <file path=word/styles.xml><?xml version="1.0" encoding="utf-8"?>
-<w:styles xmlns:mc="http://schemas.openxmlformats.org/markup-compatibility/2006" xmlns:r="http://schemas.openxmlformats.org/officeDocument/2006/relationships" xmlns:w="http://schemas.openxmlformats.org/wordprocessingml/2006/main" xmlns:w14="http://schemas.microsoft.com/office/word/2010/wordml" xmlns:w15="http://schemas.microsoft.com/office/word/2012/wordml" mc:Ignorable="w14 w15">
+<w:styles xmlns:mc="http://schemas.openxmlformats.org/markup-compatibility/2006" xmlns:r="http://schemas.openxmlformats.org/officeDocument/2006/relationships" xmlns:w="http://schemas.openxmlformats.org/wordprocessingml/2006/main" xmlns:w14="http://schemas.microsoft.com/office/word/2010/wordml" xmlns:w15="http://schemas.microsoft.com/office/word/2012/wordml" xmlns:w16se="http://schemas.microsoft.com/office/word/2015/wordml/symex" mc:Ignorable="w14 w15 w16se">
   <w:docDefaults>
     <w:rPrDefault>
       <w:rPr>
@@ -4359,7 +5657,7 @@
 </file>
 
 <file path=customXml/itemProps1.xml><?xml version="1.0" encoding="utf-8"?>
-<ds:datastoreItem xmlns:ds="http://schemas.openxmlformats.org/officeDocument/2006/customXml" ds:itemID="{CBB1FEC6-F96D-41B4-827A-F36792E8734F}">
+<ds:datastoreItem xmlns:ds="http://schemas.openxmlformats.org/officeDocument/2006/customXml" ds:itemID="{3777839A-2191-40F9-865E-ADC9CBFC6E15}">
   <ds:schemaRefs>
     <ds:schemaRef ds:uri="http://schemas.openxmlformats.org/officeDocument/2006/bibliography"/>
   </ds:schemaRefs>

</xml_diff>

<commit_message>
Added RTC VCC modification instructions to AudioCollar Setup Doc.
</commit_message>
<xml_diff>
--- a/Documentation/AudioCollar_Setup/Setting up the AudioBoard.docx
+++ b/Documentation/AudioCollar_Setup/Setting up the AudioBoard.docx
@@ -1,6 +1,6 @@
 
 <file path=word/document.xml><?xml version="1.0" encoding="utf-8"?>
-<w:document xmlns:wpc="http://schemas.microsoft.com/office/word/2010/wordprocessingCanvas" xmlns:cx="http://schemas.microsoft.com/office/drawing/2014/chartex" xmlns:cx1="http://schemas.microsoft.com/office/drawing/2015/9/8/chartex" xmlns:mc="http://schemas.openxmlformats.org/markup-compatibility/2006" xmlns:o="urn:schemas-microsoft-com:office:office" xmlns:r="http://schemas.openxmlformats.org/officeDocument/2006/relationships" xmlns:m="http://schemas.openxmlformats.org/officeDocument/2006/math" xmlns:v="urn:schemas-microsoft-com:vml" xmlns:wp14="http://schemas.microsoft.com/office/word/2010/wordprocessingDrawing" xmlns:wp="http://schemas.openxmlformats.org/drawingml/2006/wordprocessingDrawing" xmlns:w10="urn:schemas-microsoft-com:office:word" xmlns:w="http://schemas.openxmlformats.org/wordprocessingml/2006/main" xmlns:w14="http://schemas.microsoft.com/office/word/2010/wordml" xmlns:w15="http://schemas.microsoft.com/office/word/2012/wordml" xmlns:w16se="http://schemas.microsoft.com/office/word/2015/wordml/symex" xmlns:wpg="http://schemas.microsoft.com/office/word/2010/wordprocessingGroup" xmlns:wpi="http://schemas.microsoft.com/office/word/2010/wordprocessingInk" xmlns:wne="http://schemas.microsoft.com/office/word/2006/wordml" xmlns:wps="http://schemas.microsoft.com/office/word/2010/wordprocessingShape" mc:Ignorable="w14 w15 w16se wp14">
+<w:document xmlns:wpc="http://schemas.microsoft.com/office/word/2010/wordprocessingCanvas" xmlns:mc="http://schemas.openxmlformats.org/markup-compatibility/2006" xmlns:o="urn:schemas-microsoft-com:office:office" xmlns:r="http://schemas.openxmlformats.org/officeDocument/2006/relationships" xmlns:m="http://schemas.openxmlformats.org/officeDocument/2006/math" xmlns:v="urn:schemas-microsoft-com:vml" xmlns:wp14="http://schemas.microsoft.com/office/word/2010/wordprocessingDrawing" xmlns:wp="http://schemas.openxmlformats.org/drawingml/2006/wordprocessingDrawing" xmlns:w10="urn:schemas-microsoft-com:office:word" xmlns:w="http://schemas.openxmlformats.org/wordprocessingml/2006/main" xmlns:w14="http://schemas.microsoft.com/office/word/2010/wordml" xmlns:w15="http://schemas.microsoft.com/office/word/2012/wordml" xmlns:wpg="http://schemas.microsoft.com/office/word/2010/wordprocessingGroup" xmlns:wpi="http://schemas.microsoft.com/office/word/2010/wordprocessingInk" xmlns:wne="http://schemas.microsoft.com/office/word/2006/wordml" xmlns:wps="http://schemas.microsoft.com/office/word/2010/wordprocessingShape" mc:Ignorable="w14 w15 wp14">
   <w:body>
     <w:p>
       <w:pPr>
@@ -8,20 +8,20 @@
           <w:b/>
         </w:rPr>
       </w:pPr>
-      <w:bookmarkStart w:id="0" w:name="_GoBack"/>
-      <w:bookmarkEnd w:id="0"/>
       <w:r>
         <w:rPr>
           <w:b/>
         </w:rPr>
         <w:t xml:space="preserve">Setting up the </w:t>
       </w:r>
+      <w:proofErr w:type="spellStart"/>
       <w:r>
         <w:rPr>
           <w:b/>
         </w:rPr>
         <w:t>AudioBoard</w:t>
       </w:r>
+      <w:proofErr w:type="spellEnd"/>
     </w:p>
     <w:p>
       <w:pPr>
@@ -45,7 +45,7 @@
     <w:p>
       <w:pPr>
         <w:rPr>
-          <w:ins w:id="1" w:author="christopher.casebee1" w:date="2016-04-18T13:17:00Z"/>
+          <w:ins w:id="0" w:author="christopher.casebee1" w:date="2016-04-18T13:17:00Z"/>
         </w:rPr>
       </w:pPr>
       <w:r>
@@ -59,13 +59,21 @@
       </w:r>
     </w:p>
     <w:p>
-      <w:ins w:id="2" w:author="christopher.casebee1" w:date="2016-04-18T13:17:00Z">
+      <w:ins w:id="1" w:author="christopher.casebee1" w:date="2016-04-18T13:17:00Z">
         <w:r>
           <w:t xml:space="preserve">Tutorial Developed </w:t>
         </w:r>
       </w:ins>
       <w:r>
-        <w:t xml:space="preserve">with Quartus 15.0.1 Build 150 06/03/2015 SJ Full Version. </w:t>
+        <w:t xml:space="preserve">with </w:t>
+      </w:r>
+      <w:proofErr w:type="spellStart"/>
+      <w:r>
+        <w:t>Quartus</w:t>
+      </w:r>
+      <w:proofErr w:type="spellEnd"/>
+      <w:r>
+        <w:t xml:space="preserve"> 15.0.1 Build 150 06/03/2015 SJ Full Version. </w:t>
       </w:r>
     </w:p>
     <w:p>
@@ -74,8 +82,13 @@
       </w:r>
     </w:p>
     <w:p>
-      <w:r>
-        <w:t xml:space="preserve">Todo: </w:t>
+      <w:proofErr w:type="spellStart"/>
+      <w:r>
+        <w:t>Todo</w:t>
+      </w:r>
+      <w:proofErr w:type="spellEnd"/>
+      <w:r>
+        <w:t xml:space="preserve">: </w:t>
       </w:r>
       <w:r>
         <w:t xml:space="preserve">More </w:t>
@@ -90,11 +103,16 @@
       </w:r>
     </w:p>
     <w:p>
+      <w:proofErr w:type="gramStart"/>
       <w:r>
         <w:t>1</w:t>
       </w:r>
       <w:r>
-        <w:t>)Powering the</w:t>
+        <w:t>)Powering</w:t>
+      </w:r>
+      <w:proofErr w:type="gramEnd"/>
+      <w:r>
+        <w:t xml:space="preserve"> the</w:t>
       </w:r>
       <w:r>
         <w:t xml:space="preserve"> </w:t>
@@ -104,6 +122,7 @@
       </w:r>
     </w:p>
     <w:p>
+      <w:proofErr w:type="gramStart"/>
       <w:r>
         <w:t>2</w:t>
       </w:r>
@@ -111,7 +130,11 @@
         <w:t>)</w:t>
       </w:r>
       <w:r>
-        <w:t>Programming the CPLD/FLASH</w:t>
+        <w:t>Programming</w:t>
+      </w:r>
+      <w:proofErr w:type="gramEnd"/>
+      <w:r>
+        <w:t xml:space="preserve"> the CPLD/FLASH</w:t>
       </w:r>
     </w:p>
     <w:p>
@@ -126,11 +149,16 @@
       </w:r>
     </w:p>
     <w:p>
+      <w:proofErr w:type="gramStart"/>
       <w:r>
         <w:t>4)</w:t>
       </w:r>
       <w:r>
-        <w:t xml:space="preserve">Booting and </w:t>
+        <w:t>Booting</w:t>
+      </w:r>
+      <w:proofErr w:type="gramEnd"/>
+      <w:r>
+        <w:t xml:space="preserve"> and </w:t>
       </w:r>
       <w:r>
         <w:t>Programming the FPGA.</w:t>
@@ -211,7 +239,15 @@
     </w:p>
     <w:p>
       <w:r>
-        <w:t>The force_start switch on the interface board</w:t>
+        <w:t xml:space="preserve">The </w:t>
+      </w:r>
+      <w:proofErr w:type="spellStart"/>
+      <w:r>
+        <w:t>force_start</w:t>
+      </w:r>
+      <w:proofErr w:type="spellEnd"/>
+      <w:r>
+        <w:t xml:space="preserve"> switch on the interface board</w:t>
       </w:r>
       <w:r>
         <w:t xml:space="preserve"> (S2)</w:t>
@@ -225,9 +261,11 @@
       <w:r>
         <w:t xml:space="preserve">to pull up JTAG. If the </w:t>
       </w:r>
+      <w:proofErr w:type="spellStart"/>
       <w:r>
         <w:t>force_start</w:t>
       </w:r>
+      <w:proofErr w:type="spellEnd"/>
       <w:r>
         <w:t xml:space="preserve"> switch output is not on JTAG through the interface board will not work. </w:t>
       </w:r>
@@ -300,7 +338,7 @@
               </wp:anchor>
             </w:drawing>
           </mc:Choice>
-          <mc:Fallback>
+          <mc:Fallback xmlns:w16se="http://schemas.microsoft.com/office/word/2015/wordml/symex" xmlns:cx1="http://schemas.microsoft.com/office/drawing/2015/9/8/chartex" xmlns:cx="http://schemas.microsoft.com/office/drawing/2014/chartex">
             <w:pict>
               <v:shapetype w14:anchorId="49D2E06C" id="_x0000_t32" coordsize="21600,21600" o:spt="32" o:oned="t" path="m,l21600,21600e" filled="f">
                 <v:path arrowok="t" fillok="f" o:connecttype="none"/>
@@ -461,12 +499,27 @@
       </w:r>
     </w:p>
     <w:p>
-      <w:r>
-        <w:t>Source_Code\</w:t>
-      </w:r>
-      <w:r>
-        <w:t>AudioRecordingCollar\CPLD_Init</w:t>
-      </w:r>
+      <w:proofErr w:type="spellStart"/>
+      <w:r>
+        <w:t>Source_Code</w:t>
+      </w:r>
+      <w:proofErr w:type="spellEnd"/>
+      <w:r>
+        <w:t>\</w:t>
+      </w:r>
+      <w:proofErr w:type="spellStart"/>
+      <w:r>
+        <w:t>AudioRecordingCollar</w:t>
+      </w:r>
+      <w:proofErr w:type="spellEnd"/>
+      <w:r>
+        <w:t>\</w:t>
+      </w:r>
+      <w:proofErr w:type="spellStart"/>
+      <w:r>
+        <w:t>CPLD_Init</w:t>
+      </w:r>
+      <w:proofErr w:type="spellEnd"/>
     </w:p>
     <w:p>
       <w:pPr>
@@ -487,23 +540,43 @@
     </w:p>
     <w:p>
       <w:r>
-        <w:t xml:space="preserve">Before opening the Quartus project.  Copy </w:t>
-      </w:r>
+        <w:t xml:space="preserve">Before opening the </w:t>
+      </w:r>
+      <w:proofErr w:type="spellStart"/>
+      <w:r>
+        <w:t>Quartus</w:t>
+      </w:r>
+      <w:proofErr w:type="spellEnd"/>
+      <w:r>
+        <w:t xml:space="preserve"> project.  Copy </w:t>
+      </w:r>
+      <w:proofErr w:type="spellStart"/>
       <w:r>
         <w:t>AudioRecordingCollarCPLDInit</w:t>
       </w:r>
       <w:r>
-        <w:t>_IO.qsf</w:t>
-      </w:r>
-      <w:r>
-        <w:t xml:space="preserve">  and rename to </w:t>
-      </w:r>
+        <w:t>_</w:t>
+      </w:r>
+      <w:proofErr w:type="gramStart"/>
+      <w:r>
+        <w:t>IO.qsf</w:t>
+      </w:r>
+      <w:proofErr w:type="spellEnd"/>
+      <w:r>
+        <w:t xml:space="preserve">  and</w:t>
+      </w:r>
+      <w:proofErr w:type="gramEnd"/>
+      <w:r>
+        <w:t xml:space="preserve"> rename to </w:t>
+      </w:r>
+      <w:proofErr w:type="spellStart"/>
       <w:r>
         <w:t>AudioRecordingCollarCPLDInit</w:t>
       </w:r>
       <w:r>
         <w:t>.qsf</w:t>
       </w:r>
+      <w:proofErr w:type="spellEnd"/>
     </w:p>
     <w:p>
       <w:r>
@@ -515,22 +588,64 @@
       <w:r>
         <w:t xml:space="preserve"> The </w:t>
       </w:r>
-      <w:r>
-        <w:t xml:space="preserve">git </w:t>
-      </w:r>
-      <w:r>
-        <w:t xml:space="preserve">project attempts to keep the QSF which Quartus maintains apart from the QSF which defines the board specific pins/ports/names as defined by the physical board. </w:t>
-      </w:r>
-    </w:p>
-    <w:p>
-      <w:r>
-        <w:t>For this reason, one should copy the Toplevel_name*_IO.qsf to Toplevel_name.qsf when starti</w:t>
+      <w:proofErr w:type="spellStart"/>
+      <w:r>
+        <w:t>git</w:t>
+      </w:r>
+      <w:proofErr w:type="spellEnd"/>
+      <w:r>
+        <w:t xml:space="preserve"> </w:t>
+      </w:r>
+      <w:r>
+        <w:t xml:space="preserve">project attempts to keep the QSF which </w:t>
+      </w:r>
+      <w:proofErr w:type="spellStart"/>
+      <w:r>
+        <w:t>Quartus</w:t>
+      </w:r>
+      <w:proofErr w:type="spellEnd"/>
+      <w:r>
+        <w:t xml:space="preserve"> maintains apart from the QSF which defines the board specific pins/ports/names as defined by the physical board. </w:t>
+      </w:r>
+    </w:p>
+    <w:p>
+      <w:r>
+        <w:t xml:space="preserve">For this reason, one should copy the </w:t>
+      </w:r>
+      <w:proofErr w:type="spellStart"/>
+      <w:r>
+        <w:t>Toplevel_name</w:t>
+      </w:r>
+      <w:proofErr w:type="spellEnd"/>
+      <w:r>
+        <w:t>*_</w:t>
+      </w:r>
+      <w:proofErr w:type="spellStart"/>
+      <w:r>
+        <w:t>IO.qsf</w:t>
+      </w:r>
+      <w:proofErr w:type="spellEnd"/>
+      <w:r>
+        <w:t xml:space="preserve"> to </w:t>
+      </w:r>
+      <w:proofErr w:type="spellStart"/>
+      <w:r>
+        <w:t>Toplevel_name.qsf</w:t>
+      </w:r>
+      <w:proofErr w:type="spellEnd"/>
+      <w:r>
+        <w:t xml:space="preserve"> when starti</w:t>
       </w:r>
       <w:r>
         <w:t xml:space="preserve">ng from </w:t>
       </w:r>
-      <w:r>
-        <w:t xml:space="preserve">git </w:t>
+      <w:proofErr w:type="spellStart"/>
+      <w:r>
+        <w:t>git</w:t>
+      </w:r>
+      <w:proofErr w:type="spellEnd"/>
+      <w:r>
+        <w:t xml:space="preserve"> </w:t>
       </w:r>
       <w:r>
         <w:t xml:space="preserve">for the first time for any project. </w:t>
@@ -574,33 +689,119 @@
       <w:r>
         <w:t xml:space="preserve">the </w:t>
       </w:r>
-      <w:r>
-        <w:t>Quartus project.</w:t>
-      </w:r>
-    </w:p>
-    <w:p>
-      <w:r>
-        <w:t>../../MainCollar/General/Utilities_pkg.vhd</w:t>
-      </w:r>
-    </w:p>
-    <w:p>
-      <w:r>
-        <w:t>../../MainCollar/PowerController/FlashWrite.vhd</w:t>
-      </w:r>
-    </w:p>
-    <w:p>
-      <w:r>
-        <w:t>../../MainCollar/PowerController/FlashWrite.qip</w:t>
-      </w:r>
-    </w:p>
-    <w:p>
-      <w:r>
-        <w:t>../../MainCollar/PowerController/FlashInit.vhd</w:t>
-      </w:r>
-    </w:p>
-    <w:p>
-      <w:r>
-        <w:t xml:space="preserve">AudioRecordingCollarCPLDInit_TopLevel.vhd </w:t>
+      <w:proofErr w:type="spellStart"/>
+      <w:r>
+        <w:t>Quartus</w:t>
+      </w:r>
+      <w:proofErr w:type="spellEnd"/>
+      <w:r>
+        <w:t xml:space="preserve"> project.</w:t>
+      </w:r>
+    </w:p>
+    <w:p>
+      <w:r>
+        <w:t>../../</w:t>
+      </w:r>
+      <w:proofErr w:type="spellStart"/>
+      <w:r>
+        <w:t>MainCollar</w:t>
+      </w:r>
+      <w:proofErr w:type="spellEnd"/>
+      <w:r>
+        <w:t>/General/</w:t>
+      </w:r>
+      <w:proofErr w:type="spellStart"/>
+      <w:r>
+        <w:t>Utilities_pkg.vhd</w:t>
+      </w:r>
+      <w:proofErr w:type="spellEnd"/>
+    </w:p>
+    <w:p>
+      <w:r>
+        <w:t>../../</w:t>
+      </w:r>
+      <w:proofErr w:type="spellStart"/>
+      <w:r>
+        <w:t>MainCollar</w:t>
+      </w:r>
+      <w:proofErr w:type="spellEnd"/>
+      <w:r>
+        <w:t>/</w:t>
+      </w:r>
+      <w:proofErr w:type="spellStart"/>
+      <w:r>
+        <w:t>PowerController</w:t>
+      </w:r>
+      <w:proofErr w:type="spellEnd"/>
+      <w:r>
+        <w:t>/</w:t>
+      </w:r>
+      <w:proofErr w:type="spellStart"/>
+      <w:r>
+        <w:t>FlashWrite.vhd</w:t>
+      </w:r>
+      <w:proofErr w:type="spellEnd"/>
+    </w:p>
+    <w:p>
+      <w:r>
+        <w:t>../../</w:t>
+      </w:r>
+      <w:proofErr w:type="spellStart"/>
+      <w:r>
+        <w:t>MainCollar</w:t>
+      </w:r>
+      <w:proofErr w:type="spellEnd"/>
+      <w:r>
+        <w:t>/</w:t>
+      </w:r>
+      <w:proofErr w:type="spellStart"/>
+      <w:r>
+        <w:t>PowerController</w:t>
+      </w:r>
+      <w:proofErr w:type="spellEnd"/>
+      <w:r>
+        <w:t>/</w:t>
+      </w:r>
+      <w:proofErr w:type="spellStart"/>
+      <w:r>
+        <w:t>FlashWrite.qip</w:t>
+      </w:r>
+      <w:proofErr w:type="spellEnd"/>
+    </w:p>
+    <w:p>
+      <w:r>
+        <w:t>../../</w:t>
+      </w:r>
+      <w:proofErr w:type="spellStart"/>
+      <w:r>
+        <w:t>MainCollar</w:t>
+      </w:r>
+      <w:proofErr w:type="spellEnd"/>
+      <w:r>
+        <w:t>/</w:t>
+      </w:r>
+      <w:proofErr w:type="spellStart"/>
+      <w:r>
+        <w:t>PowerController</w:t>
+      </w:r>
+      <w:proofErr w:type="spellEnd"/>
+      <w:r>
+        <w:t>/</w:t>
+      </w:r>
+      <w:proofErr w:type="spellStart"/>
+      <w:r>
+        <w:t>FlashInit.vhd</w:t>
+      </w:r>
+      <w:proofErr w:type="spellEnd"/>
+    </w:p>
+    <w:p>
+      <w:proofErr w:type="spellStart"/>
+      <w:r>
+        <w:t>AudioRecordingCollarCPLDInit_TopLevel.vhd</w:t>
+      </w:r>
+      <w:proofErr w:type="spellEnd"/>
+      <w:r>
+        <w:t xml:space="preserve"> </w:t>
       </w:r>
     </w:p>
     <w:p>
@@ -608,31 +809,57 @@
         <w:t xml:space="preserve">Several Project wide .TCL scripts are needed. </w:t>
       </w:r>
       <w:r>
-        <w:t xml:space="preserve">  These include at_compile_start</w:t>
+        <w:t xml:space="preserve">  These include </w:t>
+      </w:r>
+      <w:proofErr w:type="spellStart"/>
+      <w:r>
+        <w:t>at_compile_start</w:t>
       </w:r>
       <w:r>
         <w:t>.tcl</w:t>
       </w:r>
+      <w:proofErr w:type="spellEnd"/>
       <w:r>
         <w:t xml:space="preserve"> and</w:t>
       </w:r>
       <w:r>
-        <w:t xml:space="preserve"> set_vhdl_constants</w:t>
+        <w:t xml:space="preserve"> </w:t>
+      </w:r>
+      <w:proofErr w:type="spellStart"/>
+      <w:r>
+        <w:t>set_vhdl_constants</w:t>
       </w:r>
       <w:r>
         <w:t>.tcl</w:t>
       </w:r>
+      <w:proofErr w:type="spellEnd"/>
       <w:r>
         <w:t>.</w:t>
       </w:r>
       <w:r>
-        <w:t xml:space="preserve"> These are found in the /QuartusII directory.</w:t>
+        <w:t xml:space="preserve"> These are found in the /</w:t>
+      </w:r>
+      <w:proofErr w:type="spellStart"/>
+      <w:r>
+        <w:t>QuartusII</w:t>
+      </w:r>
+      <w:proofErr w:type="spellEnd"/>
+      <w:r>
+        <w:t xml:space="preserve"> directory.</w:t>
       </w:r>
     </w:p>
     <w:p>
       <w:r>
         <w:lastRenderedPageBreak/>
-        <w:t xml:space="preserve">Of note is that the CPLD used on the audio recording collar IS different than the one used for the DevBoard Power Monitor. </w:t>
+        <w:t xml:space="preserve">Of note is that the CPLD used on the audio recording collar IS different than the one used for the </w:t>
+      </w:r>
+      <w:proofErr w:type="spellStart"/>
+      <w:r>
+        <w:t>DevBoard</w:t>
+      </w:r>
+      <w:proofErr w:type="spellEnd"/>
+      <w:r>
+        <w:t xml:space="preserve"> Power Monitor. </w:t>
       </w:r>
       <w:r>
         <w:t>Device name and part number is different for this CPLD.</w:t>
@@ -643,13 +870,26 @@
     </w:p>
     <w:p>
       <w:r>
-        <w:t>Copy the TCL scripts from the GIT QuartusII directory to your working directory.</w:t>
+        <w:t xml:space="preserve">Copy the TCL scripts from the GIT </w:t>
+      </w:r>
+      <w:proofErr w:type="spellStart"/>
+      <w:r>
+        <w:t>QuartusII</w:t>
+      </w:r>
+      <w:proofErr w:type="spellEnd"/>
+      <w:r>
+        <w:t xml:space="preserve"> directory to your working directory.</w:t>
       </w:r>
       <w:r>
         <w:t xml:space="preserve">  If one of these file is missing, check the </w:t>
       </w:r>
-      <w:r>
-        <w:t>DevBoard_PowerMonitor\FPGA</w:t>
+      <w:proofErr w:type="spellStart"/>
+      <w:r>
+        <w:t>DevBoard_PowerMonitor</w:t>
+      </w:r>
+      <w:proofErr w:type="spellEnd"/>
+      <w:r>
+        <w:t>\FPGA</w:t>
       </w:r>
       <w:r>
         <w:t xml:space="preserve"> directory.</w:t>
@@ -661,12 +901,28 @@
         <w:t xml:space="preserve">Additionally, a log file must be created.  </w:t>
       </w:r>
       <w:r>
-        <w:t>In the working directory, create a commit_timestamp.log file.  (Alternatively, a commit_timestamp.txt file can be used if the file name extension on line 34 of the at_compile_start.tcl file is changed)</w:t>
-      </w:r>
-    </w:p>
-    <w:p>
-      <w:r>
-        <w:t xml:space="preserve">You should be able to compile now. A POF should now exist in the output_files directory. </w:t>
+        <w:t xml:space="preserve">In the working directory, create a commit_timestamp.log file.  (Alternatively, a commit_timestamp.txt file can be used if the file name extension on line 34 of the </w:t>
+      </w:r>
+      <w:proofErr w:type="spellStart"/>
+      <w:r>
+        <w:t>at_compile_start.tcl</w:t>
+      </w:r>
+      <w:proofErr w:type="spellEnd"/>
+      <w:r>
+        <w:t xml:space="preserve"> file is changed)</w:t>
+      </w:r>
+    </w:p>
+    <w:p>
+      <w:r>
+        <w:t xml:space="preserve">You should be able to compile now. A POF should now exist in the </w:t>
+      </w:r>
+      <w:proofErr w:type="spellStart"/>
+      <w:r>
+        <w:t>output_files</w:t>
+      </w:r>
+      <w:proofErr w:type="spellEnd"/>
+      <w:r>
+        <w:t xml:space="preserve"> directory. </w:t>
       </w:r>
     </w:p>
     <w:p>
@@ -766,7 +1022,7 @@
               </wp:anchor>
             </w:drawing>
           </mc:Choice>
-          <mc:Fallback>
+          <mc:Fallback xmlns:w16se="http://schemas.microsoft.com/office/word/2015/wordml/symex" xmlns:cx1="http://schemas.microsoft.com/office/drawing/2015/9/8/chartex" xmlns:cx="http://schemas.microsoft.com/office/drawing/2014/chartex">
             <w:pict>
               <v:rect w14:anchorId="492EEDFD" id="Rectangle 4" o:spid="_x0000_s1026" style="position:absolute;margin-left:153pt;margin-top:37.1pt;width:181.5pt;height:165pt;z-index:251704320;visibility:visible;mso-wrap-style:square;mso-wrap-distance-left:9pt;mso-wrap-distance-top:0;mso-wrap-distance-right:9pt;mso-wrap-distance-bottom:0;mso-position-horizontal:absolute;mso-position-horizontal-relative:text;mso-position-vertical:absolute;mso-position-vertical-relative:text;v-text-anchor:middle" o:gfxdata="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" filled="f" strokecolor="red" strokeweight="1.5pt">
                 <v:stroke dashstyle="dash"/>
@@ -836,7 +1092,7 @@
               </wp:anchor>
             </w:drawing>
           </mc:Choice>
-          <mc:Fallback>
+          <mc:Fallback xmlns:w16se="http://schemas.microsoft.com/office/word/2015/wordml/symex" xmlns:cx1="http://schemas.microsoft.com/office/drawing/2015/9/8/chartex" xmlns:cx="http://schemas.microsoft.com/office/drawing/2014/chartex">
             <w:pict>
               <v:shapetype w14:anchorId="562875B3" id="_x0000_t32" coordsize="21600,21600" o:spt="32" o:oned="t" path="m,l21600,21600e" filled="f">
                 <v:path arrowok="t" fillok="f" o:connecttype="none"/>
@@ -949,7 +1205,15 @@
         <w:t xml:space="preserve"> We don’t need/want to program the UFM of the CPLD.</w:t>
       </w:r>
       <w:r>
-        <w:t xml:space="preserve">  Note, If an error occurs where the silicon ID does not match the chip ID and you’re using a USB Blaster II, try instead switching to a USB Blaster I.</w:t>
+        <w:t xml:space="preserve">  Note, </w:t>
+      </w:r>
+      <w:proofErr w:type="gramStart"/>
+      <w:r>
+        <w:t>If</w:t>
+      </w:r>
+      <w:proofErr w:type="gramEnd"/>
+      <w:r>
+        <w:t xml:space="preserve"> an error occurs where the silicon ID does not match the chip ID and you’re using a USB Blaster II, try instead switching to a USB Blaster I.</w:t>
       </w:r>
     </w:p>
     <w:p/>
@@ -1025,7 +1289,7 @@
               </wp:anchor>
             </w:drawing>
           </mc:Choice>
-          <mc:Fallback>
+          <mc:Fallback xmlns:w16se="http://schemas.microsoft.com/office/word/2015/wordml/symex" xmlns:cx1="http://schemas.microsoft.com/office/drawing/2015/9/8/chartex" xmlns:cx="http://schemas.microsoft.com/office/drawing/2014/chartex">
             <w:pict>
               <v:shapetype w14:anchorId="5996D59C" id="_x0000_t32" coordsize="21600,21600" o:spt="32" o:oned="t" path="m,l21600,21600e" filled="f">
                 <v:path arrowok="t" fillok="f" o:connecttype="none"/>
@@ -1105,7 +1369,7 @@
               </wp:anchor>
             </w:drawing>
           </mc:Choice>
-          <mc:Fallback>
+          <mc:Fallback xmlns:w16se="http://schemas.microsoft.com/office/word/2015/wordml/symex" xmlns:cx1="http://schemas.microsoft.com/office/drawing/2015/9/8/chartex" xmlns:cx="http://schemas.microsoft.com/office/drawing/2014/chartex">
             <w:pict>
               <v:rect w14:anchorId="410D7BCF" id="Rectangle 70" o:spid="_x0000_s1026" style="position:absolute;margin-left:53pt;margin-top:63.1pt;width:191pt;height:18pt;z-index:251679744;visibility:visible;mso-wrap-style:square;mso-wrap-distance-left:9pt;mso-wrap-distance-top:0;mso-wrap-distance-right:9pt;mso-wrap-distance-bottom:0;mso-position-horizontal:absolute;mso-position-horizontal-relative:text;mso-position-vertical:absolute;mso-position-vertical-relative:text;v-text-anchor:middle" o:gfxdata="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" filled="f" strokecolor="#c00000" strokeweight="1pt"/>
             </w:pict>
@@ -1167,27 +1431,14 @@
       <w:r>
         <w:t xml:space="preserve">Figure </w:t>
       </w:r>
-      <w:r>
-        <w:fldChar w:fldCharType="begin"/>
-      </w:r>
-      <w:r>
-        <w:instrText xml:space="preserve"> SEQ Figure \* ARABIC </w:instrText>
-      </w:r>
-      <w:r>
-        <w:fldChar w:fldCharType="separate"/>
-      </w:r>
-      <w:r>
-        <w:rPr>
-          <w:noProof/>
-        </w:rPr>
-        <w:t>1</w:t>
-      </w:r>
-      <w:r>
-        <w:rPr>
-          <w:noProof/>
-        </w:rPr>
-        <w:fldChar w:fldCharType="end"/>
-      </w:r>
+      <w:fldSimple w:instr=" SEQ Figure \* ARABIC ">
+        <w:r>
+          <w:rPr>
+            <w:noProof/>
+          </w:rPr>
+          <w:t>1</w:t>
+        </w:r>
+      </w:fldSimple>
       <w:r>
         <w:t xml:space="preserve"> Programming CPLD with CPLD_INIT</w:t>
       </w:r>
@@ -1341,27 +1592,14 @@
       <w:r>
         <w:t xml:space="preserve">Figure </w:t>
       </w:r>
-      <w:r>
-        <w:fldChar w:fldCharType="begin"/>
-      </w:r>
-      <w:r>
-        <w:instrText xml:space="preserve"> SEQ Figure \* ARABIC </w:instrText>
-      </w:r>
-      <w:r>
-        <w:fldChar w:fldCharType="separate"/>
-      </w:r>
-      <w:r>
-        <w:rPr>
-          <w:noProof/>
-        </w:rPr>
-        <w:t>2</w:t>
-      </w:r>
-      <w:r>
-        <w:rPr>
-          <w:noProof/>
-        </w:rPr>
-        <w:fldChar w:fldCharType="end"/>
-      </w:r>
+      <w:fldSimple w:instr=" SEQ Figure \* ARABIC ">
+        <w:r>
+          <w:rPr>
+            <w:noProof/>
+          </w:rPr>
+          <w:t>2</w:t>
+        </w:r>
+      </w:fldSimple>
       <w:r>
         <w:t xml:space="preserve"> JTAG chain after programming CPLD_INIT and repowering</w:t>
       </w:r>
@@ -1403,12 +1641,19 @@
       </w:r>
     </w:p>
     <w:p>
-      <w:r>
-        <w:t>Source_Code\</w:t>
-      </w:r>
+      <w:proofErr w:type="spellStart"/>
+      <w:r>
+        <w:t>Source_Code</w:t>
+      </w:r>
+      <w:proofErr w:type="spellEnd"/>
+      <w:r>
+        <w:t>\</w:t>
+      </w:r>
+      <w:proofErr w:type="spellStart"/>
       <w:r>
         <w:t>AudioRecordingCollar</w:t>
       </w:r>
+      <w:proofErr w:type="spellEnd"/>
       <w:r>
         <w:t>\</w:t>
       </w:r>
@@ -1428,32 +1673,52 @@
       <w:r>
         <w:t xml:space="preserve">Copy </w:t>
       </w:r>
-      <w:r>
-        <w:t xml:space="preserve">AudioRecordingCollarFPGA </w:t>
-      </w:r>
-      <w:r>
-        <w:t xml:space="preserve">_IO.qsf and rename </w:t>
-      </w:r>
+      <w:proofErr w:type="spellStart"/>
       <w:r>
         <w:t>AudioRecordingCollarFPGA</w:t>
       </w:r>
+      <w:proofErr w:type="spellEnd"/>
+      <w:r>
+        <w:t xml:space="preserve"> </w:t>
+      </w:r>
+      <w:r>
+        <w:t>_</w:t>
+      </w:r>
+      <w:proofErr w:type="spellStart"/>
+      <w:r>
+        <w:t>IO.qsf</w:t>
+      </w:r>
+      <w:proofErr w:type="spellEnd"/>
+      <w:r>
+        <w:t xml:space="preserve"> and rename </w:t>
+      </w:r>
+      <w:proofErr w:type="spellStart"/>
+      <w:r>
+        <w:t>AudioRecordingCollarFPGA</w:t>
+      </w:r>
       <w:r>
         <w:t>.qsf</w:t>
       </w:r>
-      <w:r>
-        <w:t>. This is a</w:t>
-      </w:r>
-      <w:del w:id="3" w:author="christopher.casebee1" w:date="2016-06-20T13:40:00Z">
+      <w:proofErr w:type="spellEnd"/>
+      <w:r>
+        <w:t xml:space="preserve">. This is </w:t>
+      </w:r>
+      <w:proofErr w:type="gramStart"/>
+      <w:r>
+        <w:t>a</w:t>
+      </w:r>
+      <w:proofErr w:type="gramEnd"/>
+      <w:del w:id="2" w:author="christopher.casebee1" w:date="2016-06-20T13:40:00Z">
         <w:r>
           <w:delText xml:space="preserve"> </w:delText>
         </w:r>
       </w:del>
-      <w:ins w:id="4" w:author="christopher.casebee1" w:date="2016-06-20T13:40:00Z">
+      <w:ins w:id="3" w:author="christopher.casebee1" w:date="2016-06-20T13:40:00Z">
         <w:r>
           <w:t>n</w:t>
         </w:r>
       </w:ins>
-      <w:del w:id="5" w:author="christopher.casebee1" w:date="2016-06-20T13:40:00Z">
+      <w:del w:id="4" w:author="christopher.casebee1" w:date="2016-06-20T13:40:00Z">
         <w:r>
           <w:delText>very</w:delText>
         </w:r>
@@ -1508,19 +1773,33 @@
       </w:r>
     </w:p>
     <w:p>
-      <w:r>
-        <w:t xml:space="preserve">AudioRecordingCollarFPGA </w:t>
-      </w:r>
-      <w:r>
-        <w:t>_TopLevel.vhd</w:t>
-      </w:r>
-    </w:p>
-    <w:p>
+      <w:proofErr w:type="spellStart"/>
+      <w:r>
+        <w:t>AudioRecordingCollarFPGA</w:t>
+      </w:r>
+      <w:proofErr w:type="spellEnd"/>
+      <w:r>
+        <w:t xml:space="preserve"> </w:t>
+      </w:r>
+      <w:r>
+        <w:t>_</w:t>
+      </w:r>
+      <w:proofErr w:type="spellStart"/>
+      <w:r>
+        <w:t>TopLevel.vhd</w:t>
+      </w:r>
+      <w:proofErr w:type="spellEnd"/>
+    </w:p>
+    <w:p>
+      <w:proofErr w:type="spellStart"/>
       <w:r>
         <w:t>sdc_values.tcl</w:t>
       </w:r>
-    </w:p>
-    <w:p>
+      <w:proofErr w:type="spellEnd"/>
+    </w:p>
+    <w:p>
+      <w:proofErr w:type="spellStart"/>
+      <w:proofErr w:type="gramStart"/>
       <w:r>
         <w:lastRenderedPageBreak/>
         <w:t>sdc_values</w:t>
@@ -1528,20 +1807,40 @@
       <w:r>
         <w:t>.tcl</w:t>
       </w:r>
-      <w:r>
-        <w:t xml:space="preserve"> should already be in the FPGA_INIT git directory.</w:t>
-      </w:r>
-    </w:p>
-    <w:p>
-      <w:r>
-        <w:t>Copy the .tcl scripts from:</w:t>
+      <w:proofErr w:type="spellEnd"/>
+      <w:proofErr w:type="gramEnd"/>
+      <w:r>
+        <w:t xml:space="preserve"> should already be in the FPGA_INIT </w:t>
+      </w:r>
+      <w:proofErr w:type="spellStart"/>
+      <w:r>
+        <w:t>git</w:t>
+      </w:r>
+      <w:proofErr w:type="spellEnd"/>
+      <w:r>
+        <w:t xml:space="preserve"> directory.</w:t>
+      </w:r>
+    </w:p>
+    <w:p>
+      <w:r>
+        <w:t>Copy the .</w:t>
+      </w:r>
+      <w:proofErr w:type="spellStart"/>
+      <w:r>
+        <w:t>tcl</w:t>
+      </w:r>
+      <w:proofErr w:type="spellEnd"/>
+      <w:r>
+        <w:t xml:space="preserve"> scripts from:</w:t>
       </w:r>
       <w:r>
         <w:t xml:space="preserve"> /</w:t>
       </w:r>
+      <w:proofErr w:type="spellStart"/>
       <w:r>
         <w:t>QuartusII</w:t>
       </w:r>
+      <w:proofErr w:type="spellEnd"/>
     </w:p>
     <w:p>
       <w:r>
@@ -1565,8 +1864,13 @@
       <w:r>
         <w:t xml:space="preserve">the </w:t>
       </w:r>
-      <w:r>
-        <w:t xml:space="preserve">sdc </w:t>
+      <w:proofErr w:type="spellStart"/>
+      <w:r>
+        <w:t>sdc</w:t>
+      </w:r>
+      <w:proofErr w:type="spellEnd"/>
+      <w:r>
+        <w:t xml:space="preserve"> </w:t>
       </w:r>
       <w:r>
         <w:t>timing framework. It simply displays a counter on a GPIO</w:t>
@@ -1590,27 +1894,47 @@
       </w:r>
     </w:p>
     <w:p>
+      <w:proofErr w:type="spellStart"/>
       <w:r>
         <w:t>compile_start_time_pkg.vhd</w:t>
       </w:r>
-    </w:p>
-    <w:p>
+      <w:proofErr w:type="spellEnd"/>
+    </w:p>
+    <w:p>
+      <w:proofErr w:type="spellStart"/>
       <w:r>
         <w:t>shared_sdc_values_pkg.vhd</w:t>
       </w:r>
-    </w:p>
-    <w:p>
-      <w:r>
-        <w:t>These are being generated by the at_compile</w:t>
+      <w:proofErr w:type="spellEnd"/>
+    </w:p>
+    <w:p>
+      <w:r>
+        <w:t xml:space="preserve">These are being generated by the </w:t>
+      </w:r>
+      <w:proofErr w:type="spellStart"/>
+      <w:r>
+        <w:t>at_compile</w:t>
       </w:r>
       <w:r>
         <w:t>_start</w:t>
       </w:r>
       <w:r>
-        <w:t>.tcl script being linked to by the QSF. Include these package files</w:t>
-      </w:r>
-      <w:r>
-        <w:t xml:space="preserve"> in the quartus project</w:t>
+        <w:t>.tcl</w:t>
+      </w:r>
+      <w:proofErr w:type="spellEnd"/>
+      <w:r>
+        <w:t xml:space="preserve"> script being linked to by the QSF. Include these package files</w:t>
+      </w:r>
+      <w:r>
+        <w:t xml:space="preserve"> in the </w:t>
+      </w:r>
+      <w:proofErr w:type="spellStart"/>
+      <w:r>
+        <w:t>quartus</w:t>
+      </w:r>
+      <w:proofErr w:type="spellEnd"/>
+      <w:r>
+        <w:t xml:space="preserve"> project</w:t>
       </w:r>
       <w:r>
         <w:t xml:space="preserve"> and recompile.</w:t>
@@ -1654,13 +1978,23 @@
       </w:r>
     </w:p>
     <w:p>
-      <w:r>
-        <w:t>set_global_assignment -name DEVICE_INITIALIZATION_CLOCK INIT_INTOSC</w:t>
-      </w:r>
-    </w:p>
-    <w:p>
-      <w:r>
-        <w:t>set_global_assignment -name DEVICE_INITIALIZATION_CLOCK INIT_DCLK</w:t>
+      <w:proofErr w:type="spellStart"/>
+      <w:r>
+        <w:t>set_global_assignment</w:t>
+      </w:r>
+      <w:proofErr w:type="spellEnd"/>
+      <w:r>
+        <w:t xml:space="preserve"> -name DEVICE_INITIALIZATION_CLOCK INIT_INTOSC</w:t>
+      </w:r>
+    </w:p>
+    <w:p>
+      <w:proofErr w:type="spellStart"/>
+      <w:r>
+        <w:t>set_global_assignment</w:t>
+      </w:r>
+      <w:proofErr w:type="spellEnd"/>
+      <w:r>
+        <w:t xml:space="preserve"> -name DEVICE_INITIALIZATION_CLOCK INIT_DCLK</w:t>
       </w:r>
     </w:p>
     <w:p>
@@ -1674,7 +2008,15 @@
         <w:t xml:space="preserve"> for the PFL</w:t>
       </w:r>
       <w:r>
-        <w:t xml:space="preserve"> in booting from flash is the init_done pin. </w:t>
+        <w:t xml:space="preserve"> in booting from flash is the </w:t>
+      </w:r>
+      <w:proofErr w:type="spellStart"/>
+      <w:r>
+        <w:t>init_done</w:t>
+      </w:r>
+      <w:proofErr w:type="spellEnd"/>
+      <w:r>
+        <w:t xml:space="preserve"> pin. </w:t>
       </w:r>
       <w:r>
         <w:t>These</w:t>
@@ -1686,8 +2028,13 @@
         <w:t>s are</w:t>
       </w:r>
       <w:r>
-        <w:t xml:space="preserve"> included in the _IO.qsf</w:t>
-      </w:r>
+        <w:t xml:space="preserve"> included in the _</w:t>
+      </w:r>
+      <w:proofErr w:type="spellStart"/>
+      <w:r>
+        <w:t>IO.qsf</w:t>
+      </w:r>
+      <w:proofErr w:type="spellEnd"/>
       <w:r>
         <w:t xml:space="preserve">, but </w:t>
       </w:r>
@@ -1695,7 +2042,15 @@
         <w:t>the corresponding options are</w:t>
       </w:r>
       <w:r>
-        <w:t xml:space="preserve"> shown in Quartus here. </w:t>
+        <w:t xml:space="preserve"> shown in </w:t>
+      </w:r>
+      <w:proofErr w:type="spellStart"/>
+      <w:r>
+        <w:t>Quartus</w:t>
+      </w:r>
+      <w:proofErr w:type="spellEnd"/>
+      <w:r>
+        <w:t xml:space="preserve"> here. </w:t>
       </w:r>
       <w:r>
         <w:t xml:space="preserve"> </w:t>
@@ -1704,10 +2059,26 @@
         <w:rPr>
           <w:b/>
         </w:rPr>
-        <w:t>This is all handled in the qsf’s</w:t>
-      </w:r>
-      <w:r>
-        <w:t xml:space="preserve">. I am including the Quartus options here for documentation. </w:t>
+        <w:t xml:space="preserve">This is all handled in the </w:t>
+      </w:r>
+      <w:proofErr w:type="spellStart"/>
+      <w:r>
+        <w:rPr>
+          <w:b/>
+        </w:rPr>
+        <w:t>qsf’s</w:t>
+      </w:r>
+      <w:proofErr w:type="spellEnd"/>
+      <w:r>
+        <w:t xml:space="preserve">. I am including the </w:t>
+      </w:r>
+      <w:proofErr w:type="spellStart"/>
+      <w:r>
+        <w:t>Quartus</w:t>
+      </w:r>
+      <w:proofErr w:type="spellEnd"/>
+      <w:r>
+        <w:t xml:space="preserve"> options here for documentation. </w:t>
       </w:r>
     </w:p>
     <w:p/>
@@ -1781,7 +2152,7 @@
               </wp:anchor>
             </w:drawing>
           </mc:Choice>
-          <mc:Fallback>
+          <mc:Fallback xmlns:w16se="http://schemas.microsoft.com/office/word/2015/wordml/symex" xmlns:cx1="http://schemas.microsoft.com/office/drawing/2015/9/8/chartex" xmlns:cx="http://schemas.microsoft.com/office/drawing/2014/chartex">
             <w:pict>
               <v:rect w14:anchorId="0184B7C6" id="Rectangle 29" o:spid="_x0000_s1026" style="position:absolute;margin-left:152.25pt;margin-top:245.25pt;width:307.5pt;height:21.75pt;z-index:251678720;visibility:visible;mso-wrap-style:square;mso-wrap-distance-left:9pt;mso-wrap-distance-top:0;mso-wrap-distance-right:9pt;mso-wrap-distance-bottom:0;mso-position-horizontal:absolute;mso-position-horizontal-relative:text;mso-position-vertical:absolute;mso-position-vertical-relative:text;v-text-anchor:middle" o:gfxdata="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" filled="f" strokecolor="red" strokeweight="1pt"/>
             </w:pict>
@@ -1853,7 +2224,7 @@
               </wp:anchor>
             </w:drawing>
           </mc:Choice>
-          <mc:Fallback>
+          <mc:Fallback xmlns:w16se="http://schemas.microsoft.com/office/word/2015/wordml/symex" xmlns:cx1="http://schemas.microsoft.com/office/drawing/2015/9/8/chartex" xmlns:cx="http://schemas.microsoft.com/office/drawing/2014/chartex">
             <w:pict>
               <v:rect w14:anchorId="5A753D84" id="Rectangle 30" o:spid="_x0000_s1026" style="position:absolute;margin-left:152.25pt;margin-top:130.5pt;width:120pt;height:12pt;z-index:251677696;visibility:visible;mso-wrap-style:square;mso-wrap-distance-left:9pt;mso-wrap-distance-top:0;mso-wrap-distance-right:9pt;mso-wrap-distance-bottom:0;mso-position-horizontal:absolute;mso-position-horizontal-relative:text;mso-position-vertical:absolute;mso-position-vertical-relative:text;v-text-anchor:middle" o:gfxdata="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" filled="f" strokecolor="red" strokeweight="1pt"/>
             </w:pict>
@@ -1912,19 +2283,37 @@
     </w:p>
     <w:p>
       <w:r>
-        <w:t xml:space="preserve">The conversion of SOF to POF has been added to the script at_compile_end.tcl which is included in the QSF file. It generates the POF for our board automatically now. See the appendix for how to do this manually. </w:t>
+        <w:t xml:space="preserve">The conversion of SOF to POF has been added to the script </w:t>
+      </w:r>
+      <w:proofErr w:type="spellStart"/>
+      <w:r>
+        <w:t>at_compile_end.tcl</w:t>
+      </w:r>
+      <w:proofErr w:type="spellEnd"/>
+      <w:r>
+        <w:t xml:space="preserve"> which is included in the QSF file. It generates the POF for our board automatically now. See the appendix for how to do this manually. </w:t>
       </w:r>
       <w:r>
         <w:t xml:space="preserve">Look for the </w:t>
       </w:r>
+      <w:proofErr w:type="spellStart"/>
       <w:r>
         <w:t>AudioRecordingCollarCPLDInit.pof</w:t>
       </w:r>
-      <w:r>
-        <w:t xml:space="preserve"> in the /outp</w:t>
-      </w:r>
-      <w:r>
-        <w:t xml:space="preserve">ut_files directory after the design is finished compiling. </w:t>
+      <w:proofErr w:type="spellEnd"/>
+      <w:r>
+        <w:t xml:space="preserve"> in the /</w:t>
+      </w:r>
+      <w:proofErr w:type="spellStart"/>
+      <w:r>
+        <w:t>outp</w:t>
+      </w:r>
+      <w:r>
+        <w:t>ut_files</w:t>
+      </w:r>
+      <w:proofErr w:type="spellEnd"/>
+      <w:r>
+        <w:t xml:space="preserve"> directory after the design is finished compiling. </w:t>
       </w:r>
     </w:p>
     <w:p/>
@@ -2005,7 +2394,7 @@
               </wp:anchor>
             </w:drawing>
           </mc:Choice>
-          <mc:Fallback>
+          <mc:Fallback xmlns:w16se="http://schemas.microsoft.com/office/word/2015/wordml/symex" xmlns:cx1="http://schemas.microsoft.com/office/drawing/2015/9/8/chartex" xmlns:cx="http://schemas.microsoft.com/office/drawing/2014/chartex">
             <w:pict>
               <v:rect w14:anchorId="152F95BB" id="Rectangle 8" o:spid="_x0000_s1026" style="position:absolute;margin-left:144.75pt;margin-top:34.5pt;width:181.5pt;height:165pt;z-index:251707392;visibility:visible;mso-wrap-style:square;mso-wrap-distance-left:9pt;mso-wrap-distance-top:0;mso-wrap-distance-right:9pt;mso-wrap-distance-bottom:0;mso-position-horizontal:absolute;mso-position-horizontal-relative:text;mso-position-vertical:absolute;mso-position-vertical-relative:text;v-text-anchor:middle" o:gfxdata="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" filled="f" strokecolor="red" strokeweight="1.5pt">
                 <v:stroke dashstyle="dash"/>
@@ -2075,7 +2464,7 @@
               </wp:anchor>
             </w:drawing>
           </mc:Choice>
-          <mc:Fallback>
+          <mc:Fallback xmlns:w16se="http://schemas.microsoft.com/office/word/2015/wordml/symex" xmlns:cx1="http://schemas.microsoft.com/office/drawing/2015/9/8/chartex" xmlns:cx="http://schemas.microsoft.com/office/drawing/2014/chartex">
             <w:pict>
               <v:shape w14:anchorId="6C6ACF75" id="Straight Arrow Connector 7" o:spid="_x0000_s1026" type="#_x0000_t32" style="position:absolute;margin-left:27pt;margin-top:9.75pt;width:174.75pt;height:24.75pt;flip:x;z-index:251706368;visibility:visible;mso-wrap-style:square;mso-wrap-distance-left:9pt;mso-wrap-distance-top:0;mso-wrap-distance-right:9pt;mso-wrap-distance-bottom:0;mso-position-horizontal:absolute;mso-position-horizontal-relative:text;mso-position-vertical:absolute;mso-position-vertical-relative:text" o:gfxdata="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" strokecolor="#c00000" strokeweight="4.5pt">
                 <v:stroke dashstyle="1 1" endarrow="block" joinstyle="miter"/>
@@ -2239,27 +2628,14 @@
       <w:r>
         <w:t xml:space="preserve">Figure </w:t>
       </w:r>
-      <w:r>
-        <w:fldChar w:fldCharType="begin"/>
-      </w:r>
-      <w:r>
-        <w:instrText xml:space="preserve"> SEQ Figure \* ARABIC </w:instrText>
-      </w:r>
-      <w:r>
-        <w:fldChar w:fldCharType="separate"/>
-      </w:r>
-      <w:r>
-        <w:rPr>
-          <w:noProof/>
-        </w:rPr>
-        <w:t>3</w:t>
-      </w:r>
-      <w:r>
-        <w:rPr>
-          <w:noProof/>
-        </w:rPr>
-        <w:fldChar w:fldCharType="end"/>
-      </w:r>
+      <w:fldSimple w:instr=" SEQ Figure \* ARABIC ">
+        <w:r>
+          <w:rPr>
+            <w:noProof/>
+          </w:rPr>
+          <w:t>3</w:t>
+        </w:r>
+      </w:fldSimple>
       <w:r>
         <w:t xml:space="preserve"> Programming Flash with FPGA POF</w:t>
       </w:r>
@@ -2273,9 +2649,11 @@
       <w:r>
         <w:t xml:space="preserve">QSPI_128Mb with the </w:t>
       </w:r>
+      <w:proofErr w:type="spellStart"/>
       <w:r>
         <w:t>AudioRecordingCollarCPLDInit.pof</w:t>
       </w:r>
+      <w:proofErr w:type="spellEnd"/>
       <w:r>
         <w:t xml:space="preserve">. Check the Page_0 and OPTION_BITS. </w:t>
       </w:r>
@@ -2366,27 +2744,14 @@
       <w:r>
         <w:t xml:space="preserve">Figure </w:t>
       </w:r>
-      <w:r>
-        <w:fldChar w:fldCharType="begin"/>
-      </w:r>
-      <w:r>
-        <w:instrText xml:space="preserve"> SEQ Figure \* ARABIC </w:instrText>
-      </w:r>
-      <w:r>
-        <w:fldChar w:fldCharType="separate"/>
-      </w:r>
-      <w:r>
-        <w:rPr>
-          <w:noProof/>
-        </w:rPr>
-        <w:t>4</w:t>
-      </w:r>
-      <w:r>
-        <w:rPr>
-          <w:noProof/>
-        </w:rPr>
-        <w:fldChar w:fldCharType="end"/>
-      </w:r>
+      <w:fldSimple w:instr=" SEQ Figure \* ARABIC ">
+        <w:r>
+          <w:rPr>
+            <w:noProof/>
+          </w:rPr>
+          <w:t>4</w:t>
+        </w:r>
+      </w:fldSimple>
       <w:r>
         <w:t xml:space="preserve"> Verifying FPGA POF in FLASH</w:t>
       </w:r>
@@ -2405,11 +2770,19 @@
           <w:b/>
         </w:rPr>
       </w:pPr>
+      <w:proofErr w:type="gramStart"/>
       <w:r>
         <w:rPr>
           <w:b/>
         </w:rPr>
-        <w:t xml:space="preserve">4)Booting and Programming the FPGA. </w:t>
+        <w:t>4)Booting</w:t>
+      </w:r>
+      <w:proofErr w:type="gramEnd"/>
+      <w:r>
+        <w:rPr>
+          <w:b/>
+        </w:rPr>
+        <w:t xml:space="preserve"> and Programming the FPGA. </w:t>
       </w:r>
     </w:p>
     <w:p/>
@@ -2436,19 +2809,34 @@
     <w:p>
       <w:r>
         <w:lastRenderedPageBreak/>
-        <w:t>The git directory of interest is:</w:t>
-      </w:r>
-    </w:p>
-    <w:p>
-      <w:r>
-        <w:t>Source_Code\</w:t>
+        <w:t xml:space="preserve">The </w:t>
+      </w:r>
+      <w:proofErr w:type="spellStart"/>
+      <w:r>
+        <w:t>git</w:t>
+      </w:r>
+      <w:proofErr w:type="spellEnd"/>
+      <w:r>
+        <w:t xml:space="preserve"> directory of interest is:</w:t>
+      </w:r>
+    </w:p>
+    <w:p>
+      <w:proofErr w:type="spellStart"/>
+      <w:r>
+        <w:t>Source_Code</w:t>
+      </w:r>
+      <w:proofErr w:type="spellEnd"/>
+      <w:r>
+        <w:t>\</w:t>
       </w:r>
       <w:r>
         <w:t xml:space="preserve"> </w:t>
       </w:r>
+      <w:proofErr w:type="spellStart"/>
       <w:r>
         <w:t>AudioRecordingCollar</w:t>
       </w:r>
+      <w:proofErr w:type="spellEnd"/>
       <w:r>
         <w:t xml:space="preserve"> </w:t>
       </w:r>
@@ -2466,20 +2854,46 @@
       <w:r>
         <w:t xml:space="preserve">Again rename the </w:t>
       </w:r>
-      <w:r>
-        <w:t xml:space="preserve">Toplevel_name*_IO.qsf </w:t>
+      <w:proofErr w:type="spellStart"/>
+      <w:r>
+        <w:t>Toplevel_name</w:t>
+      </w:r>
+      <w:proofErr w:type="spellEnd"/>
+      <w:r>
+        <w:t>*_</w:t>
+      </w:r>
+      <w:proofErr w:type="spellStart"/>
+      <w:r>
+        <w:t>IO.qsf</w:t>
+      </w:r>
+      <w:proofErr w:type="spellEnd"/>
+      <w:r>
+        <w:t xml:space="preserve"> </w:t>
       </w:r>
       <w:r>
         <w:t xml:space="preserve">to </w:t>
       </w:r>
-      <w:r>
-        <w:t xml:space="preserve">Toplevel_name.qsf </w:t>
+      <w:proofErr w:type="spellStart"/>
+      <w:r>
+        <w:t>Toplevel_name.qsf</w:t>
+      </w:r>
+      <w:proofErr w:type="spellEnd"/>
+      <w:r>
+        <w:t xml:space="preserve"> </w:t>
       </w:r>
       <w:r>
         <w:t xml:space="preserve">so all the pins are defined for the CPLD. </w:t>
       </w:r>
       <w:r>
-        <w:t xml:space="preserve">This should be done before opening the Quartus project. </w:t>
+        <w:t xml:space="preserve">This should be done before opening the </w:t>
+      </w:r>
+      <w:proofErr w:type="spellStart"/>
+      <w:r>
+        <w:t>Quartus</w:t>
+      </w:r>
+      <w:proofErr w:type="spellEnd"/>
+      <w:r>
+        <w:t xml:space="preserve"> project. </w:t>
       </w:r>
     </w:p>
     <w:p>
@@ -2487,7 +2901,15 @@
         <w:t xml:space="preserve">Do this before opening the project for the first time. </w:t>
       </w:r>
       <w:r>
-        <w:t xml:space="preserve"> Upon opening quartus, the device name should have been read from the renamed QSF file.</w:t>
+        <w:t xml:space="preserve"> Upon opening </w:t>
+      </w:r>
+      <w:proofErr w:type="spellStart"/>
+      <w:r>
+        <w:t>quartus</w:t>
+      </w:r>
+      <w:proofErr w:type="spellEnd"/>
+      <w:r>
+        <w:t>, the device name should have been read from the renamed QSF file.</w:t>
       </w:r>
     </w:p>
     <w:p>
@@ -2502,57 +2924,263 @@
       <w:pPr>
         <w:spacing w:after="0" w:line="240" w:lineRule="auto"/>
       </w:pPr>
-      <w:r>
-        <w:t>set_global_assignment -name VHDL_FILE ../../MainCollar/General/Utilities_pkg.vhd</w:t>
-      </w:r>
+      <w:proofErr w:type="spellStart"/>
+      <w:r>
+        <w:t>set_global_assignment</w:t>
+      </w:r>
+      <w:proofErr w:type="spellEnd"/>
+      <w:r>
+        <w:t xml:space="preserve"> -name VHDL_</w:t>
+      </w:r>
+      <w:proofErr w:type="gramStart"/>
+      <w:r>
+        <w:t>FILE ..</w:t>
+      </w:r>
+      <w:proofErr w:type="gramEnd"/>
+      <w:r>
+        <w:t>/../</w:t>
+      </w:r>
+      <w:proofErr w:type="spellStart"/>
+      <w:r>
+        <w:t>MainCollar</w:t>
+      </w:r>
+      <w:proofErr w:type="spellEnd"/>
+      <w:r>
+        <w:t>/General/</w:t>
+      </w:r>
+      <w:proofErr w:type="spellStart"/>
+      <w:r>
+        <w:t>Utilities_pkg.vhd</w:t>
+      </w:r>
+      <w:proofErr w:type="spellEnd"/>
     </w:p>
     <w:p>
       <w:pPr>
         <w:spacing w:after="0" w:line="240" w:lineRule="auto"/>
       </w:pPr>
-      <w:r>
-        <w:t>set_global_assignment -name VHDL_FILE AudioRecordingCollarCPLD_TopLevel.vhd</w:t>
-      </w:r>
+      <w:proofErr w:type="spellStart"/>
+      <w:r>
+        <w:t>set_global_assignment</w:t>
+      </w:r>
+      <w:proofErr w:type="spellEnd"/>
+      <w:r>
+        <w:t xml:space="preserve"> -name VHDL_FILE </w:t>
+      </w:r>
+      <w:proofErr w:type="spellStart"/>
+      <w:r>
+        <w:t>AudioRecordingCollarCPLD_TopLevel.vhd</w:t>
+      </w:r>
+      <w:proofErr w:type="spellEnd"/>
     </w:p>
     <w:p>
       <w:pPr>
         <w:spacing w:after="0" w:line="240" w:lineRule="auto"/>
       </w:pPr>
-      <w:r>
-        <w:t>set_global_assignment -name VHDL_FILE ../../MainCollar/PowerController/PC_StatusControl_pkg.vhd</w:t>
-      </w:r>
+      <w:proofErr w:type="spellStart"/>
+      <w:r>
+        <w:t>set_global_assignment</w:t>
+      </w:r>
+      <w:proofErr w:type="spellEnd"/>
+      <w:r>
+        <w:t xml:space="preserve"> -name VHDL_</w:t>
+      </w:r>
+      <w:proofErr w:type="gramStart"/>
+      <w:r>
+        <w:t>FILE ..</w:t>
+      </w:r>
+      <w:proofErr w:type="gramEnd"/>
+      <w:r>
+        <w:t>/../</w:t>
+      </w:r>
+      <w:proofErr w:type="spellStart"/>
+      <w:r>
+        <w:t>MainCollar</w:t>
+      </w:r>
+      <w:proofErr w:type="spellEnd"/>
+      <w:r>
+        <w:t>/</w:t>
+      </w:r>
+      <w:proofErr w:type="spellStart"/>
+      <w:r>
+        <w:t>PowerController</w:t>
+      </w:r>
+      <w:proofErr w:type="spellEnd"/>
+      <w:r>
+        <w:t>/</w:t>
+      </w:r>
+      <w:proofErr w:type="spellStart"/>
+      <w:r>
+        <w:t>PC_StatusControl_pkg.vhd</w:t>
+      </w:r>
+      <w:proofErr w:type="spellEnd"/>
     </w:p>
     <w:p>
       <w:pPr>
         <w:spacing w:after="0" w:line="240" w:lineRule="auto"/>
       </w:pPr>
-      <w:r>
-        <w:t>set_global_assignment -name VHDL_FILE ../../MainCollar/PowerController/StatCtlSPI.vhd</w:t>
-      </w:r>
+      <w:proofErr w:type="spellStart"/>
+      <w:r>
+        <w:t>set_global_assignment</w:t>
+      </w:r>
+      <w:proofErr w:type="spellEnd"/>
+      <w:r>
+        <w:t xml:space="preserve"> -name VHDL_</w:t>
+      </w:r>
+      <w:proofErr w:type="gramStart"/>
+      <w:r>
+        <w:t>FILE ..</w:t>
+      </w:r>
+      <w:proofErr w:type="gramEnd"/>
+      <w:r>
+        <w:t>/../</w:t>
+      </w:r>
+      <w:proofErr w:type="spellStart"/>
+      <w:r>
+        <w:t>MainCollar</w:t>
+      </w:r>
+      <w:proofErr w:type="spellEnd"/>
+      <w:r>
+        <w:t>/</w:t>
+      </w:r>
+      <w:proofErr w:type="spellStart"/>
+      <w:r>
+        <w:t>PowerController</w:t>
+      </w:r>
+      <w:proofErr w:type="spellEnd"/>
+      <w:r>
+        <w:t>/</w:t>
+      </w:r>
+      <w:proofErr w:type="spellStart"/>
+      <w:r>
+        <w:t>StatCtlSPI.vhd</w:t>
+      </w:r>
+      <w:proofErr w:type="spellEnd"/>
     </w:p>
     <w:p>
       <w:pPr>
         <w:spacing w:after="0" w:line="240" w:lineRule="auto"/>
       </w:pPr>
-      <w:r>
-        <w:t>set_global_assignment -name VHDL_FILE ../../MainCollar/PowerController/PC_UFM.vhd</w:t>
-      </w:r>
+      <w:proofErr w:type="spellStart"/>
+      <w:r>
+        <w:t>set_global_assignment</w:t>
+      </w:r>
+      <w:proofErr w:type="spellEnd"/>
+      <w:r>
+        <w:t xml:space="preserve"> -name VHDL_</w:t>
+      </w:r>
+      <w:proofErr w:type="gramStart"/>
+      <w:r>
+        <w:t>FILE ..</w:t>
+      </w:r>
+      <w:proofErr w:type="gramEnd"/>
+      <w:r>
+        <w:t>/../</w:t>
+      </w:r>
+      <w:proofErr w:type="spellStart"/>
+      <w:r>
+        <w:t>MainCollar</w:t>
+      </w:r>
+      <w:proofErr w:type="spellEnd"/>
+      <w:r>
+        <w:t>/</w:t>
+      </w:r>
+      <w:proofErr w:type="spellStart"/>
+      <w:r>
+        <w:t>PowerController</w:t>
+      </w:r>
+      <w:proofErr w:type="spellEnd"/>
+      <w:r>
+        <w:t>/</w:t>
+      </w:r>
+      <w:proofErr w:type="spellStart"/>
+      <w:r>
+        <w:t>PC_UFM.vhd</w:t>
+      </w:r>
+      <w:proofErr w:type="spellEnd"/>
     </w:p>
     <w:p>
       <w:pPr>
         <w:spacing w:after="0" w:line="240" w:lineRule="auto"/>
       </w:pPr>
-      <w:r>
-        <w:t>set_global_assignment -name QIP_FILE ../../MainCollar/PowerController/PFL.qip</w:t>
-      </w:r>
+      <w:proofErr w:type="spellStart"/>
+      <w:r>
+        <w:t>set_global_assignment</w:t>
+      </w:r>
+      <w:proofErr w:type="spellEnd"/>
+      <w:r>
+        <w:t xml:space="preserve"> -name QIP_</w:t>
+      </w:r>
+      <w:proofErr w:type="gramStart"/>
+      <w:r>
+        <w:t>FILE ..</w:t>
+      </w:r>
+      <w:proofErr w:type="gramEnd"/>
+      <w:r>
+        <w:t>/../</w:t>
+      </w:r>
+      <w:proofErr w:type="spellStart"/>
+      <w:r>
+        <w:t>MainCollar</w:t>
+      </w:r>
+      <w:proofErr w:type="spellEnd"/>
+      <w:r>
+        <w:t>/</w:t>
+      </w:r>
+      <w:proofErr w:type="spellStart"/>
+      <w:r>
+        <w:t>PowerController</w:t>
+      </w:r>
+      <w:proofErr w:type="spellEnd"/>
+      <w:r>
+        <w:t>/</w:t>
+      </w:r>
+      <w:proofErr w:type="spellStart"/>
+      <w:r>
+        <w:t>PFL.qip</w:t>
+      </w:r>
+      <w:proofErr w:type="spellEnd"/>
     </w:p>
     <w:p>
       <w:pPr>
         <w:spacing w:after="0" w:line="240" w:lineRule="auto"/>
       </w:pPr>
-      <w:r>
-        <w:t>set_global_assignment -name QIP_FILE ../../MainCollar/PowerController/PFL.vhd</w:t>
-      </w:r>
+      <w:proofErr w:type="spellStart"/>
+      <w:r>
+        <w:t>set_global_assignment</w:t>
+      </w:r>
+      <w:proofErr w:type="spellEnd"/>
+      <w:r>
+        <w:t xml:space="preserve"> -name QIP_</w:t>
+      </w:r>
+      <w:proofErr w:type="gramStart"/>
+      <w:r>
+        <w:t>FILE ..</w:t>
+      </w:r>
+      <w:proofErr w:type="gramEnd"/>
+      <w:r>
+        <w:t>/../</w:t>
+      </w:r>
+      <w:proofErr w:type="spellStart"/>
+      <w:r>
+        <w:t>MainCollar</w:t>
+      </w:r>
+      <w:proofErr w:type="spellEnd"/>
+      <w:r>
+        <w:t>/</w:t>
+      </w:r>
+      <w:proofErr w:type="spellStart"/>
+      <w:r>
+        <w:t>PowerController</w:t>
+      </w:r>
+      <w:proofErr w:type="spellEnd"/>
+      <w:r>
+        <w:t>/</w:t>
+      </w:r>
+      <w:proofErr w:type="spellStart"/>
+      <w:r>
+        <w:t>PFL.vhd</w:t>
+      </w:r>
+      <w:proofErr w:type="spellEnd"/>
     </w:p>
     <w:p>
       <w:pPr>
@@ -2563,25 +3191,127 @@
       <w:pPr>
         <w:spacing w:after="0" w:line="240" w:lineRule="auto"/>
       </w:pPr>
-      <w:r>
-        <w:t>set_global_assignment -name VHDL_FILE ../../MainCollar/PowerController/PowerController.vhd</w:t>
-      </w:r>
+      <w:proofErr w:type="spellStart"/>
+      <w:r>
+        <w:t>set_global_assignment</w:t>
+      </w:r>
+      <w:proofErr w:type="spellEnd"/>
+      <w:r>
+        <w:t xml:space="preserve"> -name VHDL_</w:t>
+      </w:r>
+      <w:proofErr w:type="gramStart"/>
+      <w:r>
+        <w:t>FILE ..</w:t>
+      </w:r>
+      <w:proofErr w:type="gramEnd"/>
+      <w:r>
+        <w:t>/../</w:t>
+      </w:r>
+      <w:proofErr w:type="spellStart"/>
+      <w:r>
+        <w:t>MainCollar</w:t>
+      </w:r>
+      <w:proofErr w:type="spellEnd"/>
+      <w:r>
+        <w:t>/</w:t>
+      </w:r>
+      <w:proofErr w:type="spellStart"/>
+      <w:r>
+        <w:t>PowerController</w:t>
+      </w:r>
+      <w:proofErr w:type="spellEnd"/>
+      <w:r>
+        <w:t>/</w:t>
+      </w:r>
+      <w:proofErr w:type="spellStart"/>
+      <w:r>
+        <w:t>PowerController.vhd</w:t>
+      </w:r>
+      <w:proofErr w:type="spellEnd"/>
     </w:p>
     <w:p>
       <w:pPr>
         <w:spacing w:after="0" w:line="240" w:lineRule="auto"/>
       </w:pPr>
-      <w:r>
-        <w:t>set_global_assignment -name QIP_FILE ../../MainCollar/PowerController/InternalFlash.qip</w:t>
-      </w:r>
+      <w:proofErr w:type="spellStart"/>
+      <w:r>
+        <w:t>set_global_assignment</w:t>
+      </w:r>
+      <w:proofErr w:type="spellEnd"/>
+      <w:r>
+        <w:t xml:space="preserve"> -name QIP_</w:t>
+      </w:r>
+      <w:proofErr w:type="gramStart"/>
+      <w:r>
+        <w:t>FILE ..</w:t>
+      </w:r>
+      <w:proofErr w:type="gramEnd"/>
+      <w:r>
+        <w:t>/../</w:t>
+      </w:r>
+      <w:proofErr w:type="spellStart"/>
+      <w:r>
+        <w:t>MainCollar</w:t>
+      </w:r>
+      <w:proofErr w:type="spellEnd"/>
+      <w:r>
+        <w:t>/</w:t>
+      </w:r>
+      <w:proofErr w:type="spellStart"/>
+      <w:r>
+        <w:t>PowerController</w:t>
+      </w:r>
+      <w:proofErr w:type="spellEnd"/>
+      <w:r>
+        <w:t>/</w:t>
+      </w:r>
+      <w:proofErr w:type="spellStart"/>
+      <w:r>
+        <w:t>InternalFlash.qip</w:t>
+      </w:r>
+      <w:proofErr w:type="spellEnd"/>
     </w:p>
     <w:p>
       <w:pPr>
         <w:spacing w:after="0" w:line="240" w:lineRule="auto"/>
       </w:pPr>
-      <w:r>
-        <w:t>set_global_assignment -name QIP_FILE ../../MainCollar/PowerController/InternalFlash.vhd</w:t>
-      </w:r>
+      <w:proofErr w:type="spellStart"/>
+      <w:r>
+        <w:t>set_global_assignment</w:t>
+      </w:r>
+      <w:proofErr w:type="spellEnd"/>
+      <w:r>
+        <w:t xml:space="preserve"> -name QIP_</w:t>
+      </w:r>
+      <w:proofErr w:type="gramStart"/>
+      <w:r>
+        <w:t>FILE ..</w:t>
+      </w:r>
+      <w:proofErr w:type="gramEnd"/>
+      <w:r>
+        <w:t>/../</w:t>
+      </w:r>
+      <w:proofErr w:type="spellStart"/>
+      <w:r>
+        <w:t>MainCollar</w:t>
+      </w:r>
+      <w:proofErr w:type="spellEnd"/>
+      <w:r>
+        <w:t>/</w:t>
+      </w:r>
+      <w:proofErr w:type="spellStart"/>
+      <w:r>
+        <w:t>PowerController</w:t>
+      </w:r>
+      <w:proofErr w:type="spellEnd"/>
+      <w:r>
+        <w:t>/</w:t>
+      </w:r>
+      <w:proofErr w:type="spellStart"/>
+      <w:r>
+        <w:t>InternalFlash.vhd</w:t>
+      </w:r>
+      <w:proofErr w:type="spellEnd"/>
     </w:p>
     <w:p>
       <w:pPr>
@@ -2593,7 +3323,23 @@
         <w:spacing w:after="0" w:line="240" w:lineRule="auto"/>
       </w:pPr>
       <w:r>
-        <w:t xml:space="preserve">Again copy the .tcl scripts from the QuartusII directory. </w:t>
+        <w:t>Again copy the .</w:t>
+      </w:r>
+      <w:proofErr w:type="spellStart"/>
+      <w:r>
+        <w:t>tcl</w:t>
+      </w:r>
+      <w:proofErr w:type="spellEnd"/>
+      <w:r>
+        <w:t xml:space="preserve"> scripts from the </w:t>
+      </w:r>
+      <w:proofErr w:type="spellStart"/>
+      <w:r>
+        <w:t>QuartusII</w:t>
+      </w:r>
+      <w:proofErr w:type="spellEnd"/>
+      <w:r>
+        <w:t xml:space="preserve"> directory. </w:t>
       </w:r>
     </w:p>
     <w:p>
@@ -2662,17 +3408,29 @@
       <w:r>
         <w:t xml:space="preserve">The timing </w:t>
       </w:r>
+      <w:proofErr w:type="spellStart"/>
       <w:r>
         <w:t>AudioRecordingCollarCPLD.sdc</w:t>
       </w:r>
+      <w:proofErr w:type="spellEnd"/>
       <w:r>
         <w:t xml:space="preserve"> is named the same as the project file, </w:t>
       </w:r>
+      <w:proofErr w:type="spellStart"/>
       <w:r>
         <w:t>AudioRecordingCollarCPLD.qpf</w:t>
       </w:r>
-      <w:r>
-        <w:t xml:space="preserve">. Quartus should auto analyze this SDC file be default. However, it might not be a bad idea to explicitly add it to the project as well. </w:t>
+      <w:proofErr w:type="spellEnd"/>
+      <w:r>
+        <w:t xml:space="preserve">. </w:t>
+      </w:r>
+      <w:proofErr w:type="spellStart"/>
+      <w:r>
+        <w:t>Quartus</w:t>
+      </w:r>
+      <w:proofErr w:type="spellEnd"/>
+      <w:r>
+        <w:t xml:space="preserve"> should auto analyze this SDC file be default. However, it might not be a bad idea to explicitly add it to the project as well. </w:t>
       </w:r>
     </w:p>
     <w:p>
@@ -2851,7 +3609,7 @@
               </wp:anchor>
             </w:drawing>
           </mc:Choice>
-          <mc:Fallback>
+          <mc:Fallback xmlns:w16se="http://schemas.microsoft.com/office/word/2015/wordml/symex" xmlns:cx1="http://schemas.microsoft.com/office/drawing/2015/9/8/chartex" xmlns:cx="http://schemas.microsoft.com/office/drawing/2014/chartex">
             <w:pict>
               <v:shape w14:anchorId="0EEFF7F2" id="Straight Arrow Connector 11" o:spid="_x0000_s1026" type="#_x0000_t32" style="position:absolute;margin-left:57.75pt;margin-top:27.75pt;width:174.75pt;height:24.75pt;flip:x;z-index:251709440;visibility:visible;mso-wrap-style:square;mso-wrap-distance-left:9pt;mso-wrap-distance-top:0;mso-wrap-distance-right:9pt;mso-wrap-distance-bottom:0;mso-position-horizontal:absolute;mso-position-horizontal-relative:text;mso-position-vertical:absolute;mso-position-vertical-relative:text" o:gfxdata="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" strokecolor="#c00000" strokeweight="4.5pt">
                 <v:stroke dashstyle="1 1" endarrow="block" joinstyle="miter"/>
@@ -2928,7 +3686,7 @@
               </wp:anchor>
             </w:drawing>
           </mc:Choice>
-          <mc:Fallback>
+          <mc:Fallback xmlns:w16se="http://schemas.microsoft.com/office/word/2015/wordml/symex" xmlns:cx1="http://schemas.microsoft.com/office/drawing/2015/9/8/chartex" xmlns:cx="http://schemas.microsoft.com/office/drawing/2014/chartex">
             <w:pict>
               <v:rect w14:anchorId="73C2A4C5" id="Rectangle 12" o:spid="_x0000_s1026" style="position:absolute;margin-left:198pt;margin-top:79.5pt;width:181.5pt;height:165pt;z-index:251710464;visibility:visible;mso-wrap-style:square;mso-wrap-distance-left:9pt;mso-wrap-distance-top:0;mso-wrap-distance-right:9pt;mso-wrap-distance-bottom:0;mso-position-horizontal:absolute;mso-position-horizontal-relative:text;mso-position-vertical:absolute;mso-position-vertical-relative:text;v-text-anchor:middle" o:gfxdata="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" filled="f" strokecolor="red" strokeweight="1.5pt">
                 <v:stroke dashstyle="dash"/>
@@ -3000,7 +3758,15 @@
         <w:spacing w:after="0" w:line="240" w:lineRule="auto"/>
       </w:pPr>
       <w:r>
-        <w:t xml:space="preserve">In the Quartus programmer, the generated POF can now be programmed. </w:t>
+        <w:t xml:space="preserve">In the </w:t>
+      </w:r>
+      <w:proofErr w:type="spellStart"/>
+      <w:r>
+        <w:t>Quartus</w:t>
+      </w:r>
+      <w:proofErr w:type="spellEnd"/>
+      <w:r>
+        <w:t xml:space="preserve"> programmer, the generated POF can now be programmed. </w:t>
       </w:r>
     </w:p>
     <w:p>
@@ -3085,27 +3851,14 @@
       <w:r>
         <w:t xml:space="preserve">Figure </w:t>
       </w:r>
-      <w:r>
-        <w:fldChar w:fldCharType="begin"/>
-      </w:r>
-      <w:r>
-        <w:instrText xml:space="preserve"> SEQ Figure \* ARABIC </w:instrText>
-      </w:r>
-      <w:r>
-        <w:fldChar w:fldCharType="separate"/>
-      </w:r>
-      <w:r>
-        <w:rPr>
-          <w:noProof/>
-        </w:rPr>
-        <w:t>5</w:t>
-      </w:r>
-      <w:r>
-        <w:rPr>
-          <w:noProof/>
-        </w:rPr>
-        <w:fldChar w:fldCharType="end"/>
-      </w:r>
+      <w:fldSimple w:instr=" SEQ Figure \* ARABIC ">
+        <w:r>
+          <w:rPr>
+            <w:noProof/>
+          </w:rPr>
+          <w:t>5</w:t>
+        </w:r>
+      </w:fldSimple>
       <w:r>
         <w:t xml:space="preserve"> Programming the CPLD with runtime image</w:t>
       </w:r>
@@ -3202,7 +3955,15 @@
         <w:t xml:space="preserve">. You can add all the fancy stuff in the main FPGA directory. This includes the full collar system and the SDC timing systems. You could also just make your own prototyping FPGA images which interact with the device you choose.  </w:t>
       </w:r>
       <w:r>
-        <w:t>One can make use of the QSFs and TopLevel.vhd in the FPGA directory for a start.</w:t>
+        <w:t xml:space="preserve">One can make use of the QSFs and </w:t>
+      </w:r>
+      <w:proofErr w:type="spellStart"/>
+      <w:r>
+        <w:t>TopLevel.vhd</w:t>
+      </w:r>
+      <w:proofErr w:type="spellEnd"/>
+      <w:r>
+        <w:t xml:space="preserve"> in the FPGA directory for a start.</w:t>
       </w:r>
     </w:p>
     <w:p>
@@ -3215,33 +3976,70 @@
     </w:p>
     <w:p>
       <w:r>
-        <w:t xml:space="preserve">The power switching functionality is tied into the startup_shutdown and the </w:t>
-      </w:r>
+        <w:t xml:space="preserve">The power switching functionality is tied into the </w:t>
+      </w:r>
+      <w:proofErr w:type="spellStart"/>
+      <w:r>
+        <w:t>startup_shutdown</w:t>
+      </w:r>
+      <w:proofErr w:type="spellEnd"/>
+      <w:r>
+        <w:t xml:space="preserve"> and the </w:t>
+      </w:r>
+      <w:proofErr w:type="spellStart"/>
       <w:r>
         <w:t>StatCtlSPI_FPGA</w:t>
       </w:r>
+      <w:proofErr w:type="spellEnd"/>
       <w:r>
         <w:t xml:space="preserve"> entities. The generic </w:t>
       </w:r>
+      <w:proofErr w:type="spellStart"/>
       <w:r>
         <w:t>Collar_Control_usePC_c</w:t>
       </w:r>
+      <w:proofErr w:type="spellEnd"/>
       <w:r>
         <w:t xml:space="preserve"> should be set to ‘1’ inside the </w:t>
       </w:r>
+      <w:proofErr w:type="spellStart"/>
       <w:r>
         <w:t>Collar_Control_pkg.vhd</w:t>
       </w:r>
-      <w:r>
-        <w:t xml:space="preserve">. This enables the generate statement in the collar.vhd system corresponding to the FPGA CPLD SPI control. </w:t>
-      </w:r>
+      <w:proofErr w:type="spellEnd"/>
+      <w:r>
+        <w:t xml:space="preserve">. This enables the generate statement in the </w:t>
+      </w:r>
+      <w:proofErr w:type="spellStart"/>
+      <w:r>
+        <w:t>collar.vhd</w:t>
+      </w:r>
+      <w:proofErr w:type="spellEnd"/>
+      <w:r>
+        <w:t xml:space="preserve"> system corresponding to the FPGA CPLD SPI control. </w:t>
+      </w:r>
+      <w:proofErr w:type="spellStart"/>
       <w:r>
         <w:lastRenderedPageBreak/>
-        <w:t xml:space="preserve">Startup_Shutdown will signal the StatCtlSPI_FPGA entity to send the control register with the corresponding switch enable bit, if the corresponding device is enabled in the </w:t>
-      </w:r>
+        <w:t>Startup_Shutdown</w:t>
+      </w:r>
+      <w:proofErr w:type="spellEnd"/>
+      <w:r>
+        <w:t xml:space="preserve"> will signal the </w:t>
+      </w:r>
+      <w:proofErr w:type="spellStart"/>
+      <w:r>
+        <w:t>StatCtlSPI_FPGA</w:t>
+      </w:r>
+      <w:proofErr w:type="spellEnd"/>
+      <w:r>
+        <w:t xml:space="preserve"> entity to send the control register with the corresponding switch enable bit, if the corresponding device is enabled in the </w:t>
+      </w:r>
+      <w:proofErr w:type="spellStart"/>
       <w:r>
         <w:t>Collar_Control_pkg.vhd</w:t>
       </w:r>
+      <w:proofErr w:type="spellEnd"/>
       <w:r>
         <w:t>.</w:t>
       </w:r>
@@ -3250,17 +4048,29 @@
       <w:r>
         <w:t xml:space="preserve">For example: </w:t>
       </w:r>
+      <w:proofErr w:type="spellStart"/>
       <w:r>
         <w:t>Collar_Control_useRadio_c</w:t>
       </w:r>
+      <w:proofErr w:type="spellEnd"/>
       <w:r>
         <w:t xml:space="preserve"> set to ‘1’ in </w:t>
       </w:r>
+      <w:proofErr w:type="spellStart"/>
       <w:r>
         <w:t>Collar_Control_pkg.vhd</w:t>
       </w:r>
-      <w:r>
-        <w:t xml:space="preserve"> will tell startup_shutdown to switch on power to the TXRX chip during startup. </w:t>
+      <w:proofErr w:type="spellEnd"/>
+      <w:r>
+        <w:t xml:space="preserve"> will tell </w:t>
+      </w:r>
+      <w:proofErr w:type="spellStart"/>
+      <w:r>
+        <w:t>startup_shutdown</w:t>
+      </w:r>
+      <w:proofErr w:type="spellEnd"/>
+      <w:r>
+        <w:t xml:space="preserve"> to switch on power to the TXRX chip during startup. </w:t>
       </w:r>
     </w:p>
     <w:p>
@@ -3269,8 +4079,21 @@
       </w:r>
     </w:p>
     <w:p>
-      <w:r>
-        <w:t>Source_Code\DevBoard_PowerMonitor\</w:t>
+      <w:proofErr w:type="spellStart"/>
+      <w:r>
+        <w:t>Source_Code</w:t>
+      </w:r>
+      <w:proofErr w:type="spellEnd"/>
+      <w:r>
+        <w:t>\</w:t>
+      </w:r>
+      <w:proofErr w:type="spellStart"/>
+      <w:r>
+        <w:t>DevBoard_PowerMonitor</w:t>
+      </w:r>
+      <w:proofErr w:type="spellEnd"/>
+      <w:r>
+        <w:t>\</w:t>
       </w:r>
       <w:r>
         <w:t>FPGA</w:t>
@@ -3287,7 +4110,47 @@
     <w:p/>
     <w:p>
       <w:r>
-        <w:t xml:space="preserve">To build a full system all .SDC files in the /Source_Code/MainCollar and its subdirectories should be moved to the main project directory. All vhd/qip files under and in /MainCollar should be added to the project. </w:t>
+        <w:t>To build a full system all .SDC files in the /</w:t>
+      </w:r>
+      <w:proofErr w:type="spellStart"/>
+      <w:r>
+        <w:t>Source_Code</w:t>
+      </w:r>
+      <w:proofErr w:type="spellEnd"/>
+      <w:r>
+        <w:t>/</w:t>
+      </w:r>
+      <w:proofErr w:type="spellStart"/>
+      <w:r>
+        <w:t>MainCollar</w:t>
+      </w:r>
+      <w:proofErr w:type="spellEnd"/>
+      <w:r>
+        <w:t xml:space="preserve"> and its subdirectories should be moved to the main project directory. All </w:t>
+      </w:r>
+      <w:proofErr w:type="spellStart"/>
+      <w:r>
+        <w:t>vhd</w:t>
+      </w:r>
+      <w:proofErr w:type="spellEnd"/>
+      <w:r>
+        <w:t>/</w:t>
+      </w:r>
+      <w:proofErr w:type="spellStart"/>
+      <w:r>
+        <w:t>qip</w:t>
+      </w:r>
+      <w:proofErr w:type="spellEnd"/>
+      <w:r>
+        <w:t xml:space="preserve"> files under and in /</w:t>
+      </w:r>
+      <w:proofErr w:type="spellStart"/>
+      <w:r>
+        <w:t>MainCollar</w:t>
+      </w:r>
+      <w:proofErr w:type="spellEnd"/>
+      <w:r>
+        <w:t xml:space="preserve"> should be added to the project. </w:t>
       </w:r>
       <w:r>
         <w:t xml:space="preserve"> One should not add files in test directories. </w:t>
@@ -3298,9 +4161,11 @@
       <w:r>
         <w:t xml:space="preserve">The </w:t>
       </w:r>
+      <w:proofErr w:type="spellStart"/>
       <w:r>
         <w:t>Collar_Control_pkg.vhd</w:t>
       </w:r>
+      <w:proofErr w:type="spellEnd"/>
       <w:r>
         <w:t xml:space="preserve"> </w:t>
       </w:r>
@@ -3313,30 +4178,58 @@
       <w:r>
         <w:t xml:space="preserve"> looks to this file to decide which devices to turn on. Collar only generates entities and systems which have been turned on in </w:t>
       </w:r>
+      <w:proofErr w:type="spellStart"/>
       <w:r>
         <w:t>Collar_Control_pkg.vhd</w:t>
       </w:r>
+      <w:proofErr w:type="spellEnd"/>
       <w:r>
         <w:t xml:space="preserve">. </w:t>
       </w:r>
       <w:r>
-        <w:t xml:space="preserve"> Startup Shutdown will only signal the CPLD to turn on devices upon bootup which have been set to ON in the </w:t>
-      </w:r>
+        <w:t xml:space="preserve"> Startup Shutdown will only signal the CPLD to turn on devices upon </w:t>
+      </w:r>
+      <w:proofErr w:type="spellStart"/>
+      <w:r>
+        <w:t>bootup</w:t>
+      </w:r>
+      <w:proofErr w:type="spellEnd"/>
+      <w:r>
+        <w:t xml:space="preserve"> which have been set to ON in the </w:t>
+      </w:r>
+      <w:proofErr w:type="spellStart"/>
       <w:r>
         <w:t>Collar_Control_pkg.vhd</w:t>
       </w:r>
+      <w:proofErr w:type="spellEnd"/>
       <w:r>
         <w:t>.</w:t>
       </w:r>
     </w:p>
     <w:p>
       <w:r>
-        <w:t xml:space="preserve">The system will automatically step through the booting of all systems one after the other upon boot/program of the full MainCollar systems. </w:t>
-      </w:r>
-    </w:p>
-    <w:p>
-      <w:r>
-        <w:t>One should get boot up of IMU/SDCARD/GPS/Flashblock/SDRAM/MICROPHONES (if attache</w:t>
+        <w:t xml:space="preserve">The system will automatically step through the booting of all systems one after the other upon boot/program of the full </w:t>
+      </w:r>
+      <w:proofErr w:type="spellStart"/>
+      <w:r>
+        <w:t>MainCollar</w:t>
+      </w:r>
+      <w:proofErr w:type="spellEnd"/>
+      <w:r>
+        <w:t xml:space="preserve"> systems. </w:t>
+      </w:r>
+    </w:p>
+    <w:p>
+      <w:r>
+        <w:t>One should get boot up of IMU/SDCARD/GPS/</w:t>
+      </w:r>
+      <w:proofErr w:type="spellStart"/>
+      <w:r>
+        <w:t>Flashblock</w:t>
+      </w:r>
+      <w:proofErr w:type="spellEnd"/>
+      <w:r>
+        <w:t>/SDRAM/MICROPHONES (if attache</w:t>
       </w:r>
       <w:r>
         <w:t>d)/SYSTEM TIME/I2C/OTHERS.</w:t>
@@ -3353,117 +4246,807 @@
     <w:p>
       <w:pPr>
         <w:rPr>
+          <w:ins w:id="5" w:author="Casebeer, Christopher" w:date="2016-06-24T11:19:00Z"/>
           <w:b/>
         </w:rPr>
       </w:pPr>
-      <w:r>
-        <w:rPr>
+      <w:ins w:id="6" w:author="Casebeer, Christopher" w:date="2016-06-24T11:19:00Z">
+        <w:r>
+          <w:rPr>
+            <w:b/>
+          </w:rPr>
+          <w:lastRenderedPageBreak/>
+          <w:t>Necessary Sensor Board Modifications</w:t>
+        </w:r>
+      </w:ins>
+    </w:p>
+    <w:p>
+      <w:pPr>
+        <w:rPr>
+          <w:ins w:id="7" w:author="Casebeer, Christopher" w:date="2016-06-24T11:19:00Z"/>
           <w:b/>
         </w:rPr>
+      </w:pPr>
+    </w:p>
+    <w:p>
+      <w:pPr>
+        <w:rPr>
+          <w:ins w:id="8" w:author="Casebeer, Christopher" w:date="2016-06-24T11:20:00Z"/>
+        </w:rPr>
+        <w:pPrChange w:id="9" w:author="Casebeer, Christopher" w:date="2016-06-24T11:22:00Z">
+          <w:pPr/>
+        </w:pPrChange>
+      </w:pPr>
+      <w:ins w:id="10" w:author="Casebeer, Christopher" w:date="2016-06-24T11:19:00Z">
+        <w:r>
+          <w:rPr>
+            <w:rPrChange w:id="11" w:author="Casebeer, Christopher" w:date="2016-06-24T11:19:00Z">
+              <w:rPr>
+                <w:b/>
+              </w:rPr>
+            </w:rPrChange>
+          </w:rPr>
+          <w:t>RTC Power Supply</w:t>
+        </w:r>
+      </w:ins>
+    </w:p>
+    <w:p>
+      <w:pPr>
+        <w:rPr>
+          <w:ins w:id="12" w:author="Casebeer, Christopher" w:date="2016-06-24T11:20:00Z"/>
+        </w:rPr>
+        <w:pPrChange w:id="13" w:author="Casebeer, Christopher" w:date="2016-06-24T11:22:00Z">
+          <w:pPr/>
+        </w:pPrChange>
+      </w:pPr>
+      <w:ins w:id="14" w:author="Casebeer, Christopher" w:date="2016-06-24T11:20:00Z">
+        <w:r>
+          <w:t>Issue:</w:t>
+        </w:r>
+      </w:ins>
+    </w:p>
+    <w:p>
+      <w:pPr>
+        <w:rPr>
+          <w:ins w:id="15" w:author="Casebeer, Christopher" w:date="2016-06-24T11:20:00Z"/>
+        </w:rPr>
+        <w:pPrChange w:id="16" w:author="Casebeer, Christopher" w:date="2016-06-24T11:22:00Z">
+          <w:pPr/>
+        </w:pPrChange>
+      </w:pPr>
+      <w:ins w:id="17" w:author="Casebeer, Christopher" w:date="2016-06-24T11:20:00Z">
+        <w:r>
+          <w:t xml:space="preserve">RTC will not run off the battery if the battery voltage drops too low. </w:t>
+        </w:r>
+      </w:ins>
+    </w:p>
+    <w:p>
+      <w:pPr>
+        <w:rPr>
+          <w:ins w:id="18" w:author="Casebeer, Christopher" w:date="2016-06-24T11:20:00Z"/>
+        </w:rPr>
+        <w:pPrChange w:id="19" w:author="Casebeer, Christopher" w:date="2016-06-24T11:22:00Z">
+          <w:pPr/>
+        </w:pPrChange>
+      </w:pPr>
+      <w:ins w:id="20" w:author="Casebeer, Christopher" w:date="2016-06-24T11:20:00Z">
+        <w:r>
+          <w:t xml:space="preserve">Fix: </w:t>
+        </w:r>
+      </w:ins>
+    </w:p>
+    <w:p>
+      <w:pPr>
+        <w:rPr>
+          <w:ins w:id="21" w:author="Casebeer, Christopher" w:date="2016-06-24T11:20:00Z"/>
+        </w:rPr>
+        <w:pPrChange w:id="22" w:author="Casebeer, Christopher" w:date="2016-06-24T11:22:00Z">
+          <w:pPr/>
+        </w:pPrChange>
+      </w:pPr>
+      <w:ins w:id="23" w:author="Casebeer, Christopher" w:date="2016-06-24T11:20:00Z">
+        <w:r>
+          <w:t xml:space="preserve">Tie the RTC clock VCC to the Battery Monitor’s internal LDO output. </w:t>
+        </w:r>
+      </w:ins>
+    </w:p>
+    <w:p>
+      <w:pPr>
+        <w:rPr>
+          <w:ins w:id="24" w:author="Casebeer, Christopher" w:date="2016-06-24T11:20:00Z"/>
+        </w:rPr>
+        <w:pPrChange w:id="25" w:author="Casebeer, Christopher" w:date="2016-06-24T11:22:00Z">
+          <w:pPr/>
+        </w:pPrChange>
+      </w:pPr>
+      <w:ins w:id="26" w:author="Casebeer, Christopher" w:date="2016-06-24T11:20:00Z">
+        <w:r>
+          <w:t xml:space="preserve">The VCC pin on RTC is </w:t>
+        </w:r>
+      </w:ins>
+      <w:ins w:id="27" w:author="Casebeer, Christopher" w:date="2016-06-24T11:21:00Z">
+        <w:r>
+          <w:t>pin 8</w:t>
+        </w:r>
+      </w:ins>
+      <w:ins w:id="28" w:author="Casebeer, Christopher" w:date="2016-06-24T11:20:00Z">
+        <w:r>
+          <w:t xml:space="preserve">. The LDO output on the battery monitor’s is labeled pin BI_TOUT. </w:t>
+        </w:r>
+      </w:ins>
+    </w:p>
+    <w:p>
+      <w:pPr>
+        <w:rPr>
+          <w:ins w:id="29" w:author="Casebeer, Christopher" w:date="2016-06-24T11:23:00Z"/>
+        </w:rPr>
+        <w:pPrChange w:id="30" w:author="Casebeer, Christopher" w:date="2016-06-24T11:22:00Z">
+          <w:pPr/>
+        </w:pPrChange>
+      </w:pPr>
+      <w:ins w:id="31" w:author="Casebeer, Christopher" w:date="2016-06-24T11:20:00Z">
+        <w:r>
+          <w:t>The battery monitor</w:t>
+        </w:r>
+        <w:r>
+          <w:t xml:space="preserve"> is a surface mount ball grid</w:t>
+        </w:r>
+      </w:ins>
+      <w:ins w:id="32" w:author="Casebeer, Christopher" w:date="2016-06-24T11:23:00Z">
+        <w:r>
+          <w:t xml:space="preserve"> and </w:t>
+        </w:r>
+      </w:ins>
+      <w:ins w:id="33" w:author="Casebeer, Christopher" w:date="2016-06-24T11:21:00Z">
+        <w:r>
+          <w:t>the pins are unavailable</w:t>
+        </w:r>
+      </w:ins>
+      <w:ins w:id="34" w:author="Casebeer, Christopher" w:date="2016-06-24T11:20:00Z">
+        <w:r>
+          <w:t>. However, you can get to the top of</w:t>
+        </w:r>
+      </w:ins>
+      <w:ins w:id="35" w:author="Casebeer, Christopher" w:date="2016-06-24T11:23:00Z">
+        <w:r>
+          <w:t xml:space="preserve"> c</w:t>
+        </w:r>
+      </w:ins>
+      <w:ins w:id="36" w:author="Casebeer, Christopher" w:date="2016-06-24T11:20:00Z">
+        <w:r>
+          <w:t>ap C57. Attach</w:t>
+        </w:r>
+      </w:ins>
+      <w:ins w:id="37" w:author="Casebeer, Christopher" w:date="2016-06-24T11:21:00Z">
+        <w:r>
+          <w:t xml:space="preserve"> a</w:t>
+        </w:r>
+      </w:ins>
+      <w:ins w:id="38" w:author="Casebeer, Christopher" w:date="2016-06-24T11:20:00Z">
+        <w:r>
+          <w:t xml:space="preserve"> wire there and</w:t>
+        </w:r>
+        <w:r>
+          <w:t xml:space="preserve"> run to the RTC VCC. Disconnect the VCC pin of the RTC off the pad.  One point is on the top of the sensor board. The other point is on the bottom of the sensor board.</w:t>
+        </w:r>
+      </w:ins>
+    </w:p>
+    <w:p>
+      <w:pPr>
+        <w:rPr>
+          <w:ins w:id="39" w:author="Casebeer, Christopher" w:date="2016-06-24T11:23:00Z"/>
+        </w:rPr>
+        <w:pPrChange w:id="40" w:author="Casebeer, Christopher" w:date="2016-06-24T11:22:00Z">
+          <w:pPr/>
+        </w:pPrChange>
+      </w:pPr>
+    </w:p>
+    <w:p>
+      <w:pPr>
+        <w:rPr>
+          <w:ins w:id="41" w:author="Casebeer, Christopher" w:date="2016-06-24T11:25:00Z"/>
+          <w:noProof/>
+        </w:rPr>
+        <w:pPrChange w:id="42" w:author="Casebeer, Christopher" w:date="2016-06-24T11:22:00Z">
+          <w:pPr/>
+        </w:pPrChange>
+      </w:pPr>
+    </w:p>
+    <w:p>
+      <w:pPr>
+        <w:keepNext/>
+        <w:rPr>
+          <w:ins w:id="43" w:author="Casebeer, Christopher" w:date="2016-06-24T11:26:00Z"/>
+        </w:rPr>
+        <w:pPrChange w:id="44" w:author="Casebeer, Christopher" w:date="2016-06-24T11:26:00Z">
+          <w:pPr/>
+        </w:pPrChange>
+      </w:pPr>
+      <w:ins w:id="45" w:author="Casebeer, Christopher" w:date="2016-06-24T11:25:00Z">
+        <w:r>
+          <w:rPr>
+            <w:noProof/>
+          </w:rPr>
+          <mc:AlternateContent>
+            <mc:Choice Requires="wps">
+              <w:drawing>
+                <wp:anchor distT="0" distB="0" distL="114300" distR="114300" simplePos="0" relativeHeight="251714560" behindDoc="0" locked="0" layoutInCell="1" allowOverlap="1" wp14:anchorId="3BE88DE7" wp14:editId="6398A3F1">
+                  <wp:simplePos x="0" y="0"/>
+                  <wp:positionH relativeFrom="column">
+                    <wp:posOffset>2546856</wp:posOffset>
+                  </wp:positionH>
+                  <wp:positionV relativeFrom="paragraph">
+                    <wp:posOffset>322832</wp:posOffset>
+                  </wp:positionV>
+                  <wp:extent cx="723667" cy="1256599"/>
+                  <wp:effectExtent l="38100" t="19050" r="19685" b="39370"/>
+                  <wp:wrapNone/>
+                  <wp:docPr id="14" name="Straight Arrow Connector 14"/>
+                  <wp:cNvGraphicFramePr/>
+                  <a:graphic xmlns:a="http://schemas.openxmlformats.org/drawingml/2006/main">
+                    <a:graphicData uri="http://schemas.microsoft.com/office/word/2010/wordprocessingShape">
+                      <wps:wsp>
+                        <wps:cNvCnPr/>
+                        <wps:spPr>
+                          <a:xfrm flipH="1">
+                            <a:off x="0" y="0"/>
+                            <a:ext cx="723667" cy="1256599"/>
+                          </a:xfrm>
+                          <a:prstGeom prst="straightConnector1">
+                            <a:avLst/>
+                          </a:prstGeom>
+                          <a:ln w="28575">
+                            <a:solidFill>
+                              <a:srgbClr val="FF0000"/>
+                            </a:solidFill>
+                            <a:prstDash val="sysDash"/>
+                            <a:tailEnd type="triangle"/>
+                          </a:ln>
+                        </wps:spPr>
+                        <wps:style>
+                          <a:lnRef idx="1">
+                            <a:schemeClr val="accent1"/>
+                          </a:lnRef>
+                          <a:fillRef idx="0">
+                            <a:schemeClr val="accent1"/>
+                          </a:fillRef>
+                          <a:effectRef idx="0">
+                            <a:schemeClr val="accent1"/>
+                          </a:effectRef>
+                          <a:fontRef idx="minor">
+                            <a:schemeClr val="tx1"/>
+                          </a:fontRef>
+                        </wps:style>
+                        <wps:bodyPr/>
+                      </wps:wsp>
+                    </a:graphicData>
+                  </a:graphic>
+                </wp:anchor>
+              </w:drawing>
+            </mc:Choice>
+            <mc:Fallback>
+              <w:pict>
+                <v:shapetype w14:anchorId="5617C023" id="_x0000_t32" coordsize="21600,21600" o:spt="32" o:oned="t" path="m,l21600,21600e" filled="f">
+                  <v:path arrowok="t" fillok="f" o:connecttype="none"/>
+                  <o:lock v:ext="edit" shapetype="t"/>
+                </v:shapetype>
+                <v:shape id="Straight Arrow Connector 14" o:spid="_x0000_s1026" type="#_x0000_t32" style="position:absolute;margin-left:200.55pt;margin-top:25.4pt;width:57pt;height:98.95pt;flip:x;z-index:251714560;visibility:visible;mso-wrap-style:square;mso-wrap-distance-left:9pt;mso-wrap-distance-top:0;mso-wrap-distance-right:9pt;mso-wrap-distance-bottom:0;mso-position-horizontal:absolute;mso-position-horizontal-relative:text;mso-position-vertical:absolute;mso-position-vertical-relative:text" o:gfxdata="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" strokecolor="red" strokeweight="2.25pt">
+                  <v:stroke dashstyle="3 1" endarrow="block" joinstyle="miter"/>
+                </v:shape>
+              </w:pict>
+            </mc:Fallback>
+          </mc:AlternateContent>
+        </w:r>
+        <w:r>
+          <w:rPr>
+            <w:noProof/>
+          </w:rPr>
+          <w:drawing>
+            <wp:inline distT="0" distB="0" distL="0" distR="0" wp14:anchorId="71D64A43" wp14:editId="44EBD3E4">
+              <wp:extent cx="3629025" cy="2905125"/>
+              <wp:effectExtent l="0" t="0" r="9525" b="9525"/>
+              <wp:docPr id="13" name="Picture 13"/>
+              <wp:cNvGraphicFramePr>
+                <a:graphicFrameLocks xmlns:a="http://schemas.openxmlformats.org/drawingml/2006/main" noChangeAspect="1"/>
+              </wp:cNvGraphicFramePr>
+              <a:graphic xmlns:a="http://schemas.openxmlformats.org/drawingml/2006/main">
+                <a:graphicData uri="http://schemas.openxmlformats.org/drawingml/2006/picture">
+                  <pic:pic xmlns:pic="http://schemas.openxmlformats.org/drawingml/2006/picture">
+                    <pic:nvPicPr>
+                      <pic:cNvPr id="1" name=""/>
+                      <pic:cNvPicPr/>
+                    </pic:nvPicPr>
+                    <pic:blipFill rotWithShape="1">
+                      <a:blip r:embed="rId18"/>
+                      <a:srcRect l="21474" t="7279" r="17468" b="18716"/>
+                      <a:stretch/>
+                    </pic:blipFill>
+                    <pic:spPr bwMode="auto">
+                      <a:xfrm>
+                        <a:off x="0" y="0"/>
+                        <a:ext cx="3629025" cy="2905125"/>
+                      </a:xfrm>
+                      <a:prstGeom prst="rect">
+                        <a:avLst/>
+                      </a:prstGeom>
+                      <a:ln>
+                        <a:noFill/>
+                      </a:ln>
+                      <a:extLst>
+                        <a:ext uri="{53640926-AAD7-44D8-BBD7-CCE9431645EC}">
+                          <a14:shadowObscured xmlns:a14="http://schemas.microsoft.com/office/drawing/2010/main"/>
+                        </a:ext>
+                      </a:extLst>
+                    </pic:spPr>
+                  </pic:pic>
+                </a:graphicData>
+              </a:graphic>
+            </wp:inline>
+          </w:drawing>
+        </w:r>
+      </w:ins>
+    </w:p>
+    <w:p>
+      <w:pPr>
+        <w:pStyle w:val="Caption"/>
+        <w:rPr>
+          <w:ins w:id="46" w:author="Casebeer, Christopher" w:date="2016-06-24T11:26:00Z"/>
+        </w:rPr>
+        <w:pPrChange w:id="47" w:author="Casebeer, Christopher" w:date="2016-06-24T11:26:00Z">
+          <w:pPr/>
+        </w:pPrChange>
+      </w:pPr>
+      <w:ins w:id="48" w:author="Casebeer, Christopher" w:date="2016-06-24T11:26:00Z">
+        <w:r>
+          <w:t xml:space="preserve">Figure </w:t>
+        </w:r>
+        <w:r>
+          <w:fldChar w:fldCharType="begin"/>
+        </w:r>
+        <w:r>
+          <w:instrText xml:space="preserve"> SEQ Figure \* ARABIC </w:instrText>
+        </w:r>
+      </w:ins>
+      <w:r>
+        <w:fldChar w:fldCharType="separate"/>
+      </w:r>
+      <w:ins w:id="49" w:author="Casebeer, Christopher" w:date="2016-06-24T11:28:00Z">
+        <w:r>
+          <w:rPr>
+            <w:noProof/>
+          </w:rPr>
+          <w:t>6</w:t>
+        </w:r>
+      </w:ins>
+      <w:ins w:id="50" w:author="Casebeer, Christopher" w:date="2016-06-24T11:26:00Z">
+        <w:r>
+          <w:fldChar w:fldCharType="end"/>
+        </w:r>
+        <w:r>
+          <w:t xml:space="preserve"> RTC VCC Pin</w:t>
+        </w:r>
+      </w:ins>
+    </w:p>
+    <w:p>
+      <w:pPr>
+        <w:rPr>
+          <w:ins w:id="51" w:author="Casebeer, Christopher" w:date="2016-06-24T11:26:00Z"/>
+        </w:rPr>
+        <w:pPrChange w:id="52" w:author="Casebeer, Christopher" w:date="2016-06-24T11:26:00Z">
+          <w:pPr/>
+        </w:pPrChange>
+      </w:pPr>
+    </w:p>
+    <w:p>
+      <w:pPr>
+        <w:rPr>
+          <w:ins w:id="53" w:author="Casebeer, Christopher" w:date="2016-06-24T11:27:00Z"/>
+          <w:noProof/>
+        </w:rPr>
+        <w:pPrChange w:id="54" w:author="Casebeer, Christopher" w:date="2016-06-24T11:26:00Z">
+          <w:pPr/>
+        </w:pPrChange>
+      </w:pPr>
+    </w:p>
+    <w:p>
+      <w:pPr>
+        <w:keepNext/>
+        <w:rPr>
+          <w:ins w:id="55" w:author="Casebeer, Christopher" w:date="2016-06-24T11:28:00Z"/>
+        </w:rPr>
+        <w:pPrChange w:id="56" w:author="Casebeer, Christopher" w:date="2016-06-24T11:28:00Z">
+          <w:pPr/>
+        </w:pPrChange>
+      </w:pPr>
+      <w:ins w:id="57" w:author="Casebeer, Christopher" w:date="2016-06-24T11:27:00Z">
+        <w:r>
+          <w:rPr>
+            <w:noProof/>
+          </w:rPr>
+          <w:lastRenderedPageBreak/>
+          <mc:AlternateContent>
+            <mc:Choice Requires="wps">
+              <w:drawing>
+                <wp:anchor distT="0" distB="0" distL="114300" distR="114300" simplePos="0" relativeHeight="251716608" behindDoc="0" locked="0" layoutInCell="1" allowOverlap="1" wp14:anchorId="5FAEB9A4" wp14:editId="4D14B29A">
+                  <wp:simplePos x="0" y="0"/>
+                  <wp:positionH relativeFrom="column">
+                    <wp:posOffset>2109322</wp:posOffset>
+                  </wp:positionH>
+                  <wp:positionV relativeFrom="paragraph">
+                    <wp:posOffset>-195244</wp:posOffset>
+                  </wp:positionV>
+                  <wp:extent cx="723667" cy="1256599"/>
+                  <wp:effectExtent l="38100" t="19050" r="19685" b="39370"/>
+                  <wp:wrapNone/>
+                  <wp:docPr id="26" name="Straight Arrow Connector 26"/>
+                  <wp:cNvGraphicFramePr/>
+                  <a:graphic xmlns:a="http://schemas.openxmlformats.org/drawingml/2006/main">
+                    <a:graphicData uri="http://schemas.microsoft.com/office/word/2010/wordprocessingShape">
+                      <wps:wsp>
+                        <wps:cNvCnPr/>
+                        <wps:spPr>
+                          <a:xfrm flipH="1">
+                            <a:off x="0" y="0"/>
+                            <a:ext cx="723667" cy="1256599"/>
+                          </a:xfrm>
+                          <a:prstGeom prst="straightConnector1">
+                            <a:avLst/>
+                          </a:prstGeom>
+                          <a:ln w="28575">
+                            <a:solidFill>
+                              <a:schemeClr val="accent3">
+                                <a:lumMod val="40000"/>
+                                <a:lumOff val="60000"/>
+                              </a:schemeClr>
+                            </a:solidFill>
+                            <a:prstDash val="sysDash"/>
+                            <a:tailEnd type="triangle"/>
+                          </a:ln>
+                        </wps:spPr>
+                        <wps:style>
+                          <a:lnRef idx="1">
+                            <a:schemeClr val="accent1"/>
+                          </a:lnRef>
+                          <a:fillRef idx="0">
+                            <a:schemeClr val="accent1"/>
+                          </a:fillRef>
+                          <a:effectRef idx="0">
+                            <a:schemeClr val="accent1"/>
+                          </a:effectRef>
+                          <a:fontRef idx="minor">
+                            <a:schemeClr val="tx1"/>
+                          </a:fontRef>
+                        </wps:style>
+                        <wps:bodyPr/>
+                      </wps:wsp>
+                    </a:graphicData>
+                  </a:graphic>
+                </wp:anchor>
+              </w:drawing>
+            </mc:Choice>
+            <mc:Fallback>
+              <w:pict>
+                <v:shape w14:anchorId="517E8819" id="Straight Arrow Connector 26" o:spid="_x0000_s1026" type="#_x0000_t32" style="position:absolute;margin-left:166.1pt;margin-top:-15.35pt;width:57pt;height:98.95pt;flip:x;z-index:251716608;visibility:visible;mso-wrap-style:square;mso-wrap-distance-left:9pt;mso-wrap-distance-top:0;mso-wrap-distance-right:9pt;mso-wrap-distance-bottom:0;mso-position-horizontal:absolute;mso-position-horizontal-relative:text;mso-position-vertical:absolute;mso-position-vertical-relative:text" o:gfxdata="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" strokecolor="#dbdbdb [1302]" strokeweight="2.25pt">
+                  <v:stroke dashstyle="3 1" endarrow="block" joinstyle="miter"/>
+                </v:shape>
+              </w:pict>
+            </mc:Fallback>
+          </mc:AlternateContent>
+        </w:r>
+      </w:ins>
+      <w:ins w:id="58" w:author="Casebeer, Christopher" w:date="2016-06-24T11:26:00Z">
+        <w:r>
+          <w:rPr>
+            <w:noProof/>
+          </w:rPr>
+          <w:drawing>
+            <wp:inline distT="0" distB="0" distL="0" distR="0" wp14:anchorId="2E14989C" wp14:editId="672F6A44">
+              <wp:extent cx="3382645" cy="2681492"/>
+              <wp:effectExtent l="0" t="0" r="8255" b="5080"/>
+              <wp:docPr id="25" name="Picture 25"/>
+              <wp:cNvGraphicFramePr>
+                <a:graphicFrameLocks xmlns:a="http://schemas.openxmlformats.org/drawingml/2006/main" noChangeAspect="1"/>
+              </wp:cNvGraphicFramePr>
+              <a:graphic xmlns:a="http://schemas.openxmlformats.org/drawingml/2006/main">
+                <a:graphicData uri="http://schemas.openxmlformats.org/drawingml/2006/picture">
+                  <pic:pic xmlns:pic="http://schemas.openxmlformats.org/drawingml/2006/picture">
+                    <pic:nvPicPr>
+                      <pic:cNvPr id="1" name=""/>
+                      <pic:cNvPicPr/>
+                    </pic:nvPicPr>
+                    <pic:blipFill rotWithShape="1">
+                      <a:blip r:embed="rId19"/>
+                      <a:srcRect l="24823" t="10146" r="18256" b="21535"/>
+                      <a:stretch/>
+                    </pic:blipFill>
+                    <pic:spPr bwMode="auto">
+                      <a:xfrm>
+                        <a:off x="0" y="0"/>
+                        <a:ext cx="3383152" cy="2681894"/>
+                      </a:xfrm>
+                      <a:prstGeom prst="rect">
+                        <a:avLst/>
+                      </a:prstGeom>
+                      <a:ln>
+                        <a:noFill/>
+                      </a:ln>
+                      <a:extLst>
+                        <a:ext uri="{53640926-AAD7-44D8-BBD7-CCE9431645EC}">
+                          <a14:shadowObscured xmlns:a14="http://schemas.microsoft.com/office/drawing/2010/main"/>
+                        </a:ext>
+                      </a:extLst>
+                    </pic:spPr>
+                  </pic:pic>
+                </a:graphicData>
+              </a:graphic>
+            </wp:inline>
+          </w:drawing>
+        </w:r>
+      </w:ins>
+    </w:p>
+    <w:p>
+      <w:pPr>
+        <w:pStyle w:val="Caption"/>
+        <w:rPr>
+          <w:ins w:id="59" w:author="Casebeer, Christopher" w:date="2016-06-24T11:23:00Z"/>
+          <w:rPrChange w:id="60" w:author="Casebeer, Christopher" w:date="2016-06-24T11:26:00Z">
+            <w:rPr>
+              <w:ins w:id="61" w:author="Casebeer, Christopher" w:date="2016-06-24T11:23:00Z"/>
+            </w:rPr>
+          </w:rPrChange>
+        </w:rPr>
+        <w:pPrChange w:id="62" w:author="Casebeer, Christopher" w:date="2016-06-24T11:28:00Z">
+          <w:pPr/>
+        </w:pPrChange>
+      </w:pPr>
+      <w:ins w:id="63" w:author="Casebeer, Christopher" w:date="2016-06-24T11:28:00Z">
+        <w:r>
+          <w:t xml:space="preserve">Figure </w:t>
+        </w:r>
+        <w:r>
+          <w:fldChar w:fldCharType="begin"/>
+        </w:r>
+        <w:r>
+          <w:instrText xml:space="preserve"> SEQ Figure \* ARABIC </w:instrText>
+        </w:r>
+      </w:ins>
+      <w:r>
+        <w:fldChar w:fldCharType="separate"/>
+      </w:r>
+      <w:ins w:id="64" w:author="Casebeer, Christopher" w:date="2016-06-24T11:28:00Z">
+        <w:r>
+          <w:rPr>
+            <w:noProof/>
+          </w:rPr>
+          <w:t>7</w:t>
+        </w:r>
+        <w:r>
+          <w:fldChar w:fldCharType="end"/>
+        </w:r>
+        <w:r>
+          <w:t xml:space="preserve"> Battery Monitor LDO Output Point</w:t>
+        </w:r>
+      </w:ins>
+      <w:bookmarkStart w:id="65" w:name="_GoBack"/>
+      <w:bookmarkEnd w:id="65"/>
+    </w:p>
+    <w:p>
+      <w:pPr>
+        <w:rPr>
+          <w:ins w:id="66" w:author="Casebeer, Christopher" w:date="2016-06-24T11:22:00Z"/>
+        </w:rPr>
+        <w:pPrChange w:id="67" w:author="Casebeer, Christopher" w:date="2016-06-24T11:22:00Z">
+          <w:pPr/>
+        </w:pPrChange>
+      </w:pPr>
+    </w:p>
+    <w:p>
+      <w:pPr>
+        <w:rPr>
+          <w:ins w:id="68" w:author="Casebeer, Christopher" w:date="2016-06-24T11:22:00Z"/>
+        </w:rPr>
+        <w:pPrChange w:id="69" w:author="Casebeer, Christopher" w:date="2016-06-24T11:22:00Z">
+          <w:pPr/>
+        </w:pPrChange>
+      </w:pPr>
+      <w:ins w:id="70" w:author="Casebeer, Christopher" w:date="2016-06-24T11:22:00Z">
+        <w:r>
+          <w:t>TXRX Reset Line</w:t>
+        </w:r>
+      </w:ins>
+    </w:p>
+    <w:p>
+      <w:pPr>
+        <w:rPr>
+          <w:ins w:id="71" w:author="Casebeer, Christopher" w:date="2016-06-24T11:22:00Z"/>
+        </w:rPr>
+        <w:pPrChange w:id="72" w:author="Casebeer, Christopher" w:date="2016-06-24T11:22:00Z">
+          <w:pPr/>
+        </w:pPrChange>
+      </w:pPr>
+      <w:ins w:id="73" w:author="Casebeer, Christopher" w:date="2016-06-24T11:22:00Z">
+        <w:r>
+          <w:t xml:space="preserve">The TXRX reset line is left floating on this revision. The reset line must be tied </w:t>
+        </w:r>
+        <w:proofErr w:type="gramStart"/>
+        <w:r>
+          <w:t>to ?</w:t>
+        </w:r>
+        <w:proofErr w:type="gramEnd"/>
+      </w:ins>
+    </w:p>
+    <w:p>
+      <w:pPr>
+        <w:rPr>
+          <w:ins w:id="74" w:author="Casebeer, Christopher" w:date="2016-06-24T11:20:00Z"/>
+        </w:rPr>
+        <w:pPrChange w:id="75" w:author="Casebeer, Christopher" w:date="2016-06-24T11:22:00Z">
+          <w:pPr/>
+        </w:pPrChange>
+      </w:pPr>
+    </w:p>
+    <w:p>
+      <w:pPr>
+        <w:rPr>
+          <w:ins w:id="76" w:author="Casebeer, Christopher" w:date="2016-06-24T11:19:00Z"/>
+          <w:b/>
+        </w:rPr>
+      </w:pPr>
+    </w:p>
+    <w:p>
+      <w:pPr>
+        <w:rPr>
+          <w:ins w:id="77" w:author="Casebeer, Christopher" w:date="2016-06-24T11:19:00Z"/>
+          <w:b/>
+        </w:rPr>
+      </w:pPr>
+    </w:p>
+    <w:p>
+      <w:pPr>
+        <w:rPr>
+          <w:b/>
+        </w:rPr>
+      </w:pPr>
+      <w:r>
+        <w:rPr>
+          <w:b/>
+        </w:rPr>
+        <w:t>Odds and Ends</w:t>
+      </w:r>
+    </w:p>
+    <w:p>
+      <w:pPr>
+        <w:rPr>
+          <w:b/>
+        </w:rPr>
+      </w:pPr>
+      <w:r>
+        <w:rPr>
+          <w:b/>
+        </w:rPr>
+        <w:t>Flash Boot Pins of Interest</w:t>
+      </w:r>
+    </w:p>
+    <w:p>
+      <w:r>
+        <w:t xml:space="preserve">Of interest are the pullups on the following FPGA pins. The FPGA pin guidelines for the Cyclone V E series indicates these should all be pulled up. In the </w:t>
+      </w:r>
+      <w:proofErr w:type="spellStart"/>
+      <w:r>
+        <w:t>audiorecording_collar</w:t>
+      </w:r>
+      <w:proofErr w:type="spellEnd"/>
+      <w:r>
+        <w:t xml:space="preserve"> these pullups were added to the board design. In the </w:t>
+      </w:r>
+      <w:proofErr w:type="spellStart"/>
+      <w:r>
+        <w:t>devboard_powermonitor</w:t>
+      </w:r>
+      <w:proofErr w:type="spellEnd"/>
+      <w:r>
+        <w:t xml:space="preserve"> these pullups a</w:t>
+      </w:r>
+      <w:r>
+        <w:t>re programmed into the CPLD image</w:t>
+      </w:r>
+      <w:r>
+        <w:t xml:space="preserve">. These </w:t>
+      </w:r>
+      <w:r>
+        <w:t>pins are all required to be pulled up and enabled for the CPLD to successfully configure the FPGA</w:t>
+      </w:r>
+      <w:r>
+        <w:t xml:space="preserve">. In the </w:t>
+      </w:r>
+      <w:proofErr w:type="spellStart"/>
+      <w:r>
+        <w:t>audiorecording_collar</w:t>
+      </w:r>
+      <w:proofErr w:type="spellEnd"/>
+      <w:r>
+        <w:t xml:space="preserve"> board, the pins are pulled up to 1.8V through 10k. </w:t>
+      </w:r>
+    </w:p>
+    <w:p>
+      <w:pPr>
+        <w:spacing w:after="0" w:line="240" w:lineRule="auto"/>
+      </w:pPr>
+      <w:r>
+        <w:t>CONF_DONE</w:t>
+      </w:r>
+    </w:p>
+    <w:p>
+      <w:pPr>
+        <w:spacing w:after="0" w:line="240" w:lineRule="auto"/>
+      </w:pPr>
+      <w:r>
+        <w:t>INIT_DONE</w:t>
+      </w:r>
+    </w:p>
+    <w:p>
+      <w:pPr>
+        <w:spacing w:after="0" w:line="240" w:lineRule="auto"/>
+      </w:pPr>
+      <w:r>
+        <w:t>NSTATUS</w:t>
+      </w:r>
+    </w:p>
+    <w:p>
+      <w:pPr>
+        <w:spacing w:after="0" w:line="240" w:lineRule="auto"/>
+      </w:pPr>
+    </w:p>
+    <w:p>
+      <w:pPr>
+        <w:spacing w:after="0" w:line="240" w:lineRule="auto"/>
+      </w:pPr>
+    </w:p>
+    <w:p>
+      <w:pPr>
+        <w:spacing w:after="0" w:line="240" w:lineRule="auto"/>
+        <w:rPr>
+          <w:b/>
+        </w:rPr>
+      </w:pPr>
+      <w:r>
+        <w:rPr>
+          <w:b/>
+        </w:rPr>
+        <w:t>Use of the Convert Programming Files Menu</w:t>
+      </w:r>
+    </w:p>
+    <w:p>
+      <w:pPr>
+        <w:spacing w:after="0" w:line="240" w:lineRule="auto"/>
+      </w:pPr>
+    </w:p>
+    <w:p>
+      <w:r>
+        <w:t xml:space="preserve">Conversion of a SOF to POF is done through the Convert Programming Files section of the </w:t>
+      </w:r>
+      <w:proofErr w:type="spellStart"/>
+      <w:r>
+        <w:t>Quartus</w:t>
+      </w:r>
+      <w:proofErr w:type="spellEnd"/>
+      <w:r>
+        <w:t xml:space="preserve"> Application. It is located under the Files menu. </w:t>
+      </w:r>
+    </w:p>
+    <w:p>
+      <w:pPr>
+        <w:rPr>
+          <w:noProof/>
+        </w:rPr>
+      </w:pPr>
+    </w:p>
+    <w:p>
+      <w:r>
+        <w:rPr>
+          <w:noProof/>
+        </w:rPr>
         <w:lastRenderedPageBreak/>
-        <w:t>Odds and Ends</w:t>
-      </w:r>
-    </w:p>
-    <w:p>
-      <w:pPr>
-        <w:rPr>
-          <w:b/>
-        </w:rPr>
-      </w:pPr>
-      <w:r>
-        <w:rPr>
-          <w:b/>
-        </w:rPr>
-        <w:t>Flash Boot Pins of Interest</w:t>
-      </w:r>
-    </w:p>
-    <w:p>
-      <w:r>
-        <w:t>Of interest are the pullups on the following FPGA pins. The FPGA pin guidelines for the Cyclone V E series indicates these should all be pulled up. In the audiorecording_collar these pullups were added to the board design. In the devboard_powermonitor these pullups a</w:t>
-      </w:r>
-      <w:r>
-        <w:t>re programmed into the CPLD image</w:t>
-      </w:r>
-      <w:r>
-        <w:t xml:space="preserve">. These </w:t>
-      </w:r>
-      <w:r>
-        <w:t>pins are all required to be pulled up and enabled for the CPLD to successfully configure the FPGA</w:t>
-      </w:r>
-      <w:r>
-        <w:t xml:space="preserve">. In the audiorecording_collar board, the pins are pulled up to 1.8V through 10k. </w:t>
-      </w:r>
-    </w:p>
-    <w:p>
-      <w:pPr>
-        <w:spacing w:after="0" w:line="240" w:lineRule="auto"/>
-      </w:pPr>
-      <w:r>
-        <w:t>CONF_DONE</w:t>
-      </w:r>
-    </w:p>
-    <w:p>
-      <w:pPr>
-        <w:spacing w:after="0" w:line="240" w:lineRule="auto"/>
-      </w:pPr>
-      <w:r>
-        <w:t>INIT_DONE</w:t>
-      </w:r>
-    </w:p>
-    <w:p>
-      <w:pPr>
-        <w:spacing w:after="0" w:line="240" w:lineRule="auto"/>
-      </w:pPr>
-      <w:r>
-        <w:t>NSTATUS</w:t>
-      </w:r>
-    </w:p>
-    <w:p>
-      <w:pPr>
-        <w:spacing w:after="0" w:line="240" w:lineRule="auto"/>
-      </w:pPr>
-    </w:p>
-    <w:p>
-      <w:pPr>
-        <w:spacing w:after="0" w:line="240" w:lineRule="auto"/>
-      </w:pPr>
-    </w:p>
-    <w:p>
-      <w:pPr>
-        <w:spacing w:after="0" w:line="240" w:lineRule="auto"/>
-        <w:rPr>
-          <w:b/>
-        </w:rPr>
-      </w:pPr>
-      <w:r>
-        <w:rPr>
-          <w:b/>
-        </w:rPr>
-        <w:t>Use of the Convert Programming Files Menu</w:t>
-      </w:r>
-    </w:p>
-    <w:p>
-      <w:pPr>
-        <w:spacing w:after="0" w:line="240" w:lineRule="auto"/>
-      </w:pPr>
-    </w:p>
-    <w:p>
-      <w:r>
-        <w:t xml:space="preserve">Conversion of a SOF to POF is done through the Convert Programming Files section of the Quartus Application. It is located under the Files menu. </w:t>
-      </w:r>
-    </w:p>
-    <w:p>
-      <w:pPr>
-        <w:rPr>
-          <w:noProof/>
-        </w:rPr>
-      </w:pPr>
-    </w:p>
-    <w:p>
-      <w:r>
-        <w:rPr>
-          <w:noProof/>
-        </w:rPr>
         <mc:AlternateContent>
           <mc:Choice Requires="wps">
             <w:drawing>
@@ -3533,7 +5116,7 @@
               </wp:anchor>
             </w:drawing>
           </mc:Choice>
-          <mc:Fallback>
+          <mc:Fallback xmlns:w16se="http://schemas.microsoft.com/office/word/2015/wordml/symex" xmlns:cx1="http://schemas.microsoft.com/office/drawing/2015/9/8/chartex" xmlns:cx="http://schemas.microsoft.com/office/drawing/2014/chartex">
             <w:pict>
               <v:rect w14:anchorId="548DAAD4" id="Rectangle 80" o:spid="_x0000_s1026" style="position:absolute;margin-left:-10.2pt;margin-top:220.05pt;width:41pt;height:13pt;z-index:251701248;visibility:visible;mso-wrap-style:square;mso-width-percent:0;mso-height-percent:0;mso-wrap-distance-left:9pt;mso-wrap-distance-top:0;mso-wrap-distance-right:9pt;mso-wrap-distance-bottom:0;mso-position-horizontal:right;mso-position-horizontal-relative:margin;mso-position-vertical:absolute;mso-position-vertical-relative:text;mso-width-percent:0;mso-height-percent:0;mso-width-relative:margin;mso-height-relative:margin;v-text-anchor:middle" o:gfxdata="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" filled="f" strokecolor="red" strokeweight="1pt">
                 <w10:wrap anchorx="margin"/>
@@ -3615,7 +5198,7 @@
               </wp:anchor>
             </w:drawing>
           </mc:Choice>
-          <mc:Fallback>
+          <mc:Fallback xmlns:w16se="http://schemas.microsoft.com/office/word/2015/wordml/symex" xmlns:cx1="http://schemas.microsoft.com/office/drawing/2015/9/8/chartex" xmlns:cx="http://schemas.microsoft.com/office/drawing/2014/chartex">
             <w:pict>
               <v:rect w14:anchorId="15074D29" id="Rectangle 79" o:spid="_x0000_s1026" style="position:absolute;margin-left:9.5pt;margin-top:154.05pt;width:192pt;height:31pt;z-index:251700224;visibility:visible;mso-wrap-style:square;mso-width-percent:0;mso-height-percent:0;mso-wrap-distance-left:9pt;mso-wrap-distance-top:0;mso-wrap-distance-right:9pt;mso-wrap-distance-bottom:0;mso-position-horizontal:absolute;mso-position-horizontal-relative:margin;mso-position-vertical:absolute;mso-position-vertical-relative:text;mso-width-percent:0;mso-height-percent:0;mso-width-relative:margin;mso-height-relative:margin;v-text-anchor:middle" o:gfxdata="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" filled="f" strokecolor="red" strokeweight="1pt">
                 <w10:wrap anchorx="margin"/>
@@ -3697,7 +5280,7 @@
               </wp:anchor>
             </w:drawing>
           </mc:Choice>
-          <mc:Fallback>
+          <mc:Fallback xmlns:w16se="http://schemas.microsoft.com/office/word/2015/wordml/symex" xmlns:cx1="http://schemas.microsoft.com/office/drawing/2015/9/8/chartex" xmlns:cx="http://schemas.microsoft.com/office/drawing/2014/chartex">
             <w:pict>
               <v:rect w14:anchorId="52981663" id="Rectangle 78" o:spid="_x0000_s1026" style="position:absolute;margin-left:-10.2pt;margin-top:175.05pt;width:41pt;height:13pt;z-index:251699200;visibility:visible;mso-wrap-style:square;mso-width-percent:0;mso-height-percent:0;mso-wrap-distance-left:9pt;mso-wrap-distance-top:0;mso-wrap-distance-right:9pt;mso-wrap-distance-bottom:0;mso-position-horizontal:right;mso-position-horizontal-relative:margin;mso-position-vertical:absolute;mso-position-vertical-relative:text;mso-width-percent:0;mso-height-percent:0;mso-width-relative:margin;mso-height-relative:margin;v-text-anchor:middle" o:gfxdata="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" filled="f" strokecolor="red" strokeweight="1pt">
                 <w10:wrap anchorx="margin"/>
@@ -3773,7 +5356,7 @@
               </wp:anchor>
             </w:drawing>
           </mc:Choice>
-          <mc:Fallback>
+          <mc:Fallback xmlns:w16se="http://schemas.microsoft.com/office/word/2015/wordml/symex" xmlns:cx1="http://schemas.microsoft.com/office/drawing/2015/9/8/chartex" xmlns:cx="http://schemas.microsoft.com/office/drawing/2014/chartex">
             <w:pict>
               <v:rect w14:anchorId="4B45FF42" id="Rectangle 77" o:spid="_x0000_s1026" style="position:absolute;margin-left:370pt;margin-top:77.55pt;width:88pt;height:17pt;z-index:251698176;visibility:visible;mso-wrap-style:square;mso-wrap-distance-left:9pt;mso-wrap-distance-top:0;mso-wrap-distance-right:9pt;mso-wrap-distance-bottom:0;mso-position-horizontal:absolute;mso-position-horizontal-relative:text;mso-position-vertical:absolute;mso-position-vertical-relative:text;v-text-anchor:middle" o:gfxdata="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" filled="f" strokecolor="red" strokeweight="1pt"/>
             </w:pict>
@@ -3847,7 +5430,7 @@
               </wp:anchor>
             </w:drawing>
           </mc:Choice>
-          <mc:Fallback>
+          <mc:Fallback xmlns:w16se="http://schemas.microsoft.com/office/word/2015/wordml/symex" xmlns:cx1="http://schemas.microsoft.com/office/drawing/2015/9/8/chartex" xmlns:cx="http://schemas.microsoft.com/office/drawing/2014/chartex">
             <w:pict>
               <v:rect w14:anchorId="41C13978" id="Rectangle 76" o:spid="_x0000_s1026" style="position:absolute;margin-left:141pt;margin-top:80.05pt;width:88pt;height:17pt;z-index:251697152;visibility:visible;mso-wrap-style:square;mso-wrap-distance-left:9pt;mso-wrap-distance-top:0;mso-wrap-distance-right:9pt;mso-wrap-distance-bottom:0;mso-position-horizontal:absolute;mso-position-horizontal-relative:text;mso-position-vertical:absolute;mso-position-vertical-relative:text;v-text-anchor:middle" o:gfxdata="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" filled="f" strokecolor="red" strokeweight="1pt"/>
             </w:pict>
@@ -3921,7 +5504,7 @@
               </wp:anchor>
             </w:drawing>
           </mc:Choice>
-          <mc:Fallback>
+          <mc:Fallback xmlns:w16se="http://schemas.microsoft.com/office/word/2015/wordml/symex" xmlns:cx1="http://schemas.microsoft.com/office/drawing/2015/9/8/chartex" xmlns:cx="http://schemas.microsoft.com/office/drawing/2014/chartex">
             <w:pict>
               <v:rect w14:anchorId="4C5DAEEE" id="Rectangle 75" o:spid="_x0000_s1026" style="position:absolute;margin-left:5pt;margin-top:80.05pt;width:88pt;height:17pt;z-index:251696128;visibility:visible;mso-wrap-style:square;mso-wrap-distance-left:9pt;mso-wrap-distance-top:0;mso-wrap-distance-right:9pt;mso-wrap-distance-bottom:0;mso-position-horizontal:absolute;mso-position-horizontal-relative:text;mso-position-vertical:absolute;mso-position-vertical-relative:text;v-text-anchor:middle" o:gfxdata="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" filled="f" strokecolor="red" strokeweight="1pt"/>
             </w:pict>
@@ -3948,7 +5531,7 @@
                     <pic:cNvPicPr/>
                   </pic:nvPicPr>
                   <pic:blipFill rotWithShape="1">
-                    <a:blip r:embed="rId18"/>
+                    <a:blip r:embed="rId20"/>
                     <a:srcRect b="36654"/>
                     <a:stretch/>
                   </pic:blipFill>
@@ -3994,10 +5577,9 @@
     </w:p>
     <w:p>
       <w:r>
-        <w:lastRenderedPageBreak/>
         <w:t xml:space="preserve">Note the odd choice of CFI_128Mb, when the actual chip is a QSPI_128Mb. This is explained by Altera here: </w:t>
       </w:r>
-      <w:hyperlink r:id="rId19" w:history="1">
+      <w:hyperlink r:id="rId21" w:history="1">
         <w:r>
           <w:rPr>
             <w:rStyle w:val="Hyperlink"/>
@@ -4008,7 +5590,15 @@
     </w:p>
     <w:p>
       <w:r>
-        <w:t xml:space="preserve">Check the name and location of your output.pof file. </w:t>
+        <w:t xml:space="preserve">Check the name and location of your </w:t>
+      </w:r>
+      <w:proofErr w:type="spellStart"/>
+      <w:r>
+        <w:t>output.pof</w:t>
+      </w:r>
+      <w:proofErr w:type="spellEnd"/>
+      <w:r>
+        <w:t xml:space="preserve"> file. </w:t>
       </w:r>
     </w:p>
     <w:p>
@@ -4031,6 +5621,7 @@
         <w:rPr>
           <w:noProof/>
         </w:rPr>
+        <w:lastRenderedPageBreak/>
         <w:drawing>
           <wp:inline distT="0" distB="0" distL="0" distR="0" wp14:anchorId="0B63C9C7" wp14:editId="0E409197">
             <wp:extent cx="3686175" cy="3781425"/>
@@ -4047,7 +5638,7 @@
                     <pic:cNvPicPr/>
                   </pic:nvPicPr>
                   <pic:blipFill>
-                    <a:blip r:embed="rId20"/>
+                    <a:blip r:embed="rId22"/>
                     <a:stretch>
                       <a:fillRect/>
                     </a:stretch>
@@ -4092,7 +5683,6 @@
         <w:rPr>
           <w:noProof/>
         </w:rPr>
-        <w:lastRenderedPageBreak/>
         <w:drawing>
           <wp:inline distT="0" distB="0" distL="0" distR="0" wp14:anchorId="5E1E0D78" wp14:editId="41F7969A">
             <wp:extent cx="3514725" cy="1266825"/>
@@ -4109,7 +5699,7 @@
                     <pic:cNvPicPr/>
                   </pic:nvPicPr>
                   <pic:blipFill>
-                    <a:blip r:embed="rId21"/>
+                    <a:blip r:embed="rId23"/>
                     <a:stretch>
                       <a:fillRect/>
                     </a:stretch>
@@ -4132,7 +5722,15 @@
     </w:p>
     <w:p>
       <w:r>
-        <w:t xml:space="preserve">Change the option bits so that the reside at 0x30_0000 in the POF. This address is coded into the PFL IP loaded into the CPLD image. </w:t>
+        <w:t xml:space="preserve">Change the option bits so that </w:t>
+      </w:r>
+      <w:proofErr w:type="gramStart"/>
+      <w:r>
+        <w:t>the reside</w:t>
+      </w:r>
+      <w:proofErr w:type="gramEnd"/>
+      <w:r>
+        <w:t xml:space="preserve"> at 0x30_0000 in the POF. This address is coded into the PFL IP loaded into the CPLD image. </w:t>
       </w:r>
     </w:p>
     <w:p>
@@ -4142,13 +5740,22 @@
     </w:p>
     <w:p>
       <w:r>
-        <w:t xml:space="preserve">In the Quartus programmer, program the POF to the flash. </w:t>
+        <w:t xml:space="preserve">In the </w:t>
+      </w:r>
+      <w:proofErr w:type="spellStart"/>
+      <w:r>
+        <w:t>Quartus</w:t>
+      </w:r>
+      <w:proofErr w:type="spellEnd"/>
+      <w:r>
+        <w:t xml:space="preserve"> programmer, program the POF to the flash. </w:t>
       </w:r>
     </w:p>
     <w:p/>
     <w:p/>
     <w:p>
       <w:r>
+        <w:lastRenderedPageBreak/>
         <w:t xml:space="preserve">The PFL which is loaded into the CPLD RUNTIME image is the one which is aware of the option bits location. The PFL which is loaded to the Flashing loading CPLD doesn’t care about option bit locations. </w:t>
       </w:r>
     </w:p>
@@ -4163,7 +5770,6 @@
         <w:rPr>
           <w:noProof/>
         </w:rPr>
-        <w:lastRenderedPageBreak/>
         <mc:AlternateContent>
           <mc:Choice Requires="wps">
             <w:drawing>
@@ -4227,7 +5833,7 @@
               </wp:anchor>
             </w:drawing>
           </mc:Choice>
-          <mc:Fallback>
+          <mc:Fallback xmlns:w16se="http://schemas.microsoft.com/office/word/2015/wordml/symex" xmlns:cx1="http://schemas.microsoft.com/office/drawing/2015/9/8/chartex" xmlns:cx="http://schemas.microsoft.com/office/drawing/2014/chartex">
             <w:pict>
               <v:rect w14:anchorId="3AC3CF37" id="Rectangle 24" o:spid="_x0000_s1026" style="position:absolute;margin-left:306.75pt;margin-top:111pt;width:151.5pt;height:21.75pt;z-index:251702272;visibility:visible;mso-wrap-style:square;mso-wrap-distance-left:9pt;mso-wrap-distance-top:0;mso-wrap-distance-right:9pt;mso-wrap-distance-bottom:0;mso-position-horizontal:absolute;mso-position-horizontal-relative:text;mso-position-vertical:absolute;mso-position-vertical-relative:text;v-text-anchor:middle" o:gfxdata="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" filled="f" strokecolor="red" strokeweight="1pt"/>
             </w:pict>
@@ -4254,7 +5860,7 @@
                     <pic:cNvPicPr/>
                   </pic:nvPicPr>
                   <pic:blipFill>
-                    <a:blip r:embed="rId22"/>
+                    <a:blip r:embed="rId24"/>
                     <a:stretch>
                       <a:fillRect/>
                     </a:stretch>
@@ -4311,7 +5917,21 @@
         <w:rPr>
           <w:b/>
         </w:rPr>
-        <w:t xml:space="preserve">A bad autobooted FPGA image can lock the JTAG chain as it is multiplexed on the board. </w:t>
+        <w:t xml:space="preserve">A bad </w:t>
+      </w:r>
+      <w:proofErr w:type="spellStart"/>
+      <w:r>
+        <w:rPr>
+          <w:b/>
+        </w:rPr>
+        <w:t>autobooted</w:t>
+      </w:r>
+      <w:proofErr w:type="spellEnd"/>
+      <w:r>
+        <w:rPr>
+          <w:b/>
+        </w:rPr>
+        <w:t xml:space="preserve"> FPGA image can lock the JTAG chain as it is multiplexed on the board. </w:t>
       </w:r>
     </w:p>
     <w:p>
@@ -4324,7 +5944,15 @@
         <w:spacing w:after="0" w:line="240" w:lineRule="auto"/>
       </w:pPr>
       <w:r>
-        <w:t xml:space="preserve">Short not(OE) and 1.8V on the octal buffer. This will prevent booting the FPGA out of flash, and the CPLD alone will remain on the JTAG chain. The OE pin is highlighted in the image below. It is the lower pin on the board when looking at it from the front. You can either tack to the pin itself or scrape the solder mask from the filled via which is nearby and routes from the pin before going into the board. </w:t>
+        <w:t xml:space="preserve">Short </w:t>
+      </w:r>
+      <w:proofErr w:type="gramStart"/>
+      <w:r>
+        <w:t>not(</w:t>
+      </w:r>
+      <w:proofErr w:type="gramEnd"/>
+      <w:r>
+        <w:t xml:space="preserve">OE) and 1.8V on the octal buffer. This will prevent booting the FPGA out of flash, and the CPLD alone will remain on the JTAG chain. The OE pin is highlighted in the image below. It is the lower pin on the board when looking at it from the front. You can either tack to the pin itself or scrape the solder mask from the filled via which is nearby and routes from the pin before going into the board. </w:t>
       </w:r>
       <w:r>
         <w:br/>
@@ -4396,7 +6024,7 @@
               </wp:anchor>
             </w:drawing>
           </mc:Choice>
-          <mc:Fallback>
+          <mc:Fallback xmlns:w16se="http://schemas.microsoft.com/office/word/2015/wordml/symex" xmlns:cx1="http://schemas.microsoft.com/office/drawing/2015/9/8/chartex" xmlns:cx="http://schemas.microsoft.com/office/drawing/2014/chartex">
             <w:pict>
               <v:shape w14:anchorId="5D1B6223" id="Straight Arrow Connector 20" o:spid="_x0000_s1026" type="#_x0000_t32" style="position:absolute;margin-left:151pt;margin-top:56.35pt;width:1in;height:114.7pt;z-index:251713536;visibility:visible;mso-wrap-style:square;mso-wrap-distance-left:9pt;mso-wrap-distance-top:0;mso-wrap-distance-right:9pt;mso-wrap-distance-bottom:0;mso-position-horizontal:absolute;mso-position-horizontal-relative:text;mso-position-vertical:absolute;mso-position-vertical-relative:text" o:gfxdata="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" strokecolor="red" strokeweight="3pt">
                 <v:stroke dashstyle="3 1" endarrow="block" joinstyle="miter"/>
@@ -4466,7 +6094,7 @@
               </wp:anchor>
             </w:drawing>
           </mc:Choice>
-          <mc:Fallback>
+          <mc:Fallback xmlns:w16se="http://schemas.microsoft.com/office/word/2015/wordml/symex" xmlns:cx1="http://schemas.microsoft.com/office/drawing/2015/9/8/chartex" xmlns:cx="http://schemas.microsoft.com/office/drawing/2014/chartex">
             <w:pict>
               <v:shape w14:anchorId="700F3FCA" id="Straight Arrow Connector 19" o:spid="_x0000_s1026" type="#_x0000_t32" style="position:absolute;margin-left:108pt;margin-top:66.15pt;width:1in;height:114.7pt;z-index:251711488;visibility:visible;mso-wrap-style:square;mso-wrap-distance-left:9pt;mso-wrap-distance-top:0;mso-wrap-distance-right:9pt;mso-wrap-distance-bottom:0;mso-position-horizontal:absolute;mso-position-horizontal-relative:text;mso-position-vertical:absolute;mso-position-vertical-relative:text" o:gfxdata="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" strokecolor="red" strokeweight="3pt">
                 <v:stroke dashstyle="3 1" endarrow="block" joinstyle="miter"/>
@@ -4495,7 +6123,7 @@
                     <pic:cNvPicPr/>
                   </pic:nvPicPr>
                   <pic:blipFill>
-                    <a:blip r:embed="rId23"/>
+                    <a:blip r:embed="rId25"/>
                     <a:stretch>
                       <a:fillRect/>
                     </a:stretch>
@@ -4540,7 +6168,7 @@
 </file>
 
 <file path=word/numbering.xml><?xml version="1.0" encoding="utf-8"?>
-<w:numbering xmlns:wpc="http://schemas.microsoft.com/office/word/2010/wordprocessingCanvas" xmlns:cx="http://schemas.microsoft.com/office/drawing/2014/chartex" xmlns:cx1="http://schemas.microsoft.com/office/drawing/2015/9/8/chartex" xmlns:mc="http://schemas.openxmlformats.org/markup-compatibility/2006" xmlns:o="urn:schemas-microsoft-com:office:office" xmlns:r="http://schemas.openxmlformats.org/officeDocument/2006/relationships" xmlns:m="http://schemas.openxmlformats.org/officeDocument/2006/math" xmlns:v="urn:schemas-microsoft-com:vml" xmlns:wp14="http://schemas.microsoft.com/office/word/2010/wordprocessingDrawing" xmlns:wp="http://schemas.openxmlformats.org/drawingml/2006/wordprocessingDrawing" xmlns:w10="urn:schemas-microsoft-com:office:word" xmlns:w="http://schemas.openxmlformats.org/wordprocessingml/2006/main" xmlns:w14="http://schemas.microsoft.com/office/word/2010/wordml" xmlns:w15="http://schemas.microsoft.com/office/word/2012/wordml" xmlns:w16se="http://schemas.microsoft.com/office/word/2015/wordml/symex" xmlns:wpg="http://schemas.microsoft.com/office/word/2010/wordprocessingGroup" xmlns:wpi="http://schemas.microsoft.com/office/word/2010/wordprocessingInk" xmlns:wne="http://schemas.microsoft.com/office/word/2006/wordml" xmlns:wps="http://schemas.microsoft.com/office/word/2010/wordprocessingShape" mc:Ignorable="w14 w15 w16se wp14">
+<w:numbering xmlns:wpc="http://schemas.microsoft.com/office/word/2010/wordprocessingCanvas" xmlns:mc="http://schemas.openxmlformats.org/markup-compatibility/2006" xmlns:o="urn:schemas-microsoft-com:office:office" xmlns:r="http://schemas.openxmlformats.org/officeDocument/2006/relationships" xmlns:m="http://schemas.openxmlformats.org/officeDocument/2006/math" xmlns:v="urn:schemas-microsoft-com:vml" xmlns:wp14="http://schemas.microsoft.com/office/word/2010/wordprocessingDrawing" xmlns:wp="http://schemas.openxmlformats.org/drawingml/2006/wordprocessingDrawing" xmlns:w10="urn:schemas-microsoft-com:office:word" xmlns:w="http://schemas.openxmlformats.org/wordprocessingml/2006/main" xmlns:w14="http://schemas.microsoft.com/office/word/2010/wordml" xmlns:w15="http://schemas.microsoft.com/office/word/2012/wordml" xmlns:wpg="http://schemas.microsoft.com/office/word/2010/wordprocessingGroup" xmlns:wpi="http://schemas.microsoft.com/office/word/2010/wordprocessingInk" xmlns:wne="http://schemas.microsoft.com/office/word/2006/wordml" xmlns:wps="http://schemas.microsoft.com/office/word/2010/wordprocessingShape" mc:Ignorable="w14 w15 wp14">
   <w:abstractNum w:abstractNumId="0" w15:restartNumberingAfterBreak="0">
     <w:nsid w:val="03766DBE"/>
     <w:multiLevelType w:val="hybridMultilevel"/>
@@ -4821,15 +6449,18 @@
 </file>
 
 <file path=word/people.xml><?xml version="1.0" encoding="utf-8"?>
-<w15:people xmlns:wpc="http://schemas.microsoft.com/office/word/2010/wordprocessingCanvas" xmlns:cx="http://schemas.microsoft.com/office/drawing/2014/chartex" xmlns:cx1="http://schemas.microsoft.com/office/drawing/2015/9/8/chartex" xmlns:mc="http://schemas.openxmlformats.org/markup-compatibility/2006" xmlns:o="urn:schemas-microsoft-com:office:office" xmlns:r="http://schemas.openxmlformats.org/officeDocument/2006/relationships" xmlns:m="http://schemas.openxmlformats.org/officeDocument/2006/math" xmlns:v="urn:schemas-microsoft-com:vml" xmlns:wp14="http://schemas.microsoft.com/office/word/2010/wordprocessingDrawing" xmlns:wp="http://schemas.openxmlformats.org/drawingml/2006/wordprocessingDrawing" xmlns:w10="urn:schemas-microsoft-com:office:word" xmlns:w="http://schemas.openxmlformats.org/wordprocessingml/2006/main" xmlns:w14="http://schemas.microsoft.com/office/word/2010/wordml" xmlns:w15="http://schemas.microsoft.com/office/word/2012/wordml" xmlns:w16se="http://schemas.microsoft.com/office/word/2015/wordml/symex" xmlns:wpg="http://schemas.microsoft.com/office/word/2010/wordprocessingGroup" xmlns:wpi="http://schemas.microsoft.com/office/word/2010/wordprocessingInk" xmlns:wne="http://schemas.microsoft.com/office/word/2006/wordml" xmlns:wps="http://schemas.microsoft.com/office/word/2010/wordprocessingShape" mc:Ignorable="w14 w15 w16se wp14">
+<w15:people xmlns:wpc="http://schemas.microsoft.com/office/word/2010/wordprocessingCanvas" xmlns:mc="http://schemas.openxmlformats.org/markup-compatibility/2006" xmlns:o="urn:schemas-microsoft-com:office:office" xmlns:r="http://schemas.openxmlformats.org/officeDocument/2006/relationships" xmlns:m="http://schemas.openxmlformats.org/officeDocument/2006/math" xmlns:v="urn:schemas-microsoft-com:vml" xmlns:wp14="http://schemas.microsoft.com/office/word/2010/wordprocessingDrawing" xmlns:wp="http://schemas.openxmlformats.org/drawingml/2006/wordprocessingDrawing" xmlns:w10="urn:schemas-microsoft-com:office:word" xmlns:w="http://schemas.openxmlformats.org/wordprocessingml/2006/main" xmlns:w14="http://schemas.microsoft.com/office/word/2010/wordml" xmlns:w15="http://schemas.microsoft.com/office/word/2012/wordml" xmlns:wpg="http://schemas.microsoft.com/office/word/2010/wordprocessingGroup" xmlns:wpi="http://schemas.microsoft.com/office/word/2010/wordprocessingInk" xmlns:wne="http://schemas.microsoft.com/office/word/2006/wordml" xmlns:wps="http://schemas.microsoft.com/office/word/2010/wordprocessingShape" mc:Ignorable="w14 w15 wp14">
   <w15:person w15:author="christopher.casebee1">
+    <w15:presenceInfo w15:providerId="AD" w15:userId="S-1-5-21-62665781-247875009-941767090-178012"/>
+  </w15:person>
+  <w15:person w15:author="Casebeer, Christopher">
     <w15:presenceInfo w15:providerId="AD" w15:userId="S-1-5-21-62665781-247875009-941767090-178012"/>
   </w15:person>
 </w15:people>
 </file>
 
 <file path=word/styles.xml><?xml version="1.0" encoding="utf-8"?>
-<w:styles xmlns:mc="http://schemas.openxmlformats.org/markup-compatibility/2006" xmlns:r="http://schemas.openxmlformats.org/officeDocument/2006/relationships" xmlns:w="http://schemas.openxmlformats.org/wordprocessingml/2006/main" xmlns:w14="http://schemas.microsoft.com/office/word/2010/wordml" xmlns:w15="http://schemas.microsoft.com/office/word/2012/wordml" xmlns:w16se="http://schemas.microsoft.com/office/word/2015/wordml/symex" mc:Ignorable="w14 w15 w16se">
+<w:styles xmlns:mc="http://schemas.openxmlformats.org/markup-compatibility/2006" xmlns:r="http://schemas.openxmlformats.org/officeDocument/2006/relationships" xmlns:w="http://schemas.openxmlformats.org/wordprocessingml/2006/main" xmlns:w14="http://schemas.microsoft.com/office/word/2010/wordml" xmlns:w15="http://schemas.microsoft.com/office/word/2012/wordml" mc:Ignorable="w14 w15">
   <w:docDefaults>
     <w:rPrDefault>
       <w:rPr>
@@ -5657,7 +7288,7 @@
 </file>
 
 <file path=customXml/itemProps1.xml><?xml version="1.0" encoding="utf-8"?>
-<ds:datastoreItem xmlns:ds="http://schemas.openxmlformats.org/officeDocument/2006/customXml" ds:itemID="{3777839A-2191-40F9-865E-ADC9CBFC6E15}">
+<ds:datastoreItem xmlns:ds="http://schemas.openxmlformats.org/officeDocument/2006/customXml" ds:itemID="{48D9B352-A0CC-4FB6-A952-69A207487385}">
   <ds:schemaRefs>
     <ds:schemaRef ds:uri="http://schemas.openxmlformats.org/officeDocument/2006/bibliography"/>
   </ds:schemaRefs>

</xml_diff>